<commit_message>
latest report writing stuff
</commit_message>
<xml_diff>
--- a/Report/1829172_Report_Draft1.docx
+++ b/Report/1829172_Report_Draft1.docx
@@ -1,16 +1,14 @@
 
 <file path=word/document.xml><?xml version="1.0" encoding="utf-8"?>
-<w:document xmlns:wpc="http://schemas.microsoft.com/office/word/2010/wordprocessingCanvas" xmlns:cx="http://schemas.microsoft.com/office/drawing/2014/chartex" xmlns:cx1="http://schemas.microsoft.com/office/drawing/2015/9/8/chartex" xmlns:cx2="http://schemas.microsoft.com/office/drawing/2015/10/21/chartex" xmlns:cx3="http://schemas.microsoft.com/office/drawing/2016/5/9/chartex" xmlns:cx4="http://schemas.microsoft.com/office/drawing/2016/5/10/chartex" xmlns:cx5="http://schemas.microsoft.com/office/drawing/2016/5/11/chartex" xmlns:cx6="http://schemas.microsoft.com/office/drawing/2016/5/12/chartex" xmlns:cx7="http://schemas.microsoft.com/office/drawing/2016/5/13/chartex" xmlns:cx8="http://schemas.microsoft.com/office/drawing/2016/5/14/chartex" xmlns:mc="http://schemas.openxmlformats.org/markup-compatibility/2006" xmlns:aink="http://schemas.microsoft.com/office/drawing/2016/ink" xmlns:am3d="http://schemas.microsoft.com/office/drawing/2017/model3d" xmlns:o="urn:schemas-microsoft-com:office:office" xmlns:oel="http://schemas.microsoft.com/office/2019/extlst" xmlns:r="http://schemas.openxmlformats.org/officeDocument/2006/relationships" xmlns:m="http://schemas.openxmlformats.org/officeDocument/2006/math" xmlns:v="urn:schemas-microsoft-com:vml" xmlns:wp14="http://schemas.microsoft.com/office/word/2010/wordprocessingDrawing" xmlns:wp="http://schemas.openxmlformats.org/drawingml/2006/wordprocessingDrawing" xmlns:w10="urn:schemas-microsoft-com:office:word" xmlns:w="http://schemas.openxmlformats.org/wordprocessingml/2006/main" xmlns:w14="http://schemas.microsoft.com/office/word/2010/wordml" xmlns:w15="http://schemas.microsoft.com/office/word/2012/wordml" xmlns:w16cex="http://schemas.microsoft.com/office/word/2018/wordml/cex" xmlns:w16cid="http://schemas.microsoft.com/office/word/2016/wordml/cid" xmlns:w16="http://schemas.microsoft.com/office/word/2018/wordml" xmlns:w16sdtdh="http://schemas.microsoft.com/office/word/2020/wordml/sdtdatahash" xmlns:w16se="http://schemas.microsoft.com/office/word/2015/wordml/symex" xmlns:wpg="http://schemas.microsoft.com/office/word/2010/wordprocessingGroup" xmlns:wpi="http://schemas.microsoft.com/office/word/2010/wordprocessingInk" xmlns:wne="http://schemas.microsoft.com/office/word/2006/wordml" xmlns:wps="http://schemas.microsoft.com/office/word/2010/wordprocessingShape" mc:Ignorable="w14 w15 w16se w16cid w16 w16cex w16sdtdh wp14">
+<w:document xmlns:wpc="http://schemas.microsoft.com/office/word/2010/wordprocessingCanvas" xmlns:cx="http://schemas.microsoft.com/office/drawing/2014/chartex" xmlns:cx1="http://schemas.microsoft.com/office/drawing/2015/9/8/chartex" xmlns:cx2="http://schemas.microsoft.com/office/drawing/2015/10/21/chartex" xmlns:cx3="http://schemas.microsoft.com/office/drawing/2016/5/9/chartex" xmlns:cx4="http://schemas.microsoft.com/office/drawing/2016/5/10/chartex" xmlns:cx5="http://schemas.microsoft.com/office/drawing/2016/5/11/chartex" xmlns:cx6="http://schemas.microsoft.com/office/drawing/2016/5/12/chartex" xmlns:cx7="http://schemas.microsoft.com/office/drawing/2016/5/13/chartex" xmlns:cx8="http://schemas.microsoft.com/office/drawing/2016/5/14/chartex" xmlns:mc="http://schemas.openxmlformats.org/markup-compatibility/2006" xmlns:aink="http://schemas.microsoft.com/office/drawing/2016/ink" xmlns:am3d="http://schemas.microsoft.com/office/drawing/2017/model3d" xmlns:o="urn:schemas-microsoft-com:office:office" xmlns:r="http://schemas.openxmlformats.org/officeDocument/2006/relationships" xmlns:m="http://schemas.openxmlformats.org/officeDocument/2006/math" xmlns:v="urn:schemas-microsoft-com:vml" xmlns:wp14="http://schemas.microsoft.com/office/word/2010/wordprocessingDrawing" xmlns:wp="http://schemas.openxmlformats.org/drawingml/2006/wordprocessingDrawing" xmlns:w10="urn:schemas-microsoft-com:office:word" xmlns:w="http://schemas.openxmlformats.org/wordprocessingml/2006/main" xmlns:w14="http://schemas.microsoft.com/office/word/2010/wordml" xmlns:w15="http://schemas.microsoft.com/office/word/2012/wordml" xmlns:w16cex="http://schemas.microsoft.com/office/word/2018/wordml/cex" xmlns:w16cid="http://schemas.microsoft.com/office/word/2016/wordml/cid" xmlns:w16="http://schemas.microsoft.com/office/word/2018/wordml" xmlns:w16sdtdh="http://schemas.microsoft.com/office/word/2020/wordml/sdtdatahash" xmlns:w16se="http://schemas.microsoft.com/office/word/2015/wordml/symex" xmlns:wpg="http://schemas.microsoft.com/office/word/2010/wordprocessingGroup" xmlns:wpi="http://schemas.microsoft.com/office/word/2010/wordprocessingInk" xmlns:wne="http://schemas.microsoft.com/office/word/2006/wordml" xmlns:wps="http://schemas.microsoft.com/office/word/2010/wordprocessingShape" mc:Ignorable="w14 w15 w16se w16cid w16 w16cex w16sdtdh wp14">
   <w:body>
     <w:p>
       <w:pPr>
         <w:pStyle w:val="Title"/>
-      </w:pPr>
-      <w:r>
-        <w:t>INSTRUCTIONS AND SYLE GUIDELINES FOR THE PREPARATION OF FINAL YEAR LABORATORY PROJECT PAPERS</w:t>
-      </w:r>
-      <w:r>
-        <w:t xml:space="preserve"> : 2005 VERSION</w:t>
+        <w:jc w:val="center"/>
+      </w:pPr>
+      <w:r>
+        <w:t>EIE INVESTIGATION 2022: WHICH HAND?</w:t>
       </w:r>
     </w:p>
     <w:p>
@@ -18,31 +16,17 @@
         <w:pStyle w:val="Author"/>
       </w:pPr>
       <w:r>
-        <w:t>Ken J. Nixon</w:t>
+        <w:t>Jesse van der Merwe (1829172)</w:t>
       </w:r>
     </w:p>
     <w:p>
       <w:pPr>
         <w:pStyle w:val="affiliation"/>
-      </w:pPr>
-      <w:r>
-        <w:t xml:space="preserve">School of Electrical &amp; Information Engineering, University of the Witwatersrand, Private Bag 3, 2050, </w:t>
-      </w:r>
-      <w:smartTag w:uri="urn:schemas-microsoft-com:office:smarttags" w:element="place">
-        <w:smartTag w:uri="urn:schemas-microsoft-com:office:smarttags" w:element="City">
-          <w:r>
-            <w:t>Johannesburg</w:t>
-          </w:r>
-        </w:smartTag>
-        <w:r>
-          <w:t xml:space="preserve">, </w:t>
-        </w:r>
-        <w:smartTag w:uri="urn:schemas-microsoft-com:office:smarttags" w:element="country-region">
-          <w:r>
-            <w:t>South Africa</w:t>
-          </w:r>
-        </w:smartTag>
-      </w:smartTag>
+        <w:spacing w:after="240"/>
+      </w:pPr>
+      <w:r>
+        <w:t>School of Electrical &amp; Information Engineering, University of the Witwatersrand, Private Bag 3, 2050, Johannesburg, South Africa</w:t>
+      </w:r>
     </w:p>
     <w:p>
       <w:pPr>
@@ -73,29 +57,11 @@
         <w:t>. To ensure conformity of appearance it is essential that these instructions are followed. The abstract should be limited to 50-200 words, which should concisely summarise the paper.</w:t>
       </w:r>
     </w:p>
-    <w:p>
-      <w:pPr>
-        <w:pStyle w:val="IndexTerms"/>
-      </w:pPr>
-      <w:bookmarkStart w:id="0" w:name="PointTmp"/>
-      <w:r>
-        <w:rPr>
-          <w:b/>
-          <w:bCs/>
-        </w:rPr>
-        <w:t>Key words:</w:t>
-      </w:r>
-      <w:r>
-        <w:t xml:space="preserve"> Four to six key words in alphabetical order, separated by commas.</w:t>
-      </w:r>
-      <w:bookmarkEnd w:id="0"/>
-    </w:p>
-    <w:p/>
     <w:p>
       <w:pPr>
         <w:pStyle w:val="affiliation"/>
         <w:sectPr>
-          <w:headerReference w:type="even" r:id="rId7"/>
+          <w:headerReference w:type="even" r:id="rId8"/>
           <w:type w:val="oddPage"/>
           <w:pgSz w:w="11907" w:h="16840" w:code="9"/>
           <w:pgMar w:top="1418" w:right="1134" w:bottom="1814" w:left="1134" w:header="431" w:footer="431" w:gutter="0"/>
@@ -113,6 +79,1281 @@
     </w:p>
     <w:p>
       <w:pPr>
+        <w:rPr>
+          <w:lang w:val="en-ZA"/>
+        </w:rPr>
+      </w:pPr>
+      <w:r>
+        <w:t xml:space="preserve">(AIM) </w:t>
+      </w:r>
+      <w:r>
+        <w:t xml:space="preserve">Quantitatively investigate the efficacy of the FUS treatment by investigating computational and statistical analysis of spiral drawings. Provide insight about the extent that these results can be used to assess the severity of tremor on the patient’s treated or untreated side after the treatment.  </w:t>
+      </w:r>
+    </w:p>
+    <w:p>
+      <w:pPr>
+        <w:pStyle w:val="Heading1"/>
+      </w:pPr>
+      <w:r>
+        <w:t>Background</w:t>
+      </w:r>
+    </w:p>
+    <w:p>
+      <w:r>
+        <w:t>The observational analysis of hand-drawn shapes by a neurologist is widely used as a test of severity of movement disorders</w:t>
+      </w:r>
+      <w:sdt>
+        <w:sdtPr>
+          <w:id w:val="-815027481"/>
+          <w:citation/>
+        </w:sdtPr>
+        <w:sdtContent>
+          <w:r>
+            <w:fldChar w:fldCharType="begin"/>
+          </w:r>
+          <w:r>
+            <w:rPr>
+              <w:lang w:val="en-ZA"/>
+            </w:rPr>
+            <w:instrText xml:space="preserve"> CITATION See20 \l 7177 </w:instrText>
+          </w:r>
+          <w:r>
+            <w:fldChar w:fldCharType="separate"/>
+          </w:r>
+          <w:r>
+            <w:rPr>
+              <w:noProof/>
+              <w:lang w:val="en-ZA"/>
+            </w:rPr>
+            <w:t xml:space="preserve"> </w:t>
+          </w:r>
+          <w:r>
+            <w:rPr>
+              <w:noProof/>
+              <w:lang w:val="en-ZA"/>
+            </w:rPr>
+            <w:t>[1]</w:t>
+          </w:r>
+          <w:r>
+            <w:fldChar w:fldCharType="end"/>
+          </w:r>
+        </w:sdtContent>
+      </w:sdt>
+      <w:r>
+        <w:t xml:space="preserve">. Two such disorders, that produce similar symptoms, include Parkinson’s disease (PD) and Essential tremor (ET). Previous studies have shown that computational analysis of such drawings can reliably discriminate between PD, ET, and control subjects </w:t>
+      </w:r>
+      <w:sdt>
+        <w:sdtPr>
+          <w:id w:val="-2096006997"/>
+          <w:citation/>
+        </w:sdtPr>
+        <w:sdtContent>
+          <w:r>
+            <w:fldChar w:fldCharType="begin"/>
+          </w:r>
+          <w:r>
+            <w:rPr>
+              <w:lang w:val="en-ZA"/>
+            </w:rPr>
+            <w:instrText xml:space="preserve"> CITATION See20 \l 7177 </w:instrText>
+          </w:r>
+          <w:r>
+            <w:fldChar w:fldCharType="separate"/>
+          </w:r>
+          <w:r>
+            <w:rPr>
+              <w:noProof/>
+              <w:lang w:val="en-ZA"/>
+            </w:rPr>
+            <w:t>[1]</w:t>
+          </w:r>
+          <w:r>
+            <w:fldChar w:fldCharType="end"/>
+          </w:r>
+        </w:sdtContent>
+      </w:sdt>
+      <w:r>
+        <w:t xml:space="preserve">. </w:t>
+      </w:r>
+    </w:p>
+    <w:p>
+      <w:r>
+        <w:t>Focused Ultrasound Treatment (FUS) is a new and promising non-invasive treatment for movement disorders.</w:t>
+      </w:r>
+      <w:r>
+        <w:t xml:space="preserve"> </w:t>
+      </w:r>
+      <w:r>
+        <w:t>Sound waves, which contain acoustic energy, are delivered through the physical barrier of the brain to create lesions – or temporarily modify the function of – targeted brain tissue</w:t>
+      </w:r>
+      <w:sdt>
+        <w:sdtPr>
+          <w:id w:val="1774280203"/>
+          <w:citation/>
+        </w:sdtPr>
+        <w:sdtContent>
+          <w:r>
+            <w:fldChar w:fldCharType="begin"/>
+          </w:r>
+          <w:r>
+            <w:rPr>
+              <w:lang w:val="en-ZA"/>
+            </w:rPr>
+            <w:instrText xml:space="preserve"> CITATION Bae22 \l 7177 </w:instrText>
+          </w:r>
+          <w:r>
+            <w:fldChar w:fldCharType="separate"/>
+          </w:r>
+          <w:r>
+            <w:rPr>
+              <w:noProof/>
+              <w:lang w:val="en-ZA"/>
+            </w:rPr>
+            <w:t xml:space="preserve"> </w:t>
+          </w:r>
+          <w:r>
+            <w:rPr>
+              <w:noProof/>
+              <w:lang w:val="en-ZA"/>
+            </w:rPr>
+            <w:t>[2]</w:t>
+          </w:r>
+          <w:r>
+            <w:fldChar w:fldCharType="end"/>
+          </w:r>
+        </w:sdtContent>
+      </w:sdt>
+      <w:r>
+        <w:t xml:space="preserve">. By creating these lesions on </w:t>
+      </w:r>
+      <w:r>
+        <w:t xml:space="preserve">the part of the patient’s brain responsible for the communication of sensory and motor signals, </w:t>
+      </w:r>
+      <w:r>
+        <w:t>abnormal brain activity is interrupted, which reduces uncontrollable movements</w:t>
+      </w:r>
+      <w:r>
+        <w:t xml:space="preserve"> with immediate effect</w:t>
+      </w:r>
+      <w:sdt>
+        <w:sdtPr>
+          <w:id w:val="-39285927"/>
+          <w:citation/>
+        </w:sdtPr>
+        <w:sdtContent>
+          <w:r>
+            <w:fldChar w:fldCharType="begin"/>
+          </w:r>
+          <w:r>
+            <w:rPr>
+              <w:lang w:val="en-ZA"/>
+            </w:rPr>
+            <w:instrText xml:space="preserve"> CITATION Bae22 \l 7177 </w:instrText>
+          </w:r>
+          <w:r>
+            <w:fldChar w:fldCharType="separate"/>
+          </w:r>
+          <w:r>
+            <w:rPr>
+              <w:noProof/>
+              <w:lang w:val="en-ZA"/>
+            </w:rPr>
+            <w:t xml:space="preserve"> </w:t>
+          </w:r>
+          <w:r>
+            <w:rPr>
+              <w:noProof/>
+              <w:lang w:val="en-ZA"/>
+            </w:rPr>
+            <w:t>[2]</w:t>
+          </w:r>
+          <w:r>
+            <w:fldChar w:fldCharType="end"/>
+          </w:r>
+        </w:sdtContent>
+      </w:sdt>
+      <w:r>
+        <w:t>.</w:t>
+      </w:r>
+      <w:r>
+        <w:t xml:space="preserve"> </w:t>
+      </w:r>
+      <w:r>
+        <w:t xml:space="preserve">This reduces </w:t>
+      </w:r>
+      <w:r>
+        <w:t>the unwanted tremor caused by PD or ET, often resulting in unilateral treatment of just treating the dominant hand</w:t>
+      </w:r>
+      <w:sdt>
+        <w:sdtPr>
+          <w:id w:val="-1086532816"/>
+          <w:citation/>
+        </w:sdtPr>
+        <w:sdtContent>
+          <w:r>
+            <w:fldChar w:fldCharType="begin"/>
+          </w:r>
+          <w:r>
+            <w:rPr>
+              <w:lang w:val="en-ZA"/>
+            </w:rPr>
+            <w:instrText xml:space="preserve"> CITATION Roh17 \l 7177 </w:instrText>
+          </w:r>
+          <w:r>
+            <w:fldChar w:fldCharType="separate"/>
+          </w:r>
+          <w:r>
+            <w:rPr>
+              <w:noProof/>
+              <w:lang w:val="en-ZA"/>
+            </w:rPr>
+            <w:t xml:space="preserve"> </w:t>
+          </w:r>
+          <w:r>
+            <w:rPr>
+              <w:noProof/>
+              <w:lang w:val="en-ZA"/>
+            </w:rPr>
+            <w:t>[3]</w:t>
+          </w:r>
+          <w:r>
+            <w:fldChar w:fldCharType="end"/>
+          </w:r>
+        </w:sdtContent>
+      </w:sdt>
+      <w:r>
+        <w:t xml:space="preserve"> since </w:t>
+      </w:r>
+      <w:r>
+        <w:t>FUS is only performed on one side of the brain</w:t>
+      </w:r>
+      <w:r>
+        <w:t xml:space="preserve">. </w:t>
+      </w:r>
+    </w:p>
+    <w:p>
+      <w:pPr>
+        <w:rPr>
+          <w:lang w:val="en-ZA"/>
+        </w:rPr>
+      </w:pPr>
+      <w:r>
+        <w:rPr>
+          <w:lang w:val="en-ZA"/>
+        </w:rPr>
+        <w:t>WHY ARCHIMEDES?</w:t>
+      </w:r>
+    </w:p>
+    <w:p>
+      <w:pPr>
+        <w:pStyle w:val="ListParagraph"/>
+        <w:numPr>
+          <w:ilvl w:val="0"/>
+          <w:numId w:val="6"/>
+        </w:numPr>
+        <w:rPr>
+          <w:lang w:val="en-ZA"/>
+        </w:rPr>
+      </w:pPr>
+      <w:r>
+        <w:t>How to use pen and paper tasks to aid tremor diagnosis in the clinic</w:t>
+      </w:r>
+      <w:sdt>
+        <w:sdtPr>
+          <w:id w:val="144711555"/>
+          <w:citation/>
+        </w:sdtPr>
+        <w:sdtContent>
+          <w:r>
+            <w:fldChar w:fldCharType="begin"/>
+          </w:r>
+          <w:r>
+            <w:rPr>
+              <w:lang w:val="en-ZA"/>
+            </w:rPr>
+            <w:instrText xml:space="preserve"> CITATION Alt17 \l 7177 </w:instrText>
+          </w:r>
+          <w:r>
+            <w:fldChar w:fldCharType="separate"/>
+          </w:r>
+          <w:r>
+            <w:rPr>
+              <w:noProof/>
+              <w:lang w:val="en-ZA"/>
+            </w:rPr>
+            <w:t xml:space="preserve"> </w:t>
+          </w:r>
+          <w:r>
+            <w:rPr>
+              <w:noProof/>
+              <w:lang w:val="en-ZA"/>
+            </w:rPr>
+            <w:t>[4]</w:t>
+          </w:r>
+          <w:r>
+            <w:fldChar w:fldCharType="end"/>
+          </w:r>
+        </w:sdtContent>
+      </w:sdt>
+    </w:p>
+    <w:p>
+      <w:pPr>
+        <w:pStyle w:val="ListParagraph"/>
+        <w:numPr>
+          <w:ilvl w:val="0"/>
+          <w:numId w:val="6"/>
+        </w:numPr>
+        <w:rPr>
+          <w:lang w:val="en-ZA"/>
+        </w:rPr>
+      </w:pPr>
+      <w:r>
+        <w:t xml:space="preserve">The Archimedes spiral drawing captures the frequency, </w:t>
+      </w:r>
+      <w:proofErr w:type="gramStart"/>
+      <w:r>
+        <w:t>amplitude</w:t>
+      </w:r>
+      <w:proofErr w:type="gramEnd"/>
+      <w:r>
+        <w:t xml:space="preserve"> and direction of a tremor without the necessity of allowing for stylistic differences of handwriting. Because it demands one continuous pen movement without the brief breaks between writing words, the spiral emphasises the abnormal movements of dystonia, hypokinesia and tremor.</w:t>
+      </w:r>
+    </w:p>
+    <w:p>
+      <w:pPr>
+        <w:pStyle w:val="ListParagraph"/>
+        <w:numPr>
+          <w:ilvl w:val="0"/>
+          <w:numId w:val="6"/>
+        </w:numPr>
+        <w:rPr>
+          <w:lang w:val="en-ZA"/>
+        </w:rPr>
+      </w:pPr>
+    </w:p>
+    <w:p>
+      <w:pPr>
+        <w:rPr>
+          <w:lang w:val="en-ZA"/>
+        </w:rPr>
+      </w:pPr>
+      <w:r>
+        <w:rPr>
+          <w:lang w:val="en-ZA"/>
+        </w:rPr>
+        <w:t>WHY STRAIGHT LINE?</w:t>
+      </w:r>
+    </w:p>
+    <w:p>
+      <w:pPr>
+        <w:rPr>
+          <w:lang w:val="en-ZA"/>
+        </w:rPr>
+      </w:pPr>
+    </w:p>
+    <w:p>
+      <w:pPr>
+        <w:pStyle w:val="Heading1"/>
+      </w:pPr>
+      <w:r>
+        <w:t>Literature review</w:t>
+      </w:r>
+    </w:p>
+    <w:p>
+      <w:r>
+        <w:t xml:space="preserve">Edge detection </w:t>
+      </w:r>
+      <w:sdt>
+        <w:sdtPr>
+          <w:id w:val="-1001273147"/>
+          <w:citation/>
+        </w:sdtPr>
+        <w:sdtEndPr/>
+        <w:sdtContent>
+          <w:r>
+            <w:fldChar w:fldCharType="begin"/>
+          </w:r>
+          <w:r>
+            <w:rPr>
+              <w:lang w:val="en-ZA"/>
+            </w:rPr>
+            <w:instrText xml:space="preserve">CITATION Del10 \l 7177 </w:instrText>
+          </w:r>
+          <w:r>
+            <w:fldChar w:fldCharType="separate"/>
+          </w:r>
+          <w:r>
+            <w:rPr>
+              <w:noProof/>
+              <w:lang w:val="en-ZA"/>
+            </w:rPr>
+            <w:t>[4]</w:t>
+          </w:r>
+          <w:r>
+            <w:fldChar w:fldCharType="end"/>
+          </w:r>
+        </w:sdtContent>
+      </w:sdt>
+    </w:p>
+    <w:p>
+      <w:r>
+        <w:t xml:space="preserve">Analysis of patters for automated classification </w:t>
+      </w:r>
+      <w:sdt>
+        <w:sdtPr>
+          <w:id w:val="1918207117"/>
+          <w:citation/>
+        </w:sdtPr>
+        <w:sdtEndPr/>
+        <w:sdtContent>
+          <w:r>
+            <w:fldChar w:fldCharType="begin"/>
+          </w:r>
+          <w:r>
+            <w:rPr>
+              <w:lang w:val="en-ZA"/>
+            </w:rPr>
+            <w:instrText xml:space="preserve"> CITATION Wil13 \l 7177 </w:instrText>
+          </w:r>
+          <w:r>
+            <w:fldChar w:fldCharType="separate"/>
+          </w:r>
+          <w:r>
+            <w:rPr>
+              <w:noProof/>
+              <w:lang w:val="en-ZA"/>
+            </w:rPr>
+            <w:t>[5]</w:t>
+          </w:r>
+          <w:r>
+            <w:fldChar w:fldCharType="end"/>
+          </w:r>
+        </w:sdtContent>
+      </w:sdt>
+    </w:p>
+    <w:p>
+      <w:r>
+        <w:t xml:space="preserve">OpenCV EAST text detection </w:t>
+      </w:r>
+      <w:sdt>
+        <w:sdtPr>
+          <w:id w:val="443821908"/>
+          <w:citation/>
+        </w:sdtPr>
+        <w:sdtEndPr/>
+        <w:sdtContent>
+          <w:r>
+            <w:fldChar w:fldCharType="begin"/>
+          </w:r>
+          <w:r>
+            <w:rPr>
+              <w:lang w:val="en-ZA"/>
+            </w:rPr>
+            <w:instrText xml:space="preserve"> CITATION Ros18 \l 7177 </w:instrText>
+          </w:r>
+          <w:r>
+            <w:fldChar w:fldCharType="separate"/>
+          </w:r>
+          <w:r>
+            <w:rPr>
+              <w:noProof/>
+              <w:lang w:val="en-ZA"/>
+            </w:rPr>
+            <w:t>[6]</w:t>
+          </w:r>
+          <w:r>
+            <w:fldChar w:fldCharType="end"/>
+          </w:r>
+        </w:sdtContent>
+      </w:sdt>
+    </w:p>
+    <w:p>
+      <w:r>
+        <w:t xml:space="preserve">OpenCV shape detection </w:t>
+      </w:r>
+      <w:sdt>
+        <w:sdtPr>
+          <w:id w:val="1901708207"/>
+          <w:citation/>
+        </w:sdtPr>
+        <w:sdtEndPr/>
+        <w:sdtContent>
+          <w:r>
+            <w:fldChar w:fldCharType="begin"/>
+          </w:r>
+          <w:r>
+            <w:rPr>
+              <w:lang w:val="en-ZA"/>
+            </w:rPr>
+            <w:instrText xml:space="preserve"> CITATION Ros16 \l 7177 </w:instrText>
+          </w:r>
+          <w:r>
+            <w:fldChar w:fldCharType="separate"/>
+          </w:r>
+          <w:r>
+            <w:rPr>
+              <w:noProof/>
+              <w:lang w:val="en-ZA"/>
+            </w:rPr>
+            <w:t>[7]</w:t>
+          </w:r>
+          <w:r>
+            <w:fldChar w:fldCharType="end"/>
+          </w:r>
+        </w:sdtContent>
+      </w:sdt>
+    </w:p>
+    <w:p>
+      <w:r>
+        <w:t xml:space="preserve">Cropped rotated rectangles </w:t>
+      </w:r>
+      <w:sdt>
+        <w:sdtPr>
+          <w:id w:val="822009493"/>
+          <w:citation/>
+        </w:sdtPr>
+        <w:sdtEndPr/>
+        <w:sdtContent>
+          <w:r>
+            <w:fldChar w:fldCharType="begin"/>
+          </w:r>
+          <w:r>
+            <w:rPr>
+              <w:lang w:val="en-ZA"/>
+            </w:rPr>
+            <w:instrText xml:space="preserve"> CITATION jdh19 \l 7177 </w:instrText>
+          </w:r>
+          <w:r>
+            <w:fldChar w:fldCharType="separate"/>
+          </w:r>
+          <w:r>
+            <w:rPr>
+              <w:noProof/>
+              <w:lang w:val="en-ZA"/>
+            </w:rPr>
+            <w:t>[8]</w:t>
+          </w:r>
+          <w:r>
+            <w:fldChar w:fldCharType="end"/>
+          </w:r>
+        </w:sdtContent>
+      </w:sdt>
+    </w:p>
+    <w:p>
+      <w:pPr>
+        <w:pStyle w:val="Heading1"/>
+      </w:pPr>
+    </w:p>
+    <w:p/>
+    <w:sdt>
+      <w:sdtPr>
+        <w:rPr>
+          <w:kern w:val="0"/>
+        </w:rPr>
+        <w:id w:val="309908609"/>
+        <w:docPartObj>
+          <w:docPartGallery w:val="Bibliographies"/>
+          <w:docPartUnique/>
+        </w:docPartObj>
+      </w:sdtPr>
+      <w:sdtEndPr>
+        <w:rPr>
+          <w:b w:val="0"/>
+          <w:caps w:val="0"/>
+        </w:rPr>
+      </w:sdtEndPr>
+      <w:sdtContent>
+        <w:p>
+          <w:pPr>
+            <w:pStyle w:val="Heading1"/>
+          </w:pPr>
+          <w:r>
+            <w:t>References</w:t>
+          </w:r>
+        </w:p>
+        <w:sdt>
+          <w:sdtPr>
+            <w:id w:val="-573587230"/>
+            <w:bibliography/>
+          </w:sdtPr>
+          <w:sdtEndPr/>
+          <w:sdtContent>
+            <w:p>
+              <w:pPr>
+                <w:rPr>
+                  <w:noProof/>
+                  <w:lang w:val="en-ZA" w:eastAsia="en-ZA"/>
+                </w:rPr>
+              </w:pPr>
+              <w:r>
+                <w:fldChar w:fldCharType="begin"/>
+              </w:r>
+              <w:r>
+                <w:instrText xml:space="preserve"> BIBLIOGRAPHY </w:instrText>
+              </w:r>
+              <w:r>
+                <w:fldChar w:fldCharType="separate"/>
+              </w:r>
+            </w:p>
+            <w:tbl>
+              <w:tblPr>
+                <w:tblW w:w="5000" w:type="pct"/>
+                <w:tblCellSpacing w:w="15" w:type="dxa"/>
+                <w:tblCellMar>
+                  <w:top w:w="15" w:type="dxa"/>
+                  <w:left w:w="15" w:type="dxa"/>
+                  <w:bottom w:w="15" w:type="dxa"/>
+                  <w:right w:w="15" w:type="dxa"/>
+                </w:tblCellMar>
+                <w:tblLook w:val="04A0" w:firstRow="1" w:lastRow="0" w:firstColumn="1" w:lastColumn="0" w:noHBand="0" w:noVBand="1"/>
+              </w:tblPr>
+              <w:tblGrid>
+                <w:gridCol w:w="261"/>
+                <w:gridCol w:w="4388"/>
+              </w:tblGrid>
+              <w:tr>
+                <w:trPr>
+                  <w:divId w:val="1043869209"/>
+                  <w:tblCellSpacing w:w="15" w:type="dxa"/>
+                </w:trPr>
+                <w:tc>
+                  <w:tcPr>
+                    <w:tcW w:w="50" w:type="pct"/>
+                    <w:hideMark/>
+                  </w:tcPr>
+                  <w:p>
+                    <w:pPr>
+                      <w:pStyle w:val="Bibliography"/>
+                      <w:rPr>
+                        <w:noProof/>
+                        <w:sz w:val="24"/>
+                        <w:szCs w:val="24"/>
+                      </w:rPr>
+                    </w:pPr>
+                    <w:r>
+                      <w:rPr>
+                        <w:noProof/>
+                      </w:rPr>
+                      <w:t xml:space="preserve">[1] </w:t>
+                    </w:r>
+                  </w:p>
+                </w:tc>
+                <w:tc>
+                  <w:tcPr>
+                    <w:tcW w:w="0" w:type="auto"/>
+                    <w:hideMark/>
+                  </w:tcPr>
+                  <w:p>
+                    <w:pPr>
+                      <w:pStyle w:val="Bibliography"/>
+                      <w:rPr>
+                        <w:noProof/>
+                      </w:rPr>
+                    </w:pPr>
+                    <w:r>
+                      <w:rPr>
+                        <w:noProof/>
+                      </w:rPr>
+                      <w:t xml:space="preserve">N. Seedat, V. Aharonson and I. Schlesinger, “Automated machine vision enabled detection of movement disorders from hand drawn spirals,” </w:t>
+                    </w:r>
+                    <w:r>
+                      <w:rPr>
+                        <w:i/>
+                        <w:iCs/>
+                        <w:noProof/>
+                      </w:rPr>
+                      <w:t xml:space="preserve">2020 IEEE International Conference on Healthcare Informatics (ICHI), </w:t>
+                    </w:r>
+                    <w:r>
+                      <w:rPr>
+                        <w:noProof/>
+                      </w:rPr>
+                      <w:t xml:space="preserve">pp. 1-5, 2020. </w:t>
+                    </w:r>
+                  </w:p>
+                </w:tc>
+              </w:tr>
+              <w:tr>
+                <w:trPr>
+                  <w:divId w:val="1043869209"/>
+                  <w:tblCellSpacing w:w="15" w:type="dxa"/>
+                </w:trPr>
+                <w:tc>
+                  <w:tcPr>
+                    <w:tcW w:w="50" w:type="pct"/>
+                    <w:hideMark/>
+                  </w:tcPr>
+                  <w:p>
+                    <w:pPr>
+                      <w:pStyle w:val="Bibliography"/>
+                      <w:rPr>
+                        <w:noProof/>
+                      </w:rPr>
+                    </w:pPr>
+                    <w:r>
+                      <w:rPr>
+                        <w:noProof/>
+                      </w:rPr>
+                      <w:t xml:space="preserve">[2] </w:t>
+                    </w:r>
+                  </w:p>
+                </w:tc>
+                <w:tc>
+                  <w:tcPr>
+                    <w:tcW w:w="0" w:type="auto"/>
+                    <w:hideMark/>
+                  </w:tcPr>
+                  <w:p>
+                    <w:pPr>
+                      <w:pStyle w:val="Bibliography"/>
+                      <w:rPr>
+                        <w:noProof/>
+                      </w:rPr>
+                    </w:pPr>
+                    <w:r>
+                      <w:rPr>
+                        <w:noProof/>
+                      </w:rPr>
+                      <w:t xml:space="preserve">H. Baek, D. Lockwood, E. J. Mason, E. Obusez, M. Poturalski, R. Rammo, S. J. Nagel and S. E. Jones, “Clinical Intervention Using Focused Ultrasound (FUS) Stimulation of the Brain in Diverse Neurological Disorders,” </w:t>
+                    </w:r>
+                    <w:r>
+                      <w:rPr>
+                        <w:i/>
+                        <w:iCs/>
+                        <w:noProof/>
+                      </w:rPr>
+                      <w:t xml:space="preserve">Frontiers in Neurology, </w:t>
+                    </w:r>
+                    <w:r>
+                      <w:rPr>
+                        <w:noProof/>
+                      </w:rPr>
+                      <w:t xml:space="preserve">vol. 13, 2022. </w:t>
+                    </w:r>
+                  </w:p>
+                </w:tc>
+              </w:tr>
+              <w:tr>
+                <w:trPr>
+                  <w:divId w:val="1043869209"/>
+                  <w:tblCellSpacing w:w="15" w:type="dxa"/>
+                </w:trPr>
+                <w:tc>
+                  <w:tcPr>
+                    <w:tcW w:w="50" w:type="pct"/>
+                    <w:hideMark/>
+                  </w:tcPr>
+                  <w:p>
+                    <w:pPr>
+                      <w:pStyle w:val="Bibliography"/>
+                      <w:rPr>
+                        <w:noProof/>
+                      </w:rPr>
+                    </w:pPr>
+                    <w:r>
+                      <w:rPr>
+                        <w:noProof/>
+                      </w:rPr>
+                      <w:t xml:space="preserve">[3] </w:t>
+                    </w:r>
+                  </w:p>
+                </w:tc>
+                <w:tc>
+                  <w:tcPr>
+                    <w:tcW w:w="0" w:type="auto"/>
+                    <w:hideMark/>
+                  </w:tcPr>
+                  <w:p>
+                    <w:pPr>
+                      <w:pStyle w:val="Bibliography"/>
+                      <w:rPr>
+                        <w:noProof/>
+                      </w:rPr>
+                    </w:pPr>
+                    <w:r>
+                      <w:rPr>
+                        <w:noProof/>
+                      </w:rPr>
+                      <w:t xml:space="preserve">M. Rohani and A. Fasano, “Focused Ultrasound for Essential Tremor: Review of the Evidence and Discussion of Current Hurdles.,” </w:t>
+                    </w:r>
+                    <w:r>
+                      <w:rPr>
+                        <w:i/>
+                        <w:iCs/>
+                        <w:noProof/>
+                      </w:rPr>
+                      <w:t xml:space="preserve">Tremor and Other Hyperkinet Movements (NY), </w:t>
+                    </w:r>
+                    <w:r>
+                      <w:rPr>
+                        <w:noProof/>
+                      </w:rPr>
+                      <w:t xml:space="preserve">vol. 462, no. 7, 2017. </w:t>
+                    </w:r>
+                  </w:p>
+                </w:tc>
+              </w:tr>
+              <w:tr>
+                <w:trPr>
+                  <w:divId w:val="1043869209"/>
+                  <w:tblCellSpacing w:w="15" w:type="dxa"/>
+                </w:trPr>
+                <w:tc>
+                  <w:tcPr>
+                    <w:tcW w:w="50" w:type="pct"/>
+                    <w:hideMark/>
+                  </w:tcPr>
+                  <w:p>
+                    <w:pPr>
+                      <w:pStyle w:val="Bibliography"/>
+                      <w:rPr>
+                        <w:noProof/>
+                      </w:rPr>
+                    </w:pPr>
+                    <w:r>
+                      <w:rPr>
+                        <w:noProof/>
+                      </w:rPr>
+                      <w:t xml:space="preserve">[4] </w:t>
+                    </w:r>
+                  </w:p>
+                </w:tc>
+                <w:tc>
+                  <w:tcPr>
+                    <w:tcW w:w="0" w:type="auto"/>
+                    <w:hideMark/>
+                  </w:tcPr>
+                  <w:p>
+                    <w:pPr>
+                      <w:pStyle w:val="Bibliography"/>
+                      <w:rPr>
+                        <w:noProof/>
+                      </w:rPr>
+                    </w:pPr>
+                    <w:r>
+                      <w:rPr>
+                        <w:noProof/>
+                      </w:rPr>
+                      <w:t xml:space="preserve">P. Delmas, “Edge Detection,” in </w:t>
+                    </w:r>
+                    <w:r>
+                      <w:rPr>
+                        <w:i/>
+                        <w:iCs/>
+                        <w:noProof/>
+                      </w:rPr>
+                      <w:t>COMPSCI 373 Semester 1</w:t>
+                    </w:r>
+                    <w:r>
+                      <w:rPr>
+                        <w:noProof/>
+                      </w:rPr>
+                      <w:t>, Auckland, The University of Auckland, 2010, pp. 40-51.</w:t>
+                    </w:r>
+                  </w:p>
+                </w:tc>
+              </w:tr>
+              <w:tr>
+                <w:trPr>
+                  <w:divId w:val="1043869209"/>
+                  <w:tblCellSpacing w:w="15" w:type="dxa"/>
+                </w:trPr>
+                <w:tc>
+                  <w:tcPr>
+                    <w:tcW w:w="50" w:type="pct"/>
+                    <w:hideMark/>
+                  </w:tcPr>
+                  <w:p>
+                    <w:pPr>
+                      <w:pStyle w:val="Bibliography"/>
+                      <w:rPr>
+                        <w:noProof/>
+                      </w:rPr>
+                    </w:pPr>
+                    <w:r>
+                      <w:rPr>
+                        <w:noProof/>
+                      </w:rPr>
+                      <w:t xml:space="preserve">[5] </w:t>
+                    </w:r>
+                  </w:p>
+                </w:tc>
+                <w:tc>
+                  <w:tcPr>
+                    <w:tcW w:w="0" w:type="auto"/>
+                    <w:hideMark/>
+                  </w:tcPr>
+                  <w:p>
+                    <w:pPr>
+                      <w:pStyle w:val="Bibliography"/>
+                      <w:rPr>
+                        <w:noProof/>
+                      </w:rPr>
+                    </w:pPr>
+                    <w:r>
+                      <w:rPr>
+                        <w:noProof/>
+                      </w:rPr>
+                      <w:t xml:space="preserve">A. Wille, M. Sangaré and S. Winter, “Analysis of Patterns in Tremor Diagnosis Spiral Drawings for Automated Classification,” Institut für Neuroinformatik, Ruhr-Universität Bochum, </w:t>
+                    </w:r>
+                    <w:r>
+                      <w:rPr>
+                        <w:noProof/>
+                      </w:rPr>
+                      <w:lastRenderedPageBreak/>
+                      <w:t>Germany, Bochum, 2013.</w:t>
+                    </w:r>
+                  </w:p>
+                </w:tc>
+              </w:tr>
+              <w:tr>
+                <w:trPr>
+                  <w:divId w:val="1043869209"/>
+                  <w:tblCellSpacing w:w="15" w:type="dxa"/>
+                </w:trPr>
+                <w:tc>
+                  <w:tcPr>
+                    <w:tcW w:w="50" w:type="pct"/>
+                    <w:hideMark/>
+                  </w:tcPr>
+                  <w:p>
+                    <w:pPr>
+                      <w:pStyle w:val="Bibliography"/>
+                      <w:rPr>
+                        <w:noProof/>
+                      </w:rPr>
+                    </w:pPr>
+                    <w:r>
+                      <w:rPr>
+                        <w:noProof/>
+                      </w:rPr>
+                      <w:lastRenderedPageBreak/>
+                      <w:t xml:space="preserve">[6] </w:t>
+                    </w:r>
+                  </w:p>
+                </w:tc>
+                <w:tc>
+                  <w:tcPr>
+                    <w:tcW w:w="0" w:type="auto"/>
+                    <w:hideMark/>
+                  </w:tcPr>
+                  <w:p>
+                    <w:pPr>
+                      <w:pStyle w:val="Bibliography"/>
+                      <w:rPr>
+                        <w:noProof/>
+                      </w:rPr>
+                    </w:pPr>
+                    <w:r>
+                      <w:rPr>
+                        <w:noProof/>
+                      </w:rPr>
+                      <w:t>A. Rosebrock, “OpenCV Text Detection (EAST text detector) - PyImageSearch,” PyImageSearch, 20 August 2018. [Online]. Available: https://pyimagesearch.com/2018/08/20/opencv-text-detection-east-text-detector/. [Accessed 16 July 2022].</w:t>
+                    </w:r>
+                  </w:p>
+                </w:tc>
+              </w:tr>
+              <w:tr>
+                <w:trPr>
+                  <w:divId w:val="1043869209"/>
+                  <w:tblCellSpacing w:w="15" w:type="dxa"/>
+                </w:trPr>
+                <w:tc>
+                  <w:tcPr>
+                    <w:tcW w:w="50" w:type="pct"/>
+                    <w:hideMark/>
+                  </w:tcPr>
+                  <w:p>
+                    <w:pPr>
+                      <w:pStyle w:val="Bibliography"/>
+                      <w:rPr>
+                        <w:noProof/>
+                      </w:rPr>
+                    </w:pPr>
+                    <w:r>
+                      <w:rPr>
+                        <w:noProof/>
+                      </w:rPr>
+                      <w:t xml:space="preserve">[7] </w:t>
+                    </w:r>
+                  </w:p>
+                </w:tc>
+                <w:tc>
+                  <w:tcPr>
+                    <w:tcW w:w="0" w:type="auto"/>
+                    <w:hideMark/>
+                  </w:tcPr>
+                  <w:p>
+                    <w:pPr>
+                      <w:pStyle w:val="Bibliography"/>
+                      <w:rPr>
+                        <w:noProof/>
+                      </w:rPr>
+                    </w:pPr>
+                    <w:r>
+                      <w:rPr>
+                        <w:noProof/>
+                      </w:rPr>
+                      <w:t>A. Rosebrock, “OpenCV shape detection - PyImageSearch,” PyImageSearch, 8 February 2016. [Online]. Available: https://pyimagesearch.com/2016/02/08/opencv-shape-detection/. [Accessed 20 July 2022].</w:t>
+                    </w:r>
+                  </w:p>
+                </w:tc>
+              </w:tr>
+              <w:tr>
+                <w:trPr>
+                  <w:divId w:val="1043869209"/>
+                  <w:tblCellSpacing w:w="15" w:type="dxa"/>
+                </w:trPr>
+                <w:tc>
+                  <w:tcPr>
+                    <w:tcW w:w="50" w:type="pct"/>
+                    <w:hideMark/>
+                  </w:tcPr>
+                  <w:p>
+                    <w:pPr>
+                      <w:pStyle w:val="Bibliography"/>
+                      <w:rPr>
+                        <w:noProof/>
+                      </w:rPr>
+                    </w:pPr>
+                    <w:r>
+                      <w:rPr>
+                        <w:noProof/>
+                      </w:rPr>
+                      <w:t xml:space="preserve">[8] </w:t>
+                    </w:r>
+                  </w:p>
+                </w:tc>
+                <w:tc>
+                  <w:tcPr>
+                    <w:tcW w:w="0" w:type="auto"/>
+                    <w:hideMark/>
+                  </w:tcPr>
+                  <w:p>
+                    <w:pPr>
+                      <w:pStyle w:val="Bibliography"/>
+                      <w:rPr>
+                        <w:noProof/>
+                      </w:rPr>
+                    </w:pPr>
+                    <w:r>
+                      <w:rPr>
+                        <w:noProof/>
+                      </w:rPr>
+                      <w:t>jdhao, “Cropping Rotated Rectangles from Image with OpenCV,” jdhao's digital space, 23 February 2019. [Online]. Available: https://jdhao.github.io/2019/02/23/crop_rotated_rectangle_opencv/. [Accessed 26 July 2022].</w:t>
+                    </w:r>
+                  </w:p>
+                </w:tc>
+              </w:tr>
+              <w:tr>
+                <w:trPr>
+                  <w:divId w:val="1043869209"/>
+                  <w:tblCellSpacing w:w="15" w:type="dxa"/>
+                </w:trPr>
+                <w:tc>
+                  <w:tcPr>
+                    <w:tcW w:w="50" w:type="pct"/>
+                    <w:hideMark/>
+                  </w:tcPr>
+                  <w:p>
+                    <w:pPr>
+                      <w:pStyle w:val="Bibliography"/>
+                      <w:rPr>
+                        <w:noProof/>
+                      </w:rPr>
+                    </w:pPr>
+                    <w:r>
+                      <w:rPr>
+                        <w:noProof/>
+                      </w:rPr>
+                      <w:t xml:space="preserve">[9] </w:t>
+                    </w:r>
+                  </w:p>
+                </w:tc>
+                <w:tc>
+                  <w:tcPr>
+                    <w:tcW w:w="0" w:type="auto"/>
+                    <w:hideMark/>
+                  </w:tcPr>
+                  <w:p>
+                    <w:pPr>
+                      <w:pStyle w:val="Bibliography"/>
+                      <w:rPr>
+                        <w:noProof/>
+                      </w:rPr>
+                    </w:pPr>
+                    <w:r>
+                      <w:rPr>
+                        <w:noProof/>
+                      </w:rPr>
+                      <w:t xml:space="preserve">V. Aharonson, N. Seedat, S. Israeli-Korn, S. Hassin-Baer, M. Postema and G. Yahalom, “Automated stage discrimination of Parkinson's disease,” </w:t>
+                    </w:r>
+                    <w:r>
+                      <w:rPr>
+                        <w:i/>
+                        <w:iCs/>
+                        <w:noProof/>
+                      </w:rPr>
+                      <w:t xml:space="preserve">BIO Integration, </w:t>
+                    </w:r>
+                    <w:r>
+                      <w:rPr>
+                        <w:noProof/>
+                      </w:rPr>
+                      <w:t xml:space="preserve">vol. 1, no. 2, pp. 55-63, 2020. </w:t>
+                    </w:r>
+                  </w:p>
+                </w:tc>
+              </w:tr>
+            </w:tbl>
+            <w:p>
+              <w:pPr>
+                <w:divId w:val="1043869209"/>
+                <w:rPr>
+                  <w:noProof/>
+                </w:rPr>
+              </w:pPr>
+            </w:p>
+            <w:p>
+              <w:r>
+                <w:rPr>
+                  <w:b/>
+                  <w:bCs/>
+                  <w:noProof/>
+                </w:rPr>
+                <w:fldChar w:fldCharType="end"/>
+              </w:r>
+            </w:p>
+          </w:sdtContent>
+        </w:sdt>
+      </w:sdtContent>
+    </w:sdt>
+    <w:p/>
+    <w:p/>
+    <w:p/>
+    <w:p/>
+    <w:p/>
+    <w:p/>
+    <w:p/>
+    <w:p/>
+    <w:p/>
+    <w:p/>
+    <w:p/>
+    <w:p/>
+    <w:p/>
+    <w:p/>
+    <w:p>
+      <w:r>
+        <w:br w:type="page"/>
+      </w:r>
+    </w:p>
+    <w:p>
+      <w:pPr>
+        <w:pStyle w:val="References"/>
+      </w:pPr>
+    </w:p>
+    <w:p>
+      <w:pPr>
+        <w:pStyle w:val="References"/>
+      </w:pPr>
+    </w:p>
+    <w:p>
+      <w:pPr>
+        <w:pStyle w:val="References"/>
+      </w:pPr>
+    </w:p>
+    <w:p>
+      <w:pPr>
+        <w:pStyle w:val="References"/>
+      </w:pPr>
+    </w:p>
+    <w:p>
+      <w:pPr>
+        <w:pStyle w:val="References"/>
+        <w:sectPr>
+          <w:headerReference w:type="even" r:id="rId9"/>
+          <w:type w:val="continuous"/>
+          <w:pgSz w:w="11907" w:h="16840" w:code="9"/>
+          <w:pgMar w:top="1418" w:right="1134" w:bottom="1814" w:left="1134" w:header="431" w:footer="431" w:gutter="0"/>
+          <w:cols w:num="2" w:space="340"/>
+        </w:sectPr>
+      </w:pPr>
+    </w:p>
+    <w:p>
+      <w:pPr>
+        <w:pStyle w:val="Title"/>
+      </w:pPr>
+      <w:r>
+        <w:lastRenderedPageBreak/>
+        <w:t>EIE INVESTIGATION 2022: WHICH HAND?</w:t>
+      </w:r>
+    </w:p>
+    <w:p>
+      <w:pPr>
+        <w:pStyle w:val="Author"/>
+      </w:pPr>
+      <w:r>
+        <w:t>Jesse van der Merwe (1829172)</w:t>
+      </w:r>
+    </w:p>
+    <w:p>
+      <w:pPr>
+        <w:pStyle w:val="affiliation"/>
+      </w:pPr>
+      <w:r>
+        <w:t>School of Electrical &amp; Information Engineering, University of the Witwatersrand, Private Bag 3, 2050, Johannesburg, South Africa</w:t>
+      </w:r>
+    </w:p>
+    <w:p>
+      <w:pPr>
+        <w:pStyle w:val="Abstract"/>
+        <w:rPr>
+          <w:color w:val="000000"/>
+        </w:rPr>
+      </w:pPr>
+      <w:r>
+        <w:rPr>
+          <w:b/>
+        </w:rPr>
+        <w:t>Abstract:</w:t>
+      </w:r>
+      <w:r>
+        <w:rPr>
+          <w:bCs/>
+        </w:rPr>
+        <w:t xml:space="preserve"> </w:t>
+      </w:r>
+      <w:r>
+        <w:t>The purpose of this document is to provide an easy-to-use template/style sheet to enable authors to prepare papers in the correct format and style for the final year laboratory project. This document may be downloaded from the School of Electrical and Information Engineering web site and can be used as a template (MS Word 6.0 or later)</w:t>
+      </w:r>
+      <w:r>
+        <w:rPr>
+          <w:color w:val="000000"/>
+        </w:rPr>
+        <w:t>. To ensure conformity of appearance it is essential that these instructions are followed. The abstract should be limited to 50-200 words, which should concisely summarise the paper.</w:t>
+      </w:r>
+    </w:p>
+    <w:p>
+      <w:pPr>
+        <w:pStyle w:val="affiliation"/>
+        <w:sectPr>
+          <w:headerReference w:type="even" r:id="rId10"/>
+          <w:pgSz w:w="11907" w:h="16840" w:code="9"/>
+          <w:pgMar w:top="1418" w:right="1134" w:bottom="1814" w:left="1134" w:header="431" w:footer="431" w:gutter="0"/>
+          <w:cols w:space="288"/>
+        </w:sectPr>
+      </w:pPr>
+    </w:p>
+    <w:p>
+      <w:pPr>
+        <w:pStyle w:val="Heading1"/>
+      </w:pPr>
+      <w:r>
+        <w:t>Introduction</w:t>
+      </w:r>
+    </w:p>
+    <w:p>
+      <w:pPr>
         <w:pStyle w:val="Text"/>
       </w:pPr>
       <w:r>
@@ -126,428 +1367,324 @@
       <w:r>
         <w:t xml:space="preserve"> or PDF format at </w:t>
       </w:r>
-      <w:hyperlink r:id="rId8" w:history="1">
+      <w:hyperlink r:id="rId11" w:history="1">
         <w:r>
           <w:rPr>
             <w:rStyle w:val="Hyperlink"/>
           </w:rPr>
-          <w:t>http://school.eie.wits.a</w:t>
+          <w:t>http://school.eie.wits.ac.za/elen417</w:t>
         </w:r>
+      </w:hyperlink>
+      <w:r>
+        <w:t xml:space="preserve"> to use as a template. In Word, type over the sections of </w:t>
+      </w:r>
+      <w:r>
+        <w:rPr>
+          <w:lang w:val="en-US"/>
+        </w:rPr>
+        <w:fldChar w:fldCharType="begin"/>
+      </w:r>
+      <w:r>
+        <w:rPr>
+          <w:lang w:val="en-US"/>
+        </w:rPr>
+        <w:instrText xml:space="preserve"> FILENAME </w:instrText>
+      </w:r>
+      <w:r>
+        <w:rPr>
+          <w:lang w:val="en-US"/>
+        </w:rPr>
+        <w:fldChar w:fldCharType="separate"/>
+      </w:r>
+      <w:r>
+        <w:rPr>
+          <w:noProof/>
+          <w:lang w:val="en-US"/>
+        </w:rPr>
+        <w:t>EIE-ProjectPaper-v1.3-2005.doc</w:t>
+      </w:r>
+      <w:r>
+        <w:rPr>
+          <w:lang w:val="en-US"/>
+        </w:rPr>
+        <w:fldChar w:fldCharType="end"/>
+      </w:r>
+      <w:r>
+        <w:t xml:space="preserve"> or cut and paste from another document and then use mark-up styles.</w:t>
+      </w:r>
+    </w:p>
+    <w:p>
+      <w:pPr>
+        <w:pStyle w:val="Text"/>
+      </w:pPr>
+      <w:r>
+        <w:t>The length of the finished paper should not exceed 6 pages of A4 size paper.</w:t>
+      </w:r>
+      <w:r>
+        <w:rPr>
+          <w:bCs/>
+        </w:rPr>
+        <w:t xml:space="preserve"> Do not change the font sizes or line spacing to squeeze more text into this page limit. </w:t>
+      </w:r>
+      <w:r>
+        <w:t xml:space="preserve">Use </w:t>
+      </w:r>
+      <w:r>
+        <w:rPr>
+          <w:i/>
+          <w:iCs/>
+        </w:rPr>
+        <w:t>italics</w:t>
+      </w:r>
+      <w:r>
+        <w:t xml:space="preserve"> for emphasis; do not underline. </w:t>
+      </w:r>
+    </w:p>
+    <w:p>
+      <w:pPr>
+        <w:pStyle w:val="Heading1"/>
+      </w:pPr>
+      <w:r>
+        <w:t>Literature review</w:t>
+      </w:r>
+    </w:p>
+    <w:p>
+      <w:pPr>
+        <w:pStyle w:val="Heading2"/>
+      </w:pPr>
+      <w:r>
+        <w:t>Type sizes and type faces</w:t>
+      </w:r>
+    </w:p>
+    <w:p>
+      <w:pPr>
+        <w:pStyle w:val="Text"/>
+      </w:pPr>
+      <w:r>
+        <w:t xml:space="preserve">If you are using a desktop publishing package other than </w:t>
+      </w:r>
+      <w:proofErr w:type="gramStart"/>
+      <w:r>
+        <w:t>Word</w:t>
+      </w:r>
+      <w:proofErr w:type="gramEnd"/>
+      <w:r>
+        <w:t xml:space="preserve"> please follow these instructions as closely as possible. The type sizes and fonts are specified in </w:t>
+      </w:r>
+      <w:r>
+        <w:fldChar w:fldCharType="begin"/>
+      </w:r>
+      <w:r>
+        <w:instrText xml:space="preserve"> REF _Ref52105060 \h </w:instrText>
+      </w:r>
+      <w:r>
+        <w:fldChar w:fldCharType="separate"/>
+      </w:r>
+      <w:r>
+        <w:t xml:space="preserve">Table </w:t>
+      </w:r>
+      <w:r>
+        <w:rPr>
+          <w:noProof/>
+        </w:rPr>
+        <w:t>1</w:t>
+      </w:r>
+      <w:r>
+        <w:fldChar w:fldCharType="end"/>
+      </w:r>
+      <w:r>
+        <w:t>. Please use Times New Roman font, or other Roman font with serifs, as close as possible in appearance to Times New Roman in which these guidelines have been set.</w:t>
+      </w:r>
+    </w:p>
+    <w:p>
+      <w:pPr>
+        <w:pStyle w:val="Heading2"/>
+      </w:pPr>
+      <w:r>
+        <w:t>Format</w:t>
+      </w:r>
+    </w:p>
+    <w:p>
+      <w:pPr>
+        <w:pStyle w:val="Text"/>
+      </w:pPr>
+      <w:r>
+        <w:t xml:space="preserve">The paper size is A4 (210 mm </w:t>
+      </w:r>
+      <w:r>
+        <w:sym w:font="Symbol" w:char="F0B4"/>
+      </w:r>
+      <w:r>
+        <w:t xml:space="preserve"> 297 mm). The text length is 250 mm. The left and right margins are 20 mm, the top margin is 25 </w:t>
+      </w:r>
+      <w:proofErr w:type="gramStart"/>
+      <w:r>
+        <w:t>mm</w:t>
+      </w:r>
+      <w:proofErr w:type="gramEnd"/>
+      <w:r>
+        <w:t xml:space="preserve"> and the bottom margin is 32 mm. Do not use headers and footers. Do not include page numbers. Apart from the title, authors, affiliation, abstract and key words, the paper is in two column </w:t>
+      </w:r>
+      <w:proofErr w:type="gramStart"/>
+      <w:r>
+        <w:t>format</w:t>
+      </w:r>
+      <w:proofErr w:type="gramEnd"/>
+      <w:r>
+        <w:t xml:space="preserve">. The column width is 82 mm with a gutter between the columns of 6mm. Left- and right- justify the columns. There must be no paragraph indentation. All figures should be included electronically. </w:t>
+      </w:r>
+    </w:p>
+    <w:p>
+      <w:pPr>
+        <w:pStyle w:val="Heading2"/>
+      </w:pPr>
+      <w:r>
+        <w:t>Title and subtitle</w:t>
+      </w:r>
+    </w:p>
+    <w:p>
+      <w:pPr>
+        <w:pStyle w:val="Text"/>
+      </w:pPr>
+      <w:r>
+        <w:t xml:space="preserve">The title at the top of the first page should be capitalised in a bold, 12-point, Times New Roman font, with right and left justified text of no more than three lines, as shown above. The title should be followed by a one 12-point line spacing. To distinguish the contribution made by each group member, the project title may be followed by a colon </w:t>
+      </w:r>
+      <w:r>
+        <w:t>and an appropriate subtitle. For example, for a project titled “INTELLIGENT IMPULSE GENERATORS”, the first group member’s subtitle could be “: HARDWARE CONSIDERATIONS” and the second could be “: SOFTWARE CONSIDERATIONS”.</w:t>
+      </w:r>
+    </w:p>
+    <w:p>
+      <w:pPr>
+        <w:pStyle w:val="Heading2"/>
+      </w:pPr>
+      <w:r>
+        <w:t>Author</w:t>
+      </w:r>
+    </w:p>
+    <w:p>
+      <w:pPr>
+        <w:pStyle w:val="Text"/>
+      </w:pPr>
+      <w:r>
+        <w:t xml:space="preserve">The full name of the authors should be listed as shown above. Use the author’s forename, middle initial(s) and surname in bold capital and </w:t>
+      </w:r>
+      <w:proofErr w:type="gramStart"/>
+      <w:r>
+        <w:t>lower case</w:t>
+      </w:r>
+      <w:proofErr w:type="gramEnd"/>
+      <w:r>
+        <w:t xml:space="preserve"> letters (i.e. </w:t>
+      </w:r>
+      <w:r>
+        <w:rPr>
+          <w:b/>
+        </w:rPr>
+        <w:t>John S. Smith</w:t>
+      </w:r>
+      <w:r>
+        <w:t xml:space="preserve">). Do not include titles, </w:t>
+      </w:r>
+      <w:proofErr w:type="gramStart"/>
+      <w:r>
+        <w:t>degrees</w:t>
+      </w:r>
+      <w:proofErr w:type="gramEnd"/>
+      <w:r>
+        <w:t xml:space="preserve"> or qualifications. The author’s name and initials should be in a bold, 10-point, Times New Roman font, with right and left justified text. The author’s details should be followed by one 12-point line spacing.</w:t>
+      </w:r>
+    </w:p>
+    <w:p>
+      <w:pPr>
+        <w:pStyle w:val="Heading2"/>
+      </w:pPr>
+      <w:r>
+        <w:t>Affiliation</w:t>
+      </w:r>
+    </w:p>
+    <w:p>
+      <w:pPr>
+        <w:pStyle w:val="Text"/>
+      </w:pPr>
+      <w:r>
+        <w:t>The affiliation of the author should be listed as shown above. This should be in an italic, 9-point, Times New Roman font, with right and left justified text. The affiliation should be followed by three 9-point line spacings.</w:t>
+      </w:r>
+    </w:p>
+    <w:p>
+      <w:pPr>
+        <w:pStyle w:val="Heading2"/>
+      </w:pPr>
+      <w:r>
+        <w:t>Abstract</w:t>
+      </w:r>
+    </w:p>
+    <w:p>
+      <w:pPr>
+        <w:pStyle w:val="Text"/>
+      </w:pPr>
+      <w:r>
+        <w:t xml:space="preserve">The abstract should commence with the word </w:t>
+      </w:r>
+      <w:r>
+        <w:rPr>
+          <w:b/>
+          <w:bCs/>
+        </w:rPr>
+        <w:t xml:space="preserve">Abstract: </w:t>
+      </w:r>
+      <w:r>
+        <w:t>(with a colon), in a bold (not italics), 9-point, Times New Roman font, followed by a maximum of eight lines describing the essence of the paper, in a standard (not bold or italics), 9-point, Times New Roman font, with right and left justified text, as shown above. The abstract should be followed by one 9-point line spacing.</w:t>
+      </w:r>
+    </w:p>
+    <w:p>
+      <w:pPr>
+        <w:pStyle w:val="Heading2"/>
+      </w:pPr>
+      <w:r>
+        <w:t>Key words</w:t>
+      </w:r>
+    </w:p>
+    <w:p>
+      <w:pPr>
+        <w:pStyle w:val="Text"/>
+      </w:pPr>
+      <w:r>
+        <w:t xml:space="preserve">The keywords should commence with the </w:t>
+      </w:r>
+      <w:proofErr w:type="gramStart"/>
+      <w:r>
+        <w:t>words</w:t>
+      </w:r>
+      <w:proofErr w:type="gramEnd"/>
+      <w:r>
+        <w:t xml:space="preserve"> </w:t>
+      </w:r>
+      <w:r>
+        <w:rPr>
+          <w:b/>
+          <w:bCs/>
+        </w:rPr>
+        <w:t xml:space="preserve">Key words: </w:t>
+      </w:r>
+      <w:r>
+        <w:t>(with a colon), in a bold (not italics), 9-point, Times New Roman font, followed by a maximum of two lines of keywords or phrases, separated by commas, in a standard (not bold or italics), 9-point, Times New Roman font, with right and left justified text, as shown above. The key words should be followed by three 9-point line spacings.</w:t>
+      </w:r>
+    </w:p>
+    <w:p>
+      <w:pPr>
+        <w:pStyle w:val="Caption"/>
+      </w:pPr>
+      <w:r>
+        <w:t xml:space="preserve">Table </w:t>
+      </w:r>
+      <w:fldSimple w:instr=" SEQ Table \* ARABIC ">
         <w:r>
           <w:rPr>
-            <w:rStyle w:val="Hyperlink"/>
+            <w:noProof/>
           </w:rPr>
-          <w:t>c</w:t>
+          <w:t>1</w:t>
         </w:r>
-        <w:r>
-          <w:rPr>
-            <w:rStyle w:val="Hyperlink"/>
-          </w:rPr>
-          <w:t>.za/elen417</w:t>
-        </w:r>
-      </w:hyperlink>
-      <w:r>
-        <w:t xml:space="preserve"> to use as a template. In Word, type over the sections of </w:t>
-      </w:r>
-      <w:r>
-        <w:rPr>
-          <w:lang w:val="en-US"/>
-        </w:rPr>
-        <w:fldChar w:fldCharType="begin"/>
-      </w:r>
-      <w:r>
-        <w:rPr>
-          <w:lang w:val="en-US"/>
-        </w:rPr>
-        <w:instrText xml:space="preserve"> FILENAME </w:instrText>
-      </w:r>
-      <w:r>
-        <w:rPr>
-          <w:lang w:val="en-US"/>
-        </w:rPr>
-        <w:fldChar w:fldCharType="separate"/>
-      </w:r>
-      <w:r>
-        <w:rPr>
-          <w:noProof/>
-          <w:lang w:val="en-US"/>
-        </w:rPr>
-        <w:t>EIE-ProjectPaper-v1.3-2005.doc</w:t>
-      </w:r>
-      <w:r>
-        <w:rPr>
-          <w:lang w:val="en-US"/>
-        </w:rPr>
-        <w:fldChar w:fldCharType="end"/>
-      </w:r>
-      <w:r>
-        <w:t xml:space="preserve"> or cut and paste from another document and then use mark-up styles.</w:t>
-      </w:r>
-    </w:p>
-    <w:p>
-      <w:pPr>
-        <w:pStyle w:val="Text"/>
-      </w:pPr>
-      <w:r>
-        <w:t>The length of the finished paper should not exceed 6 pages of A4 size paper.</w:t>
-      </w:r>
-      <w:r>
-        <w:rPr>
-          <w:bCs/>
-        </w:rPr>
-        <w:t xml:space="preserve"> Do not change the font sizes or line spacing to squeeze more text into this page limit. </w:t>
-      </w:r>
-      <w:r>
-        <w:t xml:space="preserve">Use </w:t>
-      </w:r>
-      <w:r>
-        <w:rPr>
-          <w:i/>
-          <w:iCs/>
-        </w:rPr>
-        <w:t>italics</w:t>
-      </w:r>
-      <w:r>
-        <w:t xml:space="preserve"> for emphasis; do not underline. </w:t>
-      </w:r>
-    </w:p>
-    <w:p>
-      <w:pPr>
-        <w:pStyle w:val="Heading1"/>
-      </w:pPr>
-      <w:r>
-        <w:t>Paper Format</w:t>
-      </w:r>
-    </w:p>
-    <w:p>
-      <w:pPr>
-        <w:pStyle w:val="Heading2"/>
-        <w:tabs>
-          <w:tab w:val="num" w:pos="1080"/>
-        </w:tabs>
-      </w:pPr>
-      <w:r>
-        <w:t>Type sizes and type faces</w:t>
-      </w:r>
-    </w:p>
-    <w:p>
-      <w:pPr>
-        <w:pStyle w:val="Text"/>
-      </w:pPr>
-      <w:r>
-        <w:t xml:space="preserve">If you are using a desktop publishing package other than </w:t>
-      </w:r>
-      <w:proofErr w:type="gramStart"/>
-      <w:r>
-        <w:t>Word</w:t>
-      </w:r>
-      <w:proofErr w:type="gramEnd"/>
-      <w:r>
-        <w:t xml:space="preserve"> please follow these instructions as closely as possible. The type sizes and fonts are specified in </w:t>
-      </w:r>
-      <w:r>
-        <w:fldChar w:fldCharType="begin"/>
-      </w:r>
-      <w:r>
-        <w:instrText xml:space="preserve"> REF _Ref52105060 \h </w:instrText>
-      </w:r>
-      <w:r>
-        <w:fldChar w:fldCharType="separate"/>
-      </w:r>
-      <w:r>
-        <w:t xml:space="preserve">Table </w:t>
-      </w:r>
-      <w:r>
-        <w:rPr>
-          <w:noProof/>
-        </w:rPr>
-        <w:t>1</w:t>
-      </w:r>
-      <w:r>
-        <w:fldChar w:fldCharType="end"/>
-      </w:r>
-      <w:r>
-        <w:t>. Please use Times New Roman font, or other Roman font with serifs, as close as possible in appearance to Times New Roman in which these guidelines have been set.</w:t>
-      </w:r>
-    </w:p>
-    <w:p>
-      <w:pPr>
-        <w:pStyle w:val="Heading2"/>
-        <w:tabs>
-          <w:tab w:val="num" w:pos="1080"/>
-        </w:tabs>
-      </w:pPr>
-      <w:r>
-        <w:t>Format</w:t>
-      </w:r>
-    </w:p>
-    <w:p>
-      <w:pPr>
-        <w:pStyle w:val="Text"/>
-      </w:pPr>
-      <w:r>
-        <w:t xml:space="preserve">The paper size is A4 (210 mm </w:t>
-      </w:r>
-      <w:r>
-        <w:sym w:font="Symbol" w:char="F0B4"/>
-      </w:r>
-      <w:r>
-        <w:t xml:space="preserve"> 297 mm). The text length is 250 mm. The left and right margins are 20 mm, the top margin is 25 </w:t>
-      </w:r>
-      <w:proofErr w:type="gramStart"/>
-      <w:r>
-        <w:t>mm</w:t>
-      </w:r>
-      <w:proofErr w:type="gramEnd"/>
-      <w:r>
-        <w:t xml:space="preserve"> and the bottom margin is 32 mm. Do not use headers and footers. Do not include page numbers. Apart from the title, authors, affiliation, abstract and key words, the paper is in two column </w:t>
-      </w:r>
-      <w:proofErr w:type="gramStart"/>
-      <w:r>
-        <w:t>format</w:t>
-      </w:r>
-      <w:proofErr w:type="gramEnd"/>
-      <w:r>
-        <w:t xml:space="preserve">. The column width is 82 mm with a gutter between the columns of 6mm. Left- and right- justify the columns. There must be no paragraph indentation. All figures should be included electronically. </w:t>
-      </w:r>
-    </w:p>
-    <w:p>
-      <w:pPr>
-        <w:pStyle w:val="Heading2"/>
-        <w:tabs>
-          <w:tab w:val="num" w:pos="1080"/>
-        </w:tabs>
-      </w:pPr>
-      <w:r>
-        <w:t>Title</w:t>
-      </w:r>
-      <w:r>
-        <w:t xml:space="preserve"> and subtitle</w:t>
-      </w:r>
-    </w:p>
-    <w:p>
-      <w:pPr>
-        <w:pStyle w:val="Text"/>
-      </w:pPr>
-      <w:r>
-        <w:t xml:space="preserve">The title at the top of the first page should be capitalised in </w:t>
-      </w:r>
-      <w:r>
-        <w:t>a bold, 12-point, Times New Roman font, with right and left justified text of no more than three lines, as shown above. The title should be followed by a one 12-point line spacing.</w:t>
-      </w:r>
-      <w:r>
-        <w:t xml:space="preserve"> To distinguish the contribution made by each group member, the project title may be followed by a colon and an appropriate subtitle. For example, for a project titled “INTELLIGENT IMPULSE GENERATORS”, the first group member’s subtitle could be “: HARDWARE CONSIDERATIONS” and the second could be “: SOFTWARE CONSIDERATIONS”.</w:t>
-      </w:r>
-    </w:p>
-    <w:p>
-      <w:pPr>
-        <w:pStyle w:val="Heading2"/>
-      </w:pPr>
-      <w:r>
-        <w:t>Author</w:t>
-      </w:r>
-    </w:p>
-    <w:p>
-      <w:pPr>
-        <w:pStyle w:val="Text"/>
-      </w:pPr>
-      <w:r>
-        <w:t>The full name</w:t>
-      </w:r>
-      <w:r>
-        <w:t xml:space="preserve"> of the authors should be listed</w:t>
-      </w:r>
-      <w:r>
-        <w:t xml:space="preserve"> as shown above. Use the author</w:t>
-      </w:r>
-      <w:r>
-        <w:t>’</w:t>
-      </w:r>
-      <w:r>
-        <w:t>s</w:t>
-      </w:r>
-      <w:r>
-        <w:t xml:space="preserve"> forename, middle initial(s) and surname in bold capital and </w:t>
-      </w:r>
-      <w:proofErr w:type="gramStart"/>
-      <w:r>
-        <w:t>lower case</w:t>
-      </w:r>
-      <w:proofErr w:type="gramEnd"/>
-      <w:r>
-        <w:t xml:space="preserve"> letters (i.e. </w:t>
-      </w:r>
-      <w:r>
-        <w:rPr>
-          <w:b/>
-        </w:rPr>
-        <w:t>John S. Smith</w:t>
-      </w:r>
-      <w:r>
-        <w:t xml:space="preserve">). Do not include titles, </w:t>
-      </w:r>
-      <w:proofErr w:type="gramStart"/>
-      <w:r>
-        <w:t>degree</w:t>
-      </w:r>
-      <w:r>
-        <w:t>s</w:t>
-      </w:r>
-      <w:proofErr w:type="gramEnd"/>
-      <w:r>
-        <w:t xml:space="preserve"> or qualifications. The author</w:t>
-      </w:r>
-      <w:r>
-        <w:t>’</w:t>
-      </w:r>
-      <w:r>
-        <w:t>s name</w:t>
-      </w:r>
-      <w:r>
-        <w:t xml:space="preserve"> and initials should be in a bold, 10-point, Times New Roman font, with right and l</w:t>
-      </w:r>
-      <w:r>
-        <w:t xml:space="preserve">eft justified text. The </w:t>
-      </w:r>
-      <w:r>
-        <w:t>author</w:t>
-      </w:r>
-      <w:r>
-        <w:t>’</w:t>
-      </w:r>
-      <w:r>
-        <w:t>s</w:t>
-      </w:r>
-      <w:r>
-        <w:t xml:space="preserve"> details</w:t>
-      </w:r>
-      <w:r>
-        <w:t xml:space="preserve"> should be followed by one 12-point line spacing.</w:t>
-      </w:r>
-    </w:p>
-    <w:p>
-      <w:pPr>
-        <w:pStyle w:val="Heading2"/>
-        <w:tabs>
-          <w:tab w:val="num" w:pos="1080"/>
-        </w:tabs>
-      </w:pPr>
-      <w:r>
-        <w:t>Affiliation</w:t>
-      </w:r>
-    </w:p>
-    <w:p>
-      <w:pPr>
-        <w:pStyle w:val="Text"/>
-      </w:pPr>
-      <w:r>
-        <w:t>The affiliation of the author</w:t>
-      </w:r>
-      <w:r>
-        <w:t xml:space="preserve"> should be listed as shown above. This should be in an italic, 9-point, Times New Roman font, with right and left </w:t>
-      </w:r>
-      <w:r>
-        <w:t>justified text. The affiliation</w:t>
-      </w:r>
-      <w:r>
-        <w:t xml:space="preserve"> should be followed by three 9-point line spacings.</w:t>
-      </w:r>
-    </w:p>
-    <w:p>
-      <w:pPr>
-        <w:pStyle w:val="Heading2"/>
-        <w:tabs>
-          <w:tab w:val="num" w:pos="1080"/>
-        </w:tabs>
-      </w:pPr>
-      <w:r>
-        <w:t>Abstract</w:t>
-      </w:r>
-    </w:p>
-    <w:p>
-      <w:pPr>
-        <w:pStyle w:val="Text"/>
-      </w:pPr>
-      <w:r>
-        <w:t xml:space="preserve">The abstract should commence with the word </w:t>
-      </w:r>
-      <w:r>
-        <w:rPr>
-          <w:b/>
-          <w:bCs/>
-        </w:rPr>
-        <w:t xml:space="preserve">Abstract: </w:t>
-      </w:r>
-      <w:r>
-        <w:t>(with a colon), in a bold (not italics), 9-point, Times New Roman font, followed by a maximum of eight lines describing the essence of the paper, in a standard (not bold or italics), 9-point, Times New Roman font, with right and left justified text, as shown above. The abstract should be followed by one 9-point line spacing.</w:t>
-      </w:r>
-    </w:p>
-    <w:p>
-      <w:pPr>
-        <w:pStyle w:val="Heading2"/>
-        <w:tabs>
-          <w:tab w:val="num" w:pos="1080"/>
-        </w:tabs>
-      </w:pPr>
-      <w:r>
-        <w:lastRenderedPageBreak/>
-        <w:t>Key words</w:t>
-      </w:r>
-    </w:p>
-    <w:p>
-      <w:pPr>
-        <w:pStyle w:val="Text"/>
-      </w:pPr>
-      <w:r>
-        <w:t xml:space="preserve">The keywords should commence with the </w:t>
-      </w:r>
-      <w:proofErr w:type="gramStart"/>
-      <w:r>
-        <w:t>words</w:t>
-      </w:r>
-      <w:proofErr w:type="gramEnd"/>
-      <w:r>
-        <w:t xml:space="preserve"> </w:t>
-      </w:r>
-      <w:r>
-        <w:rPr>
-          <w:b/>
-          <w:bCs/>
-        </w:rPr>
-        <w:t xml:space="preserve">Key words: </w:t>
-      </w:r>
-      <w:r>
-        <w:t>(with a colon), in a bold (not italics), 9-point, Times New Roman font, followed by a maximum of two lines of keywords or phrases, separated by commas, in a standard (not bold or italics), 9-point, Times New Roman font, with right and left justified text, as shown above. The key words should be followed by three 9-point line spacings.</w:t>
-      </w:r>
-    </w:p>
-    <w:p>
-      <w:pPr>
-        <w:pStyle w:val="Caption"/>
-        <w:keepNext/>
-      </w:pPr>
-      <w:bookmarkStart w:id="1" w:name="_Ref52105060"/>
-      <w:r>
-        <w:t xml:space="preserve">Table </w:t>
-      </w:r>
-      <w:r>
-        <w:fldChar w:fldCharType="begin"/>
-      </w:r>
-      <w:r>
-        <w:instrText xml:space="preserve"> SEQ Table \* ARABIC </w:instrText>
-      </w:r>
-      <w:r>
-        <w:fldChar w:fldCharType="separate"/>
-      </w:r>
-      <w:r>
-        <w:rPr>
-          <w:noProof/>
-        </w:rPr>
-        <w:t>1</w:t>
-      </w:r>
-      <w:r>
-        <w:fldChar w:fldCharType="end"/>
-      </w:r>
-      <w:bookmarkEnd w:id="1"/>
+      </w:fldSimple>
       <w:r>
         <w:t>: Font size and styles for laboratory project papers.</w:t>
       </w:r>
@@ -565,12 +1702,6 @@
         <w:gridCol w:w="2268"/>
       </w:tblGrid>
       <w:tr>
-        <w:tblPrEx>
-          <w:tblCellMar>
-            <w:top w:w="0" w:type="dxa"/>
-            <w:bottom w:w="0" w:type="dxa"/>
-          </w:tblCellMar>
-        </w:tblPrEx>
         <w:tc>
           <w:tcPr>
             <w:tcW w:w="1701" w:type="dxa"/>
@@ -582,9 +1713,6 @@
           <w:p>
             <w:pPr>
               <w:pStyle w:val="Text"/>
-              <w:rPr>
-                <w:b/>
-              </w:rPr>
             </w:pPr>
           </w:p>
         </w:tc>
@@ -599,14 +1727,8 @@
           <w:p>
             <w:pPr>
               <w:pStyle w:val="Text"/>
-              <w:rPr>
-                <w:b/>
-              </w:rPr>
             </w:pPr>
             <w:r>
-              <w:rPr>
-                <w:b/>
-              </w:rPr>
               <w:t>Type size</w:t>
             </w:r>
           </w:p>
@@ -622,26 +1744,14 @@
           <w:p>
             <w:pPr>
               <w:pStyle w:val="Text"/>
-              <w:rPr>
-                <w:b/>
-              </w:rPr>
             </w:pPr>
             <w:r>
-              <w:rPr>
-                <w:b/>
-              </w:rPr>
               <w:t>Style–Times New Roman</w:t>
             </w:r>
           </w:p>
         </w:tc>
       </w:tr>
       <w:tr>
-        <w:tblPrEx>
-          <w:tblCellMar>
-            <w:top w:w="0" w:type="dxa"/>
-            <w:bottom w:w="0" w:type="dxa"/>
-          </w:tblCellMar>
-        </w:tblPrEx>
         <w:tc>
           <w:tcPr>
             <w:tcW w:w="1701" w:type="dxa"/>
@@ -650,11 +1760,13 @@
             </w:tcBorders>
           </w:tcPr>
           <w:p>
+            <w:proofErr w:type="gramStart"/>
             <w:r>
-              <w:t>Title</w:t>
+              <w:t>Title :</w:t>
             </w:r>
+            <w:proofErr w:type="gramEnd"/>
             <w:r>
-              <w:t xml:space="preserve"> : Subtitle</w:t>
+              <w:t xml:space="preserve"> Subtitle</w:t>
             </w:r>
           </w:p>
         </w:tc>
@@ -666,9 +1778,6 @@
             </w:tcBorders>
           </w:tcPr>
           <w:p>
-            <w:pPr>
-              <w:jc w:val="center"/>
-            </w:pPr>
             <w:r>
               <w:t>12</w:t>
             </w:r>
@@ -689,12 +1798,6 @@
         </w:tc>
       </w:tr>
       <w:tr>
-        <w:tblPrEx>
-          <w:tblCellMar>
-            <w:top w:w="0" w:type="dxa"/>
-            <w:bottom w:w="0" w:type="dxa"/>
-          </w:tblCellMar>
-        </w:tblPrEx>
         <w:tc>
           <w:tcPr>
             <w:tcW w:w="1701" w:type="dxa"/>
@@ -710,9 +1813,6 @@
             <w:tcW w:w="709" w:type="dxa"/>
           </w:tcPr>
           <w:p>
-            <w:pPr>
-              <w:jc w:val="center"/>
-            </w:pPr>
             <w:r>
               <w:t>10</w:t>
             </w:r>
@@ -730,12 +1830,6 @@
         </w:tc>
       </w:tr>
       <w:tr>
-        <w:tblPrEx>
-          <w:tblCellMar>
-            <w:top w:w="0" w:type="dxa"/>
-            <w:bottom w:w="0" w:type="dxa"/>
-          </w:tblCellMar>
-        </w:tblPrEx>
         <w:tc>
           <w:tcPr>
             <w:tcW w:w="1701" w:type="dxa"/>
@@ -751,9 +1845,6 @@
             <w:tcW w:w="709" w:type="dxa"/>
           </w:tcPr>
           <w:p>
-            <w:pPr>
-              <w:jc w:val="center"/>
-            </w:pPr>
             <w:r>
               <w:t>9</w:t>
             </w:r>
@@ -771,12 +1862,6 @@
         </w:tc>
       </w:tr>
       <w:tr>
-        <w:tblPrEx>
-          <w:tblCellMar>
-            <w:top w:w="0" w:type="dxa"/>
-            <w:bottom w:w="0" w:type="dxa"/>
-          </w:tblCellMar>
-        </w:tblPrEx>
         <w:tc>
           <w:tcPr>
             <w:tcW w:w="1701" w:type="dxa"/>
@@ -792,9 +1877,6 @@
             <w:tcW w:w="709" w:type="dxa"/>
           </w:tcPr>
           <w:p>
-            <w:pPr>
-              <w:jc w:val="center"/>
-            </w:pPr>
             <w:r>
               <w:t>9</w:t>
             </w:r>
@@ -812,12 +1894,6 @@
         </w:tc>
       </w:tr>
       <w:tr>
-        <w:tblPrEx>
-          <w:tblCellMar>
-            <w:top w:w="0" w:type="dxa"/>
-            <w:bottom w:w="0" w:type="dxa"/>
-          </w:tblCellMar>
-        </w:tblPrEx>
         <w:tc>
           <w:tcPr>
             <w:tcW w:w="1701" w:type="dxa"/>
@@ -833,9 +1909,6 @@
             <w:tcW w:w="709" w:type="dxa"/>
           </w:tcPr>
           <w:p>
-            <w:pPr>
-              <w:jc w:val="center"/>
-            </w:pPr>
             <w:r>
               <w:t>10</w:t>
             </w:r>
@@ -853,12 +1926,6 @@
         </w:tc>
       </w:tr>
       <w:tr>
-        <w:tblPrEx>
-          <w:tblCellMar>
-            <w:top w:w="0" w:type="dxa"/>
-            <w:bottom w:w="0" w:type="dxa"/>
-          </w:tblCellMar>
-        </w:tblPrEx>
         <w:tc>
           <w:tcPr>
             <w:tcW w:w="1701" w:type="dxa"/>
@@ -874,9 +1941,6 @@
             <w:tcW w:w="709" w:type="dxa"/>
           </w:tcPr>
           <w:p>
-            <w:pPr>
-              <w:jc w:val="center"/>
-            </w:pPr>
             <w:r>
               <w:t>10</w:t>
             </w:r>
@@ -894,12 +1958,6 @@
         </w:tc>
       </w:tr>
       <w:tr>
-        <w:tblPrEx>
-          <w:tblCellMar>
-            <w:top w:w="0" w:type="dxa"/>
-            <w:bottom w:w="0" w:type="dxa"/>
-          </w:tblCellMar>
-        </w:tblPrEx>
         <w:tc>
           <w:tcPr>
             <w:tcW w:w="1701" w:type="dxa"/>
@@ -915,9 +1973,6 @@
             <w:tcW w:w="709" w:type="dxa"/>
           </w:tcPr>
           <w:p>
-            <w:pPr>
-              <w:jc w:val="center"/>
-            </w:pPr>
             <w:r>
               <w:t>10</w:t>
             </w:r>
@@ -949,12 +2004,6 @@
         </w:tc>
       </w:tr>
       <w:tr>
-        <w:tblPrEx>
-          <w:tblCellMar>
-            <w:top w:w="0" w:type="dxa"/>
-            <w:bottom w:w="0" w:type="dxa"/>
-          </w:tblCellMar>
-        </w:tblPrEx>
         <w:tc>
           <w:tcPr>
             <w:tcW w:w="1701" w:type="dxa"/>
@@ -970,9 +2019,6 @@
             <w:tcW w:w="709" w:type="dxa"/>
           </w:tcPr>
           <w:p>
-            <w:pPr>
-              <w:jc w:val="center"/>
-            </w:pPr>
             <w:r>
               <w:t>10</w:t>
             </w:r>
@@ -990,12 +2036,6 @@
         </w:tc>
       </w:tr>
       <w:tr>
-        <w:tblPrEx>
-          <w:tblCellMar>
-            <w:top w:w="0" w:type="dxa"/>
-            <w:bottom w:w="0" w:type="dxa"/>
-          </w:tblCellMar>
-        </w:tblPrEx>
         <w:tc>
           <w:tcPr>
             <w:tcW w:w="1701" w:type="dxa"/>
@@ -1011,9 +2051,6 @@
             <w:tcW w:w="709" w:type="dxa"/>
           </w:tcPr>
           <w:p>
-            <w:pPr>
-              <w:jc w:val="center"/>
-            </w:pPr>
             <w:r>
               <w:t>10</w:t>
             </w:r>
@@ -1031,12 +2068,6 @@
         </w:tc>
       </w:tr>
       <w:tr>
-        <w:tblPrEx>
-          <w:tblCellMar>
-            <w:top w:w="0" w:type="dxa"/>
-            <w:bottom w:w="0" w:type="dxa"/>
-          </w:tblCellMar>
-        </w:tblPrEx>
         <w:tc>
           <w:tcPr>
             <w:tcW w:w="1701" w:type="dxa"/>
@@ -1058,9 +2089,6 @@
             </w:tcBorders>
           </w:tcPr>
           <w:p>
-            <w:pPr>
-              <w:jc w:val="center"/>
-            </w:pPr>
             <w:r>
               <w:t>10</w:t>
             </w:r>
@@ -1194,10 +2222,7 @@
       </w:r>
       <w:proofErr w:type="gramEnd"/>
       <w:r>
-        <w:t xml:space="preserve">, 10-point, Times New Roman font, not be numbered, capitalised or indented, followed by a colon and character space, and then immediately by the left and right justified </w:t>
-      </w:r>
-      <w:r>
-        <w:t>body of the subheading, as shown above.</w:t>
+        <w:t>, 10-point, Times New Roman font, not be numbered, capitalised or indented, followed by a colon and character space, and then immediately by the left and right justified body of the subheading, as shown above.</w:t>
       </w:r>
     </w:p>
     <w:p>
@@ -1285,10 +2310,7 @@
         <w:pStyle w:val="Equation"/>
       </w:pPr>
       <w:r>
-        <w:rPr>
-          <w:position w:val="-30"/>
-        </w:rPr>
-        <w:object w:dxaOrig="2439" w:dyaOrig="700" w14:anchorId="5CF218B4">
+        <w:object w:dxaOrig="2439" w:dyaOrig="700" w14:anchorId="4B623894">
           <v:shapetype id="_x0000_t75" coordsize="21600,21600" o:spt="75" o:preferrelative="t" path="m@4@5l@4@11@9@11@9@5xe" filled="f" stroked="f">
             <v:stroke joinstyle="miter"/>
             <v:formulas>
@@ -1308,10 +2330,10 @@
             <v:path o:extrusionok="f" gradientshapeok="t" o:connecttype="rect"/>
             <o:lock v:ext="edit" aspectratio="t"/>
           </v:shapetype>
-          <v:shape id="_x0000_i1025" type="#_x0000_t75" style="width:99pt;height:33pt" o:ole="">
-            <v:imagedata r:id="rId9" o:title=""/>
+          <v:shape id="_x0000_i1049" type="#_x0000_t75" style="width:99pt;height:33pt" o:ole="">
+            <v:imagedata r:id="rId12" o:title=""/>
           </v:shape>
-          <o:OLEObject Type="Embed" ProgID="Equation.3" ShapeID="_x0000_i1025" DrawAspect="Content" ObjectID="_1729329394" r:id="rId10"/>
+          <o:OLEObject Type="Embed" ProgID="Equation.3" ShapeID="_x0000_i1049" DrawAspect="Content" ObjectID="_1729518590" r:id="rId13"/>
         </w:object>
       </w:r>
       <w:r>
@@ -1335,11 +2357,11 @@
         <w:rPr>
           <w:position w:val="-12"/>
         </w:rPr>
-        <w:object w:dxaOrig="480" w:dyaOrig="400" w14:anchorId="4EAA9D23">
-          <v:shape id="_x0000_i1026" type="#_x0000_t75" style="width:24pt;height:20.25pt" o:ole="">
-            <v:imagedata r:id="rId11" o:title=""/>
+        <w:object w:dxaOrig="480" w:dyaOrig="400" w14:anchorId="1221599D">
+          <v:shape id="_x0000_i1050" type="#_x0000_t75" style="width:24pt;height:20.4pt" o:ole="">
+            <v:imagedata r:id="rId14" o:title=""/>
           </v:shape>
-          <o:OLEObject Type="Embed" ProgID="Equation.3" ShapeID="_x0000_i1026" DrawAspect="Content" ObjectID="_1729329395" r:id="rId12"/>
+          <o:OLEObject Type="Embed" ProgID="Equation.3" ShapeID="_x0000_i1050" DrawAspect="Content" ObjectID="_1729518591" r:id="rId15"/>
         </w:object>
       </w:r>
       <w:r>
@@ -1352,11 +2374,11 @@
         <w:rPr>
           <w:position w:val="-14"/>
         </w:rPr>
-        <w:object w:dxaOrig="480" w:dyaOrig="380" w14:anchorId="025B2933">
-          <v:shape id="_x0000_i1027" type="#_x0000_t75" style="width:24pt;height:18.75pt" o:ole="">
-            <v:imagedata r:id="rId13" o:title=""/>
+        <w:object w:dxaOrig="480" w:dyaOrig="380" w14:anchorId="24779954">
+          <v:shape id="_x0000_i1051" type="#_x0000_t75" style="width:24pt;height:18.6pt" o:ole="">
+            <v:imagedata r:id="rId16" o:title=""/>
           </v:shape>
-          <o:OLEObject Type="Embed" ProgID="Equation.3" ShapeID="_x0000_i1027" DrawAspect="Content" ObjectID="_1729329396" r:id="rId14"/>
+          <o:OLEObject Type="Embed" ProgID="Equation.3" ShapeID="_x0000_i1051" DrawAspect="Content" ObjectID="_1729518592" r:id="rId17"/>
         </w:object>
       </w:r>
       <w:r>
@@ -1380,11 +2402,11 @@
         <w:rPr>
           <w:position w:val="-14"/>
         </w:rPr>
-        <w:object w:dxaOrig="540" w:dyaOrig="380" w14:anchorId="7E484910">
-          <v:shape id="_x0000_i1028" type="#_x0000_t75" style="width:27pt;height:18.75pt" o:ole="">
-            <v:imagedata r:id="rId15" o:title=""/>
+        <w:object w:dxaOrig="540" w:dyaOrig="380" w14:anchorId="1B41F553">
+          <v:shape id="_x0000_i1052" type="#_x0000_t75" style="width:27pt;height:18.6pt" o:ole="">
+            <v:imagedata r:id="rId18" o:title=""/>
           </v:shape>
-          <o:OLEObject Type="Embed" ProgID="Equation.3" ShapeID="_x0000_i1028" DrawAspect="Content" ObjectID="_1729329397" r:id="rId16"/>
+          <o:OLEObject Type="Embed" ProgID="Equation.3" ShapeID="_x0000_i1052" DrawAspect="Content" ObjectID="_1729518593" r:id="rId19"/>
         </w:object>
       </w:r>
       <w:r>
@@ -1397,11 +2419,11 @@
         <w:rPr>
           <w:position w:val="-14"/>
         </w:rPr>
-        <w:object w:dxaOrig="560" w:dyaOrig="380" w14:anchorId="3627EC38">
-          <v:shape id="_x0000_i1029" type="#_x0000_t75" style="width:27.75pt;height:18.75pt" o:ole="">
-            <v:imagedata r:id="rId17" o:title=""/>
+        <w:object w:dxaOrig="560" w:dyaOrig="380" w14:anchorId="4C6D2168">
+          <v:shape id="_x0000_i1053" type="#_x0000_t75" style="width:27.6pt;height:18.6pt" o:ole="">
+            <v:imagedata r:id="rId20" o:title=""/>
           </v:shape>
-          <o:OLEObject Type="Embed" ProgID="Equation.3" ShapeID="_x0000_i1029" DrawAspect="Content" ObjectID="_1729329398" r:id="rId18"/>
+          <o:OLEObject Type="Embed" ProgID="Equation.3" ShapeID="_x0000_i1053" DrawAspect="Content" ObjectID="_1729518594" r:id="rId21"/>
         </w:object>
       </w:r>
       <w:r>
@@ -1431,14 +2453,11 @@
         <w:pStyle w:val="BlockText"/>
       </w:pPr>
       <w:r>
-        <w:rPr>
-          <w:position w:val="-34"/>
-        </w:rPr>
-        <w:object w:dxaOrig="1260" w:dyaOrig="840" w14:anchorId="349DDF0F">
-          <v:shape id="_x0000_i1030" type="#_x0000_t75" style="width:63pt;height:42pt" o:ole="">
-            <v:imagedata r:id="rId19" o:title=""/>
+        <w:object w:dxaOrig="1260" w:dyaOrig="840" w14:anchorId="11A76BB9">
+          <v:shape id="_x0000_i1054" type="#_x0000_t75" style="width:63pt;height:42pt" o:ole="">
+            <v:imagedata r:id="rId22" o:title=""/>
           </v:shape>
-          <o:OLEObject Type="Embed" ProgID="Equation.3" ShapeID="_x0000_i1030" DrawAspect="Content" ObjectID="_1729329399" r:id="rId20"/>
+          <o:OLEObject Type="Embed" ProgID="Equation.3" ShapeID="_x0000_i1054" DrawAspect="Content" ObjectID="_1729518595" r:id="rId23"/>
         </w:object>
       </w:r>
       <w:r>
@@ -1451,25 +2470,25 @@
         <w:pStyle w:val="Text"/>
       </w:pPr>
       <w:r>
-        <w:t xml:space="preserve">To make your equations more compact you may use the solidus (/), the exp function or appropriate exponents. Italicise symbols for quantities and variables. Ensure that the symbols in your equation have been defined before or immediately after the equation appears. Refer to (1) rather than “eq. (1)” or “equation (1)” except at the beginning of </w:t>
+        <w:t xml:space="preserve">To make your equations more compact you may use the solidus (/), the exp function or appropriate exponents. Italicise symbols for quantities and variables. Ensure that the symbols in your equation have been defined before or immediately after the equation appears. Refer to (1) rather than “eq. (1)” or “equation (1)” except at the beginning of a sentence. If you are using </w:t>
+      </w:r>
+      <w:r>
+        <w:rPr>
+          <w:i/>
+        </w:rPr>
+        <w:t>Word,</w:t>
+      </w:r>
+      <w:r>
+        <w:t xml:space="preserve"> use the Microsoft Equation Editor for equations in your paper (Insert | Object </w:t>
       </w:r>
       <w:r>
         <w:lastRenderedPageBreak/>
-        <w:t xml:space="preserve">a sentence. If you are using </w:t>
+        <w:t xml:space="preserve">| Create New | Microsoft Equation). “Float over text” should </w:t>
       </w:r>
       <w:r>
         <w:rPr>
           <w:i/>
         </w:rPr>
-        <w:t>Word,</w:t>
-      </w:r>
-      <w:r>
-        <w:t xml:space="preserve"> use the Microsoft Equation Editor for equations in your paper (Insert | Object | Create New | Microsoft Equation). “Float over text” should </w:t>
-      </w:r>
-      <w:r>
-        <w:rPr>
-          <w:i/>
-        </w:rPr>
         <w:t>not</w:t>
       </w:r>
       <w:r>
@@ -1495,9 +2514,6 @@
     <w:p>
       <w:pPr>
         <w:pStyle w:val="Heading2"/>
-        <w:tabs>
-          <w:tab w:val="num" w:pos="1080"/>
-        </w:tabs>
       </w:pPr>
       <w:r>
         <w:t>References</w:t>
@@ -1508,13 +2524,15 @@
         <w:pStyle w:val="Text"/>
       </w:pPr>
       <w:r>
-        <w:t>A numbered list of references should be provided at the end of the paper. The list should be arranged in the order of citation in the text. List only one reference per reference number. Number citations consecutively in square brackets [1]. The sentence punctuation follows the brackets [2]. Multiple</w:t>
-      </w:r>
-      <w:r>
-        <w:t xml:space="preserve"> references</w:t>
-      </w:r>
-      <w:r>
-        <w:t xml:space="preserve"> are each numbered within one pair of brackets [1–3]. In sentences, refer to the reference number, as in [3]. Do not use “Ref. [3]” or “reference [3]” except at the beginning of a sentence: “Reference [3] shows ... .”. Do not use footnotes for references.</w:t>
+        <w:t xml:space="preserve">A numbered list of references should be provided at the end of the paper. The list should be arranged in the order of citation in the text. List only one reference per reference number. Number citations consecutively in square brackets [1]. The sentence punctuation follows the brackets [2]. Multiple references are each numbered within one pair of brackets [1–3]. In sentences, refer to the reference number, as in [3]. Do not use “Ref. [3]” or “reference [3]” except at the beginning of a sentence: “Reference [3] shows </w:t>
+      </w:r>
+      <w:proofErr w:type="gramStart"/>
+      <w:r>
+        <w:t>... .</w:t>
+      </w:r>
+      <w:proofErr w:type="gramEnd"/>
+      <w:r>
+        <w:t>”. Do not use footnotes for references.</w:t>
       </w:r>
     </w:p>
     <w:p>
@@ -1623,7 +2641,10 @@
       </w:r>
       <w:proofErr w:type="gramEnd"/>
       <w:r>
-        <w:t xml:space="preserve"> and a title should be included under the figure or above the table in a standard (not bold or italics), 10-point, Times New Roman font, with centred text, as shown in </w:t>
+        <w:t xml:space="preserve"> and a </w:t>
+      </w:r>
+      <w:r>
+        <w:t xml:space="preserve">title should be included under the figure or above the table in a standard (not bold or italics), 10-point, Times New Roman font, with centred text, as shown in </w:t>
       </w:r>
       <w:r>
         <w:fldChar w:fldCharType="begin"/>
@@ -1653,17 +2674,16 @@
     <w:p>
       <w:pPr>
         <w:pStyle w:val="Text"/>
-        <w:keepNext/>
       </w:pPr>
       <w:r>
         <w:rPr>
           <w:noProof/>
         </w:rPr>
         <w:drawing>
-          <wp:inline distT="0" distB="0" distL="0" distR="0" wp14:anchorId="27831D90" wp14:editId="614B8AB8">
+          <wp:inline distT="0" distB="0" distL="0" distR="0" wp14:anchorId="788C34C8" wp14:editId="35D1CAE0">
             <wp:extent cx="2762250" cy="2152650"/>
             <wp:effectExtent l="0" t="0" r="0" b="0"/>
-            <wp:docPr id="7" name="Picture 7"/>
+            <wp:docPr id="3" name="Picture 3"/>
             <wp:cNvGraphicFramePr>
               <a:graphicFrameLocks xmlns:a="http://schemas.openxmlformats.org/drawingml/2006/main" noChangeAspect="1"/>
             </wp:cNvGraphicFramePr>
@@ -1677,7 +2697,7 @@
                     </pic:cNvPicPr>
                   </pic:nvPicPr>
                   <pic:blipFill>
-                    <a:blip r:embed="rId21" cstate="print">
+                    <a:blip r:embed="rId24" cstate="print">
                       <a:extLst>
                         <a:ext uri="{28A0092B-C50C-407E-A947-70E740481C1C}">
                           <a14:useLocalDpi xmlns:a14="http://schemas.microsoft.com/office/drawing/2010/main" val="0"/>
@@ -1713,29 +2733,17 @@
       <w:pPr>
         <w:pStyle w:val="Caption"/>
       </w:pPr>
-      <w:bookmarkStart w:id="2" w:name="_Ref52105005"/>
       <w:r>
         <w:t xml:space="preserve">Figure </w:t>
       </w:r>
-      <w:r>
-        <w:fldChar w:fldCharType="begin"/>
-      </w:r>
-      <w:r>
-        <w:instrText xml:space="preserve"> SEQ Figure \* ARABIC </w:instrText>
-      </w:r>
-      <w:r>
-        <w:fldChar w:fldCharType="separate"/>
-      </w:r>
-      <w:r>
-        <w:rPr>
-          <w:noProof/>
-        </w:rPr>
-        <w:t>1</w:t>
-      </w:r>
-      <w:r>
-        <w:fldChar w:fldCharType="end"/>
-      </w:r>
-      <w:bookmarkEnd w:id="2"/>
+      <w:fldSimple w:instr=" SEQ Figure \* ARABIC ">
+        <w:r>
+          <w:rPr>
+            <w:noProof/>
+          </w:rPr>
+          <w:t>1</w:t>
+        </w:r>
+      </w:fldSimple>
       <w:r>
         <w:t>: Example figure for laboratory project paper.</w:t>
       </w:r>
@@ -1743,9 +2751,6 @@
     <w:p>
       <w:pPr>
         <w:pStyle w:val="Heading2"/>
-        <w:tabs>
-          <w:tab w:val="num" w:pos="1080"/>
-        </w:tabs>
       </w:pPr>
       <w:r>
         <w:t>Figures</w:t>
@@ -1816,11 +2821,11 @@
         <w:t>very</w:t>
       </w:r>
       <w:r>
-        <w:t xml:space="preserve"> large. Then use the </w:t>
+        <w:t xml:space="preserve"> large. Then use the “Save as HTML” feature. You can then convert from GIF </w:t>
       </w:r>
       <w:r>
         <w:lastRenderedPageBreak/>
-        <w:t xml:space="preserve">“Save as HTML” feature. You can then convert from GIF to TIFF using, for example, Microsoft </w:t>
+        <w:t xml:space="preserve">to TIFF using, for example, Microsoft </w:t>
       </w:r>
       <w:r>
         <w:rPr>
@@ -1835,9 +2840,6 @@
     <w:p>
       <w:pPr>
         <w:pStyle w:val="Heading2"/>
-        <w:tabs>
-          <w:tab w:val="num" w:pos="1080"/>
-        </w:tabs>
       </w:pPr>
       <w:r>
         <w:t>Tables</w:t>
@@ -1919,9 +2921,6 @@
     <w:p>
       <w:pPr>
         <w:pStyle w:val="Heading2"/>
-        <w:tabs>
-          <w:tab w:val="num" w:pos="1080"/>
-        </w:tabs>
       </w:pPr>
       <w:r>
         <w:t>General</w:t>
@@ -1938,9 +2937,6 @@
     <w:p>
       <w:pPr>
         <w:pStyle w:val="Heading2"/>
-        <w:tabs>
-          <w:tab w:val="num" w:pos="1080"/>
-        </w:tabs>
       </w:pPr>
       <w:r>
         <w:t>Abbreviations and Acronyms</w:t>
@@ -1949,7 +2945,6 @@
     <w:p>
       <w:pPr>
         <w:pStyle w:val="Text"/>
-        <w:ind w:firstLine="144"/>
       </w:pPr>
       <w:r>
         <w:t>Define abbreviations and acronyms the first time they are used in the text. Do not use abbreviations in the title unless they are unavoidable. The abbreviation for “seconds” is “s,” not “sec.” Do not mix complete spellings and abbreviations of units: use “Wb/m</w:t>
@@ -1969,7 +2964,15 @@
       </w:r>
       <w:proofErr w:type="spellEnd"/>
       <w:r>
-        <w:t xml:space="preserve"> per square metre,” not “Webers/m</w:t>
+        <w:t xml:space="preserve"> per square metre,” not “</w:t>
+      </w:r>
+      <w:proofErr w:type="spellStart"/>
+      <w:r>
+        <w:t>Webers</w:t>
+      </w:r>
+      <w:proofErr w:type="spellEnd"/>
+      <w:r>
+        <w:t>/m</w:t>
       </w:r>
       <w:r>
         <w:rPr>
@@ -1977,9 +2980,11 @@
         </w:rPr>
         <w:t>2</w:t>
       </w:r>
+      <w:proofErr w:type="gramStart"/>
       <w:r>
         <w:t>” .</w:t>
       </w:r>
+      <w:proofErr w:type="gramEnd"/>
     </w:p>
     <w:p>
       <w:pPr>
@@ -2027,38 +3032,13 @@
     <w:p>
       <w:pPr>
         <w:pStyle w:val="Text"/>
-        <w:jc w:val="center"/>
-      </w:pPr>
-      <w:hyperlink r:id="rId22" w:history="1">
+      </w:pPr>
+      <w:hyperlink r:id="rId25" w:history="1">
         <w:r>
           <w:rPr>
             <w:rStyle w:val="Hyperlink"/>
           </w:rPr>
-          <w:t>http://school.e</w:t>
-        </w:r>
-        <w:r>
-          <w:rPr>
-            <w:rStyle w:val="Hyperlink"/>
-          </w:rPr>
-          <w:t>i</w:t>
-        </w:r>
-        <w:r>
-          <w:rPr>
-            <w:rStyle w:val="Hyperlink"/>
-          </w:rPr>
-          <w:t>e.wits.ac.za/elen417/s</w:t>
-        </w:r>
-        <w:r>
-          <w:rPr>
-            <w:rStyle w:val="Hyperlink"/>
-          </w:rPr>
-          <w:t>u</w:t>
-        </w:r>
-        <w:r>
-          <w:rPr>
-            <w:rStyle w:val="Hyperlink"/>
-          </w:rPr>
-          <w:t>bmission</w:t>
+          <w:t>http://school.eie.wits.ac.za/elen417/submission</w:t>
         </w:r>
       </w:hyperlink>
       <w:r>
@@ -2094,10 +3074,7 @@
         <w:pStyle w:val="Text"/>
       </w:pPr>
       <w:r>
-        <w:t>The preferred spelling of the word “acknowledgement” in British English is with an “e” after the “g.” Use the singular heading even if you have several acknowledgements. Use this section for sponsor and financial support acknowledgments.</w:t>
-      </w:r>
-      <w:r>
-        <w:t xml:space="preserve"> This is also an ideal section to acknowledge the contribution made by your fellow group member.</w:t>
+        <w:t>The preferred spelling of the word “acknowledgement” in British English is with an “e” after the “g.” Use the singular heading even if you have several acknowledgements. Use this section for sponsor and financial support acknowledgments. This is also an ideal section to acknowledge the contribution made by your fellow group member.</w:t>
       </w:r>
     </w:p>
     <w:p>
@@ -2123,10 +3100,7 @@
         </w:smartTag>
       </w:smartTag>
       <w:r>
-        <w:t xml:space="preserve"> for the use of their paper template for the LDIA2003 symposium proceedings as well as the South African Institute of Electrical Engineers for parts of the style guidelines for publications in the SAIEE transactions.</w:t>
-      </w:r>
-      <w:r>
-        <w:t xml:space="preserve"> Additional thanks are extended to Andre van Zyl and Steve Levitt for their invaluable contributions.</w:t>
+        <w:t xml:space="preserve"> for the use of their paper template for the LDIA2003 symposium proceedings as well as the South African Institute of Electrical Engineers for parts of the style guidelines for publications in the SAIEE transactions. Additional thanks are extended to Andre van Zyl and Steve Levitt for their invaluable contributions.</w:t>
       </w:r>
     </w:p>
     <w:p>
@@ -2250,8 +3224,13 @@
         <w:t>, Prentice-Hall Inc., USA, first edition, chapter 3, pp. 82-112, August 1989.</w:t>
       </w:r>
     </w:p>
+    <w:p>
+      <w:pPr>
+        <w:pStyle w:val="References"/>
+      </w:pPr>
+    </w:p>
     <w:sectPr>
-      <w:headerReference w:type="even" r:id="rId23"/>
+      <w:headerReference w:type="even" r:id="rId26"/>
       <w:type w:val="continuous"/>
       <w:pgSz w:w="11907" w:h="16840" w:code="9"/>
       <w:pgMar w:top="1418" w:right="1134" w:bottom="1814" w:left="1134" w:header="431" w:footer="431" w:gutter="0"/>
@@ -2262,7 +3241,7 @@
 </file>
 
 <file path=word/endnotes.xml><?xml version="1.0" encoding="utf-8"?>
-<w:endnotes xmlns:wpc="http://schemas.microsoft.com/office/word/2010/wordprocessingCanvas" xmlns:cx="http://schemas.microsoft.com/office/drawing/2014/chartex" xmlns:cx1="http://schemas.microsoft.com/office/drawing/2015/9/8/chartex" xmlns:cx2="http://schemas.microsoft.com/office/drawing/2015/10/21/chartex" xmlns:cx3="http://schemas.microsoft.com/office/drawing/2016/5/9/chartex" xmlns:cx4="http://schemas.microsoft.com/office/drawing/2016/5/10/chartex" xmlns:cx5="http://schemas.microsoft.com/office/drawing/2016/5/11/chartex" xmlns:cx6="http://schemas.microsoft.com/office/drawing/2016/5/12/chartex" xmlns:cx7="http://schemas.microsoft.com/office/drawing/2016/5/13/chartex" xmlns:cx8="http://schemas.microsoft.com/office/drawing/2016/5/14/chartex" xmlns:mc="http://schemas.openxmlformats.org/markup-compatibility/2006" xmlns:aink="http://schemas.microsoft.com/office/drawing/2016/ink" xmlns:am3d="http://schemas.microsoft.com/office/drawing/2017/model3d" xmlns:o="urn:schemas-microsoft-com:office:office" xmlns:oel="http://schemas.microsoft.com/office/2019/extlst" xmlns:r="http://schemas.openxmlformats.org/officeDocument/2006/relationships" xmlns:m="http://schemas.openxmlformats.org/officeDocument/2006/math" xmlns:v="urn:schemas-microsoft-com:vml" xmlns:wp14="http://schemas.microsoft.com/office/word/2010/wordprocessingDrawing" xmlns:wp="http://schemas.openxmlformats.org/drawingml/2006/wordprocessingDrawing" xmlns:w10="urn:schemas-microsoft-com:office:word" xmlns:w="http://schemas.openxmlformats.org/wordprocessingml/2006/main" xmlns:w14="http://schemas.microsoft.com/office/word/2010/wordml" xmlns:w15="http://schemas.microsoft.com/office/word/2012/wordml" xmlns:w16cex="http://schemas.microsoft.com/office/word/2018/wordml/cex" xmlns:w16cid="http://schemas.microsoft.com/office/word/2016/wordml/cid" xmlns:w16="http://schemas.microsoft.com/office/word/2018/wordml" xmlns:w16sdtdh="http://schemas.microsoft.com/office/word/2020/wordml/sdtdatahash" xmlns:w16se="http://schemas.microsoft.com/office/word/2015/wordml/symex" xmlns:wpg="http://schemas.microsoft.com/office/word/2010/wordprocessingGroup" xmlns:wpi="http://schemas.microsoft.com/office/word/2010/wordprocessingInk" xmlns:wne="http://schemas.microsoft.com/office/word/2006/wordml" xmlns:wps="http://schemas.microsoft.com/office/word/2010/wordprocessingShape" mc:Ignorable="w14 w15 w16se w16cid w16 w16cex w16sdtdh wp14">
+<w:endnotes xmlns:wpc="http://schemas.microsoft.com/office/word/2010/wordprocessingCanvas" xmlns:cx="http://schemas.microsoft.com/office/drawing/2014/chartex" xmlns:cx1="http://schemas.microsoft.com/office/drawing/2015/9/8/chartex" xmlns:cx2="http://schemas.microsoft.com/office/drawing/2015/10/21/chartex" xmlns:cx3="http://schemas.microsoft.com/office/drawing/2016/5/9/chartex" xmlns:cx4="http://schemas.microsoft.com/office/drawing/2016/5/10/chartex" xmlns:cx5="http://schemas.microsoft.com/office/drawing/2016/5/11/chartex" xmlns:cx6="http://schemas.microsoft.com/office/drawing/2016/5/12/chartex" xmlns:cx7="http://schemas.microsoft.com/office/drawing/2016/5/13/chartex" xmlns:cx8="http://schemas.microsoft.com/office/drawing/2016/5/14/chartex" xmlns:mc="http://schemas.openxmlformats.org/markup-compatibility/2006" xmlns:aink="http://schemas.microsoft.com/office/drawing/2016/ink" xmlns:am3d="http://schemas.microsoft.com/office/drawing/2017/model3d" xmlns:o="urn:schemas-microsoft-com:office:office" xmlns:r="http://schemas.openxmlformats.org/officeDocument/2006/relationships" xmlns:m="http://schemas.openxmlformats.org/officeDocument/2006/math" xmlns:v="urn:schemas-microsoft-com:vml" xmlns:wp14="http://schemas.microsoft.com/office/word/2010/wordprocessingDrawing" xmlns:wp="http://schemas.openxmlformats.org/drawingml/2006/wordprocessingDrawing" xmlns:w10="urn:schemas-microsoft-com:office:word" xmlns:w="http://schemas.openxmlformats.org/wordprocessingml/2006/main" xmlns:w14="http://schemas.microsoft.com/office/word/2010/wordml" xmlns:w15="http://schemas.microsoft.com/office/word/2012/wordml" xmlns:w16cex="http://schemas.microsoft.com/office/word/2018/wordml/cex" xmlns:w16cid="http://schemas.microsoft.com/office/word/2016/wordml/cid" xmlns:w16="http://schemas.microsoft.com/office/word/2018/wordml" xmlns:w16sdtdh="http://schemas.microsoft.com/office/word/2020/wordml/sdtdatahash" xmlns:w16se="http://schemas.microsoft.com/office/word/2015/wordml/symex" xmlns:wpg="http://schemas.microsoft.com/office/word/2010/wordprocessingGroup" xmlns:wpi="http://schemas.microsoft.com/office/word/2010/wordprocessingInk" xmlns:wne="http://schemas.microsoft.com/office/word/2006/wordml" xmlns:wps="http://schemas.microsoft.com/office/word/2010/wordprocessingShape" mc:Ignorable="w14 w15 w16se w16cid w16 w16cex w16sdtdh wp14">
   <w:endnote w:type="separator" w:id="-1">
     <w:p>
       <w:r>
@@ -2281,7 +3260,7 @@
 </file>
 
 <file path=word/footnotes.xml><?xml version="1.0" encoding="utf-8"?>
-<w:footnotes xmlns:wpc="http://schemas.microsoft.com/office/word/2010/wordprocessingCanvas" xmlns:cx="http://schemas.microsoft.com/office/drawing/2014/chartex" xmlns:cx1="http://schemas.microsoft.com/office/drawing/2015/9/8/chartex" xmlns:cx2="http://schemas.microsoft.com/office/drawing/2015/10/21/chartex" xmlns:cx3="http://schemas.microsoft.com/office/drawing/2016/5/9/chartex" xmlns:cx4="http://schemas.microsoft.com/office/drawing/2016/5/10/chartex" xmlns:cx5="http://schemas.microsoft.com/office/drawing/2016/5/11/chartex" xmlns:cx6="http://schemas.microsoft.com/office/drawing/2016/5/12/chartex" xmlns:cx7="http://schemas.microsoft.com/office/drawing/2016/5/13/chartex" xmlns:cx8="http://schemas.microsoft.com/office/drawing/2016/5/14/chartex" xmlns:mc="http://schemas.openxmlformats.org/markup-compatibility/2006" xmlns:aink="http://schemas.microsoft.com/office/drawing/2016/ink" xmlns:am3d="http://schemas.microsoft.com/office/drawing/2017/model3d" xmlns:o="urn:schemas-microsoft-com:office:office" xmlns:oel="http://schemas.microsoft.com/office/2019/extlst" xmlns:r="http://schemas.openxmlformats.org/officeDocument/2006/relationships" xmlns:m="http://schemas.openxmlformats.org/officeDocument/2006/math" xmlns:v="urn:schemas-microsoft-com:vml" xmlns:wp14="http://schemas.microsoft.com/office/word/2010/wordprocessingDrawing" xmlns:wp="http://schemas.openxmlformats.org/drawingml/2006/wordprocessingDrawing" xmlns:w10="urn:schemas-microsoft-com:office:word" xmlns:w="http://schemas.openxmlformats.org/wordprocessingml/2006/main" xmlns:w14="http://schemas.microsoft.com/office/word/2010/wordml" xmlns:w15="http://schemas.microsoft.com/office/word/2012/wordml" xmlns:w16cex="http://schemas.microsoft.com/office/word/2018/wordml/cex" xmlns:w16cid="http://schemas.microsoft.com/office/word/2016/wordml/cid" xmlns:w16="http://schemas.microsoft.com/office/word/2018/wordml" xmlns:w16sdtdh="http://schemas.microsoft.com/office/word/2020/wordml/sdtdatahash" xmlns:w16se="http://schemas.microsoft.com/office/word/2015/wordml/symex" xmlns:wpg="http://schemas.microsoft.com/office/word/2010/wordprocessingGroup" xmlns:wpi="http://schemas.microsoft.com/office/word/2010/wordprocessingInk" xmlns:wne="http://schemas.microsoft.com/office/word/2006/wordml" xmlns:wps="http://schemas.microsoft.com/office/word/2010/wordprocessingShape" mc:Ignorable="w14 w15 w16se w16cid w16 w16cex w16sdtdh wp14">
+<w:footnotes xmlns:wpc="http://schemas.microsoft.com/office/word/2010/wordprocessingCanvas" xmlns:cx="http://schemas.microsoft.com/office/drawing/2014/chartex" xmlns:cx1="http://schemas.microsoft.com/office/drawing/2015/9/8/chartex" xmlns:cx2="http://schemas.microsoft.com/office/drawing/2015/10/21/chartex" xmlns:cx3="http://schemas.microsoft.com/office/drawing/2016/5/9/chartex" xmlns:cx4="http://schemas.microsoft.com/office/drawing/2016/5/10/chartex" xmlns:cx5="http://schemas.microsoft.com/office/drawing/2016/5/11/chartex" xmlns:cx6="http://schemas.microsoft.com/office/drawing/2016/5/12/chartex" xmlns:cx7="http://schemas.microsoft.com/office/drawing/2016/5/13/chartex" xmlns:cx8="http://schemas.microsoft.com/office/drawing/2016/5/14/chartex" xmlns:mc="http://schemas.openxmlformats.org/markup-compatibility/2006" xmlns:aink="http://schemas.microsoft.com/office/drawing/2016/ink" xmlns:am3d="http://schemas.microsoft.com/office/drawing/2017/model3d" xmlns:o="urn:schemas-microsoft-com:office:office" xmlns:r="http://schemas.openxmlformats.org/officeDocument/2006/relationships" xmlns:m="http://schemas.openxmlformats.org/officeDocument/2006/math" xmlns:v="urn:schemas-microsoft-com:vml" xmlns:wp14="http://schemas.microsoft.com/office/word/2010/wordprocessingDrawing" xmlns:wp="http://schemas.openxmlformats.org/drawingml/2006/wordprocessingDrawing" xmlns:w10="urn:schemas-microsoft-com:office:word" xmlns:w="http://schemas.openxmlformats.org/wordprocessingml/2006/main" xmlns:w14="http://schemas.microsoft.com/office/word/2010/wordml" xmlns:w15="http://schemas.microsoft.com/office/word/2012/wordml" xmlns:w16cex="http://schemas.microsoft.com/office/word/2018/wordml/cex" xmlns:w16cid="http://schemas.microsoft.com/office/word/2016/wordml/cid" xmlns:w16="http://schemas.microsoft.com/office/word/2018/wordml" xmlns:w16sdtdh="http://schemas.microsoft.com/office/word/2020/wordml/sdtdatahash" xmlns:w16se="http://schemas.microsoft.com/office/word/2015/wordml/symex" xmlns:wpg="http://schemas.microsoft.com/office/word/2010/wordprocessingGroup" xmlns:wpi="http://schemas.microsoft.com/office/word/2010/wordprocessingInk" xmlns:wne="http://schemas.microsoft.com/office/word/2006/wordml" xmlns:wps="http://schemas.microsoft.com/office/word/2010/wordprocessingShape" mc:Ignorable="w14 w15 w16se w16cid w16 w16cex w16sdtdh wp14">
   <w:footnote w:type="separator" w:id="-1">
     <w:p>
       <w:r>
@@ -2300,20 +3279,144 @@
 </file>
 
 <file path=word/header1.xml><?xml version="1.0" encoding="utf-8"?>
-<w:hdr xmlns:wpc="http://schemas.microsoft.com/office/word/2010/wordprocessingCanvas" xmlns:cx="http://schemas.microsoft.com/office/drawing/2014/chartex" xmlns:cx1="http://schemas.microsoft.com/office/drawing/2015/9/8/chartex" xmlns:cx2="http://schemas.microsoft.com/office/drawing/2015/10/21/chartex" xmlns:cx3="http://schemas.microsoft.com/office/drawing/2016/5/9/chartex" xmlns:cx4="http://schemas.microsoft.com/office/drawing/2016/5/10/chartex" xmlns:cx5="http://schemas.microsoft.com/office/drawing/2016/5/11/chartex" xmlns:cx6="http://schemas.microsoft.com/office/drawing/2016/5/12/chartex" xmlns:cx7="http://schemas.microsoft.com/office/drawing/2016/5/13/chartex" xmlns:cx8="http://schemas.microsoft.com/office/drawing/2016/5/14/chartex" xmlns:mc="http://schemas.openxmlformats.org/markup-compatibility/2006" xmlns:aink="http://schemas.microsoft.com/office/drawing/2016/ink" xmlns:am3d="http://schemas.microsoft.com/office/drawing/2017/model3d" xmlns:o="urn:schemas-microsoft-com:office:office" xmlns:oel="http://schemas.microsoft.com/office/2019/extlst" xmlns:r="http://schemas.openxmlformats.org/officeDocument/2006/relationships" xmlns:m="http://schemas.openxmlformats.org/officeDocument/2006/math" xmlns:v="urn:schemas-microsoft-com:vml" xmlns:wp14="http://schemas.microsoft.com/office/word/2010/wordprocessingDrawing" xmlns:wp="http://schemas.openxmlformats.org/drawingml/2006/wordprocessingDrawing" xmlns:w10="urn:schemas-microsoft-com:office:word" xmlns:w="http://schemas.openxmlformats.org/wordprocessingml/2006/main" xmlns:w14="http://schemas.microsoft.com/office/word/2010/wordml" xmlns:w15="http://schemas.microsoft.com/office/word/2012/wordml" xmlns:w16cex="http://schemas.microsoft.com/office/word/2018/wordml/cex" xmlns:w16cid="http://schemas.microsoft.com/office/word/2016/wordml/cid" xmlns:w16="http://schemas.microsoft.com/office/word/2018/wordml" xmlns:w16sdtdh="http://schemas.microsoft.com/office/word/2020/wordml/sdtdatahash" xmlns:w16se="http://schemas.microsoft.com/office/word/2015/wordml/symex" xmlns:wpg="http://schemas.microsoft.com/office/word/2010/wordprocessingGroup" xmlns:wpi="http://schemas.microsoft.com/office/word/2010/wordprocessingInk" xmlns:wne="http://schemas.microsoft.com/office/word/2006/wordml" xmlns:wps="http://schemas.microsoft.com/office/word/2010/wordprocessingShape" mc:Ignorable="w14 w15 w16se w16cid w16 w16cex w16sdtdh wp14">
+<w:hdr xmlns:wpc="http://schemas.microsoft.com/office/word/2010/wordprocessingCanvas" xmlns:cx="http://schemas.microsoft.com/office/drawing/2014/chartex" xmlns:cx1="http://schemas.microsoft.com/office/drawing/2015/9/8/chartex" xmlns:cx2="http://schemas.microsoft.com/office/drawing/2015/10/21/chartex" xmlns:cx3="http://schemas.microsoft.com/office/drawing/2016/5/9/chartex" xmlns:cx4="http://schemas.microsoft.com/office/drawing/2016/5/10/chartex" xmlns:cx5="http://schemas.microsoft.com/office/drawing/2016/5/11/chartex" xmlns:cx6="http://schemas.microsoft.com/office/drawing/2016/5/12/chartex" xmlns:cx7="http://schemas.microsoft.com/office/drawing/2016/5/13/chartex" xmlns:cx8="http://schemas.microsoft.com/office/drawing/2016/5/14/chartex" xmlns:mc="http://schemas.openxmlformats.org/markup-compatibility/2006" xmlns:aink="http://schemas.microsoft.com/office/drawing/2016/ink" xmlns:am3d="http://schemas.microsoft.com/office/drawing/2017/model3d" xmlns:o="urn:schemas-microsoft-com:office:office" xmlns:r="http://schemas.openxmlformats.org/officeDocument/2006/relationships" xmlns:m="http://schemas.openxmlformats.org/officeDocument/2006/math" xmlns:v="urn:schemas-microsoft-com:vml" xmlns:wp14="http://schemas.microsoft.com/office/word/2010/wordprocessingDrawing" xmlns:wp="http://schemas.openxmlformats.org/drawingml/2006/wordprocessingDrawing" xmlns:w10="urn:schemas-microsoft-com:office:word" xmlns:w="http://schemas.openxmlformats.org/wordprocessingml/2006/main" xmlns:w14="http://schemas.microsoft.com/office/word/2010/wordml" xmlns:w15="http://schemas.microsoft.com/office/word/2012/wordml" xmlns:w16cex="http://schemas.microsoft.com/office/word/2018/wordml/cex" xmlns:w16cid="http://schemas.microsoft.com/office/word/2016/wordml/cid" xmlns:w16="http://schemas.microsoft.com/office/word/2018/wordml" xmlns:w16sdtdh="http://schemas.microsoft.com/office/word/2020/wordml/sdtdatahash" xmlns:w16se="http://schemas.microsoft.com/office/word/2015/wordml/symex" xmlns:wpg="http://schemas.microsoft.com/office/word/2010/wordprocessingGroup" xmlns:wpi="http://schemas.microsoft.com/office/word/2010/wordprocessingInk" xmlns:wne="http://schemas.microsoft.com/office/word/2006/wordml" xmlns:wps="http://schemas.microsoft.com/office/word/2010/wordprocessingShape" mc:Ignorable="w14 w15 w16se w16cid w16 w16cex w16sdtdh wp14">
   <w:p/>
 </w:hdr>
 </file>
 
 <file path=word/header2.xml><?xml version="1.0" encoding="utf-8"?>
-<w:hdr xmlns:wpc="http://schemas.microsoft.com/office/word/2010/wordprocessingCanvas" xmlns:cx="http://schemas.microsoft.com/office/drawing/2014/chartex" xmlns:cx1="http://schemas.microsoft.com/office/drawing/2015/9/8/chartex" xmlns:cx2="http://schemas.microsoft.com/office/drawing/2015/10/21/chartex" xmlns:cx3="http://schemas.microsoft.com/office/drawing/2016/5/9/chartex" xmlns:cx4="http://schemas.microsoft.com/office/drawing/2016/5/10/chartex" xmlns:cx5="http://schemas.microsoft.com/office/drawing/2016/5/11/chartex" xmlns:cx6="http://schemas.microsoft.com/office/drawing/2016/5/12/chartex" xmlns:cx7="http://schemas.microsoft.com/office/drawing/2016/5/13/chartex" xmlns:cx8="http://schemas.microsoft.com/office/drawing/2016/5/14/chartex" xmlns:mc="http://schemas.openxmlformats.org/markup-compatibility/2006" xmlns:aink="http://schemas.microsoft.com/office/drawing/2016/ink" xmlns:am3d="http://schemas.microsoft.com/office/drawing/2017/model3d" xmlns:o="urn:schemas-microsoft-com:office:office" xmlns:oel="http://schemas.microsoft.com/office/2019/extlst" xmlns:r="http://schemas.openxmlformats.org/officeDocument/2006/relationships" xmlns:m="http://schemas.openxmlformats.org/officeDocument/2006/math" xmlns:v="urn:schemas-microsoft-com:vml" xmlns:wp14="http://schemas.microsoft.com/office/word/2010/wordprocessingDrawing" xmlns:wp="http://schemas.openxmlformats.org/drawingml/2006/wordprocessingDrawing" xmlns:w10="urn:schemas-microsoft-com:office:word" xmlns:w="http://schemas.openxmlformats.org/wordprocessingml/2006/main" xmlns:w14="http://schemas.microsoft.com/office/word/2010/wordml" xmlns:w15="http://schemas.microsoft.com/office/word/2012/wordml" xmlns:w16cex="http://schemas.microsoft.com/office/word/2018/wordml/cex" xmlns:w16cid="http://schemas.microsoft.com/office/word/2016/wordml/cid" xmlns:w16="http://schemas.microsoft.com/office/word/2018/wordml" xmlns:w16sdtdh="http://schemas.microsoft.com/office/word/2020/wordml/sdtdatahash" xmlns:w16se="http://schemas.microsoft.com/office/word/2015/wordml/symex" xmlns:wpg="http://schemas.microsoft.com/office/word/2010/wordprocessingGroup" xmlns:wpi="http://schemas.microsoft.com/office/word/2010/wordprocessingInk" xmlns:wne="http://schemas.microsoft.com/office/word/2006/wordml" xmlns:wps="http://schemas.microsoft.com/office/word/2010/wordprocessingShape" mc:Ignorable="w14 w15 w16se w16cid w16 w16cex w16sdtdh wp14">
+<w:hdr xmlns:wpc="http://schemas.microsoft.com/office/word/2010/wordprocessingCanvas" xmlns:cx="http://schemas.microsoft.com/office/drawing/2014/chartex" xmlns:cx1="http://schemas.microsoft.com/office/drawing/2015/9/8/chartex" xmlns:cx2="http://schemas.microsoft.com/office/drawing/2015/10/21/chartex" xmlns:cx3="http://schemas.microsoft.com/office/drawing/2016/5/9/chartex" xmlns:cx4="http://schemas.microsoft.com/office/drawing/2016/5/10/chartex" xmlns:cx5="http://schemas.microsoft.com/office/drawing/2016/5/11/chartex" xmlns:cx6="http://schemas.microsoft.com/office/drawing/2016/5/12/chartex" xmlns:cx7="http://schemas.microsoft.com/office/drawing/2016/5/13/chartex" xmlns:cx8="http://schemas.microsoft.com/office/drawing/2016/5/14/chartex" xmlns:mc="http://schemas.openxmlformats.org/markup-compatibility/2006" xmlns:aink="http://schemas.microsoft.com/office/drawing/2016/ink" xmlns:am3d="http://schemas.microsoft.com/office/drawing/2017/model3d" xmlns:o="urn:schemas-microsoft-com:office:office" xmlns:r="http://schemas.openxmlformats.org/officeDocument/2006/relationships" xmlns:m="http://schemas.openxmlformats.org/officeDocument/2006/math" xmlns:v="urn:schemas-microsoft-com:vml" xmlns:wp14="http://schemas.microsoft.com/office/word/2010/wordprocessingDrawing" xmlns:wp="http://schemas.openxmlformats.org/drawingml/2006/wordprocessingDrawing" xmlns:w10="urn:schemas-microsoft-com:office:word" xmlns:w="http://schemas.openxmlformats.org/wordprocessingml/2006/main" xmlns:w14="http://schemas.microsoft.com/office/word/2010/wordml" xmlns:w15="http://schemas.microsoft.com/office/word/2012/wordml" xmlns:w16cex="http://schemas.microsoft.com/office/word/2018/wordml/cex" xmlns:w16cid="http://schemas.microsoft.com/office/word/2016/wordml/cid" xmlns:w16="http://schemas.microsoft.com/office/word/2018/wordml" xmlns:w16sdtdh="http://schemas.microsoft.com/office/word/2020/wordml/sdtdatahash" xmlns:w16se="http://schemas.microsoft.com/office/word/2015/wordml/symex" xmlns:wpg="http://schemas.microsoft.com/office/word/2010/wordprocessingGroup" xmlns:wpi="http://schemas.microsoft.com/office/word/2010/wordprocessingInk" xmlns:wne="http://schemas.microsoft.com/office/word/2006/wordml" xmlns:wps="http://schemas.microsoft.com/office/word/2010/wordprocessingShape" mc:Ignorable="w14 w15 w16se w16cid w16 w16cex w16sdtdh wp14">
+  <w:p/>
+</w:hdr>
+</file>
+
+<file path=word/header3.xml><?xml version="1.0" encoding="utf-8"?>
+<w:hdr xmlns:wpc="http://schemas.microsoft.com/office/word/2010/wordprocessingCanvas" xmlns:cx="http://schemas.microsoft.com/office/drawing/2014/chartex" xmlns:cx1="http://schemas.microsoft.com/office/drawing/2015/9/8/chartex" xmlns:cx2="http://schemas.microsoft.com/office/drawing/2015/10/21/chartex" xmlns:cx3="http://schemas.microsoft.com/office/drawing/2016/5/9/chartex" xmlns:cx4="http://schemas.microsoft.com/office/drawing/2016/5/10/chartex" xmlns:cx5="http://schemas.microsoft.com/office/drawing/2016/5/11/chartex" xmlns:cx6="http://schemas.microsoft.com/office/drawing/2016/5/12/chartex" xmlns:cx7="http://schemas.microsoft.com/office/drawing/2016/5/13/chartex" xmlns:cx8="http://schemas.microsoft.com/office/drawing/2016/5/14/chartex" xmlns:mc="http://schemas.openxmlformats.org/markup-compatibility/2006" xmlns:aink="http://schemas.microsoft.com/office/drawing/2016/ink" xmlns:am3d="http://schemas.microsoft.com/office/drawing/2017/model3d" xmlns:o="urn:schemas-microsoft-com:office:office" xmlns:r="http://schemas.openxmlformats.org/officeDocument/2006/relationships" xmlns:m="http://schemas.openxmlformats.org/officeDocument/2006/math" xmlns:v="urn:schemas-microsoft-com:vml" xmlns:wp14="http://schemas.microsoft.com/office/word/2010/wordprocessingDrawing" xmlns:wp="http://schemas.openxmlformats.org/drawingml/2006/wordprocessingDrawing" xmlns:w10="urn:schemas-microsoft-com:office:word" xmlns:w="http://schemas.openxmlformats.org/wordprocessingml/2006/main" xmlns:w14="http://schemas.microsoft.com/office/word/2010/wordml" xmlns:w15="http://schemas.microsoft.com/office/word/2012/wordml" xmlns:w16cex="http://schemas.microsoft.com/office/word/2018/wordml/cex" xmlns:w16cid="http://schemas.microsoft.com/office/word/2016/wordml/cid" xmlns:w16="http://schemas.microsoft.com/office/word/2018/wordml" xmlns:w16sdtdh="http://schemas.microsoft.com/office/word/2020/wordml/sdtdatahash" xmlns:w16se="http://schemas.microsoft.com/office/word/2015/wordml/symex" xmlns:wpg="http://schemas.microsoft.com/office/word/2010/wordprocessingGroup" xmlns:wpi="http://schemas.microsoft.com/office/word/2010/wordprocessingInk" xmlns:wne="http://schemas.microsoft.com/office/word/2006/wordml" xmlns:wps="http://schemas.microsoft.com/office/word/2010/wordprocessingShape" mc:Ignorable="w14 w15 w16se w16cid w16 w16cex w16sdtdh wp14">
+  <w:p/>
+</w:hdr>
+</file>
+
+<file path=word/header4.xml><?xml version="1.0" encoding="utf-8"?>
+<w:hdr xmlns:wpc="http://schemas.microsoft.com/office/word/2010/wordprocessingCanvas" xmlns:cx="http://schemas.microsoft.com/office/drawing/2014/chartex" xmlns:cx1="http://schemas.microsoft.com/office/drawing/2015/9/8/chartex" xmlns:cx2="http://schemas.microsoft.com/office/drawing/2015/10/21/chartex" xmlns:cx3="http://schemas.microsoft.com/office/drawing/2016/5/9/chartex" xmlns:cx4="http://schemas.microsoft.com/office/drawing/2016/5/10/chartex" xmlns:cx5="http://schemas.microsoft.com/office/drawing/2016/5/11/chartex" xmlns:cx6="http://schemas.microsoft.com/office/drawing/2016/5/12/chartex" xmlns:cx7="http://schemas.microsoft.com/office/drawing/2016/5/13/chartex" xmlns:cx8="http://schemas.microsoft.com/office/drawing/2016/5/14/chartex" xmlns:mc="http://schemas.openxmlformats.org/markup-compatibility/2006" xmlns:aink="http://schemas.microsoft.com/office/drawing/2016/ink" xmlns:am3d="http://schemas.microsoft.com/office/drawing/2017/model3d" xmlns:o="urn:schemas-microsoft-com:office:office" xmlns:r="http://schemas.openxmlformats.org/officeDocument/2006/relationships" xmlns:m="http://schemas.openxmlformats.org/officeDocument/2006/math" xmlns:v="urn:schemas-microsoft-com:vml" xmlns:wp14="http://schemas.microsoft.com/office/word/2010/wordprocessingDrawing" xmlns:wp="http://schemas.openxmlformats.org/drawingml/2006/wordprocessingDrawing" xmlns:w10="urn:schemas-microsoft-com:office:word" xmlns:w="http://schemas.openxmlformats.org/wordprocessingml/2006/main" xmlns:w14="http://schemas.microsoft.com/office/word/2010/wordml" xmlns:w15="http://schemas.microsoft.com/office/word/2012/wordml" xmlns:w16cex="http://schemas.microsoft.com/office/word/2018/wordml/cex" xmlns:w16cid="http://schemas.microsoft.com/office/word/2016/wordml/cid" xmlns:w16="http://schemas.microsoft.com/office/word/2018/wordml" xmlns:w16sdtdh="http://schemas.microsoft.com/office/word/2020/wordml/sdtdatahash" xmlns:w16se="http://schemas.microsoft.com/office/word/2015/wordml/symex" xmlns:wpg="http://schemas.microsoft.com/office/word/2010/wordprocessingGroup" xmlns:wpi="http://schemas.microsoft.com/office/word/2010/wordprocessingInk" xmlns:wne="http://schemas.microsoft.com/office/word/2006/wordml" xmlns:wps="http://schemas.microsoft.com/office/word/2010/wordprocessingShape" mc:Ignorable="w14 w15 w16se w16cid w16 w16cex w16sdtdh wp14">
   <w:p/>
 </w:hdr>
 </file>
 
 <file path=word/numbering.xml><?xml version="1.0" encoding="utf-8"?>
-<w:numbering xmlns:wpc="http://schemas.microsoft.com/office/word/2010/wordprocessingCanvas" xmlns:cx="http://schemas.microsoft.com/office/drawing/2014/chartex" xmlns:cx1="http://schemas.microsoft.com/office/drawing/2015/9/8/chartex" xmlns:cx2="http://schemas.microsoft.com/office/drawing/2015/10/21/chartex" xmlns:cx3="http://schemas.microsoft.com/office/drawing/2016/5/9/chartex" xmlns:cx4="http://schemas.microsoft.com/office/drawing/2016/5/10/chartex" xmlns:cx5="http://schemas.microsoft.com/office/drawing/2016/5/11/chartex" xmlns:cx6="http://schemas.microsoft.com/office/drawing/2016/5/12/chartex" xmlns:cx7="http://schemas.microsoft.com/office/drawing/2016/5/13/chartex" xmlns:cx8="http://schemas.microsoft.com/office/drawing/2016/5/14/chartex" xmlns:mc="http://schemas.openxmlformats.org/markup-compatibility/2006" xmlns:aink="http://schemas.microsoft.com/office/drawing/2016/ink" xmlns:am3d="http://schemas.microsoft.com/office/drawing/2017/model3d" xmlns:o="urn:schemas-microsoft-com:office:office" xmlns:oel="http://schemas.microsoft.com/office/2019/extlst" xmlns:r="http://schemas.openxmlformats.org/officeDocument/2006/relationships" xmlns:m="http://schemas.openxmlformats.org/officeDocument/2006/math" xmlns:v="urn:schemas-microsoft-com:vml" xmlns:wp14="http://schemas.microsoft.com/office/word/2010/wordprocessingDrawing" xmlns:wp="http://schemas.openxmlformats.org/drawingml/2006/wordprocessingDrawing" xmlns:w10="urn:schemas-microsoft-com:office:word" xmlns:w="http://schemas.openxmlformats.org/wordprocessingml/2006/main" xmlns:w14="http://schemas.microsoft.com/office/word/2010/wordml" xmlns:w15="http://schemas.microsoft.com/office/word/2012/wordml" xmlns:w16cex="http://schemas.microsoft.com/office/word/2018/wordml/cex" xmlns:w16cid="http://schemas.microsoft.com/office/word/2016/wordml/cid" xmlns:w16="http://schemas.microsoft.com/office/word/2018/wordml" xmlns:w16sdtdh="http://schemas.microsoft.com/office/word/2020/wordml/sdtdatahash" xmlns:w16se="http://schemas.microsoft.com/office/word/2015/wordml/symex" xmlns:wpg="http://schemas.microsoft.com/office/word/2010/wordprocessingGroup" xmlns:wpi="http://schemas.microsoft.com/office/word/2010/wordprocessingInk" xmlns:wne="http://schemas.microsoft.com/office/word/2006/wordml" xmlns:wps="http://schemas.microsoft.com/office/word/2010/wordprocessingShape" mc:Ignorable="w14 w15 w16se w16cid w16 w16cex w16sdtdh wp14">
+<w:numbering xmlns:wpc="http://schemas.microsoft.com/office/word/2010/wordprocessingCanvas" xmlns:cx="http://schemas.microsoft.com/office/drawing/2014/chartex" xmlns:cx1="http://schemas.microsoft.com/office/drawing/2015/9/8/chartex" xmlns:cx2="http://schemas.microsoft.com/office/drawing/2015/10/21/chartex" xmlns:cx3="http://schemas.microsoft.com/office/drawing/2016/5/9/chartex" xmlns:cx4="http://schemas.microsoft.com/office/drawing/2016/5/10/chartex" xmlns:cx5="http://schemas.microsoft.com/office/drawing/2016/5/11/chartex" xmlns:cx6="http://schemas.microsoft.com/office/drawing/2016/5/12/chartex" xmlns:cx7="http://schemas.microsoft.com/office/drawing/2016/5/13/chartex" xmlns:cx8="http://schemas.microsoft.com/office/drawing/2016/5/14/chartex" xmlns:mc="http://schemas.openxmlformats.org/markup-compatibility/2006" xmlns:aink="http://schemas.microsoft.com/office/drawing/2016/ink" xmlns:am3d="http://schemas.microsoft.com/office/drawing/2017/model3d" xmlns:o="urn:schemas-microsoft-com:office:office" xmlns:r="http://schemas.openxmlformats.org/officeDocument/2006/relationships" xmlns:m="http://schemas.openxmlformats.org/officeDocument/2006/math" xmlns:v="urn:schemas-microsoft-com:vml" xmlns:wp14="http://schemas.microsoft.com/office/word/2010/wordprocessingDrawing" xmlns:wp="http://schemas.openxmlformats.org/drawingml/2006/wordprocessingDrawing" xmlns:w10="urn:schemas-microsoft-com:office:word" xmlns:w="http://schemas.openxmlformats.org/wordprocessingml/2006/main" xmlns:w14="http://schemas.microsoft.com/office/word/2010/wordml" xmlns:w15="http://schemas.microsoft.com/office/word/2012/wordml" xmlns:w16cex="http://schemas.microsoft.com/office/word/2018/wordml/cex" xmlns:w16cid="http://schemas.microsoft.com/office/word/2016/wordml/cid" xmlns:w16="http://schemas.microsoft.com/office/word/2018/wordml" xmlns:w16sdtdh="http://schemas.microsoft.com/office/word/2020/wordml/sdtdatahash" xmlns:w16se="http://schemas.microsoft.com/office/word/2015/wordml/symex" xmlns:wpg="http://schemas.microsoft.com/office/word/2010/wordprocessingGroup" xmlns:wpi="http://schemas.microsoft.com/office/word/2010/wordprocessingInk" xmlns:wne="http://schemas.microsoft.com/office/word/2006/wordml" xmlns:wps="http://schemas.microsoft.com/office/word/2010/wordprocessingShape" mc:Ignorable="w14 w15 w16se w16cid w16 w16cex w16sdtdh wp14">
   <w:abstractNum w:abstractNumId="0" w15:restartNumberingAfterBreak="0">
+    <w:nsid w:val="22572E8F"/>
+    <w:multiLevelType w:val="hybridMultilevel"/>
+    <w:tmpl w:val="BF907CCE"/>
+    <w:lvl w:ilvl="0" w:tplc="F9921382">
+      <w:numFmt w:val="bullet"/>
+      <w:lvlText w:val="-"/>
+      <w:lvlJc w:val="left"/>
+      <w:pPr>
+        <w:ind w:left="720" w:hanging="360"/>
+      </w:pPr>
+      <w:rPr>
+        <w:rFonts w:ascii="Times New Roman" w:eastAsia="Times New Roman" w:hAnsi="Times New Roman" w:cs="Times New Roman" w:hint="default"/>
+      </w:rPr>
+    </w:lvl>
+    <w:lvl w:ilvl="1" w:tplc="1C090003" w:tentative="1">
+      <w:start w:val="1"/>
+      <w:numFmt w:val="bullet"/>
+      <w:lvlText w:val="o"/>
+      <w:lvlJc w:val="left"/>
+      <w:pPr>
+        <w:ind w:left="1440" w:hanging="360"/>
+      </w:pPr>
+      <w:rPr>
+        <w:rFonts w:ascii="Courier New" w:hAnsi="Courier New" w:cs="Courier New" w:hint="default"/>
+      </w:rPr>
+    </w:lvl>
+    <w:lvl w:ilvl="2" w:tplc="1C090005" w:tentative="1">
+      <w:start w:val="1"/>
+      <w:numFmt w:val="bullet"/>
+      <w:lvlText w:val=""/>
+      <w:lvlJc w:val="left"/>
+      <w:pPr>
+        <w:ind w:left="2160" w:hanging="360"/>
+      </w:pPr>
+      <w:rPr>
+        <w:rFonts w:ascii="Wingdings" w:hAnsi="Wingdings" w:hint="default"/>
+      </w:rPr>
+    </w:lvl>
+    <w:lvl w:ilvl="3" w:tplc="1C090001" w:tentative="1">
+      <w:start w:val="1"/>
+      <w:numFmt w:val="bullet"/>
+      <w:lvlText w:val=""/>
+      <w:lvlJc w:val="left"/>
+      <w:pPr>
+        <w:ind w:left="2880" w:hanging="360"/>
+      </w:pPr>
+      <w:rPr>
+        <w:rFonts w:ascii="Symbol" w:hAnsi="Symbol" w:hint="default"/>
+      </w:rPr>
+    </w:lvl>
+    <w:lvl w:ilvl="4" w:tplc="1C090003" w:tentative="1">
+      <w:start w:val="1"/>
+      <w:numFmt w:val="bullet"/>
+      <w:lvlText w:val="o"/>
+      <w:lvlJc w:val="left"/>
+      <w:pPr>
+        <w:ind w:left="3600" w:hanging="360"/>
+      </w:pPr>
+      <w:rPr>
+        <w:rFonts w:ascii="Courier New" w:hAnsi="Courier New" w:cs="Courier New" w:hint="default"/>
+      </w:rPr>
+    </w:lvl>
+    <w:lvl w:ilvl="5" w:tplc="1C090005" w:tentative="1">
+      <w:start w:val="1"/>
+      <w:numFmt w:val="bullet"/>
+      <w:lvlText w:val=""/>
+      <w:lvlJc w:val="left"/>
+      <w:pPr>
+        <w:ind w:left="4320" w:hanging="360"/>
+      </w:pPr>
+      <w:rPr>
+        <w:rFonts w:ascii="Wingdings" w:hAnsi="Wingdings" w:hint="default"/>
+      </w:rPr>
+    </w:lvl>
+    <w:lvl w:ilvl="6" w:tplc="1C090001" w:tentative="1">
+      <w:start w:val="1"/>
+      <w:numFmt w:val="bullet"/>
+      <w:lvlText w:val=""/>
+      <w:lvlJc w:val="left"/>
+      <w:pPr>
+        <w:ind w:left="5040" w:hanging="360"/>
+      </w:pPr>
+      <w:rPr>
+        <w:rFonts w:ascii="Symbol" w:hAnsi="Symbol" w:hint="default"/>
+      </w:rPr>
+    </w:lvl>
+    <w:lvl w:ilvl="7" w:tplc="1C090003" w:tentative="1">
+      <w:start w:val="1"/>
+      <w:numFmt w:val="bullet"/>
+      <w:lvlText w:val="o"/>
+      <w:lvlJc w:val="left"/>
+      <w:pPr>
+        <w:ind w:left="5760" w:hanging="360"/>
+      </w:pPr>
+      <w:rPr>
+        <w:rFonts w:ascii="Courier New" w:hAnsi="Courier New" w:cs="Courier New" w:hint="default"/>
+      </w:rPr>
+    </w:lvl>
+    <w:lvl w:ilvl="8" w:tplc="1C090005" w:tentative="1">
+      <w:start w:val="1"/>
+      <w:numFmt w:val="bullet"/>
+      <w:lvlText w:val=""/>
+      <w:lvlJc w:val="left"/>
+      <w:pPr>
+        <w:ind w:left="6480" w:hanging="360"/>
+      </w:pPr>
+      <w:rPr>
+        <w:rFonts w:ascii="Wingdings" w:hAnsi="Wingdings" w:hint="default"/>
+      </w:rPr>
+    </w:lvl>
+  </w:abstractNum>
+  <w:abstractNum w:abstractNumId="1" w15:restartNumberingAfterBreak="0">
     <w:nsid w:val="24365BFA"/>
     <w:multiLevelType w:val="singleLevel"/>
     <w:tmpl w:val="08090017"/>
@@ -2330,7 +3433,7 @@
       </w:pPr>
     </w:lvl>
   </w:abstractNum>
-  <w:abstractNum w:abstractNumId="1" w15:restartNumberingAfterBreak="0">
+  <w:abstractNum w:abstractNumId="2" w15:restartNumberingAfterBreak="0">
     <w:nsid w:val="361B5766"/>
     <w:multiLevelType w:val="multilevel"/>
     <w:tmpl w:val="6F3A7E6C"/>
@@ -2470,7 +3573,7 @@
       </w:rPr>
     </w:lvl>
   </w:abstractNum>
-  <w:abstractNum w:abstractNumId="2" w15:restartNumberingAfterBreak="0">
+  <w:abstractNum w:abstractNumId="3" w15:restartNumberingAfterBreak="0">
     <w:nsid w:val="3A877D64"/>
     <w:multiLevelType w:val="singleLevel"/>
     <w:tmpl w:val="5DA6FC16"/>
@@ -2488,7 +3591,7 @@
       </w:pPr>
     </w:lvl>
   </w:abstractNum>
-  <w:abstractNum w:abstractNumId="3" w15:restartNumberingAfterBreak="0">
+  <w:abstractNum w:abstractNumId="4" w15:restartNumberingAfterBreak="0">
     <w:nsid w:val="55155A42"/>
     <w:multiLevelType w:val="multilevel"/>
     <w:tmpl w:val="9C0E3AB6"/>
@@ -2635,7 +3738,7 @@
       </w:rPr>
     </w:lvl>
   </w:abstractNum>
-  <w:abstractNum w:abstractNumId="4" w15:restartNumberingAfterBreak="0">
+  <w:abstractNum w:abstractNumId="5" w15:restartNumberingAfterBreak="0">
     <w:nsid w:val="70387279"/>
     <w:multiLevelType w:val="multilevel"/>
     <w:tmpl w:val="0409001F"/>
@@ -2748,20 +3851,23 @@
       </w:pPr>
     </w:lvl>
   </w:abstractNum>
-  <w:num w:numId="1" w16cid:durableId="1173956820">
+  <w:num w:numId="1">
+    <w:abstractNumId w:val="3"/>
+  </w:num>
+  <w:num w:numId="2">
+    <w:abstractNumId w:val="4"/>
+  </w:num>
+  <w:num w:numId="3">
+    <w:abstractNumId w:val="1"/>
+  </w:num>
+  <w:num w:numId="4">
+    <w:abstractNumId w:val="5"/>
+  </w:num>
+  <w:num w:numId="5">
     <w:abstractNumId w:val="2"/>
   </w:num>
-  <w:num w:numId="2" w16cid:durableId="2006783848">
-    <w:abstractNumId w:val="3"/>
-  </w:num>
-  <w:num w:numId="3" w16cid:durableId="779371590">
+  <w:num w:numId="6">
     <w:abstractNumId w:val="0"/>
-  </w:num>
-  <w:num w:numId="4" w16cid:durableId="3015914">
-    <w:abstractNumId w:val="4"/>
-  </w:num>
-  <w:num w:numId="5" w16cid:durableId="913012580">
-    <w:abstractNumId w:val="1"/>
   </w:num>
 </w:numbering>
 </file>
@@ -2779,7 +3885,7 @@
   </w:docDefaults>
   <w:latentStyles w:defLockedState="0" w:defUIPriority="0" w:defSemiHidden="0" w:defUnhideWhenUsed="0" w:defQFormat="0" w:count="376">
     <w:lsdException w:name="Normal" w:qFormat="1"/>
-    <w:lsdException w:name="heading 1" w:qFormat="1"/>
+    <w:lsdException w:name="heading 1" w:uiPriority="9" w:qFormat="1"/>
     <w:lsdException w:name="heading 2" w:qFormat="1"/>
     <w:lsdException w:name="heading 3" w:qFormat="1"/>
     <w:lsdException w:name="heading 4" w:qFormat="1"/>
@@ -2793,6 +3899,50 @@
     <w:lsdException w:name="Subtitle" w:qFormat="1"/>
     <w:lsdException w:name="Strong" w:qFormat="1"/>
     <w:lsdException w:name="Emphasis" w:qFormat="1"/>
+    <w:lsdException w:name="Normal Table" w:semiHidden="1" w:unhideWhenUsed="1"/>
+    <w:lsdException w:name="Table Simple 1" w:semiHidden="1" w:unhideWhenUsed="1"/>
+    <w:lsdException w:name="Table Simple 2" w:semiHidden="1" w:unhideWhenUsed="1"/>
+    <w:lsdException w:name="Table Simple 3" w:semiHidden="1" w:unhideWhenUsed="1"/>
+    <w:lsdException w:name="Table Classic 1" w:semiHidden="1" w:unhideWhenUsed="1"/>
+    <w:lsdException w:name="Table Classic 2" w:semiHidden="1" w:unhideWhenUsed="1"/>
+    <w:lsdException w:name="Table Classic 3" w:semiHidden="1" w:unhideWhenUsed="1"/>
+    <w:lsdException w:name="Table Classic 4" w:semiHidden="1" w:unhideWhenUsed="1"/>
+    <w:lsdException w:name="Table Colorful 1" w:semiHidden="1" w:unhideWhenUsed="1"/>
+    <w:lsdException w:name="Table Colorful 2" w:semiHidden="1" w:unhideWhenUsed="1"/>
+    <w:lsdException w:name="Table Colorful 3" w:semiHidden="1" w:unhideWhenUsed="1"/>
+    <w:lsdException w:name="Table Columns 1" w:semiHidden="1" w:unhideWhenUsed="1"/>
+    <w:lsdException w:name="Table Columns 2" w:semiHidden="1" w:unhideWhenUsed="1"/>
+    <w:lsdException w:name="Table Columns 3" w:semiHidden="1" w:unhideWhenUsed="1"/>
+    <w:lsdException w:name="Table Columns 4" w:semiHidden="1" w:unhideWhenUsed="1"/>
+    <w:lsdException w:name="Table Columns 5" w:semiHidden="1" w:unhideWhenUsed="1"/>
+    <w:lsdException w:name="Table Grid 1" w:semiHidden="1" w:unhideWhenUsed="1"/>
+    <w:lsdException w:name="Table Grid 2" w:semiHidden="1" w:unhideWhenUsed="1"/>
+    <w:lsdException w:name="Table Grid 3" w:semiHidden="1" w:unhideWhenUsed="1"/>
+    <w:lsdException w:name="Table Grid 4" w:semiHidden="1" w:unhideWhenUsed="1"/>
+    <w:lsdException w:name="Table Grid 5" w:semiHidden="1" w:unhideWhenUsed="1"/>
+    <w:lsdException w:name="Table Grid 6" w:semiHidden="1" w:unhideWhenUsed="1"/>
+    <w:lsdException w:name="Table Grid 7" w:semiHidden="1" w:unhideWhenUsed="1"/>
+    <w:lsdException w:name="Table Grid 8" w:semiHidden="1" w:unhideWhenUsed="1"/>
+    <w:lsdException w:name="Table List 1" w:semiHidden="1" w:unhideWhenUsed="1"/>
+    <w:lsdException w:name="Table List 2" w:semiHidden="1" w:unhideWhenUsed="1"/>
+    <w:lsdException w:name="Table List 3" w:semiHidden="1" w:unhideWhenUsed="1"/>
+    <w:lsdException w:name="Table List 4" w:semiHidden="1" w:unhideWhenUsed="1"/>
+    <w:lsdException w:name="Table List 5" w:semiHidden="1" w:unhideWhenUsed="1"/>
+    <w:lsdException w:name="Table List 6" w:semiHidden="1" w:unhideWhenUsed="1"/>
+    <w:lsdException w:name="Table List 7" w:semiHidden="1" w:unhideWhenUsed="1"/>
+    <w:lsdException w:name="Table List 8" w:semiHidden="1" w:unhideWhenUsed="1"/>
+    <w:lsdException w:name="Table 3D effects 1" w:semiHidden="1" w:unhideWhenUsed="1"/>
+    <w:lsdException w:name="Table 3D effects 2" w:semiHidden="1" w:unhideWhenUsed="1"/>
+    <w:lsdException w:name="Table 3D effects 3" w:semiHidden="1" w:unhideWhenUsed="1"/>
+    <w:lsdException w:name="Table Contemporary" w:semiHidden="1" w:unhideWhenUsed="1"/>
+    <w:lsdException w:name="Table Elegant" w:semiHidden="1" w:unhideWhenUsed="1"/>
+    <w:lsdException w:name="Table Professional" w:semiHidden="1" w:unhideWhenUsed="1"/>
+    <w:lsdException w:name="Table Subtle 1" w:semiHidden="1" w:unhideWhenUsed="1"/>
+    <w:lsdException w:name="Table Subtle 2" w:semiHidden="1" w:unhideWhenUsed="1"/>
+    <w:lsdException w:name="Table Web 1" w:semiHidden="1" w:unhideWhenUsed="1"/>
+    <w:lsdException w:name="Table Web 2" w:semiHidden="1" w:unhideWhenUsed="1"/>
+    <w:lsdException w:name="Table Web 3" w:semiHidden="1" w:unhideWhenUsed="1"/>
+    <w:lsdException w:name="Table Theme" w:semiHidden="1" w:unhideWhenUsed="1"/>
     <w:lsdException w:name="Placeholder Text" w:semiHidden="1" w:uiPriority="99"/>
     <w:lsdException w:name="No Spacing" w:uiPriority="1" w:qFormat="1"/>
     <w:lsdException w:name="Light Shading" w:uiPriority="60"/>
@@ -3017,6 +4167,14 @@
   <w:style w:type="paragraph" w:default="1" w:styleId="Normal">
     <w:name w:val="Normal"/>
     <w:qFormat/>
+    <w:rsid w:val="002E1E7C"/>
+    <w:pPr>
+      <w:widowControl w:val="0"/>
+      <w:autoSpaceDE w:val="0"/>
+      <w:autoSpaceDN w:val="0"/>
+      <w:spacing w:after="200"/>
+      <w:jc w:val="both"/>
+    </w:pPr>
     <w:rPr>
       <w:lang w:val="en-GB" w:eastAsia="en-US"/>
     </w:rPr>
@@ -3025,15 +4183,14 @@
     <w:name w:val="heading 1"/>
     <w:basedOn w:val="Normal"/>
     <w:next w:val="Text"/>
+    <w:link w:val="Heading1Char"/>
+    <w:uiPriority w:val="9"/>
     <w:qFormat/>
     <w:pPr>
       <w:keepNext/>
       <w:numPr>
         <w:numId w:val="2"/>
       </w:numPr>
-      <w:autoSpaceDE w:val="0"/>
-      <w:autoSpaceDN w:val="0"/>
-      <w:spacing w:after="200"/>
       <w:jc w:val="center"/>
       <w:outlineLvl w:val="0"/>
     </w:pPr>
@@ -3054,9 +4211,6 @@
         <w:ilvl w:val="1"/>
         <w:numId w:val="2"/>
       </w:numPr>
-      <w:autoSpaceDE w:val="0"/>
-      <w:autoSpaceDN w:val="0"/>
-      <w:spacing w:after="200"/>
       <w:outlineLvl w:val="1"/>
     </w:pPr>
     <w:rPr>
@@ -3074,8 +4228,6 @@
         <w:ilvl w:val="2"/>
         <w:numId w:val="2"/>
       </w:numPr>
-      <w:autoSpaceDE w:val="0"/>
-      <w:autoSpaceDN w:val="0"/>
       <w:outlineLvl w:val="2"/>
     </w:pPr>
     <w:rPr>
@@ -3204,11 +4356,14 @@
   </w:style>
   <w:style w:type="character" w:default="1" w:styleId="DefaultParagraphFont">
     <w:name w:val="Default Paragraph Font"/>
-    <w:semiHidden/>
+    <w:uiPriority w:val="1"/>
+    <w:unhideWhenUsed/>
   </w:style>
   <w:style w:type="table" w:default="1" w:styleId="TableNormal">
     <w:name w:val="Normal Table"/>
+    <w:uiPriority w:val="99"/>
     <w:semiHidden/>
+    <w:unhideWhenUsed/>
     <w:tblPr>
       <w:tblInd w:w="0" w:type="dxa"/>
       <w:tblCellMar>
@@ -3221,17 +4376,16 @@
   </w:style>
   <w:style w:type="numbering" w:default="1" w:styleId="NoList">
     <w:name w:val="No List"/>
+    <w:uiPriority w:val="99"/>
     <w:semiHidden/>
+    <w:unhideWhenUsed/>
   </w:style>
   <w:style w:type="paragraph" w:customStyle="1" w:styleId="Abstract">
     <w:name w:val="Abstract"/>
     <w:basedOn w:val="Normal"/>
     <w:next w:val="Normal"/>
     <w:pPr>
-      <w:autoSpaceDE w:val="0"/>
-      <w:autoSpaceDN w:val="0"/>
       <w:spacing w:after="180"/>
-      <w:jc w:val="both"/>
     </w:pPr>
     <w:rPr>
       <w:sz w:val="18"/>
@@ -3243,8 +4397,6 @@
     <w:next w:val="Normal"/>
     <w:qFormat/>
     <w:pPr>
-      <w:autoSpaceDE w:val="0"/>
-      <w:autoSpaceDN w:val="0"/>
       <w:spacing w:after="240"/>
     </w:pPr>
     <w:rPr>
@@ -3259,9 +4411,6 @@
       <w:numPr>
         <w:numId w:val="1"/>
       </w:numPr>
-      <w:autoSpaceDE w:val="0"/>
-      <w:autoSpaceDN w:val="0"/>
-      <w:jc w:val="both"/>
     </w:pPr>
   </w:style>
   <w:style w:type="paragraph" w:customStyle="1" w:styleId="IndexTerms">
@@ -3269,10 +4418,7 @@
     <w:basedOn w:val="Normal"/>
     <w:next w:val="Normal"/>
     <w:pPr>
-      <w:autoSpaceDE w:val="0"/>
-      <w:autoSpaceDN w:val="0"/>
       <w:spacing w:after="540"/>
-      <w:jc w:val="both"/>
     </w:pPr>
     <w:rPr>
       <w:sz w:val="18"/>
@@ -3281,13 +4427,6 @@
   <w:style w:type="paragraph" w:customStyle="1" w:styleId="Text">
     <w:name w:val="Text"/>
     <w:basedOn w:val="Normal"/>
-    <w:pPr>
-      <w:widowControl w:val="0"/>
-      <w:autoSpaceDE w:val="0"/>
-      <w:autoSpaceDN w:val="0"/>
-      <w:spacing w:after="200"/>
-      <w:jc w:val="both"/>
-    </w:pPr>
   </w:style>
   <w:style w:type="paragraph" w:customStyle="1" w:styleId="ReferenceHead">
     <w:name w:val="Reference Head"/>
@@ -3303,15 +4442,11 @@
     <w:basedOn w:val="Normal"/>
     <w:next w:val="Normal"/>
     <w:pPr>
-      <w:widowControl w:val="0"/>
       <w:tabs>
         <w:tab w:val="right" w:pos="4680"/>
       </w:tabs>
-      <w:autoSpaceDE w:val="0"/>
-      <w:autoSpaceDN w:val="0"/>
       <w:spacing w:before="120" w:after="360" w:line="252" w:lineRule="auto"/>
       <w:ind w:left="284"/>
-      <w:jc w:val="both"/>
     </w:pPr>
   </w:style>
   <w:style w:type="character" w:styleId="Hyperlink">
@@ -3326,8 +4461,6 @@
     <w:name w:val="Author"/>
     <w:basedOn w:val="Normal"/>
     <w:pPr>
-      <w:autoSpaceDE w:val="0"/>
-      <w:autoSpaceDN w:val="0"/>
       <w:spacing w:after="240"/>
     </w:pPr>
     <w:rPr>
@@ -3338,8 +4471,6 @@
     <w:name w:val="affiliation"/>
     <w:basedOn w:val="Normal"/>
     <w:pPr>
-      <w:autoSpaceDE w:val="0"/>
-      <w:autoSpaceDN w:val="0"/>
       <w:spacing w:after="540"/>
     </w:pPr>
     <w:rPr>
@@ -3367,9 +4498,6 @@
   <w:style w:type="paragraph" w:styleId="BodyText2">
     <w:name w:val="Body Text 2"/>
     <w:basedOn w:val="Normal"/>
-    <w:pPr>
-      <w:jc w:val="both"/>
-    </w:pPr>
     <w:rPr>
       <w:szCs w:val="24"/>
     </w:rPr>
@@ -3389,11 +4517,42 @@
     <w:qFormat/>
     <w:pPr>
       <w:spacing w:before="120" w:after="360"/>
-      <w:jc w:val="both"/>
     </w:pPr>
     <w:rPr>
       <w:bCs/>
     </w:rPr>
+  </w:style>
+  <w:style w:type="character" w:customStyle="1" w:styleId="Heading1Char">
+    <w:name w:val="Heading 1 Char"/>
+    <w:basedOn w:val="DefaultParagraphFont"/>
+    <w:link w:val="Heading1"/>
+    <w:uiPriority w:val="9"/>
+    <w:rsid w:val="00BA4AE8"/>
+    <w:rPr>
+      <w:b/>
+      <w:caps/>
+      <w:kern w:val="28"/>
+      <w:lang w:val="en-GB" w:eastAsia="en-US"/>
+    </w:rPr>
+  </w:style>
+  <w:style w:type="paragraph" w:styleId="Bibliography">
+    <w:name w:val="Bibliography"/>
+    <w:basedOn w:val="Normal"/>
+    <w:next w:val="Normal"/>
+    <w:uiPriority w:val="37"/>
+    <w:unhideWhenUsed/>
+    <w:rsid w:val="00BA4AE8"/>
+  </w:style>
+  <w:style w:type="paragraph" w:styleId="ListParagraph">
+    <w:name w:val="List Paragraph"/>
+    <w:basedOn w:val="Normal"/>
+    <w:uiPriority w:val="34"/>
+    <w:qFormat/>
+    <w:rsid w:val="009F6F74"/>
+    <w:pPr>
+      <w:ind w:left="720"/>
+      <w:contextualSpacing/>
+    </w:pPr>
   </w:style>
 </w:styles>
 </file>
@@ -3691,4 +4850,321 @@
     </a:ext>
   </a:extLst>
 </a:theme>
+</file>
+
+<file path=customXml/item1.xml><?xml version="1.0" encoding="utf-8"?>
+<b:Sources xmlns:b="http://schemas.openxmlformats.org/officeDocument/2006/bibliography" xmlns="http://schemas.openxmlformats.org/officeDocument/2006/bibliography" SelectedStyle="\IEEE2006OfficeOnline.xsl" StyleName="IEEE" Version="2006">
+  <b:Source>
+    <b:Tag>Bae22</b:Tag>
+    <b:SourceType>JournalArticle</b:SourceType>
+    <b:Guid>{33E5F854-8BA2-482F-BFF8-FC695DED8192}</b:Guid>
+    <b:Author>
+      <b:Author>
+        <b:NameList>
+          <b:Person>
+            <b:Last>Baek</b:Last>
+            <b:First>Hongchae</b:First>
+          </b:Person>
+          <b:Person>
+            <b:Last>Lockwood</b:Last>
+            <b:First>Daniel</b:First>
+          </b:Person>
+          <b:Person>
+            <b:Last>Mason</b:Last>
+            <b:First>Emily</b:First>
+            <b:Middle>Jo</b:Middle>
+          </b:Person>
+          <b:Person>
+            <b:Last>Obusez</b:Last>
+            <b:First>Emmanuel</b:First>
+          </b:Person>
+          <b:Person>
+            <b:Last>Poturalski</b:Last>
+            <b:First>Matthew</b:First>
+          </b:Person>
+          <b:Person>
+            <b:Last>Rammo</b:Last>
+            <b:First>Richard</b:First>
+          </b:Person>
+          <b:Person>
+            <b:Last>Nagel</b:Last>
+            <b:First>Sean</b:First>
+            <b:Middle>J</b:Middle>
+          </b:Person>
+          <b:Person>
+            <b:Last>Jones</b:Last>
+            <b:First>Stephen</b:First>
+            <b:Middle>E</b:Middle>
+          </b:Person>
+        </b:NameList>
+      </b:Author>
+    </b:Author>
+    <b:Title>Clinical Intervention Using Focused Ultrasound (FUS) Stimulation of the Brain in Diverse Neurological Disorders</b:Title>
+    <b:JournalName>Frontiers in Neurology</b:JournalName>
+    <b:Year>2022</b:Year>
+    <b:Volume>13</b:Volume>
+    <b:RefOrder>2</b:RefOrder>
+  </b:Source>
+  <b:Source>
+    <b:Tag>Ros16</b:Tag>
+    <b:SourceType>InternetSite</b:SourceType>
+    <b:Guid>{2ACA96A4-87E2-43E6-B1C4-B92705E8B028}</b:Guid>
+    <b:Author>
+      <b:Author>
+        <b:NameList>
+          <b:Person>
+            <b:Last>Rosebrock</b:Last>
+            <b:First>Adrian</b:First>
+          </b:Person>
+        </b:NameList>
+      </b:Author>
+    </b:Author>
+    <b:Title>OpenCV shape detection - PyImageSearch</b:Title>
+    <b:ProductionCompany>PyImageSearch</b:ProductionCompany>
+    <b:Year>2016</b:Year>
+    <b:Month>February</b:Month>
+    <b:Day>8</b:Day>
+    <b:YearAccessed>2022</b:YearAccessed>
+    <b:MonthAccessed>July</b:MonthAccessed>
+    <b:DayAccessed>20</b:DayAccessed>
+    <b:URL>https://pyimagesearch.com/2016/02/08/opencv-shape-detection/</b:URL>
+    <b:RefOrder>8</b:RefOrder>
+  </b:Source>
+  <b:Source>
+    <b:Tag>Ros18</b:Tag>
+    <b:SourceType>InternetSite</b:SourceType>
+    <b:Guid>{873CFDB6-9D06-4991-8FCF-2032633AC82D}</b:Guid>
+    <b:Title>OpenCV Text Detection (EAST text detector) - PyImageSearch</b:Title>
+    <b:Year>2018</b:Year>
+    <b:Author>
+      <b:Author>
+        <b:NameList>
+          <b:Person>
+            <b:Last>Rosebrock</b:Last>
+            <b:First>Adrian</b:First>
+          </b:Person>
+        </b:NameList>
+      </b:Author>
+    </b:Author>
+    <b:ProductionCompany>PyImageSearch</b:ProductionCompany>
+    <b:Month>August</b:Month>
+    <b:Day>20</b:Day>
+    <b:YearAccessed>2022</b:YearAccessed>
+    <b:MonthAccessed>July</b:MonthAccessed>
+    <b:DayAccessed>16</b:DayAccessed>
+    <b:URL>https://pyimagesearch.com/2018/08/20/opencv-text-detection-east-text-detector/</b:URL>
+    <b:RefOrder>7</b:RefOrder>
+  </b:Source>
+  <b:Source>
+    <b:Tag>jdh19</b:Tag>
+    <b:SourceType>InternetSite</b:SourceType>
+    <b:Guid>{66CD51DE-92D3-4AC5-BD87-65D9FD2BAD89}</b:Guid>
+    <b:Author>
+      <b:Author>
+        <b:NameList>
+          <b:Person>
+            <b:Last>jdhao</b:Last>
+          </b:Person>
+        </b:NameList>
+      </b:Author>
+    </b:Author>
+    <b:Title>Cropping Rotated Rectangles from Image with OpenCV</b:Title>
+    <b:ProductionCompany>jdhao's digital space</b:ProductionCompany>
+    <b:Year>2019</b:Year>
+    <b:Month>February</b:Month>
+    <b:Day>23</b:Day>
+    <b:YearAccessed>2022</b:YearAccessed>
+    <b:MonthAccessed>July</b:MonthAccessed>
+    <b:DayAccessed>26</b:DayAccessed>
+    <b:URL>https://jdhao.github.io/2019/02/23/crop_rotated_rectangle_opencv/</b:URL>
+    <b:RefOrder>9</b:RefOrder>
+  </b:Source>
+  <b:Source>
+    <b:Tag>Del10</b:Tag>
+    <b:SourceType>BookSection</b:SourceType>
+    <b:Guid>{D6DF1717-A30B-4C3D-B371-1F6CD61FD16D}</b:Guid>
+    <b:Title>Edge Detection</b:Title>
+    <b:Year>2010</b:Year>
+    <b:Author>
+      <b:Author>
+        <b:NameList>
+          <b:Person>
+            <b:Last>Delmas</b:Last>
+            <b:First>Patrice</b:First>
+          </b:Person>
+        </b:NameList>
+      </b:Author>
+    </b:Author>
+    <b:City>Auckland</b:City>
+    <b:Publisher>The University of Auckland</b:Publisher>
+    <b:BookTitle>COMPSCI 373 Semester 1</b:BookTitle>
+    <b:Pages>40-51</b:Pages>
+    <b:RefOrder>5</b:RefOrder>
+  </b:Source>
+  <b:Source>
+    <b:Tag>Wil13</b:Tag>
+    <b:SourceType>Report</b:SourceType>
+    <b:Guid>{47D2603E-8E9E-489E-BFB6-5A724A940D1A}</b:Guid>
+    <b:Author>
+      <b:Author>
+        <b:NameList>
+          <b:Person>
+            <b:Last>Wille</b:Last>
+            <b:First>Andreas</b:First>
+          </b:Person>
+          <b:Person>
+            <b:Last>Sangaré</b:Last>
+            <b:First>Mohamed</b:First>
+          </b:Person>
+          <b:Person>
+            <b:Last>Winter</b:Last>
+            <b:First>Susanne</b:First>
+          </b:Person>
+        </b:NameList>
+      </b:Author>
+    </b:Author>
+    <b:Title>Analysis of Patterns in Tremor Diagnosis Spiral Drawings for Automated Classification</b:Title>
+    <b:Year>2013</b:Year>
+    <b:City>Bochum</b:City>
+    <b:Publisher>Institut für Neuroinformatik, Ruhr-Universität Bochum, Germany</b:Publisher>
+    <b:RefOrder>6</b:RefOrder>
+  </b:Source>
+  <b:Source>
+    <b:Tag>See20</b:Tag>
+    <b:SourceType>JournalArticle</b:SourceType>
+    <b:Guid>{18C6C995-19C6-4A3F-B6BC-696921349155}</b:Guid>
+    <b:Author>
+      <b:Author>
+        <b:NameList>
+          <b:Person>
+            <b:Last>Seedat</b:Last>
+            <b:First>Nabeel</b:First>
+          </b:Person>
+          <b:Person>
+            <b:Last>Aharonson</b:Last>
+            <b:First>Vered</b:First>
+          </b:Person>
+          <b:Person>
+            <b:Last>Schlesinger</b:Last>
+            <b:First>Ilana</b:First>
+          </b:Person>
+        </b:NameList>
+      </b:Author>
+    </b:Author>
+    <b:Title>Automated machine vision enabled detection of movement disorders from hand drawn spirals</b:Title>
+    <b:JournalName>2020 IEEE International Conference on Healthcare Informatics (ICHI)</b:JournalName>
+    <b:Year>2020</b:Year>
+    <b:Pages>1-5</b:Pages>
+    <b:ConferenceName> 2020 IEEE International Conference on Healthcare Informatics (ICHI)</b:ConferenceName>
+    <b:RefOrder>1</b:RefOrder>
+  </b:Source>
+  <b:Source>
+    <b:Tag>Aha20</b:Tag>
+    <b:SourceType>JournalArticle</b:SourceType>
+    <b:Guid>{E067BE4D-7D6F-4EDA-8011-6F268C6F31D3}</b:Guid>
+    <b:Author>
+      <b:Author>
+        <b:NameList>
+          <b:Person>
+            <b:Last>Aharonson</b:Last>
+            <b:First>Vered</b:First>
+          </b:Person>
+          <b:Person>
+            <b:Last>Seedat</b:Last>
+            <b:First>Nabeel</b:First>
+          </b:Person>
+          <b:Person>
+            <b:Last>Israeli-Korn</b:Last>
+            <b:First>Simon</b:First>
+          </b:Person>
+          <b:Person>
+            <b:Last>Hassin-Baer</b:Last>
+            <b:First>Sharon</b:First>
+          </b:Person>
+          <b:Person>
+            <b:Last>Postema</b:Last>
+            <b:First>Michiel</b:First>
+          </b:Person>
+          <b:Person>
+            <b:Last>Yahalom</b:Last>
+            <b:First>Gilad</b:First>
+          </b:Person>
+        </b:NameList>
+      </b:Author>
+    </b:Author>
+    <b:Title>Automated stage discrimination of Parkinson's disease</b:Title>
+    <b:JournalName>BIO Integration</b:JournalName>
+    <b:Year>2020</b:Year>
+    <b:Pages>55-63</b:Pages>
+    <b:Volume>1</b:Volume>
+    <b:Issue>2</b:Issue>
+    <b:RefOrder>10</b:RefOrder>
+  </b:Source>
+  <b:Source>
+    <b:Tag>Roh17</b:Tag>
+    <b:SourceType>JournalArticle</b:SourceType>
+    <b:Guid>{3EADE246-99A3-489B-8330-373AC8506C33}</b:Guid>
+    <b:Author>
+      <b:Author>
+        <b:NameList>
+          <b:Person>
+            <b:Last>Rohani</b:Last>
+            <b:First>M</b:First>
+          </b:Person>
+          <b:Person>
+            <b:Last>Fasano</b:Last>
+            <b:First>A</b:First>
+          </b:Person>
+        </b:NameList>
+      </b:Author>
+    </b:Author>
+    <b:Title>Focused Ultrasound for Essential Tremor: Review of the Evidence and Discussion of Current Hurdles.</b:Title>
+    <b:JournalName>Tremor and Other Hyperkinet Movements (NY)</b:JournalName>
+    <b:Year>2017</b:Year>
+    <b:Volume>462</b:Volume>
+    <b:Issue>7</b:Issue>
+    <b:RefOrder>3</b:RefOrder>
+  </b:Source>
+  <b:Source>
+    <b:Tag>Alt17</b:Tag>
+    <b:SourceType>JournalArticle</b:SourceType>
+    <b:Guid>{05F7FBE4-42C0-42CF-906C-9EB0A0848EA0}</b:Guid>
+    <b:Author>
+      <b:Author>
+        <b:NameList>
+          <b:Person>
+            <b:Last>Alty</b:Last>
+            <b:First>Jane</b:First>
+          </b:Person>
+          <b:Person>
+            <b:Last>Cosgrove</b:Last>
+            <b:First>Jeremy</b:First>
+          </b:Person>
+          <b:Person>
+            <b:Last>Thorpe</b:Last>
+            <b:First>Deborah</b:First>
+          </b:Person>
+          <b:Person>
+            <b:Last>Kempster</b:Last>
+            <b:First>Peter</b:First>
+          </b:Person>
+        </b:NameList>
+      </b:Author>
+    </b:Author>
+    <b:Title>How to use pen and paper tasks to aid tremor diagnosis in the clinic</b:Title>
+    <b:JournalName>Pract Neurol</b:JournalName>
+    <b:Year>2017</b:Year>
+    <b:Pages>456-463</b:Pages>
+    <b:Volume>17</b:Volume>
+    <b:RefOrder>4</b:RefOrder>
+  </b:Source>
+</b:Sources>
+</file>
+
+<file path=customXml/itemProps1.xml><?xml version="1.0" encoding="utf-8"?>
+<ds:datastoreItem xmlns:ds="http://schemas.openxmlformats.org/officeDocument/2006/customXml" ds:itemID="{406CF02B-BEA1-4CB7-975E-4D31625E08FF}">
+  <ds:schemaRefs>
+    <ds:schemaRef ds:uri="http://schemas.openxmlformats.org/officeDocument/2006/bibliography"/>
+  </ds:schemaRefs>
+</ds:datastoreItem>
 </file>
</xml_diff>

<commit_message>
Update before merging from other folder because I'm a dumbass
</commit_message>
<xml_diff>
--- a/Report/1829172_Report_Draft1.docx
+++ b/Report/1829172_Report_Draft1.docx
@@ -143,7 +143,6 @@
           <w:id w:val="1774280203"/>
           <w:citation/>
         </w:sdtPr>
-        <w:sdtEndPr/>
         <w:sdtContent>
           <w:r>
             <w:fldChar w:fldCharType="begin"/>
@@ -193,7 +192,6 @@
           <w:id w:val="-39285927"/>
           <w:citation/>
         </w:sdtPr>
-        <w:sdtEndPr/>
         <w:sdtContent>
           <w:r>
             <w:fldChar w:fldCharType="begin"/>
@@ -243,7 +241,6 @@
           <w:id w:val="-1086532816"/>
           <w:citation/>
         </w:sdtPr>
-        <w:sdtEndPr/>
         <w:sdtContent>
           <w:r>
             <w:fldChar w:fldCharType="begin"/>
@@ -286,21 +283,7 @@
         <w:rPr>
           <w:color w:val="FF0000"/>
         </w:rPr>
-        <w:t xml:space="preserve">This study will focus on FUS as a treatment for patients with ET and PD </w:t>
-      </w:r>
-      <w:proofErr w:type="gramStart"/>
-      <w:r>
-        <w:rPr>
-          <w:color w:val="FF0000"/>
-        </w:rPr>
-        <w:t>in an attempt to</w:t>
-      </w:r>
-      <w:proofErr w:type="gramEnd"/>
-      <w:r>
-        <w:rPr>
-          <w:color w:val="FF0000"/>
-        </w:rPr>
-        <w:t xml:space="preserve"> determine whether the treatment is successful in reducing tremor, slowing the progression of these conditions.</w:t>
+        <w:t>This study will focus on FUS as a treatment for patients with ET and PD in an attempt to determine whether the treatment is successful in reducing tremor, slowing the progression of these conditions.</w:t>
       </w:r>
     </w:p>
     <w:p>
@@ -320,7 +303,6 @@
           <w:id w:val="-815027481"/>
           <w:citation/>
         </w:sdtPr>
-        <w:sdtEndPr/>
         <w:sdtContent>
           <w:r>
             <w:fldChar w:fldCharType="begin"/>
@@ -388,7 +370,6 @@
           <w:id w:val="-1257669858"/>
           <w:citation/>
         </w:sdtPr>
-        <w:sdtEndPr/>
         <w:sdtContent>
           <w:r>
             <w:fldChar w:fldCharType="begin"/>
@@ -431,22 +412,13 @@
         <w:t>n Archimedes spiral drawing is use</w:t>
       </w:r>
       <w:r>
-        <w:t xml:space="preserve">d </w:t>
-      </w:r>
-      <w:proofErr w:type="gramStart"/>
-      <w:r>
-        <w:t>in particular as</w:t>
-      </w:r>
-      <w:proofErr w:type="gramEnd"/>
-      <w:r>
-        <w:t xml:space="preserve"> it is able to capture the frequency, amplitude, and direction of a tremor</w:t>
+        <w:t>d in particular as it is able to capture the frequency, amplitude, and direction of a tremor</w:t>
       </w:r>
       <w:sdt>
         <w:sdtPr>
           <w:id w:val="144711555"/>
           <w:citation/>
         </w:sdtPr>
-        <w:sdtEndPr/>
         <w:sdtContent>
           <w:r>
             <w:fldChar w:fldCharType="begin"/>
@@ -489,15 +461,7 @@
         <w:t xml:space="preserve">one continuous pen motion, instead of the broken motions of written words, </w:t>
       </w:r>
       <w:r>
-        <w:t xml:space="preserve">they </w:t>
-      </w:r>
-      <w:proofErr w:type="gramStart"/>
-      <w:r>
-        <w:t>are able to</w:t>
-      </w:r>
-      <w:proofErr w:type="gramEnd"/>
-      <w:r>
-        <w:t xml:space="preserve"> </w:t>
+        <w:t xml:space="preserve">they are able to </w:t>
       </w:r>
       <w:r>
         <w:t>emphasis</w:t>
@@ -519,7 +483,6 @@
           <w:id w:val="-1201623814"/>
           <w:citation/>
         </w:sdtPr>
-        <w:sdtEndPr/>
         <w:sdtContent>
           <w:r>
             <w:fldChar w:fldCharType="begin"/>
@@ -560,7 +523,6 @@
           <w:id w:val="795493574"/>
           <w:citation/>
         </w:sdtPr>
-        <w:sdtEndPr/>
         <w:sdtContent>
           <w:r>
             <w:fldChar w:fldCharType="begin"/>
@@ -610,7 +572,6 @@
           <w:id w:val="-2096006997"/>
           <w:citation/>
         </w:sdtPr>
-        <w:sdtEndPr/>
         <w:sdtContent>
           <w:r>
             <w:fldChar w:fldCharType="begin"/>
@@ -647,7 +608,6 @@
           <w:id w:val="-2023543576"/>
           <w:citation/>
         </w:sdtPr>
-        <w:sdtEndPr/>
         <w:sdtContent>
           <w:r>
             <w:fldChar w:fldCharType="begin"/>
@@ -761,19 +721,7 @@
         </w:numPr>
       </w:pPr>
       <w:r>
-        <w:t>Application of machine learning and numerical</w:t>
-      </w:r>
-      <w:r>
-        <w:t xml:space="preserve"> </w:t>
-      </w:r>
-      <w:r>
-        <w:t>analysis to classify tremor in patients affected</w:t>
-      </w:r>
-      <w:r>
-        <w:t xml:space="preserve"> </w:t>
-      </w:r>
-      <w:r>
-        <w:t>with essential tremor or Parkinson’s disease</w:t>
+        <w:t>Application of machine learning and numerical analysis to classify tremor in patients affected with essential tremor or Parkinson’s disease</w:t>
       </w:r>
       <w:sdt>
         <w:sdtPr>
@@ -871,13 +819,7 @@
         </w:numPr>
       </w:pPr>
       <w:r>
-        <w:t>Quantification of the drawing of an Archimedes spiral</w:t>
-      </w:r>
-      <w:r>
-        <w:t xml:space="preserve"> </w:t>
-      </w:r>
-      <w:r>
-        <w:t>through the analysis of its digitized picture</w:t>
+        <w:t>Quantification of the drawing of an Archimedes spiral through the analysis of its digitized picture</w:t>
       </w:r>
       <w:sdt>
         <w:sdtPr>
@@ -981,29 +923,13 @@
         <w:t>X</w:t>
       </w:r>
       <w:r>
-        <w:t xml:space="preserve">, was </w:t>
-      </w:r>
-      <w:proofErr w:type="gramStart"/>
-      <w:r>
-        <w:t>reviewed</w:t>
-      </w:r>
-      <w:proofErr w:type="gramEnd"/>
-      <w:r>
-        <w:t xml:space="preserve"> and discussed with </w:t>
+        <w:t xml:space="preserve">, was reviewed and discussed with </w:t>
       </w:r>
       <w:r>
         <w:t xml:space="preserve">Professor Aharonson, the supervisor of this project. It was quickly realised that the scope and complexity of the project was greatly </w:t>
       </w:r>
       <w:r>
-        <w:t xml:space="preserve">exaggerated and that much change would need be to </w:t>
-      </w:r>
-      <w:proofErr w:type="gramStart"/>
-      <w:r>
-        <w:t>made</w:t>
-      </w:r>
-      <w:proofErr w:type="gramEnd"/>
-      <w:r>
-        <w:t xml:space="preserve"> to the plan. The biggest error made in scope assumption was that of needing machine learning as a means of answering the investigation question. </w:t>
+        <w:t xml:space="preserve">exaggerated and that much change would need be to made to the plan. The biggest error made in scope assumption was that of needing machine learning as a means of answering the investigation question. </w:t>
       </w:r>
       <w:r>
         <w:t xml:space="preserve">There is also no need to differentiate between patients with PD or ET using machine learning, as this has already been done and does not help answer the investigation question. </w:t>
@@ -1102,15 +1028,7 @@
         <w:t>licenses</w:t>
       </w:r>
       <w:r>
-        <w:t xml:space="preserve"> that allow for changes to be made to the code </w:t>
-      </w:r>
-      <w:proofErr w:type="gramStart"/>
-      <w:r>
-        <w:t>as long as</w:t>
-      </w:r>
-      <w:proofErr w:type="gramEnd"/>
-      <w:r>
-        <w:t xml:space="preserve"> full </w:t>
+        <w:t xml:space="preserve"> that allow for changes to be made to the code as long as full </w:t>
       </w:r>
       <w:r>
         <w:t>credit is maintained to the original author(s)</w:t>
@@ -1148,15 +1066,7 @@
         <w:t xml:space="preserve">: </w:t>
       </w:r>
       <w:r>
-        <w:t xml:space="preserve">It </w:t>
-      </w:r>
-      <w:proofErr w:type="gramStart"/>
-      <w:r>
-        <w:t>was</w:t>
-      </w:r>
-      <w:proofErr w:type="gramEnd"/>
-      <w:r>
-        <w:t xml:space="preserve"> decided to implement two methods of computational analysi</w:t>
+        <w:t>It was decided to implement two methods of computational analysi</w:t>
       </w:r>
       <w:r>
         <w:t>s</w:t>
@@ -1304,15 +1214,7 @@
         <w:t>this</w:t>
       </w:r>
       <w:r>
-        <w:t xml:space="preserve"> data </w:t>
-      </w:r>
-      <w:proofErr w:type="gramStart"/>
-      <w:r>
-        <w:t>in order to</w:t>
-      </w:r>
-      <w:proofErr w:type="gramEnd"/>
-      <w:r>
-        <w:t xml:space="preserve"> draw better conclusions, especially if machine learning is implemented. </w:t>
+        <w:t xml:space="preserve"> data in order to draw better conclusions, especially if machine learning is implemented. </w:t>
       </w:r>
     </w:p>
     <w:p>
@@ -1399,15 +1301,7 @@
         <w:pStyle w:val="Text"/>
       </w:pPr>
       <w:r>
-        <w:t xml:space="preserve">Each subject will need to trace the spiral with both their right and left hands </w:t>
-      </w:r>
-      <w:proofErr w:type="gramStart"/>
-      <w:r>
-        <w:t>in order for</w:t>
-      </w:r>
-      <w:proofErr w:type="gramEnd"/>
-      <w:r>
-        <w:t xml:space="preserve"> the effectiveness of the FUS treatment to be determined on the treated side of the brain.</w:t>
+        <w:t>Each subject will need to trace the spiral with both their right and left hands in order for the effectiveness of the FUS treatment to be determined on the treated side of the brain.</w:t>
       </w:r>
     </w:p>
     <w:p>
@@ -1444,7 +1338,6 @@
           <w:id w:val="-1923329716"/>
           <w:citation/>
         </w:sdtPr>
-        <w:sdtEndPr/>
         <w:sdtContent>
           <w:r>
             <w:fldChar w:fldCharType="begin"/>
@@ -1502,7 +1395,6 @@
           <w:id w:val="-1323658728"/>
           <w:citation/>
         </w:sdtPr>
-        <w:sdtEndPr/>
         <w:sdtContent>
           <w:r>
             <w:fldChar w:fldCharType="begin"/>
@@ -1901,7 +1793,7 @@
     <w:p>
       <w:pPr>
         <w:pStyle w:val="Caption"/>
-        <w:spacing w:before="0"/>
+        <w:spacing w:before="0" w:after="240"/>
         <w:rPr>
           <w:sz w:val="18"/>
           <w:szCs w:val="18"/>
@@ -2083,26 +1975,10 @@
         <w:t>This code also did not crop the line-drawing</w:t>
       </w:r>
       <w:r>
-        <w:t xml:space="preserve">, which was decided is a requirement for this investigation </w:t>
-      </w:r>
-      <w:proofErr w:type="gramStart"/>
-      <w:r>
-        <w:t>in order to</w:t>
-      </w:r>
-      <w:proofErr w:type="gramEnd"/>
-      <w:r>
-        <w:t xml:space="preserve"> be able to see whether analysing the spirals or lines provided more reliable results – and allowing for a combination of the two.  </w:t>
-      </w:r>
-      <w:r>
-        <w:t xml:space="preserve">It is imperative that as many spirals and line-drawings are isolated and cropped </w:t>
-      </w:r>
-      <w:proofErr w:type="gramStart"/>
-      <w:r>
-        <w:t>in order to</w:t>
-      </w:r>
-      <w:proofErr w:type="gramEnd"/>
-      <w:r>
-        <w:t xml:space="preserve"> have as much useable data as possible.</w:t>
+        <w:t xml:space="preserve">, which was decided is a requirement for this investigation in order to be able to see whether analysing the spirals or lines provided more reliable results – and allowing for a combination of the two.  </w:t>
+      </w:r>
+      <w:r>
+        <w:t>It is imperative that as many spirals and line-drawings are isolated and cropped in order to have as much useable data as possible.</w:t>
       </w:r>
     </w:p>
     <w:p>
@@ -2358,15 +2234,7 @@
         <w:t xml:space="preserve"> However, this </w:t>
       </w:r>
       <w:r>
-        <w:t xml:space="preserve">provided to not be as simple as detecting the rectangles and extracting the contained line-drawings due to the slight rotation of each page due to human error whilst scanning. Thus, compensation for this rotation needs to occur </w:t>
-      </w:r>
-      <w:proofErr w:type="gramStart"/>
-      <w:r>
-        <w:t>in order to</w:t>
-      </w:r>
-      <w:proofErr w:type="gramEnd"/>
-      <w:r>
-        <w:t xml:space="preserve"> prevent </w:t>
+        <w:t xml:space="preserve">provided to not be as simple as detecting the rectangles and extracting the contained line-drawings due to the slight rotation of each page due to human error whilst scanning. Thus, compensation for this rotation needs to occur in order to prevent </w:t>
       </w:r>
       <w:r>
         <w:t xml:space="preserve">erroneously cropped lines. </w:t>
@@ -2410,7 +2278,6 @@
           <w:id w:val="-2027157799"/>
           <w:citation/>
         </w:sdtPr>
-        <w:sdtEndPr/>
         <w:sdtContent>
           <w:r>
             <w:fldChar w:fldCharType="begin"/>
@@ -3289,7 +3156,7 @@
     <w:p>
       <w:pPr>
         <w:pStyle w:val="Caption"/>
-        <w:spacing w:before="0"/>
+        <w:spacing w:before="0" w:after="240"/>
         <w:rPr>
           <w:sz w:val="18"/>
           <w:szCs w:val="18"/>
@@ -3351,6 +3218,48 @@
           <w:szCs w:val="18"/>
         </w:rPr>
         <w:t>process</w:t>
+      </w:r>
+    </w:p>
+    <w:p>
+      <w:r>
+        <w:rPr>
+          <w:i/>
+          <w:iCs/>
+        </w:rPr>
+        <w:t xml:space="preserve">Final extracted singular lines: </w:t>
+      </w:r>
+      <w:r>
+        <w:t xml:space="preserve">The main goal of this pre-processing section is to successfully extract the most possible </w:t>
+      </w:r>
+      <w:r>
+        <w:t>images with high precision and very little error. O</w:t>
+      </w:r>
+      <w:r>
+        <w:t xml:space="preserve">ut of the 1161 total scanned images, </w:t>
+      </w:r>
+      <w:r>
+        <w:t xml:space="preserve">a total of 1019 line-drawing C images were successfully extracted. This is </w:t>
+      </w:r>
+      <w:r>
+        <w:t xml:space="preserve">a success rate of 87.8%. </w:t>
+      </w:r>
+      <w:r>
+        <w:t>After further analysis</w:t>
+      </w:r>
+      <w:r>
+        <w:t>, it was realised that most of</w:t>
+      </w:r>
+      <w:r>
+        <w:t xml:space="preserve"> the unsuccessful extractions were due to the fact that a handful of patients did not </w:t>
+      </w:r>
+      <w:r>
+        <w:t>fill in the line-block C part of the template</w:t>
+      </w:r>
+      <w:r>
+        <w:t xml:space="preserve"> at all. Thus, the success rate of line-drawing extraction is </w:t>
+      </w:r>
+      <w:r>
+        <w:t xml:space="preserve">even higher, and sufficient for this project. </w:t>
       </w:r>
     </w:p>
     <w:p>
@@ -3384,7 +3293,6 @@
           <w:id w:val="-724523074"/>
           <w:citation/>
         </w:sdtPr>
-        <w:sdtEndPr/>
         <w:sdtContent>
           <w:r>
             <w:fldChar w:fldCharType="begin"/>
@@ -3432,6 +3340,7 @@
         <w:pStyle w:val="Heading2"/>
       </w:pPr>
       <w:r>
+        <w:lastRenderedPageBreak/>
         <w:t>Method</w:t>
       </w:r>
     </w:p>
@@ -3494,7 +3403,6 @@
           <w:id w:val="1438874794"/>
           <w:citation/>
         </w:sdtPr>
-        <w:sdtEndPr/>
         <w:sdtContent>
           <w:r>
             <w:rPr>
@@ -3594,26 +3502,13 @@
         <w:t>The centre of each spiral is calculated</w:t>
       </w:r>
       <w:r>
-        <w:t xml:space="preserve">. The ratio of the vertical and horizontal distances between the centre and each pixel is then found </w:t>
-      </w:r>
-      <w:proofErr w:type="gramStart"/>
-      <w:r>
-        <w:t>in order to</w:t>
-      </w:r>
-      <w:proofErr w:type="gramEnd"/>
-      <w:r>
-        <w:t xml:space="preserve"> take the </w:t>
-      </w:r>
-      <w:r>
-        <w:lastRenderedPageBreak/>
-        <w:t>inverse tangent to produce the ‘pixel angle’</w:t>
+        <w:t>. The ratio of the vertical and horizontal distances between the centre and each pixel is then found in order to take the inverse tangent to produce the ‘pixel angle’</w:t>
       </w:r>
       <w:sdt>
         <w:sdtPr>
           <w:id w:val="-823891419"/>
           <w:citation/>
         </w:sdtPr>
-        <w:sdtEndPr/>
         <w:sdtContent>
           <w:r>
             <w:fldChar w:fldCharType="begin"/>
@@ -4194,7 +4089,7 @@
     <w:p>
       <w:pPr>
         <w:pStyle w:val="Caption"/>
-        <w:spacing w:before="0"/>
+        <w:spacing w:before="0" w:after="240"/>
         <w:rPr>
           <w:sz w:val="18"/>
           <w:szCs w:val="18"/>
@@ -4253,15 +4148,10 @@
     </w:p>
     <w:p>
       <w:r>
-        <w:t xml:space="preserve">The spirals of each patient after various treatment times were analysed using this method </w:t>
-      </w:r>
-      <w:proofErr w:type="gramStart"/>
-      <w:r>
-        <w:t>in order to</w:t>
-      </w:r>
-      <w:proofErr w:type="gramEnd"/>
-      <w:r>
-        <w:t xml:space="preserve"> determine whether the patient’s tremor improved. As seen in figure </w:t>
+        <w:t xml:space="preserve">The spirals of each patient after various treatment times were analysed using this method in order to determine </w:t>
+      </w:r>
+      <w:r>
+        <w:t xml:space="preserve">whether the patient’s tremor improved. As seen in figure </w:t>
       </w:r>
       <w:r>
         <w:rPr>
@@ -4360,7 +4250,7 @@
     <w:p>
       <w:pPr>
         <w:pStyle w:val="Caption"/>
-        <w:spacing w:before="0"/>
+        <w:spacing w:before="0" w:after="240"/>
         <w:rPr>
           <w:sz w:val="18"/>
           <w:szCs w:val="18"/>
@@ -4476,117 +4366,283 @@
       </w:r>
     </w:p>
     <w:p>
-      <w:r>
-        <w:t xml:space="preserve">OpenCV EAST text detection </w:t>
-      </w:r>
-      <w:sdt>
-        <w:sdtPr>
-          <w:id w:val="443821908"/>
-          <w:citation/>
-        </w:sdtPr>
-        <w:sdtEndPr/>
-        <w:sdtContent>
-          <w:r>
-            <w:fldChar w:fldCharType="begin"/>
-          </w:r>
-          <w:r>
-            <w:rPr>
-              <w:lang w:val="en-ZA"/>
-            </w:rPr>
-            <w:instrText xml:space="preserve"> CITATION Ros18 \l 7177 </w:instrText>
-          </w:r>
-          <w:r>
-            <w:fldChar w:fldCharType="separate"/>
-          </w:r>
-          <w:r>
-            <w:rPr>
-              <w:noProof/>
-              <w:lang w:val="en-ZA"/>
-            </w:rPr>
-            <w:t>[7]</w:t>
-          </w:r>
-          <w:r>
-            <w:fldChar w:fldCharType="end"/>
-          </w:r>
-        </w:sdtContent>
-      </w:sdt>
-    </w:p>
-    <w:p>
-      <w:r>
-        <w:t xml:space="preserve">OpenCV shape detection </w:t>
-      </w:r>
-      <w:sdt>
-        <w:sdtPr>
-          <w:id w:val="1901708207"/>
-          <w:citation/>
-        </w:sdtPr>
-        <w:sdtEndPr/>
-        <w:sdtContent>
-          <w:r>
-            <w:fldChar w:fldCharType="begin"/>
-          </w:r>
-          <w:r>
-            <w:rPr>
-              <w:lang w:val="en-ZA"/>
-            </w:rPr>
-            <w:instrText xml:space="preserve"> CITATION Ros16 \l 7177 </w:instrText>
-          </w:r>
-          <w:r>
-            <w:fldChar w:fldCharType="separate"/>
-          </w:r>
-          <w:r>
-            <w:rPr>
-              <w:noProof/>
-              <w:lang w:val="en-ZA"/>
-            </w:rPr>
-            <w:t>[12]</w:t>
-          </w:r>
-          <w:r>
-            <w:fldChar w:fldCharType="end"/>
-          </w:r>
-        </w:sdtContent>
-      </w:sdt>
-    </w:p>
-    <w:p>
-      <w:r>
-        <w:t xml:space="preserve">Cropped rotated rectangles </w:t>
-      </w:r>
-      <w:sdt>
-        <w:sdtPr>
-          <w:id w:val="822009493"/>
-          <w:citation/>
-        </w:sdtPr>
-        <w:sdtEndPr/>
-        <w:sdtContent>
-          <w:r>
-            <w:fldChar w:fldCharType="begin"/>
-          </w:r>
-          <w:r>
-            <w:rPr>
-              <w:lang w:val="en-ZA"/>
-            </w:rPr>
-            <w:instrText xml:space="preserve"> CITATION jdh19 \l 7177 </w:instrText>
-          </w:r>
-          <w:r>
-            <w:fldChar w:fldCharType="separate"/>
-          </w:r>
-          <w:r>
-            <w:rPr>
-              <w:noProof/>
-              <w:lang w:val="en-ZA"/>
-            </w:rPr>
-            <w:t>[8]</w:t>
-          </w:r>
-          <w:r>
-            <w:fldChar w:fldCharType="end"/>
-          </w:r>
-        </w:sdtContent>
-      </w:sdt>
-    </w:p>
-    <w:p>
       <w:pPr>
         <w:pStyle w:val="Text"/>
       </w:pPr>
+      <w:r>
+        <w:t>After</w:t>
+      </w:r>
+      <w:r>
+        <w:t xml:space="preserve"> the</w:t>
+      </w:r>
+      <w:r>
+        <w:t xml:space="preserve"> pre-processing</w:t>
+      </w:r>
+      <w:r>
+        <w:t xml:space="preserve"> mentioned above</w:t>
+      </w:r>
+      <w:r>
+        <w:t xml:space="preserve">, the extracted singular line drawing is </w:t>
+      </w:r>
+      <w:r>
+        <w:t>now available</w:t>
+      </w:r>
+      <w:r>
+        <w:t xml:space="preserve"> for each patient</w:t>
+      </w:r>
+      <w:r>
+        <w:t>’s scanned drawings</w:t>
+      </w:r>
+      <w:r>
+        <w:t xml:space="preserve"> – which will be referred to as ‘the line(s)’</w:t>
+      </w:r>
+      <w:r>
+        <w:t xml:space="preserve">. </w:t>
+      </w:r>
+      <w:r>
+        <w:t>There were a total of 1019 useable line</w:t>
+      </w:r>
+      <w:r>
+        <w:t xml:space="preserve">s </w:t>
+      </w:r>
+      <w:r>
+        <w:t>that were extracted</w:t>
+      </w:r>
+      <w:r>
+        <w:t xml:space="preserve"> and saved as JPEG images. </w:t>
+      </w:r>
+      <w:r>
+        <w:t>To</w:t>
+      </w:r>
+      <w:r>
+        <w:t xml:space="preserve"> more easily analyse the final results of this method, a 2D array was used to store </w:t>
+      </w:r>
+      <w:r>
+        <w:t xml:space="preserve">the following information: </w:t>
+      </w:r>
+    </w:p>
+    <w:p>
+      <w:pPr>
+        <w:pStyle w:val="Text"/>
+      </w:pPr>
+    </w:p>
+    <w:p>
+      <w:pPr>
+        <w:pStyle w:val="Text"/>
+        <w:numPr>
+          <w:ilvl w:val="0"/>
+          <w:numId w:val="12"/>
+        </w:numPr>
+        <w:spacing w:after="0"/>
+        <w:ind w:left="426"/>
+        <w:jc w:val="left"/>
+      </w:pPr>
+      <w:r>
+        <w:t>Unique n</w:t>
+      </w:r>
+      <w:r>
+        <w:t>ame of line</w:t>
+      </w:r>
+    </w:p>
+    <w:p>
+      <w:pPr>
+        <w:pStyle w:val="Text"/>
+        <w:numPr>
+          <w:ilvl w:val="0"/>
+          <w:numId w:val="12"/>
+        </w:numPr>
+        <w:spacing w:after="0"/>
+        <w:ind w:left="426"/>
+        <w:jc w:val="left"/>
+      </w:pPr>
+      <w:r>
+        <w:t>Patient number</w:t>
+      </w:r>
+    </w:p>
+    <w:p>
+      <w:pPr>
+        <w:pStyle w:val="Text"/>
+        <w:numPr>
+          <w:ilvl w:val="0"/>
+          <w:numId w:val="12"/>
+        </w:numPr>
+        <w:spacing w:after="0"/>
+        <w:ind w:left="426"/>
+        <w:jc w:val="left"/>
+      </w:pPr>
+      <w:r>
+        <w:t>T</w:t>
+      </w:r>
+      <w:r>
+        <w:t>ime frame</w:t>
+      </w:r>
+      <w:r>
+        <w:t xml:space="preserve"> after treatment when the line was drawn</w:t>
+      </w:r>
+    </w:p>
+    <w:p>
+      <w:pPr>
+        <w:pStyle w:val="Text"/>
+        <w:numPr>
+          <w:ilvl w:val="0"/>
+          <w:numId w:val="12"/>
+        </w:numPr>
+        <w:spacing w:after="0"/>
+        <w:ind w:left="426"/>
+        <w:jc w:val="left"/>
+      </w:pPr>
+      <w:r>
+        <w:t>Whether t</w:t>
+      </w:r>
+      <w:r>
+        <w:t>he line was drawn by the patient’s dominant or non-dominant hand</w:t>
+      </w:r>
+    </w:p>
+    <w:p>
+      <w:pPr>
+        <w:pStyle w:val="Text"/>
+        <w:numPr>
+          <w:ilvl w:val="0"/>
+          <w:numId w:val="12"/>
+        </w:numPr>
+        <w:spacing w:after="0"/>
+        <w:ind w:left="426"/>
+        <w:jc w:val="left"/>
+      </w:pPr>
+      <w:r>
+        <w:t xml:space="preserve">Whether the line was drawn by the patient’s </w:t>
+      </w:r>
+      <w:r>
+        <w:t>treated or non-treated hand</w:t>
+      </w:r>
+    </w:p>
+    <w:p>
+      <w:pPr>
+        <w:pStyle w:val="Text"/>
+        <w:numPr>
+          <w:ilvl w:val="0"/>
+          <w:numId w:val="12"/>
+        </w:numPr>
+        <w:spacing w:after="0"/>
+        <w:ind w:left="426"/>
+        <w:jc w:val="left"/>
+      </w:pPr>
+      <w:r>
+        <w:t>Each of the analytical values for each line</w:t>
+      </w:r>
+      <w:r>
+        <w:t xml:space="preserve"> after the line had been transformed into a function</w:t>
+      </w:r>
+    </w:p>
+    <w:p>
+      <w:pPr>
+        <w:pStyle w:val="Text"/>
+        <w:numPr>
+          <w:ilvl w:val="1"/>
+          <w:numId w:val="12"/>
+        </w:numPr>
+        <w:spacing w:after="0"/>
+        <w:ind w:left="993" w:hanging="426"/>
+        <w:jc w:val="left"/>
+      </w:pPr>
+      <w:r>
+        <w:t xml:space="preserve">Area under </w:t>
+      </w:r>
+      <w:r>
+        <w:t xml:space="preserve">absolute value of </w:t>
+      </w:r>
+      <w:r>
+        <w:t>function</w:t>
+      </w:r>
+    </w:p>
+    <w:p>
+      <w:pPr>
+        <w:pStyle w:val="Text"/>
+        <w:numPr>
+          <w:ilvl w:val="1"/>
+          <w:numId w:val="12"/>
+        </w:numPr>
+        <w:spacing w:after="0"/>
+        <w:ind w:left="993" w:hanging="426"/>
+        <w:jc w:val="left"/>
+      </w:pPr>
+      <w:r>
+        <w:t>Standard deviation of the area</w:t>
+      </w:r>
+    </w:p>
+    <w:p>
+      <w:pPr>
+        <w:pStyle w:val="Text"/>
+        <w:numPr>
+          <w:ilvl w:val="1"/>
+          <w:numId w:val="12"/>
+        </w:numPr>
+        <w:spacing w:after="0"/>
+        <w:ind w:left="993" w:hanging="426"/>
+        <w:jc w:val="left"/>
+      </w:pPr>
+      <w:r>
+        <w:t>Maximum value of function</w:t>
+      </w:r>
+    </w:p>
+    <w:p>
+      <w:pPr>
+        <w:pStyle w:val="Text"/>
+        <w:numPr>
+          <w:ilvl w:val="1"/>
+          <w:numId w:val="12"/>
+        </w:numPr>
+        <w:spacing w:after="0"/>
+        <w:ind w:left="993" w:hanging="426"/>
+        <w:jc w:val="left"/>
+      </w:pPr>
+      <w:r>
+        <w:t>Average area of small segments along the absolute value of the function</w:t>
+      </w:r>
+    </w:p>
+    <w:p>
+      <w:pPr>
+        <w:pStyle w:val="Text"/>
+        <w:numPr>
+          <w:ilvl w:val="1"/>
+          <w:numId w:val="12"/>
+        </w:numPr>
+        <w:spacing w:after="0"/>
+        <w:ind w:left="993" w:hanging="426"/>
+        <w:jc w:val="left"/>
+      </w:pPr>
+      <w:r>
+        <w:t>Standard deviation of this average area</w:t>
+      </w:r>
+    </w:p>
+    <w:p>
+      <w:pPr>
+        <w:pStyle w:val="Text"/>
+        <w:numPr>
+          <w:ilvl w:val="1"/>
+          <w:numId w:val="12"/>
+        </w:numPr>
+        <w:spacing w:after="0"/>
+        <w:ind w:left="993" w:hanging="426"/>
+        <w:jc w:val="left"/>
+      </w:pPr>
+      <w:r>
+        <w:t xml:space="preserve">Number of peak and troughs </w:t>
+      </w:r>
+    </w:p>
+    <w:p>
+      <w:pPr>
+        <w:pStyle w:val="Text"/>
+        <w:numPr>
+          <w:ilvl w:val="1"/>
+          <w:numId w:val="12"/>
+        </w:numPr>
+        <w:ind w:left="993" w:hanging="426"/>
+        <w:jc w:val="left"/>
+      </w:pPr>
+      <w:r>
+        <w:t xml:space="preserve">Average distance between all adjacent peaks and troughs </w:t>
+      </w:r>
     </w:p>
     <w:p>
       <w:pPr>
@@ -4604,13 +4660,8 @@
         </w:rPr>
         <w:t xml:space="preserve">Image noise reduction: </w:t>
       </w:r>
-      <w:proofErr w:type="gramStart"/>
-      <w:r>
-        <w:t>In order to</w:t>
-      </w:r>
-      <w:proofErr w:type="gramEnd"/>
-      <w:r>
-        <w:t xml:space="preserve"> allow for high-quality analysis, </w:t>
+      <w:r>
+        <w:t xml:space="preserve">In order to allow for high-quality analysis, </w:t>
       </w:r>
     </w:p>
     <w:p>
@@ -4855,14 +4906,115 @@
         <w:pStyle w:val="Text"/>
       </w:pPr>
     </w:p>
-    <w:p/>
     <w:p>
       <w:pPr>
         <w:pStyle w:val="Text"/>
       </w:pPr>
-      <w:r>
-        <w:t>there ended up being 1019 useable line drawings.</w:t>
-      </w:r>
+    </w:p>
+    <w:p>
+      <w:r>
+        <w:t xml:space="preserve">OpenCV EAST text detection </w:t>
+      </w:r>
+      <w:sdt>
+        <w:sdtPr>
+          <w:id w:val="443821908"/>
+          <w:citation/>
+        </w:sdtPr>
+        <w:sdtContent>
+          <w:r>
+            <w:fldChar w:fldCharType="begin"/>
+          </w:r>
+          <w:r>
+            <w:rPr>
+              <w:lang w:val="en-ZA"/>
+            </w:rPr>
+            <w:instrText xml:space="preserve"> CITATION Ros18 \l 7177 </w:instrText>
+          </w:r>
+          <w:r>
+            <w:fldChar w:fldCharType="separate"/>
+          </w:r>
+          <w:r>
+            <w:rPr>
+              <w:noProof/>
+              <w:lang w:val="en-ZA"/>
+            </w:rPr>
+            <w:t>[7]</w:t>
+          </w:r>
+          <w:r>
+            <w:fldChar w:fldCharType="end"/>
+          </w:r>
+        </w:sdtContent>
+      </w:sdt>
+    </w:p>
+    <w:p>
+      <w:r>
+        <w:t xml:space="preserve">OpenCV shape detection </w:t>
+      </w:r>
+      <w:sdt>
+        <w:sdtPr>
+          <w:id w:val="1901708207"/>
+          <w:citation/>
+        </w:sdtPr>
+        <w:sdtContent>
+          <w:r>
+            <w:fldChar w:fldCharType="begin"/>
+          </w:r>
+          <w:r>
+            <w:rPr>
+              <w:lang w:val="en-ZA"/>
+            </w:rPr>
+            <w:instrText xml:space="preserve"> CITATION Ros16 \l 7177 </w:instrText>
+          </w:r>
+          <w:r>
+            <w:fldChar w:fldCharType="separate"/>
+          </w:r>
+          <w:r>
+            <w:rPr>
+              <w:noProof/>
+              <w:lang w:val="en-ZA"/>
+            </w:rPr>
+            <w:t>[12]</w:t>
+          </w:r>
+          <w:r>
+            <w:fldChar w:fldCharType="end"/>
+          </w:r>
+        </w:sdtContent>
+      </w:sdt>
+    </w:p>
+    <w:p>
+      <w:r>
+        <w:t xml:space="preserve">Cropped rotated rectangles </w:t>
+      </w:r>
+      <w:sdt>
+        <w:sdtPr>
+          <w:id w:val="822009493"/>
+          <w:citation/>
+        </w:sdtPr>
+        <w:sdtContent>
+          <w:r>
+            <w:fldChar w:fldCharType="begin"/>
+          </w:r>
+          <w:r>
+            <w:rPr>
+              <w:lang w:val="en-ZA"/>
+            </w:rPr>
+            <w:instrText xml:space="preserve"> CITATION jdh19 \l 7177 </w:instrText>
+          </w:r>
+          <w:r>
+            <w:fldChar w:fldCharType="separate"/>
+          </w:r>
+          <w:r>
+            <w:rPr>
+              <w:noProof/>
+              <w:lang w:val="en-ZA"/>
+            </w:rPr>
+            <w:t>[8]</w:t>
+          </w:r>
+          <w:r>
+            <w:fldChar w:fldCharType="end"/>
+          </w:r>
+        </w:sdtContent>
+      </w:sdt>
     </w:p>
     <w:p>
       <w:pPr>
@@ -4871,6 +5023,11 @@
     </w:p>
     <w:p>
       <w:pPr>
+        <w:pStyle w:val="Text"/>
+      </w:pPr>
+    </w:p>
+    <w:p>
+      <w:pPr>
         <w:pStyle w:val="Heading2"/>
       </w:pPr>
       <w:r>
@@ -4904,15 +5061,7 @@
         <w:pStyle w:val="Text"/>
       </w:pPr>
       <w:r>
-        <w:t xml:space="preserve">This method can be applied to spiral images; </w:t>
-      </w:r>
-      <w:proofErr w:type="gramStart"/>
-      <w:r>
-        <w:t>however</w:t>
-      </w:r>
-      <w:proofErr w:type="gramEnd"/>
-      <w:r>
-        <w:t xml:space="preserve"> it would be much more complicated. </w:t>
+        <w:t xml:space="preserve">This method can be applied to spiral images; however it would be much more complicated. </w:t>
       </w:r>
     </w:p>
     <w:p>
@@ -5006,7 +5155,6 @@
           <w:docPartUnique/>
         </w:docPartObj>
       </w:sdtPr>
-      <w:sdtEndPr/>
       <w:sdtContent>
         <w:p>
           <w:pPr>
@@ -5021,7 +5169,6 @@
             <w:id w:val="-573587230"/>
             <w:bibliography/>
           </w:sdtPr>
-          <w:sdtEndPr/>
           <w:sdtContent>
             <w:p>
               <w:pPr>
@@ -6321,10 +6468,10 @@
       </w:pPr>
       <w:r>
         <w:object w:dxaOrig="2439" w:dyaOrig="700" w14:anchorId="4B623894">
-          <v:shape id="_x0000_i1025" type="#_x0000_t75" style="width:98.85pt;height:33.3pt" o:ole="">
+          <v:shape id="_x0000_i1025" type="#_x0000_t75" style="width:99.05pt;height:33.3pt" o:ole="">
             <v:imagedata r:id="rId31" o:title=""/>
           </v:shape>
-          <o:OLEObject Type="Embed" ProgID="Equation.3" ShapeID="_x0000_i1025" DrawAspect="Content" ObjectID="_1729772337" r:id="rId32"/>
+          <o:OLEObject Type="Embed" ProgID="Equation.3" ShapeID="_x0000_i1025" DrawAspect="Content" ObjectID="_1729845177" r:id="rId32"/>
         </w:object>
       </w:r>
       <w:r>
@@ -6349,10 +6496,10 @@
           <w:position w:val="-12"/>
         </w:rPr>
         <w:object w:dxaOrig="480" w:dyaOrig="400" w14:anchorId="1221599D">
-          <v:shape id="_x0000_i1026" type="#_x0000_t75" style="width:23.65pt;height:20.4pt" o:ole="">
+          <v:shape id="_x0000_i1026" type="#_x0000_t75" style="width:23.7pt;height:20.4pt" o:ole="">
             <v:imagedata r:id="rId33" o:title=""/>
           </v:shape>
-          <o:OLEObject Type="Embed" ProgID="Equation.3" ShapeID="_x0000_i1026" DrawAspect="Content" ObjectID="_1729772338" r:id="rId34"/>
+          <o:OLEObject Type="Embed" ProgID="Equation.3" ShapeID="_x0000_i1026" DrawAspect="Content" ObjectID="_1729845178" r:id="rId34"/>
         </w:object>
       </w:r>
       <w:r>
@@ -6366,10 +6513,10 @@
           <w:position w:val="-14"/>
         </w:rPr>
         <w:object w:dxaOrig="480" w:dyaOrig="380" w14:anchorId="24779954">
-          <v:shape id="_x0000_i1027" type="#_x0000_t75" style="width:23.65pt;height:18.8pt" o:ole="">
+          <v:shape id="_x0000_i1027" type="#_x0000_t75" style="width:23.7pt;height:18.75pt" o:ole="">
             <v:imagedata r:id="rId35" o:title=""/>
           </v:shape>
-          <o:OLEObject Type="Embed" ProgID="Equation.3" ShapeID="_x0000_i1027" DrawAspect="Content" ObjectID="_1729772339" r:id="rId36"/>
+          <o:OLEObject Type="Embed" ProgID="Equation.3" ShapeID="_x0000_i1027" DrawAspect="Content" ObjectID="_1729845179" r:id="rId36"/>
         </w:object>
       </w:r>
       <w:r>
@@ -6394,10 +6541,10 @@
           <w:position w:val="-14"/>
         </w:rPr>
         <w:object w:dxaOrig="540" w:dyaOrig="380" w14:anchorId="1B41F553">
-          <v:shape id="_x0000_i1028" type="#_x0000_t75" style="width:26.85pt;height:18.8pt" o:ole="">
+          <v:shape id="_x0000_i1028" type="#_x0000_t75" style="width:26.65pt;height:18.75pt" o:ole="">
             <v:imagedata r:id="rId37" o:title=""/>
           </v:shape>
-          <o:OLEObject Type="Embed" ProgID="Equation.3" ShapeID="_x0000_i1028" DrawAspect="Content" ObjectID="_1729772340" r:id="rId38"/>
+          <o:OLEObject Type="Embed" ProgID="Equation.3" ShapeID="_x0000_i1028" DrawAspect="Content" ObjectID="_1729845180" r:id="rId38"/>
         </w:object>
       </w:r>
       <w:r>
@@ -6411,10 +6558,10 @@
           <w:position w:val="-14"/>
         </w:rPr>
         <w:object w:dxaOrig="560" w:dyaOrig="380" w14:anchorId="4C6D2168">
-          <v:shape id="_x0000_i1029" type="#_x0000_t75" style="width:27.95pt;height:18.8pt" o:ole="">
+          <v:shape id="_x0000_i1029" type="#_x0000_t75" style="width:27.9pt;height:18.75pt" o:ole="">
             <v:imagedata r:id="rId39" o:title=""/>
           </v:shape>
-          <o:OLEObject Type="Embed" ProgID="Equation.3" ShapeID="_x0000_i1029" DrawAspect="Content" ObjectID="_1729772341" r:id="rId40"/>
+          <o:OLEObject Type="Embed" ProgID="Equation.3" ShapeID="_x0000_i1029" DrawAspect="Content" ObjectID="_1729845181" r:id="rId40"/>
         </w:object>
       </w:r>
       <w:r>
@@ -6445,10 +6592,10 @@
       </w:pPr>
       <w:r>
         <w:object w:dxaOrig="1260" w:dyaOrig="840" w14:anchorId="11A76BB9">
-          <v:shape id="_x0000_i1030" type="#_x0000_t75" style="width:62.85pt;height:41.9pt" o:ole="">
+          <v:shape id="_x0000_i1030" type="#_x0000_t75" style="width:62.85pt;height:42.05pt" o:ole="">
             <v:imagedata r:id="rId41" o:title=""/>
           </v:shape>
-          <o:OLEObject Type="Embed" ProgID="Equation.3" ShapeID="_x0000_i1030" DrawAspect="Content" ObjectID="_1729772342" r:id="rId42"/>
+          <o:OLEObject Type="Embed" ProgID="Equation.3" ShapeID="_x0000_i1030" DrawAspect="Content" ObjectID="_1729845182" r:id="rId42"/>
         </w:object>
       </w:r>
       <w:r>
@@ -6523,15 +6670,7 @@
       </w:r>
       <w:r>
         <w:lastRenderedPageBreak/>
-        <w:t xml:space="preserve">[1], [1, 4, 5] or [2, 6-10]. Only references that are </w:t>
-      </w:r>
-      <w:proofErr w:type="gramStart"/>
-      <w:r>
-        <w:t>actually cited</w:t>
-      </w:r>
-      <w:proofErr w:type="gramEnd"/>
-      <w:r>
-        <w:t xml:space="preserve"> in the text should be listed. References should be complete, in IEEE style, and in a 10-point, Times New Roman font.</w:t>
+        <w:t>[1], [1, 4, 5] or [2, 6-10]. Only references that are actually cited in the text should be listed. References should be complete, in IEEE style, and in a 10-point, Times New Roman font.</w:t>
       </w:r>
     </w:p>
     <w:p>
@@ -6600,15 +6739,7 @@
         <w:pStyle w:val="Text"/>
       </w:pPr>
       <w:r>
-        <w:t xml:space="preserve">Figures, illustrations, </w:t>
-      </w:r>
-      <w:proofErr w:type="gramStart"/>
-      <w:r>
-        <w:t>tables</w:t>
-      </w:r>
-      <w:proofErr w:type="gramEnd"/>
-      <w:r>
-        <w:t xml:space="preserve"> and graphs should be embedded within the body of the document as close as possible to the first reference to the figure or table. Where possible, these should fit within a single column width. However, if essential for the appearance and readability of the text, figures and tables may span two column widths. Alternatively, if this is not possible, figures and tables may be included at the end of the paper.</w:t>
+        <w:t>Figures, illustrations, tables and graphs should be embedded within the body of the document as close as possible to the first reference to the figure or table. Where possible, these should fit within a single column width. However, if essential for the appearance and readability of the text, figures and tables may span two column widths. Alternatively, if this is not possible, figures and tables may be included at the end of the paper.</w:t>
       </w:r>
     </w:p>
     <w:p>
@@ -6616,15 +6747,7 @@
         <w:pStyle w:val="Text"/>
       </w:pPr>
       <w:r>
-        <w:t xml:space="preserve">Figures and tables should be sequentially </w:t>
-      </w:r>
-      <w:proofErr w:type="gramStart"/>
-      <w:r>
-        <w:t>numbered</w:t>
-      </w:r>
-      <w:proofErr w:type="gramEnd"/>
-      <w:r>
-        <w:t xml:space="preserve"> and a title should be included under the figure or above the table in a standard (not bold or italics), 10-point, Times New Roman font, with centred text, as shown in </w:t>
+        <w:t xml:space="preserve">Figures and tables should be sequentially numbered and a title should be included under the figure or above the table in a standard (not bold or italics), 10-point, Times New Roman font, with centred text, as shown in </w:t>
       </w:r>
       <w:r>
         <w:fldChar w:fldCharType="begin"/>
@@ -6839,15 +6962,7 @@
         <w:pStyle w:val="Text"/>
       </w:pPr>
       <w:r>
-        <w:t xml:space="preserve">Table captions should be above the tables, which should be numbered consecutively as they appear in the text. Do not abbreviate “Table.” Vertical lines in the table are unnecessary. Each column should be clearly </w:t>
-      </w:r>
-      <w:proofErr w:type="gramStart"/>
-      <w:r>
-        <w:t>headed</w:t>
-      </w:r>
-      <w:proofErr w:type="gramEnd"/>
-      <w:r>
-        <w:t xml:space="preserve"> and appropriate symbols and units included. </w:t>
+        <w:t xml:space="preserve">Table captions should be above the tables, which should be numbered consecutively as they appear in the text. Do not abbreviate “Table.” Vertical lines in the table are unnecessary. Each column should be clearly headed and appropriate symbols and units included. </w:t>
       </w:r>
     </w:p>
     <w:p>
@@ -6866,14 +6981,12 @@
       <w:r>
         <w:t xml:space="preserve">, Adobe </w:t>
       </w:r>
-      <w:proofErr w:type="gramStart"/>
       <w:r>
         <w:rPr>
           <w:i/>
         </w:rPr>
         <w:t>Photoshop</w:t>
       </w:r>
-      <w:proofErr w:type="gramEnd"/>
       <w:r>
         <w:rPr>
           <w:iCs/>
@@ -7167,8 +7280,8 @@
       <w:r>
         <w:t xml:space="preserve">, </w:t>
       </w:r>
-      <w:smartTag w:uri="urn:schemas-microsoft-com:office:smarttags" w:element="City">
-        <w:smartTag w:uri="urn:schemas-microsoft-com:office:smarttags" w:element="place">
+      <w:smartTag w:uri="urn:schemas-microsoft-com:office:smarttags" w:element="place">
+        <w:smartTag w:uri="urn:schemas-microsoft-com:office:smarttags" w:element="City">
           <w:r>
             <w:t>Manchester</w:t>
           </w:r>
@@ -9870,6 +9983,119 @@
       </w:pPr>
     </w:lvl>
   </w:abstractNum>
+  <w:abstractNum w:abstractNumId="11" w15:restartNumberingAfterBreak="0">
+    <w:nsid w:val="7BAC537F"/>
+    <w:multiLevelType w:val="hybridMultilevel"/>
+    <w:tmpl w:val="0F162BFE"/>
+    <w:lvl w:ilvl="0" w:tplc="1C090001">
+      <w:start w:val="1"/>
+      <w:numFmt w:val="bullet"/>
+      <w:lvlText w:val=""/>
+      <w:lvlJc w:val="left"/>
+      <w:pPr>
+        <w:ind w:left="720" w:hanging="360"/>
+      </w:pPr>
+      <w:rPr>
+        <w:rFonts w:ascii="Symbol" w:hAnsi="Symbol" w:hint="default"/>
+      </w:rPr>
+    </w:lvl>
+    <w:lvl w:ilvl="1" w:tplc="1C090003">
+      <w:start w:val="1"/>
+      <w:numFmt w:val="bullet"/>
+      <w:lvlText w:val="o"/>
+      <w:lvlJc w:val="left"/>
+      <w:pPr>
+        <w:ind w:left="1440" w:hanging="360"/>
+      </w:pPr>
+      <w:rPr>
+        <w:rFonts w:ascii="Courier New" w:hAnsi="Courier New" w:cs="Courier New" w:hint="default"/>
+      </w:rPr>
+    </w:lvl>
+    <w:lvl w:ilvl="2" w:tplc="1C090005" w:tentative="1">
+      <w:start w:val="1"/>
+      <w:numFmt w:val="bullet"/>
+      <w:lvlText w:val=""/>
+      <w:lvlJc w:val="left"/>
+      <w:pPr>
+        <w:ind w:left="2160" w:hanging="360"/>
+      </w:pPr>
+      <w:rPr>
+        <w:rFonts w:ascii="Wingdings" w:hAnsi="Wingdings" w:hint="default"/>
+      </w:rPr>
+    </w:lvl>
+    <w:lvl w:ilvl="3" w:tplc="1C090001" w:tentative="1">
+      <w:start w:val="1"/>
+      <w:numFmt w:val="bullet"/>
+      <w:lvlText w:val=""/>
+      <w:lvlJc w:val="left"/>
+      <w:pPr>
+        <w:ind w:left="2880" w:hanging="360"/>
+      </w:pPr>
+      <w:rPr>
+        <w:rFonts w:ascii="Symbol" w:hAnsi="Symbol" w:hint="default"/>
+      </w:rPr>
+    </w:lvl>
+    <w:lvl w:ilvl="4" w:tplc="1C090003" w:tentative="1">
+      <w:start w:val="1"/>
+      <w:numFmt w:val="bullet"/>
+      <w:lvlText w:val="o"/>
+      <w:lvlJc w:val="left"/>
+      <w:pPr>
+        <w:ind w:left="3600" w:hanging="360"/>
+      </w:pPr>
+      <w:rPr>
+        <w:rFonts w:ascii="Courier New" w:hAnsi="Courier New" w:cs="Courier New" w:hint="default"/>
+      </w:rPr>
+    </w:lvl>
+    <w:lvl w:ilvl="5" w:tplc="1C090005" w:tentative="1">
+      <w:start w:val="1"/>
+      <w:numFmt w:val="bullet"/>
+      <w:lvlText w:val=""/>
+      <w:lvlJc w:val="left"/>
+      <w:pPr>
+        <w:ind w:left="4320" w:hanging="360"/>
+      </w:pPr>
+      <w:rPr>
+        <w:rFonts w:ascii="Wingdings" w:hAnsi="Wingdings" w:hint="default"/>
+      </w:rPr>
+    </w:lvl>
+    <w:lvl w:ilvl="6" w:tplc="1C090001" w:tentative="1">
+      <w:start w:val="1"/>
+      <w:numFmt w:val="bullet"/>
+      <w:lvlText w:val=""/>
+      <w:lvlJc w:val="left"/>
+      <w:pPr>
+        <w:ind w:left="5040" w:hanging="360"/>
+      </w:pPr>
+      <w:rPr>
+        <w:rFonts w:ascii="Symbol" w:hAnsi="Symbol" w:hint="default"/>
+      </w:rPr>
+    </w:lvl>
+    <w:lvl w:ilvl="7" w:tplc="1C090003" w:tentative="1">
+      <w:start w:val="1"/>
+      <w:numFmt w:val="bullet"/>
+      <w:lvlText w:val="o"/>
+      <w:lvlJc w:val="left"/>
+      <w:pPr>
+        <w:ind w:left="5760" w:hanging="360"/>
+      </w:pPr>
+      <w:rPr>
+        <w:rFonts w:ascii="Courier New" w:hAnsi="Courier New" w:cs="Courier New" w:hint="default"/>
+      </w:rPr>
+    </w:lvl>
+    <w:lvl w:ilvl="8" w:tplc="1C090005" w:tentative="1">
+      <w:start w:val="1"/>
+      <w:numFmt w:val="bullet"/>
+      <w:lvlText w:val=""/>
+      <w:lvlJc w:val="left"/>
+      <w:pPr>
+        <w:ind w:left="6480" w:hanging="360"/>
+      </w:pPr>
+      <w:rPr>
+        <w:rFonts w:ascii="Wingdings" w:hAnsi="Wingdings" w:hint="default"/>
+      </w:rPr>
+    </w:lvl>
+  </w:abstractNum>
   <w:num w:numId="1" w16cid:durableId="848983456">
     <w:abstractNumId w:val="3"/>
   </w:num>
@@ -9902,6 +10128,9 @@
   </w:num>
   <w:num w:numId="11" w16cid:durableId="2081443389">
     <w:abstractNumId w:val="4"/>
+  </w:num>
+  <w:num w:numId="12" w16cid:durableId="517624690">
+    <w:abstractNumId w:val="11"/>
   </w:num>
 </w:numbering>
 </file>

</xml_diff>

<commit_message>
Code general clean up
</commit_message>
<xml_diff>
--- a/Report/1829172_Report_Draft1.docx
+++ b/Report/1829172_Report_Draft1.docx
@@ -292,7 +292,21 @@
         <w:rPr>
           <w:color w:val="FF0000"/>
         </w:rPr>
-        <w:t>This study will focus on FUS as a treatment for patients with ET and PD in an attempt to determine whether the treatment is successful in reducing tremor, slowing the progression of these conditions.</w:t>
+        <w:t xml:space="preserve">This study will focus on FUS as a treatment for patients with ET and PD </w:t>
+      </w:r>
+      <w:proofErr w:type="gramStart"/>
+      <w:r>
+        <w:rPr>
+          <w:color w:val="FF0000"/>
+        </w:rPr>
+        <w:t>in an attempt to</w:t>
+      </w:r>
+      <w:proofErr w:type="gramEnd"/>
+      <w:r>
+        <w:rPr>
+          <w:color w:val="FF0000"/>
+        </w:rPr>
+        <w:t xml:space="preserve"> determine whether the treatment is successful in reducing tremor, slowing the progression of these conditions.</w:t>
       </w:r>
     </w:p>
     <w:p>
@@ -421,7 +435,15 @@
         <w:t>n Archimedes spiral drawing is use</w:t>
       </w:r>
       <w:r>
-        <w:t>d in particular as it is able to capture the frequency, amplitude, and direction of a tremor</w:t>
+        <w:t xml:space="preserve">d </w:t>
+      </w:r>
+      <w:proofErr w:type="gramStart"/>
+      <w:r>
+        <w:t>in particular as</w:t>
+      </w:r>
+      <w:proofErr w:type="gramEnd"/>
+      <w:r>
+        <w:t xml:space="preserve"> it is able to capture the frequency, amplitude, and direction of a tremor</w:t>
       </w:r>
       <w:sdt>
         <w:sdtPr>
@@ -470,7 +492,15 @@
         <w:t xml:space="preserve">one continuous pen motion, instead of the broken motions of written words, </w:t>
       </w:r>
       <w:r>
-        <w:t xml:space="preserve">they are able to </w:t>
+        <w:t xml:space="preserve">they </w:t>
+      </w:r>
+      <w:proofErr w:type="gramStart"/>
+      <w:r>
+        <w:t>are able to</w:t>
+      </w:r>
+      <w:proofErr w:type="gramEnd"/>
+      <w:r>
+        <w:t xml:space="preserve"> </w:t>
       </w:r>
       <w:r>
         <w:t>emphasis</w:t>
@@ -932,13 +962,29 @@
         <w:t>X</w:t>
       </w:r>
       <w:r>
-        <w:t xml:space="preserve">, was reviewed and discussed with </w:t>
+        <w:t xml:space="preserve">, was </w:t>
+      </w:r>
+      <w:proofErr w:type="gramStart"/>
+      <w:r>
+        <w:t>reviewed</w:t>
+      </w:r>
+      <w:proofErr w:type="gramEnd"/>
+      <w:r>
+        <w:t xml:space="preserve"> and discussed with </w:t>
       </w:r>
       <w:r>
         <w:t xml:space="preserve">Professor Aharonson, the supervisor of this project. It was quickly realised that the scope and complexity of the project was greatly </w:t>
       </w:r>
       <w:r>
-        <w:t xml:space="preserve">exaggerated and that much change would need be to made to the plan. The biggest error made in scope assumption was that of needing machine learning as a means of answering the investigation question. </w:t>
+        <w:t xml:space="preserve">exaggerated and that much change would need be to </w:t>
+      </w:r>
+      <w:proofErr w:type="gramStart"/>
+      <w:r>
+        <w:t>made</w:t>
+      </w:r>
+      <w:proofErr w:type="gramEnd"/>
+      <w:r>
+        <w:t xml:space="preserve"> to the plan. The biggest error made in scope assumption was that of needing machine learning as a means of answering the investigation question. </w:t>
       </w:r>
       <w:r>
         <w:t xml:space="preserve">There is also no need to differentiate between patients with PD or ET using machine learning, as this has already been done and does not help answer the investigation question. </w:t>
@@ -1037,7 +1083,15 @@
         <w:t>licenses</w:t>
       </w:r>
       <w:r>
-        <w:t xml:space="preserve"> that allow for changes to be made to the code as long as full </w:t>
+        <w:t xml:space="preserve"> that allow for changes to be made to the code </w:t>
+      </w:r>
+      <w:proofErr w:type="gramStart"/>
+      <w:r>
+        <w:t>as long as</w:t>
+      </w:r>
+      <w:proofErr w:type="gramEnd"/>
+      <w:r>
+        <w:t xml:space="preserve"> full </w:t>
       </w:r>
       <w:r>
         <w:t>credit is maintained to the original author(s)</w:t>
@@ -1075,7 +1129,15 @@
         <w:t xml:space="preserve">: </w:t>
       </w:r>
       <w:r>
-        <w:t>It was decided to implement two methods of computational analysi</w:t>
+        <w:t xml:space="preserve">It </w:t>
+      </w:r>
+      <w:proofErr w:type="gramStart"/>
+      <w:r>
+        <w:t>was</w:t>
+      </w:r>
+      <w:proofErr w:type="gramEnd"/>
+      <w:r>
+        <w:t xml:space="preserve"> decided to implement two methods of computational analysi</w:t>
       </w:r>
       <w:r>
         <w:t>s</w:t>
@@ -1223,7 +1285,15 @@
         <w:t>this</w:t>
       </w:r>
       <w:r>
-        <w:t xml:space="preserve"> data in order to draw better conclusions, especially if machine learning is implemented. </w:t>
+        <w:t xml:space="preserve"> data </w:t>
+      </w:r>
+      <w:proofErr w:type="gramStart"/>
+      <w:r>
+        <w:t>in order to</w:t>
+      </w:r>
+      <w:proofErr w:type="gramEnd"/>
+      <w:r>
+        <w:t xml:space="preserve"> draw better conclusions, especially if machine learning is implemented. </w:t>
       </w:r>
     </w:p>
     <w:p>
@@ -1310,7 +1380,15 @@
         <w:pStyle w:val="Text"/>
       </w:pPr>
       <w:r>
-        <w:t>Each subject will need to trace the spiral with both their right and left hands in order for the effectiveness of the FUS treatment to be determined on the treated side of the brain.</w:t>
+        <w:t xml:space="preserve">Each subject will need to trace the spiral with both their right and left hands </w:t>
+      </w:r>
+      <w:proofErr w:type="gramStart"/>
+      <w:r>
+        <w:t>in order for</w:t>
+      </w:r>
+      <w:proofErr w:type="gramEnd"/>
+      <w:r>
+        <w:t xml:space="preserve"> the effectiveness of the FUS treatment to be determined on the treated side of the brain.</w:t>
       </w:r>
     </w:p>
     <w:p>
@@ -1984,10 +2062,26 @@
         <w:t>This code also did not crop the line-drawing</w:t>
       </w:r>
       <w:r>
-        <w:t xml:space="preserve">, which was decided is a requirement for this investigation in order to be able to see whether analysing the spirals or lines provided more reliable results – and allowing for a combination of the two.  </w:t>
-      </w:r>
-      <w:r>
-        <w:t>It is imperative that as many spirals and line-drawings are isolated and cropped in order to have as much useable data as possible.</w:t>
+        <w:t xml:space="preserve">, which was decided is a requirement for this investigation </w:t>
+      </w:r>
+      <w:proofErr w:type="gramStart"/>
+      <w:r>
+        <w:t>in order to</w:t>
+      </w:r>
+      <w:proofErr w:type="gramEnd"/>
+      <w:r>
+        <w:t xml:space="preserve"> be able to see whether analysing the spirals or lines provided more reliable results – and allowing for a combination of the two.  </w:t>
+      </w:r>
+      <w:r>
+        <w:t xml:space="preserve">It is imperative that as many spirals and line-drawings are isolated and cropped </w:t>
+      </w:r>
+      <w:proofErr w:type="gramStart"/>
+      <w:r>
+        <w:t>in order to</w:t>
+      </w:r>
+      <w:proofErr w:type="gramEnd"/>
+      <w:r>
+        <w:t xml:space="preserve"> have as much useable data as possible.</w:t>
       </w:r>
     </w:p>
     <w:p>
@@ -2243,7 +2337,15 @@
         <w:t xml:space="preserve"> However, this </w:t>
       </w:r>
       <w:r>
-        <w:t xml:space="preserve">provided to not be as simple as detecting the rectangles and extracting the contained line-drawings due to the slight rotation of each page due to human error whilst scanning. Thus, compensation for this rotation needs to occur in order to prevent </w:t>
+        <w:t xml:space="preserve">provided to not be as simple as detecting the rectangles and extracting the contained line-drawings due to the slight rotation of each page due to human error whilst scanning. Thus, compensation for this rotation needs to occur </w:t>
+      </w:r>
+      <w:proofErr w:type="gramStart"/>
+      <w:r>
+        <w:t>in order to</w:t>
+      </w:r>
+      <w:proofErr w:type="gramEnd"/>
+      <w:r>
+        <w:t xml:space="preserve"> prevent </w:t>
       </w:r>
       <w:r>
         <w:t xml:space="preserve">erroneously cropped lines. </w:t>
@@ -3259,7 +3361,15 @@
         <w:t>, it was realised that most of</w:t>
       </w:r>
       <w:r>
-        <w:t xml:space="preserve"> the unsuccessful extractions were due to the fact that a handful of patients did not </w:t>
+        <w:t xml:space="preserve"> the unsuccessful extractions were </w:t>
+      </w:r>
+      <w:proofErr w:type="gramStart"/>
+      <w:r>
+        <w:t>due to the fact that</w:t>
+      </w:r>
+      <w:proofErr w:type="gramEnd"/>
+      <w:r>
+        <w:t xml:space="preserve"> a handful of patients did not </w:t>
       </w:r>
       <w:r>
         <w:t>fill in the line-block C part of the template</w:t>
@@ -3511,7 +3621,15 @@
         <w:t>The centre of each spiral is calculated</w:t>
       </w:r>
       <w:r>
-        <w:t>. The ratio of the vertical and horizontal distances between the centre and each pixel is then found in order to take the inverse tangent to produce the ‘pixel angle’</w:t>
+        <w:t xml:space="preserve">. The ratio of the vertical and horizontal distances between the centre and each pixel is then found </w:t>
+      </w:r>
+      <w:proofErr w:type="gramStart"/>
+      <w:r>
+        <w:t>in order to</w:t>
+      </w:r>
+      <w:proofErr w:type="gramEnd"/>
+      <w:r>
+        <w:t xml:space="preserve"> take the inverse tangent to produce the ‘pixel angle’</w:t>
       </w:r>
       <w:sdt>
         <w:sdtPr>
@@ -4156,7 +4274,15 @@
     </w:p>
     <w:p>
       <w:r>
-        <w:t xml:space="preserve">The spirals of each patient after various treatment times were analysed using this method in order to determine whether the patient’s tremor improved. As seen in figure </w:t>
+        <w:t xml:space="preserve">The spirals of each patient after various treatment times were analysed using this method </w:t>
+      </w:r>
+      <w:proofErr w:type="gramStart"/>
+      <w:r>
+        <w:t>in order to</w:t>
+      </w:r>
+      <w:proofErr w:type="gramEnd"/>
+      <w:r>
+        <w:t xml:space="preserve"> determine whether the patient’s tremor improved. As seen in figure </w:t>
       </w:r>
       <w:r>
         <w:rPr>
@@ -4200,13 +4326,20 @@
         <w:t xml:space="preserve">Method 2: </w:t>
       </w:r>
       <w:r>
-        <w:t xml:space="preserve">Average Area </w:t>
-      </w:r>
-      <w:r>
-        <w:t>AND</w:t>
-      </w:r>
-      <w:r>
-        <w:t xml:space="preserve"> peaks</w:t>
+        <w:t>Average Area</w:t>
+      </w:r>
+      <w:r>
+        <w:t xml:space="preserve"> and</w:t>
+      </w:r>
+      <w:r>
+        <w:br/>
+        <w:t>Number of</w:t>
+      </w:r>
+      <w:r>
+        <w:t xml:space="preserve"> </w:t>
+      </w:r>
+      <w:r>
+        <w:t>peaks</w:t>
       </w:r>
     </w:p>
     <w:p>
@@ -4226,7 +4359,13 @@
         <w:t xml:space="preserve"> mentioned above</w:t>
       </w:r>
       <w:r>
-        <w:t xml:space="preserve">, the extracted singular line drawing is </w:t>
+        <w:t>, the extracted singular line drawing</w:t>
+      </w:r>
+      <w:r>
+        <w:t>s are</w:t>
+      </w:r>
+      <w:r>
+        <w:t xml:space="preserve"> </w:t>
       </w:r>
       <w:r>
         <w:t>now available</w:t>
@@ -4238,13 +4377,22 @@
         <w:t>’s scanned drawings</w:t>
       </w:r>
       <w:r>
-        <w:t xml:space="preserve"> – which will be referred to as ‘the line(s)’</w:t>
+        <w:t xml:space="preserve"> – which will be referred to as ‘the </w:t>
+      </w:r>
+      <w:r>
+        <w:t>lines’</w:t>
       </w:r>
       <w:r>
         <w:t xml:space="preserve">. </w:t>
       </w:r>
       <w:r>
-        <w:t>There were a total of 1019 useable line</w:t>
+        <w:t xml:space="preserve">There </w:t>
+      </w:r>
+      <w:r>
+        <w:t>are</w:t>
+      </w:r>
+      <w:r>
+        <w:t xml:space="preserve"> a total of 1019 useable line</w:t>
       </w:r>
       <w:r>
         <w:t xml:space="preserve">s </w:t>
@@ -4255,11 +4403,30 @@
       <w:r>
         <w:t xml:space="preserve"> and saved as JPEG images. </w:t>
       </w:r>
+    </w:p>
+    <w:p>
+      <w:pPr>
+        <w:pStyle w:val="Text"/>
+      </w:pPr>
       <w:r>
         <w:t>To</w:t>
       </w:r>
       <w:r>
-        <w:t xml:space="preserve"> more easily analyse the final results of this method, a 2D array was used to store </w:t>
+        <w:t xml:space="preserve"> more easily analyse the </w:t>
+      </w:r>
+      <w:proofErr w:type="gramStart"/>
+      <w:r>
+        <w:t>final results</w:t>
+      </w:r>
+      <w:proofErr w:type="gramEnd"/>
+      <w:r>
+        <w:t xml:space="preserve"> </w:t>
+      </w:r>
+      <w:r>
+        <w:t>produced from these lines</w:t>
+      </w:r>
+      <w:r>
+        <w:t xml:space="preserve">, a 2D array was used to store </w:t>
       </w:r>
       <w:r>
         <w:t xml:space="preserve">the following information: </w:t>
@@ -4499,8 +4666,13 @@
         </w:rPr>
         <w:t xml:space="preserve">Image noise reduction: </w:t>
       </w:r>
-      <w:r>
-        <w:t xml:space="preserve">In order to allow for high-quality analysis, </w:t>
+      <w:proofErr w:type="gramStart"/>
+      <w:r>
+        <w:t>In order to</w:t>
+      </w:r>
+      <w:proofErr w:type="gramEnd"/>
+      <w:r>
+        <w:t xml:space="preserve"> allow for high-quality analysis, </w:t>
       </w:r>
     </w:p>
     <w:p>
@@ -4900,7 +5072,15 @@
         <w:pStyle w:val="Text"/>
       </w:pPr>
       <w:r>
-        <w:t xml:space="preserve">This method can be applied to spiral images; however it would be much more complicated. </w:t>
+        <w:t xml:space="preserve">This method can be applied to spiral images; </w:t>
+      </w:r>
+      <w:proofErr w:type="gramStart"/>
+      <w:r>
+        <w:t>however</w:t>
+      </w:r>
+      <w:proofErr w:type="gramEnd"/>
+      <w:r>
+        <w:t xml:space="preserve"> it would be much more complicated. </w:t>
       </w:r>
     </w:p>
     <w:p>
@@ -5988,13 +6168,7 @@
           </w:tcPr>
           <w:p>
             <w:r>
-              <w:t xml:space="preserve">Average percentage of improved patients </w:t>
-            </w:r>
-            <w:r>
-              <w:t>NON-</w:t>
-            </w:r>
-            <w:r>
-              <w:t>DOMINANT HAND</w:t>
+              <w:t>Average percentage of improved patients NON-DOMINANT HAND</w:t>
             </w:r>
           </w:p>
         </w:tc>
@@ -6074,10 +6248,10 @@
       </w:pPr>
       <w:r>
         <w:object w:dxaOrig="2439" w:dyaOrig="700" w14:anchorId="24671C9A">
-          <v:shape id="_x0000_i1031" type="#_x0000_t75" style="width:99.1pt;height:33.2pt" o:ole="">
+          <v:shape id="_x0000_i1025" type="#_x0000_t75" style="width:99.1pt;height:33.2pt" o:ole="">
             <v:imagedata r:id="rId34" o:title=""/>
           </v:shape>
-          <o:OLEObject Type="Embed" ProgID="Equation.3" ShapeID="_x0000_i1031" DrawAspect="Content" ObjectID="_1729857747" r:id="rId35"/>
+          <o:OLEObject Type="Embed" ProgID="Equation.3" ShapeID="_x0000_i1025" DrawAspect="Content" ObjectID="_1729858171" r:id="rId35"/>
         </w:object>
       </w:r>
       <w:r>
@@ -6102,10 +6276,10 @@
           <w:position w:val="-12"/>
         </w:rPr>
         <w:object w:dxaOrig="480" w:dyaOrig="400" w14:anchorId="22C0FCA4">
-          <v:shape id="_x0000_i1032" type="#_x0000_t75" style="width:23.85pt;height:20.55pt" o:ole="">
+          <v:shape id="_x0000_i1026" type="#_x0000_t75" style="width:23.85pt;height:20.55pt" o:ole="">
             <v:imagedata r:id="rId36" o:title=""/>
           </v:shape>
-          <o:OLEObject Type="Embed" ProgID="Equation.3" ShapeID="_x0000_i1032" DrawAspect="Content" ObjectID="_1729857748" r:id="rId37"/>
+          <o:OLEObject Type="Embed" ProgID="Equation.3" ShapeID="_x0000_i1026" DrawAspect="Content" ObjectID="_1729858172" r:id="rId37"/>
         </w:object>
       </w:r>
       <w:r>
@@ -6119,10 +6293,10 @@
           <w:position w:val="-14"/>
         </w:rPr>
         <w:object w:dxaOrig="480" w:dyaOrig="380" w14:anchorId="60A8D7FF">
-          <v:shape id="_x0000_i1033" type="#_x0000_t75" style="width:23.85pt;height:18.7pt" o:ole="">
+          <v:shape id="_x0000_i1027" type="#_x0000_t75" style="width:23.85pt;height:18.7pt" o:ole="">
             <v:imagedata r:id="rId38" o:title=""/>
           </v:shape>
-          <o:OLEObject Type="Embed" ProgID="Equation.3" ShapeID="_x0000_i1033" DrawAspect="Content" ObjectID="_1729857749" r:id="rId39"/>
+          <o:OLEObject Type="Embed" ProgID="Equation.3" ShapeID="_x0000_i1027" DrawAspect="Content" ObjectID="_1729858173" r:id="rId39"/>
         </w:object>
       </w:r>
       <w:r>
@@ -6147,10 +6321,10 @@
           <w:position w:val="-14"/>
         </w:rPr>
         <w:object w:dxaOrig="540" w:dyaOrig="380" w14:anchorId="48734939">
-          <v:shape id="_x0000_i1034" type="#_x0000_t75" style="width:26.65pt;height:18.7pt" o:ole="">
+          <v:shape id="_x0000_i1028" type="#_x0000_t75" style="width:26.65pt;height:18.7pt" o:ole="">
             <v:imagedata r:id="rId40" o:title=""/>
           </v:shape>
-          <o:OLEObject Type="Embed" ProgID="Equation.3" ShapeID="_x0000_i1034" DrawAspect="Content" ObjectID="_1729857750" r:id="rId41"/>
+          <o:OLEObject Type="Embed" ProgID="Equation.3" ShapeID="_x0000_i1028" DrawAspect="Content" ObjectID="_1729858174" r:id="rId41"/>
         </w:object>
       </w:r>
       <w:r>
@@ -6164,10 +6338,10 @@
           <w:position w:val="-14"/>
         </w:rPr>
         <w:object w:dxaOrig="560" w:dyaOrig="380" w14:anchorId="09CCE5A7">
-          <v:shape id="_x0000_i1035" type="#_x0000_t75" style="width:28.05pt;height:18.7pt" o:ole="">
+          <v:shape id="_x0000_i1029" type="#_x0000_t75" style="width:28.05pt;height:18.7pt" o:ole="">
             <v:imagedata r:id="rId42" o:title=""/>
           </v:shape>
-          <o:OLEObject Type="Embed" ProgID="Equation.3" ShapeID="_x0000_i1035" DrawAspect="Content" ObjectID="_1729857751" r:id="rId43"/>
+          <o:OLEObject Type="Embed" ProgID="Equation.3" ShapeID="_x0000_i1029" DrawAspect="Content" ObjectID="_1729858175" r:id="rId43"/>
         </w:object>
       </w:r>
       <w:r>
@@ -6198,10 +6372,10 @@
       </w:pPr>
       <w:r>
         <w:object w:dxaOrig="1260" w:dyaOrig="840" w14:anchorId="1492F842">
-          <v:shape id="_x0000_i1036" type="#_x0000_t75" style="width:62.65pt;height:42.1pt" o:ole="">
+          <v:shape id="_x0000_i1030" type="#_x0000_t75" style="width:62.65pt;height:42.1pt" o:ole="">
             <v:imagedata r:id="rId44" o:title=""/>
           </v:shape>
-          <o:OLEObject Type="Embed" ProgID="Equation.3" ShapeID="_x0000_i1036" DrawAspect="Content" ObjectID="_1729857752" r:id="rId45"/>
+          <o:OLEObject Type="Embed" ProgID="Equation.3" ShapeID="_x0000_i1030" DrawAspect="Content" ObjectID="_1729858176" r:id="rId45"/>
         </w:object>
       </w:r>
       <w:r>
@@ -6842,7 +7016,17 @@
           <w:sz w:val="16"/>
           <w:szCs w:val="16"/>
         </w:rPr>
-        <w:t xml:space="preserve"> rect_height</w:t>
+        <w:t xml:space="preserve"> rect_</w:t>
+      </w:r>
+      <w:proofErr w:type="gramStart"/>
+      <w:r>
+        <w:rPr>
+          <w:rFonts w:ascii="Consolas" w:hAnsi="Consolas"/>
+          <w:color w:val="000000"/>
+          <w:sz w:val="16"/>
+          <w:szCs w:val="16"/>
+        </w:rPr>
+        <w:t>height</w:t>
       </w:r>
       <w:r>
         <w:rPr>
@@ -6862,6 +7046,7 @@
         </w:rPr>
         <w:t>1</w:t>
       </w:r>
+      <w:proofErr w:type="gramEnd"/>
       <w:r>
         <w:rPr>
           <w:rFonts w:ascii="Consolas" w:hAnsi="Consolas"/>
@@ -7017,7 +7202,17 @@
           <w:sz w:val="16"/>
           <w:szCs w:val="16"/>
         </w:rPr>
-        <w:t>rect_width</w:t>
+        <w:t>rect_</w:t>
+      </w:r>
+      <w:proofErr w:type="gramStart"/>
+      <w:r>
+        <w:rPr>
+          <w:rFonts w:ascii="Consolas" w:hAnsi="Consolas"/>
+          <w:color w:val="000000"/>
+          <w:sz w:val="16"/>
+          <w:szCs w:val="16"/>
+        </w:rPr>
+        <w:t>width</w:t>
       </w:r>
       <w:r>
         <w:rPr>
@@ -7037,6 +7232,7 @@
         </w:rPr>
         <w:t>1</w:t>
       </w:r>
+      <w:proofErr w:type="gramEnd"/>
       <w:r>
         <w:rPr>
           <w:rFonts w:ascii="Consolas" w:hAnsi="Consolas"/>
@@ -7351,7 +7547,27 @@
           <w:sz w:val="16"/>
           <w:szCs w:val="16"/>
         </w:rPr>
-        <w:t># the perspective transformation matrix</w:t>
+        <w:t xml:space="preserve"># </w:t>
+      </w:r>
+      <w:proofErr w:type="gramStart"/>
+      <w:r>
+        <w:rPr>
+          <w:rFonts w:ascii="Consolas" w:hAnsi="Consolas"/>
+          <w:color w:val="880000"/>
+          <w:sz w:val="16"/>
+          <w:szCs w:val="16"/>
+        </w:rPr>
+        <w:t>the</w:t>
+      </w:r>
+      <w:proofErr w:type="gramEnd"/>
+      <w:r>
+        <w:rPr>
+          <w:rFonts w:ascii="Consolas" w:hAnsi="Consolas"/>
+          <w:color w:val="880000"/>
+          <w:sz w:val="16"/>
+          <w:szCs w:val="16"/>
+        </w:rPr>
+        <w:t xml:space="preserve"> perspective transformation matrix</w:t>
       </w:r>
     </w:p>
     <w:p>

</xml_diff>

<commit_message>
PUSH BEFORE TRYING SOME LAST MINUTE SHIT
</commit_message>
<xml_diff>
--- a/Report/1829172_Report_Draft1.docx
+++ b/Report/1829172_Report_Draft1.docx
@@ -2019,14 +2019,14 @@
         <w:t xml:space="preserve">, which would lead to inaccurately cropped spirals. This further caused the </w:t>
       </w:r>
       <w:r>
-        <w:t xml:space="preserve">results of the image analysis to become skewed </w:t>
+        <w:t xml:space="preserve">results of the image analysis to become skewed due to these accidental outliers. </w:t>
+      </w:r>
+      <w:r>
+        <w:t xml:space="preserve">Since there are 127 </w:t>
       </w:r>
       <w:r>
         <w:lastRenderedPageBreak/>
-        <w:t xml:space="preserve">due to these accidental outliers. </w:t>
-      </w:r>
-      <w:r>
-        <w:t xml:space="preserve">Since there are 127 patient’s data, with each patient having </w:t>
+        <w:t xml:space="preserve">patient’s data, with each patient having </w:t>
       </w:r>
       <w:r>
         <w:t xml:space="preserve">anywhere </w:t>
@@ -2334,10 +2334,10 @@
         <w:t>the large black rectangles from influencing the analysis techniques.</w:t>
       </w:r>
       <w:r>
-        <w:t xml:space="preserve"> However, this </w:t>
-      </w:r>
-      <w:r>
-        <w:t xml:space="preserve">provided to not be as simple as detecting the rectangles and extracting the contained line-drawings due to the slight rotation of each page due to human error whilst scanning. Thus, compensation for this rotation needs to occur </w:t>
+        <w:t xml:space="preserve"> However, this provided to not be as simple as detecting the rectangles and </w:t>
+      </w:r>
+      <w:r>
+        <w:t xml:space="preserve">extracting the contained line-drawings due to the slight rotation of each page due to human error whilst scanning. Thus, compensation for this rotation needs to occur </w:t>
       </w:r>
       <w:proofErr w:type="gramStart"/>
       <w:r>
@@ -4356,19 +4356,28 @@
         <w:t xml:space="preserve"> pre-processing</w:t>
       </w:r>
       <w:r>
-        <w:t xml:space="preserve"> mentioned above</w:t>
-      </w:r>
-      <w:r>
-        <w:t>, the extracted singular line drawing</w:t>
-      </w:r>
-      <w:r>
-        <w:t>s are</w:t>
+        <w:t xml:space="preserve"> mentioned </w:t>
+      </w:r>
+      <w:r>
+        <w:t>in section 5.3 above</w:t>
+      </w:r>
+      <w:r>
+        <w:t xml:space="preserve">, </w:t>
+      </w:r>
+      <w:r>
+        <w:t xml:space="preserve">each of the top-most </w:t>
+      </w:r>
+      <w:r>
+        <w:t>line drawing</w:t>
+      </w:r>
+      <w:r>
+        <w:t>s</w:t>
       </w:r>
       <w:r>
         <w:t xml:space="preserve"> </w:t>
       </w:r>
       <w:r>
-        <w:t>now available</w:t>
+        <w:t>have been successfully extracted</w:t>
       </w:r>
       <w:r>
         <w:t xml:space="preserve"> for each patient</w:t>
@@ -4377,10 +4386,19 @@
         <w:t>’s scanned drawings</w:t>
       </w:r>
       <w:r>
-        <w:t xml:space="preserve"> – which will be referred to as ‘the </w:t>
-      </w:r>
-      <w:r>
-        <w:t>lines’</w:t>
+        <w:t>. These will be refereed to as</w:t>
+      </w:r>
+      <w:r>
+        <w:t xml:space="preserve"> ‘the </w:t>
+      </w:r>
+      <w:r>
+        <w:t>line</w:t>
+      </w:r>
+      <w:r>
+        <w:t>(s)</w:t>
+      </w:r>
+      <w:r>
+        <w:t>’</w:t>
       </w:r>
       <w:r>
         <w:t xml:space="preserve">. </w:t>
@@ -4403,6 +4421,644 @@
       <w:r>
         <w:t xml:space="preserve"> and saved as JPEG images. </w:t>
       </w:r>
+      <w:r>
+        <w:t xml:space="preserve">This method relies on converting the line into a python </w:t>
+      </w:r>
+      <w:r>
+        <w:t>function array on which analysis can be made.</w:t>
+      </w:r>
+    </w:p>
+    <w:p>
+      <w:pPr>
+        <w:pStyle w:val="Text"/>
+      </w:pPr>
+      <w:r>
+        <w:rPr>
+          <w:i/>
+          <w:iCs/>
+        </w:rPr>
+        <w:t xml:space="preserve">Line </w:t>
+      </w:r>
+      <w:r>
+        <w:rPr>
+          <w:i/>
+          <w:iCs/>
+        </w:rPr>
+        <w:t>noise reduction</w:t>
+      </w:r>
+      <w:r>
+        <w:rPr>
+          <w:i/>
+          <w:iCs/>
+        </w:rPr>
+        <w:t xml:space="preserve">: </w:t>
+      </w:r>
+      <w:r>
+        <w:t xml:space="preserve">Since many of the lines still contained erroneous pixels that were not of the original drawing, these need to be removed. </w:t>
+      </w:r>
+      <w:r>
+        <w:t>Pixelation and blurriness due to the poor quality of each scan also needs to be reduced. All this will all</w:t>
+      </w:r>
+      <w:r>
+        <w:t>ow for high-quality analysis</w:t>
+      </w:r>
+      <w:r>
+        <w:t xml:space="preserve">. First, each line is converted to grayscale, and </w:t>
+      </w:r>
+      <w:r>
+        <w:t>using the</w:t>
+      </w:r>
+      <w:r>
+        <w:t xml:space="preserve"> </w:t>
+      </w:r>
+      <m:oMath>
+        <m:r>
+          <w:rPr>
+            <w:rFonts w:ascii="Cambria Math" w:hAnsi="Cambria Math"/>
+          </w:rPr>
+          <m:t>point(</m:t>
+        </m:r>
+        <m:r>
+          <w:rPr>
+            <w:rFonts w:ascii="Cambria Math" w:hAnsi="Cambria Math"/>
+          </w:rPr>
+          <m:t xml:space="preserve"> </m:t>
+        </m:r>
+        <m:r>
+          <w:rPr>
+            <w:rFonts w:ascii="Cambria Math" w:hAnsi="Cambria Math"/>
+          </w:rPr>
+          <m:t>)</m:t>
+        </m:r>
+      </m:oMath>
+      <w:r>
+        <w:rPr>
+          <w:i/>
+          <w:iCs/>
+        </w:rPr>
+        <w:t xml:space="preserve"> </w:t>
+      </w:r>
+      <w:r>
+        <w:t xml:space="preserve">function from the </w:t>
+      </w:r>
+      <w:r>
+        <w:t>Image module from the PIL Python package</w:t>
+      </w:r>
+      <w:r>
+        <w:t xml:space="preserve"> </w:t>
+      </w:r>
+      <w:sdt>
+        <w:sdtPr>
+          <w:id w:val="-133334194"/>
+          <w:citation/>
+        </w:sdtPr>
+        <w:sdtContent>
+          <w:r>
+            <w:fldChar w:fldCharType="begin"/>
+          </w:r>
+          <w:r>
+            <w:rPr>
+              <w:lang w:val="en-ZA"/>
+            </w:rPr>
+            <w:instrText xml:space="preserve"> CITATION Ale22 \l 7177 </w:instrText>
+          </w:r>
+          <w:r>
+            <w:fldChar w:fldCharType="separate"/>
+          </w:r>
+          <w:r>
+            <w:rPr>
+              <w:noProof/>
+              <w:lang w:val="en-ZA"/>
+            </w:rPr>
+            <w:t>[16]</w:t>
+          </w:r>
+          <w:r>
+            <w:fldChar w:fldCharType="end"/>
+          </w:r>
+        </w:sdtContent>
+      </w:sdt>
+      <w:r>
+        <w:t xml:space="preserve">, </w:t>
+      </w:r>
+      <w:r>
+        <w:t xml:space="preserve">each pixel above a particular greyscale </w:t>
+      </w:r>
+      <w:r>
+        <w:t>value threshold</w:t>
+      </w:r>
+      <w:r>
+        <w:t xml:space="preserve"> is </w:t>
+      </w:r>
+      <w:r>
+        <w:t xml:space="preserve">mapped </w:t>
+      </w:r>
+      <w:r>
+        <w:t xml:space="preserve">to </w:t>
+      </w:r>
+      <w:r>
+        <w:t xml:space="preserve">a </w:t>
+      </w:r>
+      <w:r>
+        <w:t>black</w:t>
+      </w:r>
+      <w:r>
+        <w:t xml:space="preserve"> coloured pixel</w:t>
+      </w:r>
+      <w:r>
+        <w:t xml:space="preserve">. </w:t>
+      </w:r>
+      <w:r>
+        <w:t xml:space="preserve">This allows any </w:t>
+      </w:r>
+      <w:r>
+        <w:t>light grey</w:t>
+      </w:r>
+      <w:r>
+        <w:t xml:space="preserve"> erroneous pixels to be removed</w:t>
+      </w:r>
+      <w:r>
+        <w:t xml:space="preserve"> and only the </w:t>
+      </w:r>
+      <w:r>
+        <w:t xml:space="preserve">remaining wanted </w:t>
+      </w:r>
+      <w:r>
+        <w:t>black p</w:t>
+      </w:r>
+      <w:r>
+        <w:t>ixels are</w:t>
+      </w:r>
+      <w:r>
+        <w:t xml:space="preserve"> left</w:t>
+      </w:r>
+      <w:r>
+        <w:t>.</w:t>
+      </w:r>
+      <w:r>
+        <w:t xml:space="preserve"> </w:t>
+      </w:r>
+    </w:p>
+    <w:p>
+      <w:pPr>
+        <w:pStyle w:val="Text"/>
+      </w:pPr>
+      <w:r>
+        <w:rPr>
+          <w:i/>
+          <w:iCs/>
+        </w:rPr>
+        <w:t>Converting to function</w:t>
+      </w:r>
+      <w:r>
+        <w:rPr>
+          <w:i/>
+          <w:iCs/>
+        </w:rPr>
+        <w:t>:</w:t>
+      </w:r>
+      <w:r>
+        <w:t xml:space="preserve"> </w:t>
+      </w:r>
+      <w:r>
+        <w:t xml:space="preserve">Using the </w:t>
+      </w:r>
+      <w:r>
+        <w:t>NumPy</w:t>
+      </w:r>
+      <w:r>
+        <w:t xml:space="preserve"> </w:t>
+      </w:r>
+      <w:r>
+        <w:t xml:space="preserve">Python </w:t>
+      </w:r>
+      <w:r>
+        <w:t>package</w:t>
+      </w:r>
+      <w:r>
+        <w:t xml:space="preserve">’s </w:t>
+      </w:r>
+      <m:oMath>
+        <m:r>
+          <w:rPr>
+            <w:rFonts w:ascii="Cambria Math" w:hAnsi="Cambria Math"/>
+          </w:rPr>
+          <m:t>argwhere( )</m:t>
+        </m:r>
+      </m:oMath>
+      <w:r>
+        <w:t xml:space="preserve"> function</w:t>
+      </w:r>
+      <w:sdt>
+        <w:sdtPr>
+          <w:id w:val="833799152"/>
+          <w:citation/>
+        </w:sdtPr>
+        <w:sdtContent>
+          <w:r>
+            <w:fldChar w:fldCharType="begin"/>
+          </w:r>
+          <w:r>
+            <w:rPr>
+              <w:lang w:val="en-ZA"/>
+            </w:rPr>
+            <w:instrText xml:space="preserve"> CITATION Num22 \l 7177 </w:instrText>
+          </w:r>
+          <w:r>
+            <w:fldChar w:fldCharType="separate"/>
+          </w:r>
+          <w:r>
+            <w:rPr>
+              <w:noProof/>
+              <w:lang w:val="en-ZA"/>
+            </w:rPr>
+            <w:t xml:space="preserve"> </w:t>
+          </w:r>
+          <w:r>
+            <w:rPr>
+              <w:noProof/>
+              <w:lang w:val="en-ZA"/>
+            </w:rPr>
+            <w:t>[17]</w:t>
+          </w:r>
+          <w:r>
+            <w:fldChar w:fldCharType="end"/>
+          </w:r>
+        </w:sdtContent>
+      </w:sdt>
+      <w:r>
+        <w:t xml:space="preserve">, </w:t>
+      </w:r>
+      <w:r>
+        <w:t>all indices of pixels in the line that are non-zero (black) are read into a</w:t>
+      </w:r>
+      <w:r>
+        <w:t xml:space="preserve"> </w:t>
+      </w:r>
+      <w:r>
+        <w:t>multidimensional</w:t>
+      </w:r>
+      <w:r>
+        <w:t xml:space="preserve"> array. </w:t>
+      </w:r>
+      <w:r>
+        <w:t>The x- and y-coordinates of each index is then extracted from this array</w:t>
+      </w:r>
+      <w:r>
+        <w:t xml:space="preserve">. </w:t>
+      </w:r>
+      <w:r>
+        <w:t xml:space="preserve">This has successfully created </w:t>
+      </w:r>
+      <w:r>
+        <w:t xml:space="preserve">two arrays of corresponding coordinates for the x- and y-values of each pixel from the line. By sorting these according to the x-values, </w:t>
+      </w:r>
+      <w:r>
+        <w:t xml:space="preserve">these arrays </w:t>
+      </w:r>
+      <w:r>
+        <w:t xml:space="preserve">can easily be plotted </w:t>
+      </w:r>
+      <w:r>
+        <w:t xml:space="preserve">on a graph </w:t>
+      </w:r>
+      <w:r>
+        <w:t>to show these points.</w:t>
+      </w:r>
+      <w:r>
+        <w:t xml:space="preserve"> </w:t>
+      </w:r>
+      <w:r>
+        <w:t>However, it can quickly be seen that these points are extremely scattered and noisy – possibly due to the blurriness and pixelation of the original scanned images.</w:t>
+      </w:r>
+      <w:r>
+        <w:t xml:space="preserve"> These noisy plots, with hundreds of peaks and troughs, can be seen in figure </w:t>
+      </w:r>
+      <w:r>
+        <w:rPr>
+          <w:highlight w:val="yellow"/>
+        </w:rPr>
+        <w:t>X</w:t>
+      </w:r>
+      <w:r>
+        <w:t xml:space="preserve">. </w:t>
+      </w:r>
+      <w:r>
+        <w:t xml:space="preserve">For easier analysis, each graph for each line is shifted down by the average y-value so that it is centred around the x-axis. </w:t>
+      </w:r>
+      <w:r>
+        <w:t>These arrays will be referred to as the ‘line-function’.</w:t>
+      </w:r>
+    </w:p>
+    <w:p>
+      <w:pPr>
+        <w:pStyle w:val="Text"/>
+      </w:pPr>
+      <w:r>
+        <w:rPr>
+          <w:i/>
+          <w:iCs/>
+        </w:rPr>
+        <w:t xml:space="preserve">Graph noise reduction: </w:t>
+      </w:r>
+      <w:r>
+        <w:t xml:space="preserve">To reduce the noise of the </w:t>
+      </w:r>
+      <w:r>
+        <w:t xml:space="preserve">resulting </w:t>
+      </w:r>
+      <w:r>
+        <w:t xml:space="preserve">graphs, </w:t>
+      </w:r>
+      <w:r>
+        <w:t xml:space="preserve">the </w:t>
+      </w:r>
+      <w:r>
+        <w:t xml:space="preserve">real one-dimensional Fourier Transform is computed using the </w:t>
+      </w:r>
+      <w:proofErr w:type="spellStart"/>
+      <w:r>
+        <w:t>SciPy.fft</w:t>
+      </w:r>
+      <w:proofErr w:type="spellEnd"/>
+      <w:r>
+        <w:t xml:space="preserve"> Python package</w:t>
+      </w:r>
+      <w:sdt>
+        <w:sdtPr>
+          <w:id w:val="1996603898"/>
+          <w:citation/>
+        </w:sdtPr>
+        <w:sdtContent>
+          <w:r>
+            <w:fldChar w:fldCharType="begin"/>
+          </w:r>
+          <w:r>
+            <w:rPr>
+              <w:lang w:val="en-ZA"/>
+            </w:rPr>
+            <w:instrText xml:space="preserve"> CITATION The22 \l 7177 </w:instrText>
+          </w:r>
+          <w:r>
+            <w:fldChar w:fldCharType="separate"/>
+          </w:r>
+          <w:r>
+            <w:rPr>
+              <w:noProof/>
+              <w:lang w:val="en-ZA"/>
+            </w:rPr>
+            <w:t xml:space="preserve"> </w:t>
+          </w:r>
+          <w:r>
+            <w:rPr>
+              <w:noProof/>
+              <w:lang w:val="en-ZA"/>
+            </w:rPr>
+            <w:t>[18]</w:t>
+          </w:r>
+          <w:r>
+            <w:fldChar w:fldCharType="end"/>
+          </w:r>
+        </w:sdtContent>
+      </w:sdt>
+      <w:r>
+        <w:t xml:space="preserve">. All entries in the y-value array are real, and thus the faster and </w:t>
+      </w:r>
+      <w:r>
+        <w:t xml:space="preserve">more optimized </w:t>
+      </w:r>
+      <m:oMath>
+        <m:r>
+          <w:rPr>
+            <w:rFonts w:ascii="Cambria Math" w:hAnsi="Cambria Math"/>
+          </w:rPr>
+          <m:t>rfft(</m:t>
+        </m:r>
+        <m:r>
+          <w:rPr>
+            <w:rFonts w:ascii="Cambria Math" w:hAnsi="Cambria Math"/>
+          </w:rPr>
+          <m:t xml:space="preserve"> </m:t>
+        </m:r>
+        <m:r>
+          <w:rPr>
+            <w:rFonts w:ascii="Cambria Math" w:hAnsi="Cambria Math"/>
+          </w:rPr>
+          <m:t>)</m:t>
+        </m:r>
+      </m:oMath>
+      <w:r>
+        <w:t xml:space="preserve"> is used. </w:t>
+      </w:r>
+      <w:r>
+        <w:t xml:space="preserve">From this transform, </w:t>
+      </w:r>
+      <w:proofErr w:type="gramStart"/>
+      <w:r>
+        <w:t>it can be seen that there</w:t>
+      </w:r>
+      <w:proofErr w:type="gramEnd"/>
+      <w:r>
+        <w:t xml:space="preserve"> is only a small range of useful frequencies present in the line-function. </w:t>
+      </w:r>
+      <w:r>
+        <w:t>It was decided to keep only 5% of the frequencies, and discard t</w:t>
+      </w:r>
+      <w:r>
+        <w:t>he higher</w:t>
+      </w:r>
+      <w:r>
+        <w:t xml:space="preserve">, unwanted frequencies </w:t>
+      </w:r>
+      <w:r>
+        <w:t>caused by the pixelated/blurry input or erroneous markings</w:t>
+      </w:r>
+      <w:r>
+        <w:t xml:space="preserve">. </w:t>
+      </w:r>
+      <w:r>
+        <w:t xml:space="preserve">The inverse real discrete Fourier </w:t>
+      </w:r>
+      <w:r>
+        <w:lastRenderedPageBreak/>
+        <w:t xml:space="preserve">Transform is then computed, resulting in </w:t>
+      </w:r>
+      <w:r>
+        <w:t xml:space="preserve">line-graphs that are noise free. </w:t>
+      </w:r>
+    </w:p>
+    <w:p>
+      <w:pPr>
+        <w:pStyle w:val="Text"/>
+      </w:pPr>
+      <w:r>
+        <w:rPr>
+          <w:i/>
+          <w:iCs/>
+        </w:rPr>
+        <w:t xml:space="preserve">Extreme frequency bug fix: </w:t>
+      </w:r>
+      <w:r>
+        <w:t xml:space="preserve">It should be noted that some of the line-graphs produced an extreme </w:t>
+      </w:r>
+      <w:r>
+        <w:t xml:space="preserve">range of frequencies, and thus </w:t>
+      </w:r>
+      <w:r>
+        <w:t xml:space="preserve">only </w:t>
+      </w:r>
+      <w:r>
+        <w:t xml:space="preserve">keeping 5% </w:t>
+      </w:r>
+      <w:r>
+        <w:t xml:space="preserve">did not reduce the noise sufficiently. </w:t>
+      </w:r>
+      <w:r>
+        <w:t>This occurred for a variety of reasons, including having pen markings of very thick width</w:t>
+      </w:r>
+      <w:r>
+        <w:t xml:space="preserve">. </w:t>
+      </w:r>
+      <w:r>
+        <w:t xml:space="preserve">The graph noise reduction process was repeated </w:t>
+      </w:r>
+      <w:r>
+        <w:t xml:space="preserve">until sufficient noise reduction had occurred. </w:t>
+      </w:r>
+      <w:r>
+        <w:t xml:space="preserve">It was known when sufficient noise had been removed when the number of peaks was accurate and not due to noisy plotting.  </w:t>
+      </w:r>
+    </w:p>
+    <w:p>
+      <w:pPr>
+        <w:pStyle w:val="Text"/>
+      </w:pPr>
+      <w:r>
+        <w:drawing>
+          <wp:inline distT="0" distB="0" distL="0" distR="0" wp14:anchorId="6565F2A6" wp14:editId="798230C9">
+            <wp:extent cx="2968625" cy="768985"/>
+            <wp:effectExtent l="0" t="0" r="3175" b="0"/>
+            <wp:docPr id="3" name="Picture 23" descr="Chart, histogram&#10;&#10;Description automatically generated">
+              <a:extLst xmlns:a="http://schemas.openxmlformats.org/drawingml/2006/main">
+                <a:ext uri="{FF2B5EF4-FFF2-40B4-BE49-F238E27FC236}">
+                  <a16:creationId xmlns:a16="http://schemas.microsoft.com/office/drawing/2014/main" id="{12E7B191-5A8A-48C7-8DFB-DD15F6437723}"/>
+                </a:ext>
+              </a:extLst>
+            </wp:docPr>
+            <wp:cNvGraphicFramePr>
+              <a:graphicFrameLocks xmlns:a="http://schemas.openxmlformats.org/drawingml/2006/main" noChangeAspect="1"/>
+            </wp:cNvGraphicFramePr>
+            <a:graphic xmlns:a="http://schemas.openxmlformats.org/drawingml/2006/main">
+              <a:graphicData uri="http://schemas.openxmlformats.org/drawingml/2006/picture">
+                <pic:pic xmlns:pic="http://schemas.openxmlformats.org/drawingml/2006/picture">
+                  <pic:nvPicPr>
+                    <pic:cNvPr id="24" name="Picture 23" descr="Chart, histogram&#10;&#10;Description automatically generated">
+                      <a:extLst>
+                        <a:ext uri="{FF2B5EF4-FFF2-40B4-BE49-F238E27FC236}">
+                          <a16:creationId xmlns:a16="http://schemas.microsoft.com/office/drawing/2014/main" id="{12E7B191-5A8A-48C7-8DFB-DD15F6437723}"/>
+                        </a:ext>
+                      </a:extLst>
+                    </pic:cNvPr>
+                    <pic:cNvPicPr>
+                      <a:picLocks noChangeAspect="1"/>
+                    </pic:cNvPicPr>
+                  </pic:nvPicPr>
+                  <pic:blipFill rotWithShape="1">
+                    <a:blip r:embed="rId28">
+                      <a:extLst>
+                        <a:ext uri="{28A0092B-C50C-407E-A947-70E740481C1C}">
+                          <a14:useLocalDpi xmlns:a14="http://schemas.microsoft.com/office/drawing/2010/main" val="0"/>
+                        </a:ext>
+                      </a:extLst>
+                    </a:blip>
+                    <a:srcRect l="5796" t="9286" r="6665"/>
+                    <a:stretch/>
+                  </pic:blipFill>
+                  <pic:spPr>
+                    <a:xfrm>
+                      <a:off x="0" y="0"/>
+                      <a:ext cx="2968625" cy="768985"/>
+                    </a:xfrm>
+                    <a:prstGeom prst="rect">
+                      <a:avLst/>
+                    </a:prstGeom>
+                  </pic:spPr>
+                </pic:pic>
+              </a:graphicData>
+            </a:graphic>
+          </wp:inline>
+        </w:drawing>
+      </w:r>
+    </w:p>
+    <w:p>
+      <w:pPr>
+        <w:pStyle w:val="Text"/>
+      </w:pPr>
+      <w:r>
+        <w:drawing>
+          <wp:inline distT="0" distB="0" distL="0" distR="0" wp14:anchorId="32471E8B" wp14:editId="7B62B646">
+            <wp:extent cx="2968625" cy="782955"/>
+            <wp:effectExtent l="0" t="0" r="3175" b="0"/>
+            <wp:docPr id="32" name="Picture 30" descr="Chart, line chart&#10;&#10;Description automatically generated">
+              <a:extLst xmlns:a="http://schemas.openxmlformats.org/drawingml/2006/main">
+                <a:ext uri="{FF2B5EF4-FFF2-40B4-BE49-F238E27FC236}">
+                  <a16:creationId xmlns:a16="http://schemas.microsoft.com/office/drawing/2014/main" id="{24B9B03F-0212-42ED-A75B-FF02699C98C6}"/>
+                </a:ext>
+              </a:extLst>
+            </wp:docPr>
+            <wp:cNvGraphicFramePr>
+              <a:graphicFrameLocks xmlns:a="http://schemas.openxmlformats.org/drawingml/2006/main" noChangeAspect="1"/>
+            </wp:cNvGraphicFramePr>
+            <a:graphic xmlns:a="http://schemas.openxmlformats.org/drawingml/2006/main">
+              <a:graphicData uri="http://schemas.openxmlformats.org/drawingml/2006/picture">
+                <pic:pic xmlns:pic="http://schemas.openxmlformats.org/drawingml/2006/picture">
+                  <pic:nvPicPr>
+                    <pic:cNvPr id="31" name="Picture 30" descr="Chart, line chart&#10;&#10;Description automatically generated">
+                      <a:extLst>
+                        <a:ext uri="{FF2B5EF4-FFF2-40B4-BE49-F238E27FC236}">
+                          <a16:creationId xmlns:a16="http://schemas.microsoft.com/office/drawing/2014/main" id="{24B9B03F-0212-42ED-A75B-FF02699C98C6}"/>
+                        </a:ext>
+                      </a:extLst>
+                    </pic:cNvPr>
+                    <pic:cNvPicPr>
+                      <a:picLocks noChangeAspect="1"/>
+                    </pic:cNvPicPr>
+                  </pic:nvPicPr>
+                  <pic:blipFill rotWithShape="1">
+                    <a:blip r:embed="rId29">
+                      <a:extLst>
+                        <a:ext uri="{28A0092B-C50C-407E-A947-70E740481C1C}">
+                          <a14:useLocalDpi xmlns:a14="http://schemas.microsoft.com/office/drawing/2010/main" val="0"/>
+                        </a:ext>
+                      </a:extLst>
+                    </a:blip>
+                    <a:srcRect l="6793" t="9696" r="7592"/>
+                    <a:stretch/>
+                  </pic:blipFill>
+                  <pic:spPr>
+                    <a:xfrm>
+                      <a:off x="0" y="0"/>
+                      <a:ext cx="2968625" cy="782955"/>
+                    </a:xfrm>
+                    <a:prstGeom prst="rect">
+                      <a:avLst/>
+                    </a:prstGeom>
+                  </pic:spPr>
+                </pic:pic>
+              </a:graphicData>
+            </a:graphic>
+          </wp:inline>
+        </w:drawing>
+      </w:r>
+    </w:p>
+    <w:p>
+      <w:pPr>
+        <w:pStyle w:val="Text"/>
+      </w:pPr>
+    </w:p>
+    <w:p>
+      <w:pPr>
+        <w:pStyle w:val="Text"/>
+      </w:pPr>
     </w:p>
     <w:p>
       <w:pPr>
@@ -4649,278 +5305,6 @@
       <w:r>
         <w:t xml:space="preserve">Average distance between all adjacent peaks and troughs </w:t>
       </w:r>
-    </w:p>
-    <w:p>
-      <w:pPr>
-        <w:pStyle w:val="Text"/>
-      </w:pPr>
-    </w:p>
-    <w:p>
-      <w:pPr>
-        <w:pStyle w:val="Text"/>
-      </w:pPr>
-      <w:r>
-        <w:rPr>
-          <w:i/>
-          <w:iCs/>
-        </w:rPr>
-        <w:t xml:space="preserve">Image noise reduction: </w:t>
-      </w:r>
-      <w:proofErr w:type="gramStart"/>
-      <w:r>
-        <w:t>In order to</w:t>
-      </w:r>
-      <w:proofErr w:type="gramEnd"/>
-      <w:r>
-        <w:t xml:space="preserve"> allow for high-quality analysis, </w:t>
-      </w:r>
-    </w:p>
-    <w:p>
-      <w:pPr>
-        <w:pStyle w:val="Text"/>
-      </w:pPr>
-      <w:r>
-        <w:t xml:space="preserve">line-block C JPEG images were converted to grayscale and </w:t>
-      </w:r>
-    </w:p>
-    <w:p>
-      <w:pPr>
-        <w:pStyle w:val="Text"/>
-      </w:pPr>
-    </w:p>
-    <w:p>
-      <w:pPr>
-        <w:pStyle w:val="HTMLPreformatted"/>
-        <w:numPr>
-          <w:ilvl w:val="0"/>
-          <w:numId w:val="7"/>
-        </w:numPr>
-        <w:pBdr>
-          <w:top w:val="single" w:sz="6" w:space="2" w:color="888888"/>
-          <w:left w:val="single" w:sz="6" w:space="2" w:color="888888"/>
-          <w:bottom w:val="single" w:sz="6" w:space="2" w:color="888888"/>
-          <w:right w:val="single" w:sz="6" w:space="2" w:color="888888"/>
-        </w:pBdr>
-        <w:tabs>
-          <w:tab w:val="clear" w:pos="720"/>
-        </w:tabs>
-        <w:spacing w:before="100" w:beforeAutospacing="1" w:after="100" w:afterAutospacing="1"/>
-        <w:rPr>
-          <w:rFonts w:ascii="Consolas" w:hAnsi="Consolas"/>
-          <w:sz w:val="17"/>
-          <w:szCs w:val="17"/>
-        </w:rPr>
-      </w:pPr>
-      <w:r>
-        <w:rPr>
-          <w:rFonts w:ascii="Consolas" w:hAnsi="Consolas"/>
-          <w:color w:val="000000"/>
-          <w:sz w:val="17"/>
-          <w:szCs w:val="17"/>
-        </w:rPr>
-        <w:t xml:space="preserve">res </w:t>
-      </w:r>
-      <w:r>
-        <w:rPr>
-          <w:rFonts w:ascii="Consolas" w:hAnsi="Consolas"/>
-          <w:color w:val="666600"/>
-          <w:sz w:val="17"/>
-          <w:szCs w:val="17"/>
-        </w:rPr>
-        <w:t>=</w:t>
-      </w:r>
-      <w:r>
-        <w:rPr>
-          <w:rFonts w:ascii="Consolas" w:hAnsi="Consolas"/>
-          <w:color w:val="000000"/>
-          <w:sz w:val="17"/>
-          <w:szCs w:val="17"/>
-        </w:rPr>
-        <w:t xml:space="preserve"> </w:t>
-      </w:r>
-      <w:proofErr w:type="spellStart"/>
-      <w:r>
-        <w:rPr>
-          <w:rFonts w:ascii="Consolas" w:hAnsi="Consolas"/>
-          <w:color w:val="000000"/>
-          <w:sz w:val="17"/>
-          <w:szCs w:val="17"/>
-        </w:rPr>
-        <w:t>im</w:t>
-      </w:r>
-      <w:r>
-        <w:rPr>
-          <w:rFonts w:ascii="Consolas" w:hAnsi="Consolas"/>
-          <w:color w:val="666600"/>
-          <w:sz w:val="17"/>
-          <w:szCs w:val="17"/>
-        </w:rPr>
-        <w:t>.</w:t>
-      </w:r>
-      <w:r>
-        <w:rPr>
-          <w:rFonts w:ascii="Consolas" w:hAnsi="Consolas"/>
-          <w:color w:val="000000"/>
-          <w:sz w:val="17"/>
-          <w:szCs w:val="17"/>
-        </w:rPr>
-        <w:t>point</w:t>
-      </w:r>
-      <w:proofErr w:type="spellEnd"/>
-      <w:r>
-        <w:rPr>
-          <w:rFonts w:ascii="Consolas" w:hAnsi="Consolas"/>
-          <w:color w:val="666600"/>
-          <w:sz w:val="17"/>
-          <w:szCs w:val="17"/>
-        </w:rPr>
-        <w:t>((</w:t>
-      </w:r>
-      <w:r>
-        <w:rPr>
-          <w:rFonts w:ascii="Consolas" w:hAnsi="Consolas"/>
-          <w:color w:val="000088"/>
-          <w:sz w:val="17"/>
-          <w:szCs w:val="17"/>
-        </w:rPr>
-        <w:t>lambda</w:t>
-      </w:r>
-      <w:r>
-        <w:rPr>
-          <w:rFonts w:ascii="Consolas" w:hAnsi="Consolas"/>
-          <w:color w:val="000000"/>
-          <w:sz w:val="17"/>
-          <w:szCs w:val="17"/>
-        </w:rPr>
-        <w:t xml:space="preserve"> p</w:t>
-      </w:r>
-      <w:r>
-        <w:rPr>
-          <w:rFonts w:ascii="Consolas" w:hAnsi="Consolas"/>
-          <w:color w:val="666600"/>
-          <w:sz w:val="17"/>
-          <w:szCs w:val="17"/>
-        </w:rPr>
-        <w:t>:</w:t>
-      </w:r>
-      <w:r>
-        <w:rPr>
-          <w:rFonts w:ascii="Consolas" w:hAnsi="Consolas"/>
-          <w:color w:val="000000"/>
-          <w:sz w:val="17"/>
-          <w:szCs w:val="17"/>
-        </w:rPr>
-        <w:t xml:space="preserve"> </w:t>
-      </w:r>
-      <w:r>
-        <w:rPr>
-          <w:rFonts w:ascii="Consolas" w:hAnsi="Consolas"/>
-          <w:color w:val="006666"/>
-          <w:sz w:val="17"/>
-          <w:szCs w:val="17"/>
-        </w:rPr>
-        <w:t>256</w:t>
-      </w:r>
-      <w:r>
-        <w:rPr>
-          <w:rFonts w:ascii="Consolas" w:hAnsi="Consolas"/>
-          <w:color w:val="000000"/>
-          <w:sz w:val="17"/>
-          <w:szCs w:val="17"/>
-        </w:rPr>
-        <w:t xml:space="preserve"> </w:t>
-      </w:r>
-      <w:r>
-        <w:rPr>
-          <w:rFonts w:ascii="Consolas" w:hAnsi="Consolas"/>
-          <w:color w:val="000088"/>
-          <w:sz w:val="17"/>
-          <w:szCs w:val="17"/>
-        </w:rPr>
-        <w:t>if</w:t>
-      </w:r>
-      <w:r>
-        <w:rPr>
-          <w:rFonts w:ascii="Consolas" w:hAnsi="Consolas"/>
-          <w:color w:val="000000"/>
-          <w:sz w:val="17"/>
-          <w:szCs w:val="17"/>
-        </w:rPr>
-        <w:t xml:space="preserve"> p</w:t>
-      </w:r>
-      <w:r>
-        <w:rPr>
-          <w:rFonts w:ascii="Consolas" w:hAnsi="Consolas"/>
-          <w:color w:val="666600"/>
-          <w:sz w:val="17"/>
-          <w:szCs w:val="17"/>
-        </w:rPr>
-        <w:t>&gt;=</w:t>
-      </w:r>
-      <w:r>
-        <w:rPr>
-          <w:rFonts w:ascii="Consolas" w:hAnsi="Consolas"/>
-          <w:color w:val="006666"/>
-          <w:sz w:val="17"/>
-          <w:szCs w:val="17"/>
-        </w:rPr>
-        <w:t>200</w:t>
-      </w:r>
-      <w:r>
-        <w:rPr>
-          <w:rFonts w:ascii="Consolas" w:hAnsi="Consolas"/>
-          <w:color w:val="000000"/>
-          <w:sz w:val="17"/>
-          <w:szCs w:val="17"/>
-        </w:rPr>
-        <w:t xml:space="preserve"> </w:t>
-      </w:r>
-      <w:r>
-        <w:rPr>
-          <w:rFonts w:ascii="Consolas" w:hAnsi="Consolas"/>
-          <w:color w:val="000088"/>
-          <w:sz w:val="17"/>
-          <w:szCs w:val="17"/>
-        </w:rPr>
-        <w:t>else</w:t>
-      </w:r>
-      <w:r>
-        <w:rPr>
-          <w:rFonts w:ascii="Consolas" w:hAnsi="Consolas"/>
-          <w:color w:val="000000"/>
-          <w:sz w:val="17"/>
-          <w:szCs w:val="17"/>
-        </w:rPr>
-        <w:t xml:space="preserve"> </w:t>
-      </w:r>
-      <w:r>
-        <w:rPr>
-          <w:rFonts w:ascii="Consolas" w:hAnsi="Consolas"/>
-          <w:color w:val="006666"/>
-          <w:sz w:val="17"/>
-          <w:szCs w:val="17"/>
-        </w:rPr>
-        <w:t>0</w:t>
-      </w:r>
-      <w:r>
-        <w:rPr>
-          <w:rFonts w:ascii="Consolas" w:hAnsi="Consolas"/>
-          <w:color w:val="666600"/>
-          <w:sz w:val="17"/>
-          <w:szCs w:val="17"/>
-        </w:rPr>
-        <w:t>))</w:t>
-      </w:r>
-    </w:p>
-    <w:p>
-      <w:pPr>
-        <w:pStyle w:val="Text"/>
-      </w:pPr>
-    </w:p>
-    <w:p>
-      <w:pPr>
-        <w:pStyle w:val="Text"/>
-      </w:pPr>
     </w:p>
     <w:p>
       <w:r>
@@ -5132,7 +5516,7 @@
                     </pic:cNvPicPr>
                   </pic:nvPicPr>
                   <pic:blipFill>
-                    <a:blip r:embed="rId28">
+                    <a:blip r:embed="rId30">
                       <a:extLst>
                         <a:ext uri="{28A0092B-C50C-407E-A947-70E740481C1C}">
                           <a14:useLocalDpi xmlns:a14="http://schemas.microsoft.com/office/drawing/2010/main" val="0"/>
@@ -5277,7 +5661,7 @@
                     </pic:cNvPicPr>
                   </pic:nvPicPr>
                   <pic:blipFill>
-                    <a:blip r:embed="rId29" cstate="print">
+                    <a:blip r:embed="rId31" cstate="print">
                       <a:extLst>
                         <a:ext uri="{28A0092B-C50C-407E-A947-70E740481C1C}">
                           <a14:useLocalDpi xmlns:a14="http://schemas.microsoft.com/office/drawing/2010/main" val="0"/>
@@ -5429,7 +5813,7 @@
                     </pic:cNvPicPr>
                   </pic:nvPicPr>
                   <pic:blipFill>
-                    <a:blip r:embed="rId30" cstate="print">
+                    <a:blip r:embed="rId32" cstate="print">
                       <a:extLst>
                         <a:ext uri="{28A0092B-C50C-407E-A947-70E740481C1C}">
                           <a14:useLocalDpi xmlns:a14="http://schemas.microsoft.com/office/drawing/2010/main" val="0"/>
@@ -5542,6 +5926,7 @@
         <w:rPr>
           <w:noProof/>
         </w:rPr>
+        <w:lastRenderedPageBreak/>
         <w:drawing>
           <wp:inline distT="0" distB="0" distL="0" distR="0" wp14:anchorId="5AB54207" wp14:editId="0AEA849F">
             <wp:extent cx="2945581" cy="1726442"/>
@@ -5560,7 +5945,7 @@
                     </pic:cNvPicPr>
                   </pic:nvPicPr>
                   <pic:blipFill rotWithShape="1">
-                    <a:blip r:embed="rId31" cstate="print">
+                    <a:blip r:embed="rId33" cstate="print">
                       <a:extLst>
                         <a:ext uri="{28A0092B-C50C-407E-A947-70E740481C1C}">
                           <a14:useLocalDpi xmlns:a14="http://schemas.microsoft.com/office/drawing/2010/main" val="0"/>
@@ -5682,7 +6067,7 @@
                     </pic:cNvPicPr>
                   </pic:nvPicPr>
                   <pic:blipFill rotWithShape="1">
-                    <a:blip r:embed="rId32" cstate="print">
+                    <a:blip r:embed="rId34" cstate="print">
                       <a:extLst>
                         <a:ext uri="{28A0092B-C50C-407E-A947-70E740481C1C}">
                           <a14:useLocalDpi xmlns:a14="http://schemas.microsoft.com/office/drawing/2010/main" val="0"/>
@@ -5826,7 +6211,7 @@
                     </pic:cNvPicPr>
                   </pic:nvPicPr>
                   <pic:blipFill rotWithShape="1">
-                    <a:blip r:embed="rId33" cstate="print">
+                    <a:blip r:embed="rId35" cstate="print">
                       <a:extLst>
                         <a:ext uri="{28A0092B-C50C-407E-A947-70E740481C1C}">
                           <a14:useLocalDpi xmlns:a14="http://schemas.microsoft.com/office/drawing/2010/main" val="0"/>
@@ -6249,9 +6634,9 @@
       <w:r>
         <w:object w:dxaOrig="2439" w:dyaOrig="700" w14:anchorId="24671C9A">
           <v:shape id="_x0000_i1025" type="#_x0000_t75" style="width:99.1pt;height:33.2pt" o:ole="">
-            <v:imagedata r:id="rId34" o:title=""/>
+            <v:imagedata r:id="rId36" o:title=""/>
           </v:shape>
-          <o:OLEObject Type="Embed" ProgID="Equation.3" ShapeID="_x0000_i1025" DrawAspect="Content" ObjectID="_1729858171" r:id="rId35"/>
+          <o:OLEObject Type="Embed" ProgID="Equation.3" ShapeID="_x0000_i1025" DrawAspect="Content" ObjectID="_1729863755" r:id="rId37"/>
         </w:object>
       </w:r>
       <w:r>
@@ -6277,9 +6662,9 @@
         </w:rPr>
         <w:object w:dxaOrig="480" w:dyaOrig="400" w14:anchorId="22C0FCA4">
           <v:shape id="_x0000_i1026" type="#_x0000_t75" style="width:23.85pt;height:20.55pt" o:ole="">
-            <v:imagedata r:id="rId36" o:title=""/>
+            <v:imagedata r:id="rId38" o:title=""/>
           </v:shape>
-          <o:OLEObject Type="Embed" ProgID="Equation.3" ShapeID="_x0000_i1026" DrawAspect="Content" ObjectID="_1729858172" r:id="rId37"/>
+          <o:OLEObject Type="Embed" ProgID="Equation.3" ShapeID="_x0000_i1026" DrawAspect="Content" ObjectID="_1729863756" r:id="rId39"/>
         </w:object>
       </w:r>
       <w:r>
@@ -6294,9 +6679,9 @@
         </w:rPr>
         <w:object w:dxaOrig="480" w:dyaOrig="380" w14:anchorId="60A8D7FF">
           <v:shape id="_x0000_i1027" type="#_x0000_t75" style="width:23.85pt;height:18.7pt" o:ole="">
-            <v:imagedata r:id="rId38" o:title=""/>
+            <v:imagedata r:id="rId40" o:title=""/>
           </v:shape>
-          <o:OLEObject Type="Embed" ProgID="Equation.3" ShapeID="_x0000_i1027" DrawAspect="Content" ObjectID="_1729858173" r:id="rId39"/>
+          <o:OLEObject Type="Embed" ProgID="Equation.3" ShapeID="_x0000_i1027" DrawAspect="Content" ObjectID="_1729863757" r:id="rId41"/>
         </w:object>
       </w:r>
       <w:r>
@@ -6322,9 +6707,9 @@
         </w:rPr>
         <w:object w:dxaOrig="540" w:dyaOrig="380" w14:anchorId="48734939">
           <v:shape id="_x0000_i1028" type="#_x0000_t75" style="width:26.65pt;height:18.7pt" o:ole="">
-            <v:imagedata r:id="rId40" o:title=""/>
+            <v:imagedata r:id="rId42" o:title=""/>
           </v:shape>
-          <o:OLEObject Type="Embed" ProgID="Equation.3" ShapeID="_x0000_i1028" DrawAspect="Content" ObjectID="_1729858174" r:id="rId41"/>
+          <o:OLEObject Type="Embed" ProgID="Equation.3" ShapeID="_x0000_i1028" DrawAspect="Content" ObjectID="_1729863758" r:id="rId43"/>
         </w:object>
       </w:r>
       <w:r>
@@ -6339,9 +6724,9 @@
         </w:rPr>
         <w:object w:dxaOrig="560" w:dyaOrig="380" w14:anchorId="09CCE5A7">
           <v:shape id="_x0000_i1029" type="#_x0000_t75" style="width:28.05pt;height:18.7pt" o:ole="">
-            <v:imagedata r:id="rId42" o:title=""/>
+            <v:imagedata r:id="rId44" o:title=""/>
           </v:shape>
-          <o:OLEObject Type="Embed" ProgID="Equation.3" ShapeID="_x0000_i1029" DrawAspect="Content" ObjectID="_1729858175" r:id="rId43"/>
+          <o:OLEObject Type="Embed" ProgID="Equation.3" ShapeID="_x0000_i1029" DrawAspect="Content" ObjectID="_1729863759" r:id="rId45"/>
         </w:object>
       </w:r>
       <w:r>
@@ -6373,9 +6758,9 @@
       <w:r>
         <w:object w:dxaOrig="1260" w:dyaOrig="840" w14:anchorId="1492F842">
           <v:shape id="_x0000_i1030" type="#_x0000_t75" style="width:62.65pt;height:42.1pt" o:ole="">
-            <v:imagedata r:id="rId44" o:title=""/>
+            <v:imagedata r:id="rId46" o:title=""/>
           </v:shape>
-          <o:OLEObject Type="Embed" ProgID="Equation.3" ShapeID="_x0000_i1030" DrawAspect="Content" ObjectID="_1729858176" r:id="rId45"/>
+          <o:OLEObject Type="Embed" ProgID="Equation.3" ShapeID="_x0000_i1030" DrawAspect="Content" ObjectID="_1729863760" r:id="rId47"/>
         </w:object>
       </w:r>
       <w:r>
@@ -7175,6 +7560,7 @@
           <w:sz w:val="16"/>
           <w:szCs w:val="16"/>
         </w:rPr>
+        <w:lastRenderedPageBreak/>
         <w:t xml:space="preserve">              </w:t>
       </w:r>
       <w:r>
@@ -8040,12 +8426,12 @@
                 <w:tblLook w:val="04A0" w:firstRow="1" w:lastRow="0" w:firstColumn="1" w:lastColumn="0" w:noHBand="0" w:noVBand="1"/>
               </w:tblPr>
               <w:tblGrid>
-                <w:gridCol w:w="336"/>
-                <w:gridCol w:w="4313"/>
+                <w:gridCol w:w="338"/>
+                <w:gridCol w:w="4337"/>
               </w:tblGrid>
               <w:tr>
                 <w:trPr>
-                  <w:divId w:val="1933783362"/>
+                  <w:divId w:val="1385105041"/>
                   <w:tblCellSpacing w:w="15" w:type="dxa"/>
                 </w:trPr>
                 <w:tc>
@@ -8107,7 +8493,7 @@
               </w:tr>
               <w:tr>
                 <w:trPr>
-                  <w:divId w:val="1933783362"/>
+                  <w:divId w:val="1385105041"/>
                   <w:tblCellSpacing w:w="15" w:type="dxa"/>
                 </w:trPr>
                 <w:tc>
@@ -8167,7 +8553,7 @@
               </w:tr>
               <w:tr>
                 <w:trPr>
-                  <w:divId w:val="1933783362"/>
+                  <w:divId w:val="1385105041"/>
                   <w:tblCellSpacing w:w="15" w:type="dxa"/>
                 </w:trPr>
                 <w:tc>
@@ -8227,7 +8613,7 @@
               </w:tr>
               <w:tr>
                 <w:trPr>
-                  <w:divId w:val="1933783362"/>
+                  <w:divId w:val="1385105041"/>
                   <w:tblCellSpacing w:w="15" w:type="dxa"/>
                 </w:trPr>
                 <w:tc>
@@ -8287,7 +8673,7 @@
               </w:tr>
               <w:tr>
                 <w:trPr>
-                  <w:divId w:val="1933783362"/>
+                  <w:divId w:val="1385105041"/>
                   <w:tblCellSpacing w:w="15" w:type="dxa"/>
                 </w:trPr>
                 <w:tc>
@@ -8347,7 +8733,7 @@
               </w:tr>
               <w:tr>
                 <w:trPr>
-                  <w:divId w:val="1933783362"/>
+                  <w:divId w:val="1385105041"/>
                   <w:tblCellSpacing w:w="15" w:type="dxa"/>
                 </w:trPr>
                 <w:tc>
@@ -8393,7 +8779,7 @@
               </w:tr>
               <w:tr>
                 <w:trPr>
-                  <w:divId w:val="1933783362"/>
+                  <w:divId w:val="1385105041"/>
                   <w:tblCellSpacing w:w="15" w:type="dxa"/>
                 </w:trPr>
                 <w:tc>
@@ -8453,7 +8839,7 @@
               </w:tr>
               <w:tr>
                 <w:trPr>
-                  <w:divId w:val="1933783362"/>
+                  <w:divId w:val="1385105041"/>
                   <w:tblCellSpacing w:w="15" w:type="dxa"/>
                 </w:trPr>
                 <w:tc>
@@ -8513,7 +8899,7 @@
               </w:tr>
               <w:tr>
                 <w:trPr>
-                  <w:divId w:val="1933783362"/>
+                  <w:divId w:val="1385105041"/>
                   <w:tblCellSpacing w:w="15" w:type="dxa"/>
                 </w:trPr>
                 <w:tc>
@@ -8573,7 +8959,7 @@
               </w:tr>
               <w:tr>
                 <w:trPr>
-                  <w:divId w:val="1933783362"/>
+                  <w:divId w:val="1385105041"/>
                   <w:tblCellSpacing w:w="15" w:type="dxa"/>
                 </w:trPr>
                 <w:tc>
@@ -8625,7 +9011,7 @@
               </w:tr>
               <w:tr>
                 <w:trPr>
-                  <w:divId w:val="1933783362"/>
+                  <w:divId w:val="1385105041"/>
                   <w:tblCellSpacing w:w="15" w:type="dxa"/>
                 </w:trPr>
                 <w:tc>
@@ -8671,7 +9057,7 @@
               </w:tr>
               <w:tr>
                 <w:trPr>
-                  <w:divId w:val="1933783362"/>
+                  <w:divId w:val="1385105041"/>
                   <w:tblCellSpacing w:w="15" w:type="dxa"/>
                 </w:trPr>
                 <w:tc>
@@ -8717,7 +9103,7 @@
               </w:tr>
               <w:tr>
                 <w:trPr>
-                  <w:divId w:val="1933783362"/>
+                  <w:divId w:val="1385105041"/>
                   <w:tblCellSpacing w:w="15" w:type="dxa"/>
                 </w:trPr>
                 <w:tc>
@@ -8763,7 +9149,7 @@
               </w:tr>
               <w:tr>
                 <w:trPr>
-                  <w:divId w:val="1933783362"/>
+                  <w:divId w:val="1385105041"/>
                   <w:tblCellSpacing w:w="15" w:type="dxa"/>
                 </w:trPr>
                 <w:tc>
@@ -8809,7 +9195,7 @@
               </w:tr>
               <w:tr>
                 <w:trPr>
-                  <w:divId w:val="1933783362"/>
+                  <w:divId w:val="1385105041"/>
                   <w:tblCellSpacing w:w="15" w:type="dxa"/>
                 </w:trPr>
                 <w:tc>
@@ -8867,10 +9253,56 @@
                   </w:p>
                 </w:tc>
               </w:tr>
+              <w:tr>
+                <w:trPr>
+                  <w:divId w:val="1385105041"/>
+                  <w:tblCellSpacing w:w="15" w:type="dxa"/>
+                </w:trPr>
+                <w:tc>
+                  <w:tcPr>
+                    <w:tcW w:w="50" w:type="pct"/>
+                    <w:hideMark/>
+                  </w:tcPr>
+                  <w:p>
+                    <w:pPr>
+                      <w:pStyle w:val="Bibliography"/>
+                      <w:rPr>
+                        <w:noProof/>
+                      </w:rPr>
+                    </w:pPr>
+                    <w:r>
+                      <w:rPr>
+                        <w:noProof/>
+                      </w:rPr>
+                      <w:t xml:space="preserve">[16] </w:t>
+                    </w:r>
+                  </w:p>
+                </w:tc>
+                <w:tc>
+                  <w:tcPr>
+                    <w:tcW w:w="0" w:type="auto"/>
+                    <w:hideMark/>
+                  </w:tcPr>
+                  <w:p>
+                    <w:pPr>
+                      <w:pStyle w:val="Bibliography"/>
+                      <w:rPr>
+                        <w:noProof/>
+                      </w:rPr>
+                    </w:pPr>
+                    <w:r>
+                      <w:rPr>
+                        <w:noProof/>
+                      </w:rPr>
+                      <w:t>Alex Clark and Contributors, “Image Module - Pillow (PIL Fork) 9.3.0 documentation,” pillow, 2022. [Online]. Available: https://pillow.readthedocs.io/en/stable/reference/Image.html. [Accessed 6 September 2022].</w:t>
+                    </w:r>
+                  </w:p>
+                </w:tc>
+              </w:tr>
             </w:tbl>
             <w:p>
               <w:pPr>
-                <w:divId w:val="1933783362"/>
+                <w:divId w:val="1385105041"/>
                 <w:rPr>
                   <w:noProof/>
                 </w:rPr>
@@ -8900,52 +9332,24 @@
     <w:p/>
     <w:p/>
     <w:p/>
+    <w:p>
+      <w:r>
+        <w:t xml:space="preserve">CODE CAN BE FOUND AT: </w:t>
+      </w:r>
+    </w:p>
+    <w:p>
+      <w:hyperlink r:id="rId48" w:history="1">
+        <w:r>
+          <w:rPr>
+            <w:rStyle w:val="Hyperlink"/>
+          </w:rPr>
+          <w:t>https://github.com/JessWhosBack/EIE-Investigation-22G05.git</w:t>
+        </w:r>
+      </w:hyperlink>
+    </w:p>
     <w:p/>
-    <w:p/>
-    <w:p/>
-    <w:p/>
-    <w:p/>
-    <w:p/>
-    <w:p/>
-    <w:p>
-      <w:r>
-        <w:br w:type="page"/>
-      </w:r>
-    </w:p>
-    <w:p>
-      <w:pPr>
-        <w:pStyle w:val="References"/>
-        <w:sectPr>
-          <w:headerReference w:type="even" r:id="rId46"/>
-          <w:type w:val="continuous"/>
-          <w:pgSz w:w="11907" w:h="16840" w:code="9"/>
-          <w:pgMar w:top="1418" w:right="1134" w:bottom="1814" w:left="1134" w:header="431" w:footer="431" w:gutter="0"/>
-          <w:cols w:num="2" w:space="340"/>
-        </w:sectPr>
-      </w:pPr>
-    </w:p>
-    <w:p>
-      <w:pPr>
-        <w:pStyle w:val="References"/>
-        <w:numPr>
-          <w:ilvl w:val="0"/>
-          <w:numId w:val="0"/>
-        </w:numPr>
-        <w:ind w:left="360" w:hanging="360"/>
-      </w:pPr>
-    </w:p>
-    <w:p>
-      <w:pPr>
-        <w:pStyle w:val="References"/>
-        <w:numPr>
-          <w:ilvl w:val="0"/>
-          <w:numId w:val="0"/>
-        </w:numPr>
-        <w:ind w:left="360" w:hanging="360"/>
-      </w:pPr>
-    </w:p>
     <w:sectPr>
-      <w:headerReference w:type="even" r:id="rId47"/>
+      <w:headerReference w:type="even" r:id="rId49"/>
       <w:type w:val="continuous"/>
       <w:pgSz w:w="11907" w:h="16840" w:code="9"/>
       <w:pgMar w:top="1418" w:right="1134" w:bottom="1814" w:left="1134" w:header="431" w:footer="431" w:gutter="0"/>
@@ -9117,12 +9521,6 @@
 </file>
 
 <file path=word/header1.xml><?xml version="1.0" encoding="utf-8"?>
-<w:hdr xmlns:wpc="http://schemas.microsoft.com/office/word/2010/wordprocessingCanvas" xmlns:cx="http://schemas.microsoft.com/office/drawing/2014/chartex" xmlns:cx1="http://schemas.microsoft.com/office/drawing/2015/9/8/chartex" xmlns:cx2="http://schemas.microsoft.com/office/drawing/2015/10/21/chartex" xmlns:cx3="http://schemas.microsoft.com/office/drawing/2016/5/9/chartex" xmlns:cx4="http://schemas.microsoft.com/office/drawing/2016/5/10/chartex" xmlns:cx5="http://schemas.microsoft.com/office/drawing/2016/5/11/chartex" xmlns:cx6="http://schemas.microsoft.com/office/drawing/2016/5/12/chartex" xmlns:cx7="http://schemas.microsoft.com/office/drawing/2016/5/13/chartex" xmlns:cx8="http://schemas.microsoft.com/office/drawing/2016/5/14/chartex" xmlns:mc="http://schemas.openxmlformats.org/markup-compatibility/2006" xmlns:aink="http://schemas.microsoft.com/office/drawing/2016/ink" xmlns:am3d="http://schemas.microsoft.com/office/drawing/2017/model3d" xmlns:o="urn:schemas-microsoft-com:office:office" xmlns:oel="http://schemas.microsoft.com/office/2019/extlst" xmlns:r="http://schemas.openxmlformats.org/officeDocument/2006/relationships" xmlns:m="http://schemas.openxmlformats.org/officeDocument/2006/math" xmlns:v="urn:schemas-microsoft-com:vml" xmlns:wp14="http://schemas.microsoft.com/office/word/2010/wordprocessingDrawing" xmlns:wp="http://schemas.openxmlformats.org/drawingml/2006/wordprocessingDrawing" xmlns:w10="urn:schemas-microsoft-com:office:word" xmlns:w="http://schemas.openxmlformats.org/wordprocessingml/2006/main" xmlns:w14="http://schemas.microsoft.com/office/word/2010/wordml" xmlns:w15="http://schemas.microsoft.com/office/word/2012/wordml" xmlns:w16cex="http://schemas.microsoft.com/office/word/2018/wordml/cex" xmlns:w16cid="http://schemas.microsoft.com/office/word/2016/wordml/cid" xmlns:w16="http://schemas.microsoft.com/office/word/2018/wordml" xmlns:w16sdtdh="http://schemas.microsoft.com/office/word/2020/wordml/sdtdatahash" xmlns:w16se="http://schemas.microsoft.com/office/word/2015/wordml/symex" xmlns:wpg="http://schemas.microsoft.com/office/word/2010/wordprocessingGroup" xmlns:wpi="http://schemas.microsoft.com/office/word/2010/wordprocessingInk" xmlns:wne="http://schemas.microsoft.com/office/word/2006/wordml" xmlns:wps="http://schemas.microsoft.com/office/word/2010/wordprocessingShape" mc:Ignorable="w14 w15 w16se w16cid w16 w16cex w16sdtdh wp14">
-  <w:p/>
-</w:hdr>
-</file>
-
-<file path=word/header2.xml><?xml version="1.0" encoding="utf-8"?>
 <w:hdr xmlns:wpc="http://schemas.microsoft.com/office/word/2010/wordprocessingCanvas" xmlns:cx="http://schemas.microsoft.com/office/drawing/2014/chartex" xmlns:cx1="http://schemas.microsoft.com/office/drawing/2015/9/8/chartex" xmlns:cx2="http://schemas.microsoft.com/office/drawing/2015/10/21/chartex" xmlns:cx3="http://schemas.microsoft.com/office/drawing/2016/5/9/chartex" xmlns:cx4="http://schemas.microsoft.com/office/drawing/2016/5/10/chartex" xmlns:cx5="http://schemas.microsoft.com/office/drawing/2016/5/11/chartex" xmlns:cx6="http://schemas.microsoft.com/office/drawing/2016/5/12/chartex" xmlns:cx7="http://schemas.microsoft.com/office/drawing/2016/5/13/chartex" xmlns:cx8="http://schemas.microsoft.com/office/drawing/2016/5/14/chartex" xmlns:mc="http://schemas.openxmlformats.org/markup-compatibility/2006" xmlns:aink="http://schemas.microsoft.com/office/drawing/2016/ink" xmlns:am3d="http://schemas.microsoft.com/office/drawing/2017/model3d" xmlns:o="urn:schemas-microsoft-com:office:office" xmlns:oel="http://schemas.microsoft.com/office/2019/extlst" xmlns:r="http://schemas.openxmlformats.org/officeDocument/2006/relationships" xmlns:m="http://schemas.openxmlformats.org/officeDocument/2006/math" xmlns:v="urn:schemas-microsoft-com:vml" xmlns:wp14="http://schemas.microsoft.com/office/word/2010/wordprocessingDrawing" xmlns:wp="http://schemas.openxmlformats.org/drawingml/2006/wordprocessingDrawing" xmlns:w10="urn:schemas-microsoft-com:office:word" xmlns:w="http://schemas.openxmlformats.org/wordprocessingml/2006/main" xmlns:w14="http://schemas.microsoft.com/office/word/2010/wordml" xmlns:w15="http://schemas.microsoft.com/office/word/2012/wordml" xmlns:w16cex="http://schemas.microsoft.com/office/word/2018/wordml/cex" xmlns:w16cid="http://schemas.microsoft.com/office/word/2016/wordml/cid" xmlns:w16="http://schemas.microsoft.com/office/word/2018/wordml" xmlns:w16sdtdh="http://schemas.microsoft.com/office/word/2020/wordml/sdtdatahash" xmlns:w16se="http://schemas.microsoft.com/office/word/2015/wordml/symex" xmlns:wpg="http://schemas.microsoft.com/office/word/2010/wordprocessingGroup" xmlns:wpi="http://schemas.microsoft.com/office/word/2010/wordprocessingInk" xmlns:wne="http://schemas.microsoft.com/office/word/2006/wordml" xmlns:wps="http://schemas.microsoft.com/office/word/2010/wordprocessingShape" mc:Ignorable="w14 w15 w16se w16cid w16 w16cex w16sdtdh wp14">
   <w:p/>
 </w:hdr>
@@ -10810,7 +11208,6 @@
   <w:style w:type="character" w:default="1" w:styleId="DefaultParagraphFont">
     <w:name w:val="Default Paragraph Font"/>
     <w:uiPriority w:val="1"/>
-    <w:semiHidden/>
     <w:unhideWhenUsed/>
   </w:style>
   <w:style w:type="table" w:default="1" w:styleId="TableNormal">
@@ -11166,6 +11563,18 @@
     <w:rPr>
       <w:i/>
       <w:lang w:val="en-GB" w:eastAsia="en-US"/>
+    </w:rPr>
+  </w:style>
+  <w:style w:type="character" w:styleId="UnresolvedMention">
+    <w:name w:val="Unresolved Mention"/>
+    <w:basedOn w:val="DefaultParagraphFont"/>
+    <w:uiPriority w:val="99"/>
+    <w:semiHidden/>
+    <w:unhideWhenUsed/>
+    <w:rsid w:val="001168E9"/>
+    <w:rPr>
+      <w:color w:val="605E5C"/>
+      <w:shd w:val="clear" w:color="auto" w:fill="E1DFDD"/>
     </w:rPr>
   </w:style>
 </w:styles>
@@ -11945,11 +12354,65 @@
     <b:Volume>152</b:Volume>
     <b:RefOrder>9</b:RefOrder>
   </b:Source>
+  <b:Source>
+    <b:Tag>Ale22</b:Tag>
+    <b:SourceType>InternetSite</b:SourceType>
+    <b:Guid>{2BAA9DFE-5B68-4961-8096-F3B42EFE1781}</b:Guid>
+    <b:Title>Image Module - Pillow (PIL Fork) 9.3.0 documentation</b:Title>
+    <b:Year>2022</b:Year>
+    <b:Author>
+      <b:Author>
+        <b:Corporate>Alex Clark and Contributors</b:Corporate>
+      </b:Author>
+    </b:Author>
+    <b:ProductionCompany>pillow</b:ProductionCompany>
+    <b:YearAccessed>2022</b:YearAccessed>
+    <b:MonthAccessed>September</b:MonthAccessed>
+    <b:DayAccessed>6</b:DayAccessed>
+    <b:URL>https://pillow.readthedocs.io/en/stable/reference/Image.html</b:URL>
+    <b:RefOrder>16</b:RefOrder>
+  </b:Source>
+  <b:Source>
+    <b:Tag>Num22</b:Tag>
+    <b:SourceType>InternetSite</b:SourceType>
+    <b:Guid>{1436AF8D-58F0-435D-BE47-D31B187BFC5E}</b:Guid>
+    <b:Author>
+      <b:Author>
+        <b:Corporate>NumPy Developers</b:Corporate>
+      </b:Author>
+    </b:Author>
+    <b:Title>numpy.argwhere - NumPy v1.23 Manual</b:Title>
+    <b:ProductionCompany>NumPy</b:ProductionCompany>
+    <b:Year>2022</b:Year>
+    <b:YearAccessed>2022</b:YearAccessed>
+    <b:MonthAccessed>September</b:MonthAccessed>
+    <b:DayAccessed>5</b:DayAccessed>
+    <b:URL>https://numpy.org/doc/stable/reference/generated/numpy.argwhere.html</b:URL>
+    <b:RefOrder>17</b:RefOrder>
+  </b:Source>
+  <b:Source>
+    <b:Tag>The22</b:Tag>
+    <b:SourceType>InternetSite</b:SourceType>
+    <b:Guid>{E0AFB732-44FF-4E51-AE22-1ED2BEA9227E}</b:Guid>
+    <b:Author>
+      <b:Author>
+        <b:Corporate>The SciPy community</b:Corporate>
+      </b:Author>
+    </b:Author>
+    <b:Title>Fourier Transforms (scipy.fft) - SciPy v1.9.3 Manual</b:Title>
+    <b:ProductionCompany>SciPy</b:ProductionCompany>
+    <b:Year>2022</b:Year>
+    <b:YearAccessed>2022</b:YearAccessed>
+    <b:MonthAccessed>September</b:MonthAccessed>
+    <b:DayAccessed>9</b:DayAccessed>
+    <b:URL>https://docs.scipy.org/doc/scipy/tutorial/fft.html</b:URL>
+    <b:RefOrder>18</b:RefOrder>
+  </b:Source>
 </b:Sources>
 </file>
 
 <file path=customXml/itemProps1.xml><?xml version="1.0" encoding="utf-8"?>
-<ds:datastoreItem xmlns:ds="http://schemas.openxmlformats.org/officeDocument/2006/customXml" ds:itemID="{BF306B17-BB67-43BC-A90B-9D22387145DF}">
+<ds:datastoreItem xmlns:ds="http://schemas.openxmlformats.org/officeDocument/2006/customXml" ds:itemID="{7A0F40F7-C25A-4DEB-8AA5-D32F12C06F2E}">
   <ds:schemaRefs>
     <ds:schemaRef ds:uri="http://schemas.openxmlformats.org/officeDocument/2006/bibliography"/>
   </ds:schemaRefs>

</xml_diff>

<commit_message>
Normalised and area under curve used for averagese
</commit_message>
<xml_diff>
--- a/Report/1829172_Report_Draft1.docx
+++ b/Report/1829172_Report_Draft1.docx
@@ -16,13 +16,13 @@
         <w:t xml:space="preserve"> </w:t>
       </w:r>
       <w:r>
-        <w:t xml:space="preserve">AVERAGE AREA AND </w:t>
-      </w:r>
-      <w:r>
-        <w:t xml:space="preserve">NUMBER OF </w:t>
-      </w:r>
-      <w:r>
-        <w:t>PEAKS</w:t>
+        <w:t xml:space="preserve">TREMOR </w:t>
+      </w:r>
+      <w:r>
+        <w:t xml:space="preserve">AVERAGE AREA </w:t>
+      </w:r>
+      <w:r>
+        <w:t>AND PEAKS</w:t>
       </w:r>
     </w:p>
     <w:p>
@@ -152,6 +152,7 @@
           <w:id w:val="1774280203"/>
           <w:citation/>
         </w:sdtPr>
+        <w:sdtEndPr/>
         <w:sdtContent>
           <w:r>
             <w:fldChar w:fldCharType="begin"/>
@@ -201,6 +202,7 @@
           <w:id w:val="-39285927"/>
           <w:citation/>
         </w:sdtPr>
+        <w:sdtEndPr/>
         <w:sdtContent>
           <w:r>
             <w:fldChar w:fldCharType="begin"/>
@@ -250,6 +252,7 @@
           <w:id w:val="-1086532816"/>
           <w:citation/>
         </w:sdtPr>
+        <w:sdtEndPr/>
         <w:sdtContent>
           <w:r>
             <w:fldChar w:fldCharType="begin"/>
@@ -292,21 +295,7 @@
         <w:rPr>
           <w:color w:val="FF0000"/>
         </w:rPr>
-        <w:t xml:space="preserve">This study will focus on FUS as a treatment for patients with ET and PD </w:t>
-      </w:r>
-      <w:proofErr w:type="gramStart"/>
-      <w:r>
-        <w:rPr>
-          <w:color w:val="FF0000"/>
-        </w:rPr>
-        <w:t>in an attempt to</w:t>
-      </w:r>
-      <w:proofErr w:type="gramEnd"/>
-      <w:r>
-        <w:rPr>
-          <w:color w:val="FF0000"/>
-        </w:rPr>
-        <w:t xml:space="preserve"> determine whether the treatment is successful in reducing tremor, slowing the progression of these conditions.</w:t>
+        <w:t>This study will focus on FUS as a treatment for patients with ET and PD in an attempt to determine whether the treatment is successful in reducing tremor, slowing the progression of these conditions.</w:t>
       </w:r>
     </w:p>
     <w:p>
@@ -326,6 +315,7 @@
           <w:id w:val="-815027481"/>
           <w:citation/>
         </w:sdtPr>
+        <w:sdtEndPr/>
         <w:sdtContent>
           <w:r>
             <w:fldChar w:fldCharType="begin"/>
@@ -393,6 +383,7 @@
           <w:id w:val="-1257669858"/>
           <w:citation/>
         </w:sdtPr>
+        <w:sdtEndPr/>
         <w:sdtContent>
           <w:r>
             <w:fldChar w:fldCharType="begin"/>
@@ -435,21 +426,14 @@
         <w:t>n Archimedes spiral drawing is use</w:t>
       </w:r>
       <w:r>
-        <w:t xml:space="preserve">d </w:t>
-      </w:r>
-      <w:proofErr w:type="gramStart"/>
-      <w:r>
-        <w:t>in particular as</w:t>
-      </w:r>
-      <w:proofErr w:type="gramEnd"/>
-      <w:r>
-        <w:t xml:space="preserve"> it is able to capture the frequency, amplitude, and direction of a tremor</w:t>
+        <w:t>d in particular as it is able to capture the frequency, amplitude, and direction of a tremor</w:t>
       </w:r>
       <w:sdt>
         <w:sdtPr>
           <w:id w:val="144711555"/>
           <w:citation/>
         </w:sdtPr>
+        <w:sdtEndPr/>
         <w:sdtContent>
           <w:r>
             <w:fldChar w:fldCharType="begin"/>
@@ -492,15 +476,7 @@
         <w:t xml:space="preserve">one continuous pen motion, instead of the broken motions of written words, </w:t>
       </w:r>
       <w:r>
-        <w:t xml:space="preserve">they </w:t>
-      </w:r>
-      <w:proofErr w:type="gramStart"/>
-      <w:r>
-        <w:t>are able to</w:t>
-      </w:r>
-      <w:proofErr w:type="gramEnd"/>
-      <w:r>
-        <w:t xml:space="preserve"> </w:t>
+        <w:t xml:space="preserve">they are able to </w:t>
       </w:r>
       <w:r>
         <w:t>emphasis</w:t>
@@ -522,6 +498,7 @@
           <w:id w:val="-1201623814"/>
           <w:citation/>
         </w:sdtPr>
+        <w:sdtEndPr/>
         <w:sdtContent>
           <w:r>
             <w:fldChar w:fldCharType="begin"/>
@@ -562,6 +539,7 @@
           <w:id w:val="795493574"/>
           <w:citation/>
         </w:sdtPr>
+        <w:sdtEndPr/>
         <w:sdtContent>
           <w:r>
             <w:fldChar w:fldCharType="begin"/>
@@ -611,6 +589,7 @@
           <w:id w:val="-2096006997"/>
           <w:citation/>
         </w:sdtPr>
+        <w:sdtEndPr/>
         <w:sdtContent>
           <w:r>
             <w:fldChar w:fldCharType="begin"/>
@@ -647,6 +626,7 @@
           <w:id w:val="-2023543576"/>
           <w:citation/>
         </w:sdtPr>
+        <w:sdtEndPr/>
         <w:sdtContent>
           <w:r>
             <w:fldChar w:fldCharType="begin"/>
@@ -718,6 +698,7 @@
           <w:id w:val="-460269791"/>
           <w:citation/>
         </w:sdtPr>
+        <w:sdtEndPr/>
         <w:sdtContent>
           <w:r>
             <w:fldChar w:fldCharType="begin"/>
@@ -767,6 +748,7 @@
           <w:id w:val="1902330618"/>
           <w:citation/>
         </w:sdtPr>
+        <w:sdtEndPr/>
         <w:sdtContent>
           <w:r>
             <w:fldChar w:fldCharType="begin"/>
@@ -816,6 +798,7 @@
           <w:id w:val="1254552665"/>
           <w:citation/>
         </w:sdtPr>
+        <w:sdtEndPr/>
         <w:sdtContent>
           <w:r>
             <w:fldChar w:fldCharType="begin"/>
@@ -865,6 +848,7 @@
           <w:id w:val="-389504742"/>
           <w:citation/>
         </w:sdtPr>
+        <w:sdtEndPr/>
         <w:sdtContent>
           <w:r>
             <w:fldChar w:fldCharType="begin"/>
@@ -962,29 +946,13 @@
         <w:t>X</w:t>
       </w:r>
       <w:r>
-        <w:t xml:space="preserve">, was </w:t>
-      </w:r>
-      <w:proofErr w:type="gramStart"/>
-      <w:r>
-        <w:t>reviewed</w:t>
-      </w:r>
-      <w:proofErr w:type="gramEnd"/>
-      <w:r>
-        <w:t xml:space="preserve"> and discussed with </w:t>
+        <w:t xml:space="preserve">, was reviewed and discussed with </w:t>
       </w:r>
       <w:r>
         <w:t xml:space="preserve">Professor Aharonson, the supervisor of this project. It was quickly realised that the scope and complexity of the project was greatly </w:t>
       </w:r>
       <w:r>
-        <w:t xml:space="preserve">exaggerated and that much change would need be to </w:t>
-      </w:r>
-      <w:proofErr w:type="gramStart"/>
-      <w:r>
-        <w:t>made</w:t>
-      </w:r>
-      <w:proofErr w:type="gramEnd"/>
-      <w:r>
-        <w:t xml:space="preserve"> to the plan. The biggest error made in scope assumption was that of needing machine learning as a means of answering the investigation question. </w:t>
+        <w:t xml:space="preserve">exaggerated and that much change would need be to made to the plan. The biggest error made in scope assumption was that of needing machine learning as a means of answering the investigation question. </w:t>
       </w:r>
       <w:r>
         <w:t xml:space="preserve">There is also no need to differentiate between patients with PD or ET using machine learning, as this has already been done and does not help answer the investigation question. </w:t>
@@ -1083,15 +1051,7 @@
         <w:t>licenses</w:t>
       </w:r>
       <w:r>
-        <w:t xml:space="preserve"> that allow for changes to be made to the code </w:t>
-      </w:r>
-      <w:proofErr w:type="gramStart"/>
-      <w:r>
-        <w:t>as long as</w:t>
-      </w:r>
-      <w:proofErr w:type="gramEnd"/>
-      <w:r>
-        <w:t xml:space="preserve"> full </w:t>
+        <w:t xml:space="preserve"> that allow for changes to be made to the code as long as full </w:t>
       </w:r>
       <w:r>
         <w:t>credit is maintained to the original author(s)</w:t>
@@ -1129,15 +1089,7 @@
         <w:t xml:space="preserve">: </w:t>
       </w:r>
       <w:r>
-        <w:t xml:space="preserve">It </w:t>
-      </w:r>
-      <w:proofErr w:type="gramStart"/>
-      <w:r>
-        <w:t>was</w:t>
-      </w:r>
-      <w:proofErr w:type="gramEnd"/>
-      <w:r>
-        <w:t xml:space="preserve"> decided to implement two methods of computational analysi</w:t>
+        <w:t>It was decided to implement two methods of computational analysi</w:t>
       </w:r>
       <w:r>
         <w:t>s</w:t>
@@ -1285,15 +1237,7 @@
         <w:t>this</w:t>
       </w:r>
       <w:r>
-        <w:t xml:space="preserve"> data </w:t>
-      </w:r>
-      <w:proofErr w:type="gramStart"/>
-      <w:r>
-        <w:t>in order to</w:t>
-      </w:r>
-      <w:proofErr w:type="gramEnd"/>
-      <w:r>
-        <w:t xml:space="preserve"> draw better conclusions, especially if machine learning is implemented. </w:t>
+        <w:t xml:space="preserve"> data in order to draw better conclusions, especially if machine learning is implemented. </w:t>
       </w:r>
     </w:p>
     <w:p>
@@ -1380,15 +1324,7 @@
         <w:pStyle w:val="Text"/>
       </w:pPr>
       <w:r>
-        <w:t xml:space="preserve">Each subject will need to trace the spiral with both their right and left hands </w:t>
-      </w:r>
-      <w:proofErr w:type="gramStart"/>
-      <w:r>
-        <w:t>in order for</w:t>
-      </w:r>
-      <w:proofErr w:type="gramEnd"/>
-      <w:r>
-        <w:t xml:space="preserve"> the effectiveness of the FUS treatment to be determined on the treated side of the brain.</w:t>
+        <w:t>Each subject will need to trace the spiral with both their right and left hands in order for the effectiveness of the FUS treatment to be determined on the treated side of the brain.</w:t>
       </w:r>
     </w:p>
     <w:p>
@@ -1425,6 +1361,7 @@
           <w:id w:val="-1923329716"/>
           <w:citation/>
         </w:sdtPr>
+        <w:sdtEndPr/>
         <w:sdtContent>
           <w:r>
             <w:fldChar w:fldCharType="begin"/>
@@ -1470,18 +1407,14 @@
         <w:t xml:space="preserve">article by </w:t>
       </w:r>
       <w:r>
-        <w:t xml:space="preserve">Adrian </w:t>
-      </w:r>
-      <w:proofErr w:type="spellStart"/>
-      <w:r>
-        <w:t>Rosebrock</w:t>
-      </w:r>
-      <w:proofErr w:type="spellEnd"/>
+        <w:t>Adrian Rosebrock</w:t>
+      </w:r>
       <w:sdt>
         <w:sdtPr>
           <w:id w:val="-1323658728"/>
           <w:citation/>
         </w:sdtPr>
+        <w:sdtEndPr/>
         <w:sdtContent>
           <w:r>
             <w:fldChar w:fldCharType="begin"/>
@@ -1527,15 +1460,7 @@
         <w:t xml:space="preserve">, permission was granted to use and further improve this code to suit the needs of this project. This code originally made use of </w:t>
       </w:r>
       <w:r>
-        <w:t>a text detector library, ‘</w:t>
-      </w:r>
-      <w:proofErr w:type="spellStart"/>
-      <w:r>
-        <w:t>frozen_east_text_detection</w:t>
-      </w:r>
-      <w:proofErr w:type="spellEnd"/>
-      <w:r>
-        <w:t>’, to detect the labels “Drawing A”, “Drawing B” and “Drawing C”</w:t>
+        <w:t>a text detector library, ‘frozen_east_text_detection’, to detect the labels “Drawing A”, “Drawing B” and “Drawing C”</w:t>
       </w:r>
       <w:r>
         <w:t>, and save them into a list</w:t>
@@ -2062,26 +1987,10 @@
         <w:t>This code also did not crop the line-drawing</w:t>
       </w:r>
       <w:r>
-        <w:t xml:space="preserve">, which was decided is a requirement for this investigation </w:t>
-      </w:r>
-      <w:proofErr w:type="gramStart"/>
-      <w:r>
-        <w:t>in order to</w:t>
-      </w:r>
-      <w:proofErr w:type="gramEnd"/>
-      <w:r>
-        <w:t xml:space="preserve"> be able to see whether analysing the spirals or lines provided more reliable results – and allowing for a combination of the two.  </w:t>
-      </w:r>
-      <w:r>
-        <w:t xml:space="preserve">It is imperative that as many spirals and line-drawings are isolated and cropped </w:t>
-      </w:r>
-      <w:proofErr w:type="gramStart"/>
-      <w:r>
-        <w:t>in order to</w:t>
-      </w:r>
-      <w:proofErr w:type="gramEnd"/>
-      <w:r>
-        <w:t xml:space="preserve"> have as much useable data as possible.</w:t>
+        <w:t xml:space="preserve">, which was decided is a requirement for this investigation in order to be able to see whether analysing the spirals or lines provided more reliable results – and allowing for a combination of the two.  </w:t>
+      </w:r>
+      <w:r>
+        <w:t>It is imperative that as many spirals and line-drawings are isolated and cropped in order to have as much useable data as possible.</w:t>
       </w:r>
     </w:p>
     <w:p>
@@ -2337,15 +2246,7 @@
         <w:t xml:space="preserve"> However, this provided to not be as simple as detecting the rectangles and </w:t>
       </w:r>
       <w:r>
-        <w:t xml:space="preserve">extracting the contained line-drawings due to the slight rotation of each page due to human error whilst scanning. Thus, compensation for this rotation needs to occur </w:t>
-      </w:r>
-      <w:proofErr w:type="gramStart"/>
-      <w:r>
-        <w:t>in order to</w:t>
-      </w:r>
-      <w:proofErr w:type="gramEnd"/>
-      <w:r>
-        <w:t xml:space="preserve"> prevent </w:t>
+        <w:t xml:space="preserve">extracting the contained line-drawings due to the slight rotation of each page due to human error whilst scanning. Thus, compensation for this rotation needs to occur in order to prevent </w:t>
       </w:r>
       <w:r>
         <w:t xml:space="preserve">erroneously cropped lines. </w:t>
@@ -2377,18 +2278,14 @@
         <w:t xml:space="preserve">: </w:t>
       </w:r>
       <w:r>
-        <w:t xml:space="preserve">Using code snippets from the article “Cropping Rotated Rectangles from Image with OpenCV” by </w:t>
-      </w:r>
-      <w:proofErr w:type="spellStart"/>
-      <w:r>
-        <w:t>jdhao</w:t>
-      </w:r>
-      <w:proofErr w:type="spellEnd"/>
+        <w:t>Using code snippets from the article “Cropping Rotated Rectangles from Image with OpenCV” by jdhao</w:t>
+      </w:r>
       <w:sdt>
         <w:sdtPr>
           <w:id w:val="-2027157799"/>
           <w:citation/>
         </w:sdtPr>
+        <w:sdtEndPr/>
         <w:sdtContent>
           <w:r>
             <w:fldChar w:fldCharType="begin"/>
@@ -2434,18 +2331,14 @@
         <w:t>“</w:t>
       </w:r>
       <w:r>
-        <w:t xml:space="preserve">OpenCV shape detection” by Adrian </w:t>
-      </w:r>
-      <w:proofErr w:type="spellStart"/>
-      <w:r>
-        <w:t>Rosebrock</w:t>
-      </w:r>
-      <w:proofErr w:type="spellEnd"/>
+        <w:t>OpenCV shape detection” by Adrian Rosebrock</w:t>
+      </w:r>
       <w:sdt>
         <w:sdtPr>
           <w:id w:val="301663478"/>
           <w:citation/>
         </w:sdtPr>
+        <w:sdtEndPr/>
         <w:sdtContent>
           <w:r>
             <w:fldChar w:fldCharType="begin"/>
@@ -3349,7 +3242,13 @@
         <w:t xml:space="preserve">ut of the 1161 total scanned images, </w:t>
       </w:r>
       <w:r>
-        <w:t xml:space="preserve">a total of 1019 line-drawing C images were successfully extracted. This is </w:t>
+        <w:t>a total of 101</w:t>
+      </w:r>
+      <w:r>
+        <w:t>8</w:t>
+      </w:r>
+      <w:r>
+        <w:t xml:space="preserve"> line-drawing C images were successfully extracted. This is </w:t>
       </w:r>
       <w:r>
         <w:t xml:space="preserve">a success rate of 87.8%. </w:t>
@@ -3361,15 +3260,7 @@
         <w:t>, it was realised that most of</w:t>
       </w:r>
       <w:r>
-        <w:t xml:space="preserve"> the unsuccessful extractions were </w:t>
-      </w:r>
-      <w:proofErr w:type="gramStart"/>
-      <w:r>
-        <w:t>due to the fact that</w:t>
-      </w:r>
-      <w:proofErr w:type="gramEnd"/>
-      <w:r>
-        <w:t xml:space="preserve"> a handful of patients did not </w:t>
+        <w:t xml:space="preserve"> the unsuccessful extractions were due to the fact that a handful of patients did not </w:t>
       </w:r>
       <w:r>
         <w:t>fill in the line-block C part of the template</w:t>
@@ -3400,18 +3291,14 @@
         <w:pStyle w:val="Text"/>
       </w:pPr>
       <w:r>
-        <w:t xml:space="preserve">The spiral drawings on each template were analysed using a method researched and implemented by group member, Robyn </w:t>
-      </w:r>
-      <w:proofErr w:type="spellStart"/>
-      <w:r>
-        <w:t>Gebbie</w:t>
-      </w:r>
-      <w:proofErr w:type="spellEnd"/>
+        <w:t>The spiral drawings on each template were analysed using a method researched and implemented by group member, Robyn Gebbie</w:t>
+      </w:r>
       <w:sdt>
         <w:sdtPr>
           <w:id w:val="-724523074"/>
           <w:citation/>
         </w:sdtPr>
+        <w:sdtEndPr/>
         <w:sdtContent>
           <w:r>
             <w:fldChar w:fldCharType="begin"/>
@@ -3522,6 +3409,7 @@
           <w:id w:val="1438874794"/>
           <w:citation/>
         </w:sdtPr>
+        <w:sdtEndPr/>
         <w:sdtContent>
           <w:r>
             <w:rPr>
@@ -3621,21 +3509,14 @@
         <w:t>The centre of each spiral is calculated</w:t>
       </w:r>
       <w:r>
-        <w:t xml:space="preserve">. The ratio of the vertical and horizontal distances between the centre and each pixel is then found </w:t>
-      </w:r>
-      <w:proofErr w:type="gramStart"/>
-      <w:r>
-        <w:t>in order to</w:t>
-      </w:r>
-      <w:proofErr w:type="gramEnd"/>
-      <w:r>
-        <w:t xml:space="preserve"> take the inverse tangent to produce the ‘pixel angle’</w:t>
+        <w:t>. The ratio of the vertical and horizontal distances between the centre and each pixel is then found in order to take the inverse tangent to produce the ‘pixel angle’</w:t>
       </w:r>
       <w:sdt>
         <w:sdtPr>
           <w:id w:val="-823891419"/>
           <w:citation/>
         </w:sdtPr>
+        <w:sdtEndPr/>
         <w:sdtContent>
           <w:r>
             <w:fldChar w:fldCharType="begin"/>
@@ -4274,15 +4155,7 @@
     </w:p>
     <w:p>
       <w:r>
-        <w:t xml:space="preserve">The spirals of each patient after various treatment times were analysed using this method </w:t>
-      </w:r>
-      <w:proofErr w:type="gramStart"/>
-      <w:r>
-        <w:t>in order to</w:t>
-      </w:r>
-      <w:proofErr w:type="gramEnd"/>
-      <w:r>
-        <w:t xml:space="preserve"> determine whether the patient’s tremor improved. As seen in figure </w:t>
+        <w:t xml:space="preserve">The spirals of each patient after various treatment times were analysed using this method in order to determine whether the patient’s tremor improved. As seen in figure </w:t>
       </w:r>
       <w:r>
         <w:rPr>
@@ -4332,51 +4205,47 @@
         <w:t xml:space="preserve"> and</w:t>
       </w:r>
       <w:r>
-        <w:br/>
-        <w:t>Number of</w:t>
+        <w:t xml:space="preserve"> Peak</w:t>
+      </w:r>
+      <w:r>
+        <w:t>S</w:t>
+      </w:r>
+    </w:p>
+    <w:p>
+      <w:pPr>
+        <w:pStyle w:val="Text"/>
+      </w:pPr>
+      <w:r>
+        <w:t>After</w:t>
+      </w:r>
+      <w:r>
+        <w:t xml:space="preserve"> the</w:t>
+      </w:r>
+      <w:r>
+        <w:t xml:space="preserve"> pre-processing</w:t>
+      </w:r>
+      <w:r>
+        <w:t xml:space="preserve"> mentioned </w:t>
+      </w:r>
+      <w:r>
+        <w:t>in section 5.3 above</w:t>
+      </w:r>
+      <w:r>
+        <w:t xml:space="preserve">, </w:t>
+      </w:r>
+      <w:r>
+        <w:t xml:space="preserve">each of the top-most </w:t>
+      </w:r>
+      <w:r>
+        <w:t>line drawing</w:t>
+      </w:r>
+      <w:r>
+        <w:t>s</w:t>
       </w:r>
       <w:r>
         <w:t xml:space="preserve"> </w:t>
       </w:r>
       <w:r>
-        <w:t>peaks</w:t>
-      </w:r>
-    </w:p>
-    <w:p>
-      <w:pPr>
-        <w:pStyle w:val="Text"/>
-      </w:pPr>
-      <w:r>
-        <w:t>After</w:t>
-      </w:r>
-      <w:r>
-        <w:t xml:space="preserve"> the</w:t>
-      </w:r>
-      <w:r>
-        <w:t xml:space="preserve"> pre-processing</w:t>
-      </w:r>
-      <w:r>
-        <w:t xml:space="preserve"> mentioned </w:t>
-      </w:r>
-      <w:r>
-        <w:t>in section 5.3 above</w:t>
-      </w:r>
-      <w:r>
-        <w:t xml:space="preserve">, </w:t>
-      </w:r>
-      <w:r>
-        <w:t xml:space="preserve">each of the top-most </w:t>
-      </w:r>
-      <w:r>
-        <w:t>line drawing</w:t>
-      </w:r>
-      <w:r>
-        <w:t>s</w:t>
-      </w:r>
-      <w:r>
-        <w:t xml:space="preserve"> </w:t>
-      </w:r>
-      <w:r>
         <w:t>have been successfully extracted</w:t>
       </w:r>
       <w:r>
@@ -4410,7 +4279,13 @@
         <w:t>are</w:t>
       </w:r>
       <w:r>
-        <w:t xml:space="preserve"> a total of 1019 useable line</w:t>
+        <w:t xml:space="preserve"> a total of 101</w:t>
+      </w:r>
+      <w:r>
+        <w:t>8</w:t>
+      </w:r>
+      <w:r>
+        <w:t xml:space="preserve"> useable line</w:t>
       </w:r>
       <w:r>
         <w:t xml:space="preserve">s </w:t>
@@ -4476,19 +4351,7 @@
           <w:rPr>
             <w:rFonts w:ascii="Cambria Math" w:hAnsi="Cambria Math"/>
           </w:rPr>
-          <m:t>point(</m:t>
-        </m:r>
-        <m:r>
-          <w:rPr>
-            <w:rFonts w:ascii="Cambria Math" w:hAnsi="Cambria Math"/>
-          </w:rPr>
-          <m:t xml:space="preserve"> </m:t>
-        </m:r>
-        <m:r>
-          <w:rPr>
-            <w:rFonts w:ascii="Cambria Math" w:hAnsi="Cambria Math"/>
-          </w:rPr>
-          <m:t>)</m:t>
+          <m:t>point( )</m:t>
         </m:r>
       </m:oMath>
       <w:r>
@@ -4512,6 +4375,7 @@
           <w:id w:val="-133334194"/>
           <w:citation/>
         </w:sdtPr>
+        <w:sdtEndPr/>
         <w:sdtContent>
           <w:r>
             <w:fldChar w:fldCharType="begin"/>
@@ -4653,6 +4517,7 @@
           <w:id w:val="833799152"/>
           <w:citation/>
         </w:sdtPr>
+        <w:sdtEndPr/>
         <w:sdtContent>
           <w:r>
             <w:fldChar w:fldCharType="begin"/>
@@ -4775,19 +4640,15 @@
       <w:r>
         <w:t xml:space="preserve">real one-dimensional Fourier Transform is computed using the </w:t>
       </w:r>
-      <w:proofErr w:type="spellStart"/>
-      <w:r>
-        <w:t>SciPy.fft</w:t>
-      </w:r>
-      <w:proofErr w:type="spellEnd"/>
-      <w:r>
-        <w:t xml:space="preserve"> Python package</w:t>
+      <w:r>
+        <w:t>SciPy.fft Python package</w:t>
       </w:r>
       <w:sdt>
         <w:sdtPr>
           <w:id w:val="1996603898"/>
           <w:citation/>
         </w:sdtPr>
+        <w:sdtEndPr/>
         <w:sdtContent>
           <w:r>
             <w:fldChar w:fldCharType="begin"/>
@@ -4831,34 +4692,14 @@
           <w:rPr>
             <w:rFonts w:ascii="Cambria Math" w:hAnsi="Cambria Math"/>
           </w:rPr>
-          <m:t>rfft(</m:t>
-        </m:r>
-        <m:r>
-          <w:rPr>
-            <w:rFonts w:ascii="Cambria Math" w:hAnsi="Cambria Math"/>
-          </w:rPr>
-          <m:t xml:space="preserve"> </m:t>
-        </m:r>
-        <m:r>
-          <w:rPr>
-            <w:rFonts w:ascii="Cambria Math" w:hAnsi="Cambria Math"/>
-          </w:rPr>
-          <m:t>)</m:t>
+          <m:t>rfft( )</m:t>
         </m:r>
       </m:oMath>
       <w:r>
         <w:t xml:space="preserve"> is used. </w:t>
       </w:r>
       <w:r>
-        <w:t xml:space="preserve">From this transform, </w:t>
-      </w:r>
-      <w:proofErr w:type="gramStart"/>
-      <w:r>
-        <w:t>it can be seen that there</w:t>
-      </w:r>
-      <w:proofErr w:type="gramEnd"/>
-      <w:r>
-        <w:t xml:space="preserve"> is only a small range of useful frequencies present in the line-function. </w:t>
+        <w:t xml:space="preserve">From this transform, it can be seen that there is only a small range of useful frequencies present in the line-function. </w:t>
       </w:r>
       <w:r>
         <w:t>It was decided to keep only 5% of the frequencies, and discard t</w:t>
@@ -4876,14 +4717,14 @@
         <w:t xml:space="preserve">. </w:t>
       </w:r>
       <w:r>
-        <w:t xml:space="preserve">The inverse real discrete Fourier </w:t>
+        <w:t xml:space="preserve">The inverse real discrete Fourier Transform is then computed, resulting in </w:t>
+      </w:r>
+      <w:r>
+        <w:t xml:space="preserve">line-graphs that </w:t>
       </w:r>
       <w:r>
         <w:lastRenderedPageBreak/>
-        <w:t xml:space="preserve">Transform is then computed, resulting in </w:t>
-      </w:r>
-      <w:r>
-        <w:t xml:space="preserve">line-graphs that are noise free. </w:t>
+        <w:t xml:space="preserve">are noise free. </w:t>
       </w:r>
     </w:p>
     <w:p>
@@ -4894,6 +4735,641 @@
         <w:rPr>
           <w:i/>
           <w:iCs/>
+          <w:noProof/>
+        </w:rPr>
+        <mc:AlternateContent>
+          <mc:Choice Requires="wpg">
+            <w:drawing>
+              <wp:anchor distT="0" distB="0" distL="114300" distR="114300" simplePos="0" relativeHeight="251668480" behindDoc="0" locked="0" layoutInCell="1" allowOverlap="1" wp14:anchorId="4AE29C5B" wp14:editId="248B0E58">
+                <wp:simplePos x="0" y="0"/>
+                <wp:positionH relativeFrom="column">
+                  <wp:posOffset>-91440</wp:posOffset>
+                </wp:positionH>
+                <wp:positionV relativeFrom="paragraph">
+                  <wp:posOffset>2319020</wp:posOffset>
+                </wp:positionV>
+                <wp:extent cx="3117850" cy="1346200"/>
+                <wp:effectExtent l="0" t="0" r="6350" b="6350"/>
+                <wp:wrapSquare wrapText="bothSides"/>
+                <wp:docPr id="51" name="Group 51"/>
+                <wp:cNvGraphicFramePr/>
+                <a:graphic xmlns:a="http://schemas.openxmlformats.org/drawingml/2006/main">
+                  <a:graphicData uri="http://schemas.microsoft.com/office/word/2010/wordprocessingGroup">
+                    <wpg:wgp>
+                      <wpg:cNvGrpSpPr/>
+                      <wpg:grpSpPr>
+                        <a:xfrm>
+                          <a:off x="0" y="0"/>
+                          <a:ext cx="3117850" cy="1346200"/>
+                          <a:chOff x="0" y="25758"/>
+                          <a:chExt cx="3118244" cy="1347470"/>
+                        </a:xfrm>
+                      </wpg:grpSpPr>
+                      <wpg:grpSp>
+                        <wpg:cNvPr id="43" name="Group 43"/>
+                        <wpg:cNvGrpSpPr/>
+                        <wpg:grpSpPr>
+                          <a:xfrm>
+                            <a:off x="211214" y="25758"/>
+                            <a:ext cx="2907030" cy="1347470"/>
+                            <a:chOff x="122189" y="0"/>
+                            <a:chExt cx="2918606" cy="1347470"/>
+                          </a:xfrm>
+                        </wpg:grpSpPr>
+                        <pic:pic xmlns:pic="http://schemas.openxmlformats.org/drawingml/2006/picture">
+                          <pic:nvPicPr>
+                            <pic:cNvPr id="40" name="Picture 40"/>
+                            <pic:cNvPicPr>
+                              <a:picLocks noChangeAspect="1"/>
+                            </pic:cNvPicPr>
+                          </pic:nvPicPr>
+                          <pic:blipFill rotWithShape="1">
+                            <a:blip r:embed="rId28" cstate="print">
+                              <a:extLst>
+                                <a:ext uri="{28A0092B-C50C-407E-A947-70E740481C1C}">
+                                  <a14:useLocalDpi xmlns:a14="http://schemas.microsoft.com/office/drawing/2010/main" val="0"/>
+                                </a:ext>
+                              </a:extLst>
+                            </a:blip>
+                            <a:srcRect b="4646"/>
+                            <a:stretch/>
+                          </pic:blipFill>
+                          <pic:spPr bwMode="auto">
+                            <a:xfrm>
+                              <a:off x="122189" y="0"/>
+                              <a:ext cx="1475105" cy="1347470"/>
+                            </a:xfrm>
+                            <a:prstGeom prst="rect">
+                              <a:avLst/>
+                            </a:prstGeom>
+                            <a:noFill/>
+                            <a:ln>
+                              <a:noFill/>
+                            </a:ln>
+                            <a:extLst>
+                              <a:ext uri="{53640926-AAD7-44D8-BBD7-CCE9431645EC}">
+                                <a14:shadowObscured xmlns:a14="http://schemas.microsoft.com/office/drawing/2010/main"/>
+                              </a:ext>
+                            </a:extLst>
+                          </pic:spPr>
+                        </pic:pic>
+                        <pic:pic xmlns:pic="http://schemas.openxmlformats.org/drawingml/2006/picture">
+                          <pic:nvPicPr>
+                            <pic:cNvPr id="41" name="Picture 41"/>
+                            <pic:cNvPicPr>
+                              <a:picLocks noChangeAspect="1"/>
+                            </pic:cNvPicPr>
+                          </pic:nvPicPr>
+                          <pic:blipFill rotWithShape="1">
+                            <a:blip r:embed="rId29" cstate="print">
+                              <a:extLst>
+                                <a:ext uri="{28A0092B-C50C-407E-A947-70E740481C1C}">
+                                  <a14:useLocalDpi xmlns:a14="http://schemas.microsoft.com/office/drawing/2010/main" val="0"/>
+                                </a:ext>
+                              </a:extLst>
+                            </a:blip>
+                            <a:srcRect b="4593"/>
+                            <a:stretch/>
+                          </pic:blipFill>
+                          <pic:spPr bwMode="auto">
+                            <a:xfrm>
+                              <a:off x="1566325" y="0"/>
+                              <a:ext cx="1474470" cy="1347470"/>
+                            </a:xfrm>
+                            <a:prstGeom prst="rect">
+                              <a:avLst/>
+                            </a:prstGeom>
+                            <a:noFill/>
+                            <a:ln>
+                              <a:noFill/>
+                            </a:ln>
+                            <a:extLst>
+                              <a:ext uri="{53640926-AAD7-44D8-BBD7-CCE9431645EC}">
+                                <a14:shadowObscured xmlns:a14="http://schemas.microsoft.com/office/drawing/2010/main"/>
+                              </a:ext>
+                            </a:extLst>
+                          </pic:spPr>
+                        </pic:pic>
+                      </wpg:grpSp>
+                      <wpg:grpSp>
+                        <wpg:cNvPr id="50" name="Group 50"/>
+                        <wpg:cNvGrpSpPr/>
+                        <wpg:grpSpPr>
+                          <a:xfrm>
+                            <a:off x="0" y="30489"/>
+                            <a:ext cx="320040" cy="1342739"/>
+                            <a:chOff x="0" y="30489"/>
+                            <a:chExt cx="320040" cy="1342739"/>
+                          </a:xfrm>
+                        </wpg:grpSpPr>
+                        <wps:wsp>
+                          <wps:cNvPr id="217" name="Text Box 2"/>
+                          <wps:cNvSpPr txBox="1">
+                            <a:spLocks noChangeArrowheads="1"/>
+                          </wps:cNvSpPr>
+                          <wps:spPr bwMode="auto">
+                            <a:xfrm>
+                              <a:off x="0" y="30489"/>
+                              <a:ext cx="320040" cy="306705"/>
+                            </a:xfrm>
+                            <a:prstGeom prst="rect">
+                              <a:avLst/>
+                            </a:prstGeom>
+                            <a:noFill/>
+                            <a:ln w="9525">
+                              <a:noFill/>
+                              <a:miter lim="800000"/>
+                              <a:headEnd/>
+                              <a:tailEnd/>
+                            </a:ln>
+                          </wps:spPr>
+                          <wps:txbx>
+                            <w:txbxContent>
+                              <w:p>
+                                <w:pPr>
+                                  <w:rPr>
+                                    <w:rFonts w:asciiTheme="minorHAnsi" w:eastAsiaTheme="minorEastAsia" w:hAnsiTheme="minorHAnsi" w:cstheme="minorBidi"/>
+                                    <w:b/>
+                                    <w:bCs/>
+                                    <w:iCs/>
+                                    <w:color w:val="0070C0"/>
+                                    <w:sz w:val="24"/>
+                                    <w:szCs w:val="24"/>
+                                  </w:rPr>
+                                </w:pPr>
+                                <m:oMathPara>
+                                  <m:oMath>
+                                    <m:r>
+                                      <m:rPr>
+                                        <m:sty m:val="b"/>
+                                      </m:rPr>
+                                      <w:rPr>
+                                        <w:rFonts w:ascii="Cambria Math" w:hAnsi="Cambria Math"/>
+                                        <w:color w:val="0070C0"/>
+                                        <w:sz w:val="24"/>
+                                        <w:szCs w:val="24"/>
+                                      </w:rPr>
+                                      <m:t>A</m:t>
+                                    </m:r>
+                                  </m:oMath>
+                                </m:oMathPara>
+                              </w:p>
+                            </w:txbxContent>
+                          </wps:txbx>
+                          <wps:bodyPr rot="0" vert="horz" wrap="square" lIns="91440" tIns="45720" rIns="91440" bIns="45720" anchor="t" anchorCtr="0">
+                            <a:noAutofit/>
+                          </wps:bodyPr>
+                        </wps:wsp>
+                        <wps:wsp>
+                          <wps:cNvPr id="46" name="Text Box 2"/>
+                          <wps:cNvSpPr txBox="1">
+                            <a:spLocks noChangeArrowheads="1"/>
+                          </wps:cNvSpPr>
+                          <wps:spPr bwMode="auto">
+                            <a:xfrm>
+                              <a:off x="0" y="295904"/>
+                              <a:ext cx="320040" cy="325120"/>
+                            </a:xfrm>
+                            <a:prstGeom prst="rect">
+                              <a:avLst/>
+                            </a:prstGeom>
+                            <a:noFill/>
+                            <a:ln w="9525">
+                              <a:noFill/>
+                              <a:miter lim="800000"/>
+                              <a:headEnd/>
+                              <a:tailEnd/>
+                            </a:ln>
+                          </wps:spPr>
+                          <wps:txbx>
+                            <w:txbxContent>
+                              <w:p>
+                                <w:pPr>
+                                  <w:rPr>
+                                    <w:rFonts w:asciiTheme="minorHAnsi" w:eastAsiaTheme="minorEastAsia" w:hAnsiTheme="minorHAnsi" w:cstheme="minorBidi"/>
+                                    <w:b/>
+                                    <w:bCs/>
+                                    <w:iCs/>
+                                    <w:color w:val="0070C0"/>
+                                    <w:sz w:val="24"/>
+                                    <w:szCs w:val="24"/>
+                                  </w:rPr>
+                                </w:pPr>
+                                <m:oMathPara>
+                                  <m:oMath>
+                                    <m:r>
+                                      <m:rPr>
+                                        <m:sty m:val="b"/>
+                                      </m:rPr>
+                                      <w:rPr>
+                                        <w:rFonts w:ascii="Cambria Math" w:hAnsi="Cambria Math"/>
+                                        <w:color w:val="0070C0"/>
+                                        <w:sz w:val="24"/>
+                                        <w:szCs w:val="24"/>
+                                      </w:rPr>
+                                      <m:t>B</m:t>
+                                    </m:r>
+                                  </m:oMath>
+                                </m:oMathPara>
+                              </w:p>
+                            </w:txbxContent>
+                          </wps:txbx>
+                          <wps:bodyPr rot="0" vert="horz" wrap="square" lIns="91440" tIns="45720" rIns="91440" bIns="45720" anchor="t" anchorCtr="0">
+                            <a:noAutofit/>
+                          </wps:bodyPr>
+                        </wps:wsp>
+                        <wps:wsp>
+                          <wps:cNvPr id="47" name="Text Box 2"/>
+                          <wps:cNvSpPr txBox="1">
+                            <a:spLocks noChangeArrowheads="1"/>
+                          </wps:cNvSpPr>
+                          <wps:spPr bwMode="auto">
+                            <a:xfrm>
+                              <a:off x="0" y="563785"/>
+                              <a:ext cx="320040" cy="325120"/>
+                            </a:xfrm>
+                            <a:prstGeom prst="rect">
+                              <a:avLst/>
+                            </a:prstGeom>
+                            <a:noFill/>
+                            <a:ln w="9525">
+                              <a:noFill/>
+                              <a:miter lim="800000"/>
+                              <a:headEnd/>
+                              <a:tailEnd/>
+                            </a:ln>
+                          </wps:spPr>
+                          <wps:txbx>
+                            <w:txbxContent>
+                              <w:p>
+                                <w:pPr>
+                                  <w:rPr>
+                                    <w:rFonts w:asciiTheme="minorHAnsi" w:eastAsiaTheme="minorEastAsia" w:hAnsiTheme="minorHAnsi" w:cstheme="minorBidi"/>
+                                    <w:b/>
+                                    <w:bCs/>
+                                    <w:color w:val="0070C0"/>
+                                    <w:sz w:val="24"/>
+                                    <w:szCs w:val="24"/>
+                                  </w:rPr>
+                                </w:pPr>
+                                <m:oMathPara>
+                                  <m:oMath>
+                                    <m:r>
+                                      <m:rPr>
+                                        <m:sty m:val="b"/>
+                                      </m:rPr>
+                                      <w:rPr>
+                                        <w:rFonts w:ascii="Cambria Math" w:eastAsiaTheme="minorEastAsia" w:hAnsi="Cambria Math" w:cstheme="minorBidi"/>
+                                        <w:color w:val="0070C0"/>
+                                        <w:sz w:val="24"/>
+                                        <w:szCs w:val="24"/>
+                                      </w:rPr>
+                                      <m:t>C</m:t>
+                                    </m:r>
+                                  </m:oMath>
+                                </m:oMathPara>
+                              </w:p>
+                            </w:txbxContent>
+                          </wps:txbx>
+                          <wps:bodyPr rot="0" vert="horz" wrap="square" lIns="91440" tIns="45720" rIns="91440" bIns="45720" anchor="t" anchorCtr="0">
+                            <a:noAutofit/>
+                          </wps:bodyPr>
+                        </wps:wsp>
+                        <wps:wsp>
+                          <wps:cNvPr id="48" name="Text Box 2"/>
+                          <wps:cNvSpPr txBox="1">
+                            <a:spLocks noChangeArrowheads="1"/>
+                          </wps:cNvSpPr>
+                          <wps:spPr bwMode="auto">
+                            <a:xfrm>
+                              <a:off x="0" y="834241"/>
+                              <a:ext cx="320040" cy="325120"/>
+                            </a:xfrm>
+                            <a:prstGeom prst="rect">
+                              <a:avLst/>
+                            </a:prstGeom>
+                            <a:noFill/>
+                            <a:ln w="9525">
+                              <a:noFill/>
+                              <a:miter lim="800000"/>
+                              <a:headEnd/>
+                              <a:tailEnd/>
+                            </a:ln>
+                          </wps:spPr>
+                          <wps:txbx>
+                            <w:txbxContent>
+                              <w:p>
+                                <w:pPr>
+                                  <w:rPr>
+                                    <w:rFonts w:asciiTheme="minorHAnsi" w:eastAsiaTheme="minorEastAsia" w:hAnsiTheme="minorHAnsi" w:cstheme="minorBidi"/>
+                                    <w:b/>
+                                    <w:bCs/>
+                                    <w:iCs/>
+                                    <w:color w:val="0070C0"/>
+                                    <w:sz w:val="24"/>
+                                    <w:szCs w:val="24"/>
+                                    <w:lang w:val="en-ZA"/>
+                                  </w:rPr>
+                                </w:pPr>
+                                <m:oMathPara>
+                                  <m:oMath>
+                                    <m:r>
+                                      <m:rPr>
+                                        <m:sty m:val="b"/>
+                                      </m:rPr>
+                                      <w:rPr>
+                                        <w:rFonts w:ascii="Cambria Math" w:eastAsiaTheme="minorEastAsia" w:hAnsi="Cambria Math" w:cstheme="minorBidi"/>
+                                        <w:color w:val="0070C0"/>
+                                        <w:sz w:val="24"/>
+                                        <w:szCs w:val="24"/>
+                                        <w:lang w:val="en-ZA"/>
+                                      </w:rPr>
+                                      <m:t>D</m:t>
+                                    </m:r>
+                                  </m:oMath>
+                                </m:oMathPara>
+                              </w:p>
+                            </w:txbxContent>
+                          </wps:txbx>
+                          <wps:bodyPr rot="0" vert="horz" wrap="square" lIns="91440" tIns="45720" rIns="91440" bIns="45720" anchor="t" anchorCtr="0">
+                            <a:noAutofit/>
+                          </wps:bodyPr>
+                        </wps:wsp>
+                        <wps:wsp>
+                          <wps:cNvPr id="49" name="Text Box 2"/>
+                          <wps:cNvSpPr txBox="1">
+                            <a:spLocks noChangeArrowheads="1"/>
+                          </wps:cNvSpPr>
+                          <wps:spPr bwMode="auto">
+                            <a:xfrm>
+                              <a:off x="0" y="1099335"/>
+                              <a:ext cx="320040" cy="273893"/>
+                            </a:xfrm>
+                            <a:prstGeom prst="rect">
+                              <a:avLst/>
+                            </a:prstGeom>
+                            <a:noFill/>
+                            <a:ln w="9525">
+                              <a:noFill/>
+                              <a:miter lim="800000"/>
+                              <a:headEnd/>
+                              <a:tailEnd/>
+                            </a:ln>
+                          </wps:spPr>
+                          <wps:txbx>
+                            <w:txbxContent>
+                              <w:p>
+                                <w:pPr>
+                                  <w:rPr>
+                                    <w:rFonts w:asciiTheme="minorHAnsi" w:eastAsiaTheme="minorEastAsia" w:hAnsiTheme="minorHAnsi" w:cstheme="minorBidi"/>
+                                    <w:b/>
+                                    <w:bCs/>
+                                    <w:iCs/>
+                                    <w:color w:val="0070C0"/>
+                                    <w:sz w:val="24"/>
+                                    <w:szCs w:val="24"/>
+                                    <w:lang w:val="en-ZA"/>
+                                  </w:rPr>
+                                </w:pPr>
+                                <m:oMathPara>
+                                  <m:oMath>
+                                    <m:r>
+                                      <m:rPr>
+                                        <m:sty m:val="b"/>
+                                      </m:rPr>
+                                      <w:rPr>
+                                        <w:rFonts w:ascii="Cambria Math" w:eastAsiaTheme="minorEastAsia" w:hAnsi="Cambria Math" w:cstheme="minorBidi"/>
+                                        <w:color w:val="0070C0"/>
+                                        <w:sz w:val="24"/>
+                                        <w:szCs w:val="24"/>
+                                        <w:lang w:val="en-ZA"/>
+                                      </w:rPr>
+                                      <m:t>E</m:t>
+                                    </m:r>
+                                  </m:oMath>
+                                </m:oMathPara>
+                              </w:p>
+                            </w:txbxContent>
+                          </wps:txbx>
+                          <wps:bodyPr rot="0" vert="horz" wrap="square" lIns="91440" tIns="45720" rIns="91440" bIns="45720" anchor="t" anchorCtr="0">
+                            <a:noAutofit/>
+                          </wps:bodyPr>
+                        </wps:wsp>
+                      </wpg:grpSp>
+                    </wpg:wgp>
+                  </a:graphicData>
+                </a:graphic>
+                <wp14:sizeRelV relativeFrom="margin">
+                  <wp14:pctHeight>0</wp14:pctHeight>
+                </wp14:sizeRelV>
+              </wp:anchor>
+            </w:drawing>
+          </mc:Choice>
+          <mc:Fallback>
+            <w:pict>
+              <v:group w14:anchorId="4AE29C5B" id="Group 51" o:spid="_x0000_s1042" style="position:absolute;left:0;text-align:left;margin-left:-7.2pt;margin-top:182.6pt;width:245.5pt;height:106pt;z-index:251668480;mso-position-horizontal-relative:text;mso-position-vertical-relative:text;mso-height-relative:margin" coordorigin=",257" coordsize="31182,13474" o:gfxdata="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">
+                <v:group id="Group 43" o:spid="_x0000_s1043" style="position:absolute;left:2112;top:257;width:29070;height:13475" coordorigin="1221" coordsize="29186,13474" o:gfxdata="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">
+                  <v:shape id="Picture 40" o:spid="_x0000_s1044" type="#_x0000_t75" style="position:absolute;left:1221;width:14751;height:13474;visibility:visible;mso-wrap-style:square" o:gfxdata="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">
+                    <v:imagedata r:id="rId30" o:title="" cropbottom="3045f"/>
+                  </v:shape>
+                  <v:shape id="Picture 41" o:spid="_x0000_s1045" type="#_x0000_t75" style="position:absolute;left:15663;width:14744;height:13474;visibility:visible;mso-wrap-style:square" o:gfxdata="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">
+                    <v:imagedata r:id="rId31" o:title="" cropbottom="3010f"/>
+                  </v:shape>
+                </v:group>
+                <v:group id="Group 50" o:spid="_x0000_s1046" style="position:absolute;top:304;width:3200;height:13428" coordorigin=",304" coordsize="3200,13427" o:gfxdata="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">
+                  <v:shapetype id="_x0000_t202" coordsize="21600,21600" o:spt="202" path="m,l,21600r21600,l21600,xe">
+                    <v:stroke joinstyle="miter"/>
+                    <v:path gradientshapeok="t" o:connecttype="rect"/>
+                  </v:shapetype>
+                  <v:shape id="Text Box 2" o:spid="_x0000_s1047" type="#_x0000_t202" style="position:absolute;top:304;width:3200;height:3067;visibility:visible;mso-wrap-style:square;v-text-anchor:top" o:gfxdata="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" filled="f" stroked="f">
+                    <v:textbox>
+                      <w:txbxContent>
+                        <w:p>
+                          <w:pPr>
+                            <w:rPr>
+                              <w:rFonts w:asciiTheme="minorHAnsi" w:eastAsiaTheme="minorEastAsia" w:hAnsiTheme="minorHAnsi" w:cstheme="minorBidi"/>
+                              <w:b/>
+                              <w:bCs/>
+                              <w:iCs/>
+                              <w:color w:val="0070C0"/>
+                              <w:sz w:val="24"/>
+                              <w:szCs w:val="24"/>
+                            </w:rPr>
+                          </w:pPr>
+                          <m:oMathPara>
+                            <m:oMath>
+                              <m:r>
+                                <m:rPr>
+                                  <m:sty m:val="b"/>
+                                </m:rPr>
+                                <w:rPr>
+                                  <w:rFonts w:ascii="Cambria Math" w:hAnsi="Cambria Math"/>
+                                  <w:color w:val="0070C0"/>
+                                  <w:sz w:val="24"/>
+                                  <w:szCs w:val="24"/>
+                                </w:rPr>
+                                <m:t>A</m:t>
+                              </m:r>
+                            </m:oMath>
+                          </m:oMathPara>
+                        </w:p>
+                      </w:txbxContent>
+                    </v:textbox>
+                  </v:shape>
+                  <v:shape id="Text Box 2" o:spid="_x0000_s1048" type="#_x0000_t202" style="position:absolute;top:2959;width:3200;height:3251;visibility:visible;mso-wrap-style:square;v-text-anchor:top" o:gfxdata="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" filled="f" stroked="f">
+                    <v:textbox>
+                      <w:txbxContent>
+                        <w:p>
+                          <w:pPr>
+                            <w:rPr>
+                              <w:rFonts w:asciiTheme="minorHAnsi" w:eastAsiaTheme="minorEastAsia" w:hAnsiTheme="minorHAnsi" w:cstheme="minorBidi"/>
+                              <w:b/>
+                              <w:bCs/>
+                              <w:iCs/>
+                              <w:color w:val="0070C0"/>
+                              <w:sz w:val="24"/>
+                              <w:szCs w:val="24"/>
+                            </w:rPr>
+                          </w:pPr>
+                          <m:oMathPara>
+                            <m:oMath>
+                              <m:r>
+                                <m:rPr>
+                                  <m:sty m:val="b"/>
+                                </m:rPr>
+                                <w:rPr>
+                                  <w:rFonts w:ascii="Cambria Math" w:hAnsi="Cambria Math"/>
+                                  <w:color w:val="0070C0"/>
+                                  <w:sz w:val="24"/>
+                                  <w:szCs w:val="24"/>
+                                </w:rPr>
+                                <m:t>B</m:t>
+                              </m:r>
+                            </m:oMath>
+                          </m:oMathPara>
+                        </w:p>
+                      </w:txbxContent>
+                    </v:textbox>
+                  </v:shape>
+                  <v:shape id="Text Box 2" o:spid="_x0000_s1049" type="#_x0000_t202" style="position:absolute;top:5637;width:3200;height:3252;visibility:visible;mso-wrap-style:square;v-text-anchor:top" o:gfxdata="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" filled="f" stroked="f">
+                    <v:textbox>
+                      <w:txbxContent>
+                        <w:p>
+                          <w:pPr>
+                            <w:rPr>
+                              <w:rFonts w:asciiTheme="minorHAnsi" w:eastAsiaTheme="minorEastAsia" w:hAnsiTheme="minorHAnsi" w:cstheme="minorBidi"/>
+                              <w:b/>
+                              <w:bCs/>
+                              <w:color w:val="0070C0"/>
+                              <w:sz w:val="24"/>
+                              <w:szCs w:val="24"/>
+                            </w:rPr>
+                          </w:pPr>
+                          <m:oMathPara>
+                            <m:oMath>
+                              <m:r>
+                                <m:rPr>
+                                  <m:sty m:val="b"/>
+                                </m:rPr>
+                                <w:rPr>
+                                  <w:rFonts w:ascii="Cambria Math" w:eastAsiaTheme="minorEastAsia" w:hAnsi="Cambria Math" w:cstheme="minorBidi"/>
+                                  <w:color w:val="0070C0"/>
+                                  <w:sz w:val="24"/>
+                                  <w:szCs w:val="24"/>
+                                </w:rPr>
+                                <m:t>C</m:t>
+                              </m:r>
+                            </m:oMath>
+                          </m:oMathPara>
+                        </w:p>
+                      </w:txbxContent>
+                    </v:textbox>
+                  </v:shape>
+                  <v:shape id="Text Box 2" o:spid="_x0000_s1050" type="#_x0000_t202" style="position:absolute;top:8342;width:3200;height:3251;visibility:visible;mso-wrap-style:square;v-text-anchor:top" o:gfxdata="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" filled="f" stroked="f">
+                    <v:textbox>
+                      <w:txbxContent>
+                        <w:p>
+                          <w:pPr>
+                            <w:rPr>
+                              <w:rFonts w:asciiTheme="minorHAnsi" w:eastAsiaTheme="minorEastAsia" w:hAnsiTheme="minorHAnsi" w:cstheme="minorBidi"/>
+                              <w:b/>
+                              <w:bCs/>
+                              <w:iCs/>
+                              <w:color w:val="0070C0"/>
+                              <w:sz w:val="24"/>
+                              <w:szCs w:val="24"/>
+                              <w:lang w:val="en-ZA"/>
+                            </w:rPr>
+                          </w:pPr>
+                          <m:oMathPara>
+                            <m:oMath>
+                              <m:r>
+                                <m:rPr>
+                                  <m:sty m:val="b"/>
+                                </m:rPr>
+                                <w:rPr>
+                                  <w:rFonts w:ascii="Cambria Math" w:eastAsiaTheme="minorEastAsia" w:hAnsi="Cambria Math" w:cstheme="minorBidi"/>
+                                  <w:color w:val="0070C0"/>
+                                  <w:sz w:val="24"/>
+                                  <w:szCs w:val="24"/>
+                                  <w:lang w:val="en-ZA"/>
+                                </w:rPr>
+                                <m:t>D</m:t>
+                              </m:r>
+                            </m:oMath>
+                          </m:oMathPara>
+                        </w:p>
+                      </w:txbxContent>
+                    </v:textbox>
+                  </v:shape>
+                  <v:shape id="Text Box 2" o:spid="_x0000_s1051" type="#_x0000_t202" style="position:absolute;top:10993;width:3200;height:2739;visibility:visible;mso-wrap-style:square;v-text-anchor:top" o:gfxdata="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" filled="f" stroked="f">
+                    <v:textbox>
+                      <w:txbxContent>
+                        <w:p>
+                          <w:pPr>
+                            <w:rPr>
+                              <w:rFonts w:asciiTheme="minorHAnsi" w:eastAsiaTheme="minorEastAsia" w:hAnsiTheme="minorHAnsi" w:cstheme="minorBidi"/>
+                              <w:b/>
+                              <w:bCs/>
+                              <w:iCs/>
+                              <w:color w:val="0070C0"/>
+                              <w:sz w:val="24"/>
+                              <w:szCs w:val="24"/>
+                              <w:lang w:val="en-ZA"/>
+                            </w:rPr>
+                          </w:pPr>
+                          <m:oMathPara>
+                            <m:oMath>
+                              <m:r>
+                                <m:rPr>
+                                  <m:sty m:val="b"/>
+                                </m:rPr>
+                                <w:rPr>
+                                  <w:rFonts w:ascii="Cambria Math" w:eastAsiaTheme="minorEastAsia" w:hAnsi="Cambria Math" w:cstheme="minorBidi"/>
+                                  <w:color w:val="0070C0"/>
+                                  <w:sz w:val="24"/>
+                                  <w:szCs w:val="24"/>
+                                  <w:lang w:val="en-ZA"/>
+                                </w:rPr>
+                                <m:t>E</m:t>
+                              </m:r>
+                            </m:oMath>
+                          </m:oMathPara>
+                        </w:p>
+                      </w:txbxContent>
+                    </v:textbox>
+                  </v:shape>
+                </v:group>
+                <w10:wrap type="square"/>
+              </v:group>
+            </w:pict>
+          </mc:Fallback>
+        </mc:AlternateContent>
+      </w:r>
+      <w:r>
+        <w:rPr>
+          <w:i/>
+          <w:iCs/>
         </w:rPr>
         <w:t xml:space="preserve">Extreme frequency bug fix: </w:t>
       </w:r>
@@ -4901,25 +5377,88 @@
         <w:t xml:space="preserve">It should be noted that some of the line-graphs produced an extreme </w:t>
       </w:r>
       <w:r>
-        <w:t xml:space="preserve">range of frequencies, and thus </w:t>
-      </w:r>
-      <w:r>
-        <w:t xml:space="preserve">only </w:t>
-      </w:r>
-      <w:r>
-        <w:t xml:space="preserve">keeping 5% </w:t>
-      </w:r>
-      <w:r>
-        <w:t xml:space="preserve">did not reduce the noise sufficiently. </w:t>
+        <w:t>range of frequencies</w:t>
+      </w:r>
+      <w:r>
+        <w:t xml:space="preserve">. An example of this can be seen in figure </w:t>
+      </w:r>
+      <w:r>
+        <w:rPr>
+          <w:highlight w:val="yellow"/>
+        </w:rPr>
+        <w:t>X</w:t>
+      </w:r>
+      <w:r>
+        <w:t xml:space="preserve">, image </w:t>
+      </w:r>
+      <w:r>
+        <w:rPr>
+          <w:highlight w:val="yellow"/>
+        </w:rPr>
+        <w:t>Y</w:t>
+      </w:r>
+      <w:r>
+        <w:t xml:space="preserve"> below where it can be seen that the ‘1 year Rt’</w:t>
+      </w:r>
+      <w:r>
+        <w:t xml:space="preserve"> original graph</w:t>
+      </w:r>
+      <w:r>
+        <w:t xml:space="preserve"> plot has a very </w:t>
+      </w:r>
+      <w:r>
+        <w:t xml:space="preserve">small range of y-values compared to the </w:t>
+      </w:r>
+      <w:r>
+        <w:t>‘before Rt’ original graph</w:t>
+      </w:r>
+      <w:r>
+        <w:t xml:space="preserve">, and yet has </w:t>
+      </w:r>
+      <w:r>
+        <w:t>a lot more peak</w:t>
+      </w:r>
+      <w:r>
+        <w:t>s. These are erroneous</w:t>
+      </w:r>
+      <w:r>
+        <w:t xml:space="preserve"> noise-induced peaks. </w:t>
+      </w:r>
+      <w:r>
+        <w:t xml:space="preserve">Therefore, </w:t>
+      </w:r>
+      <w:r>
+        <w:t>keeping</w:t>
+      </w:r>
+      <w:r>
+        <w:t xml:space="preserve"> just</w:t>
+      </w:r>
+      <w:r>
+        <w:t xml:space="preserve"> 5% </w:t>
+      </w:r>
+      <w:r>
+        <w:t>did not reduce the noise sufficiently</w:t>
+      </w:r>
+      <w:r>
+        <w:t xml:space="preserve"> for graphs like these</w:t>
+      </w:r>
+      <w:r>
+        <w:t xml:space="preserve">. </w:t>
       </w:r>
       <w:r>
         <w:t>This occurred for a variety of reasons, including having pen markings of very thick width</w:t>
       </w:r>
       <w:r>
+        <w:t>, or lines with missing pixels due to poor quality scans</w:t>
+      </w:r>
+      <w:r>
         <w:t xml:space="preserve">. </w:t>
       </w:r>
       <w:r>
-        <w:t xml:space="preserve">The graph noise reduction process was repeated </w:t>
+        <w:t>To fix this error, t</w:t>
+      </w:r>
+      <w:r>
+        <w:t xml:space="preserve">he graph noise reduction process was repeated </w:t>
       </w:r>
       <w:r>
         <w:t xml:space="preserve">until sufficient noise reduction had occurred. </w:t>
@@ -4930,125 +5469,108 @@
     </w:p>
     <w:p>
       <w:pPr>
+        <w:pStyle w:val="Caption"/>
+        <w:spacing w:before="0"/>
+        <w:rPr>
+          <w:sz w:val="18"/>
+          <w:szCs w:val="18"/>
+        </w:rPr>
+      </w:pPr>
+      <w:r>
+        <w:rPr>
+          <w:sz w:val="18"/>
+          <w:szCs w:val="18"/>
+        </w:rPr>
+        <w:t xml:space="preserve">Figure </w:t>
+      </w:r>
+      <w:r>
+        <w:rPr>
+          <w:sz w:val="18"/>
+          <w:szCs w:val="18"/>
+        </w:rPr>
+        <w:fldChar w:fldCharType="begin"/>
+      </w:r>
+      <w:r>
+        <w:rPr>
+          <w:sz w:val="18"/>
+          <w:szCs w:val="18"/>
+        </w:rPr>
+        <w:instrText xml:space="preserve"> SEQ Figure \* ARABIC </w:instrText>
+      </w:r>
+      <w:r>
+        <w:rPr>
+          <w:sz w:val="18"/>
+          <w:szCs w:val="18"/>
+        </w:rPr>
+        <w:fldChar w:fldCharType="separate"/>
+      </w:r>
+      <w:r>
+        <w:rPr>
+          <w:noProof/>
+          <w:sz w:val="18"/>
+          <w:szCs w:val="18"/>
+        </w:rPr>
+        <w:t>5</w:t>
+      </w:r>
+      <w:r>
+        <w:rPr>
+          <w:sz w:val="18"/>
+          <w:szCs w:val="18"/>
+        </w:rPr>
+        <w:fldChar w:fldCharType="end"/>
+      </w:r>
+      <w:r>
+        <w:rPr>
+          <w:sz w:val="18"/>
+          <w:szCs w:val="18"/>
+        </w:rPr>
+        <w:t xml:space="preserve">: </w:t>
+      </w:r>
+      <w:r>
+        <w:rPr>
+          <w:sz w:val="18"/>
+          <w:szCs w:val="18"/>
+        </w:rPr>
+        <w:t>Noise reduction and analysis s</w:t>
+      </w:r>
+      <w:r>
+        <w:rPr>
+          <w:sz w:val="18"/>
+          <w:szCs w:val="18"/>
+        </w:rPr>
+        <w:t xml:space="preserve">tages </w:t>
+      </w:r>
+      <w:r>
+        <w:rPr>
+          <w:sz w:val="18"/>
+          <w:szCs w:val="18"/>
+        </w:rPr>
+        <w:t xml:space="preserve">for </w:t>
+      </w:r>
+      <w:r>
+        <w:rPr>
+          <w:sz w:val="18"/>
+          <w:szCs w:val="18"/>
+        </w:rPr>
+        <w:t>method</w:t>
+      </w:r>
+      <w:r>
+        <w:rPr>
+          <w:sz w:val="18"/>
+          <w:szCs w:val="18"/>
+        </w:rPr>
+        <w:t xml:space="preserve"> 2</w:t>
+      </w:r>
+    </w:p>
+    <w:p>
+      <w:pPr>
         <w:pStyle w:val="Text"/>
       </w:pPr>
-      <w:r>
-        <w:drawing>
-          <wp:inline distT="0" distB="0" distL="0" distR="0" wp14:anchorId="6565F2A6" wp14:editId="798230C9">
-            <wp:extent cx="2968625" cy="768985"/>
-            <wp:effectExtent l="0" t="0" r="3175" b="0"/>
-            <wp:docPr id="3" name="Picture 23" descr="Chart, histogram&#10;&#10;Description automatically generated">
-              <a:extLst xmlns:a="http://schemas.openxmlformats.org/drawingml/2006/main">
-                <a:ext uri="{FF2B5EF4-FFF2-40B4-BE49-F238E27FC236}">
-                  <a16:creationId xmlns:a16="http://schemas.microsoft.com/office/drawing/2014/main" id="{12E7B191-5A8A-48C7-8DFB-DD15F6437723}"/>
-                </a:ext>
-              </a:extLst>
-            </wp:docPr>
-            <wp:cNvGraphicFramePr>
-              <a:graphicFrameLocks xmlns:a="http://schemas.openxmlformats.org/drawingml/2006/main" noChangeAspect="1"/>
-            </wp:cNvGraphicFramePr>
-            <a:graphic xmlns:a="http://schemas.openxmlformats.org/drawingml/2006/main">
-              <a:graphicData uri="http://schemas.openxmlformats.org/drawingml/2006/picture">
-                <pic:pic xmlns:pic="http://schemas.openxmlformats.org/drawingml/2006/picture">
-                  <pic:nvPicPr>
-                    <pic:cNvPr id="24" name="Picture 23" descr="Chart, histogram&#10;&#10;Description automatically generated">
-                      <a:extLst>
-                        <a:ext uri="{FF2B5EF4-FFF2-40B4-BE49-F238E27FC236}">
-                          <a16:creationId xmlns:a16="http://schemas.microsoft.com/office/drawing/2014/main" id="{12E7B191-5A8A-48C7-8DFB-DD15F6437723}"/>
-                        </a:ext>
-                      </a:extLst>
-                    </pic:cNvPr>
-                    <pic:cNvPicPr>
-                      <a:picLocks noChangeAspect="1"/>
-                    </pic:cNvPicPr>
-                  </pic:nvPicPr>
-                  <pic:blipFill rotWithShape="1">
-                    <a:blip r:embed="rId28">
-                      <a:extLst>
-                        <a:ext uri="{28A0092B-C50C-407E-A947-70E740481C1C}">
-                          <a14:useLocalDpi xmlns:a14="http://schemas.microsoft.com/office/drawing/2010/main" val="0"/>
-                        </a:ext>
-                      </a:extLst>
-                    </a:blip>
-                    <a:srcRect l="5796" t="9286" r="6665"/>
-                    <a:stretch/>
-                  </pic:blipFill>
-                  <pic:spPr>
-                    <a:xfrm>
-                      <a:off x="0" y="0"/>
-                      <a:ext cx="2968625" cy="768985"/>
-                    </a:xfrm>
-                    <a:prstGeom prst="rect">
-                      <a:avLst/>
-                    </a:prstGeom>
-                  </pic:spPr>
-                </pic:pic>
-              </a:graphicData>
-            </a:graphic>
-          </wp:inline>
-        </w:drawing>
-      </w:r>
     </w:p>
     <w:p>
       <w:pPr>
         <w:pStyle w:val="Text"/>
       </w:pPr>
-      <w:r>
-        <w:drawing>
-          <wp:inline distT="0" distB="0" distL="0" distR="0" wp14:anchorId="32471E8B" wp14:editId="7B62B646">
-            <wp:extent cx="2968625" cy="782955"/>
-            <wp:effectExtent l="0" t="0" r="3175" b="0"/>
-            <wp:docPr id="32" name="Picture 30" descr="Chart, line chart&#10;&#10;Description automatically generated">
-              <a:extLst xmlns:a="http://schemas.openxmlformats.org/drawingml/2006/main">
-                <a:ext uri="{FF2B5EF4-FFF2-40B4-BE49-F238E27FC236}">
-                  <a16:creationId xmlns:a16="http://schemas.microsoft.com/office/drawing/2014/main" id="{24B9B03F-0212-42ED-A75B-FF02699C98C6}"/>
-                </a:ext>
-              </a:extLst>
-            </wp:docPr>
-            <wp:cNvGraphicFramePr>
-              <a:graphicFrameLocks xmlns:a="http://schemas.openxmlformats.org/drawingml/2006/main" noChangeAspect="1"/>
-            </wp:cNvGraphicFramePr>
-            <a:graphic xmlns:a="http://schemas.openxmlformats.org/drawingml/2006/main">
-              <a:graphicData uri="http://schemas.openxmlformats.org/drawingml/2006/picture">
-                <pic:pic xmlns:pic="http://schemas.openxmlformats.org/drawingml/2006/picture">
-                  <pic:nvPicPr>
-                    <pic:cNvPr id="31" name="Picture 30" descr="Chart, line chart&#10;&#10;Description automatically generated">
-                      <a:extLst>
-                        <a:ext uri="{FF2B5EF4-FFF2-40B4-BE49-F238E27FC236}">
-                          <a16:creationId xmlns:a16="http://schemas.microsoft.com/office/drawing/2014/main" id="{24B9B03F-0212-42ED-A75B-FF02699C98C6}"/>
-                        </a:ext>
-                      </a:extLst>
-                    </pic:cNvPr>
-                    <pic:cNvPicPr>
-                      <a:picLocks noChangeAspect="1"/>
-                    </pic:cNvPicPr>
-                  </pic:nvPicPr>
-                  <pic:blipFill rotWithShape="1">
-                    <a:blip r:embed="rId29">
-                      <a:extLst>
-                        <a:ext uri="{28A0092B-C50C-407E-A947-70E740481C1C}">
-                          <a14:useLocalDpi xmlns:a14="http://schemas.microsoft.com/office/drawing/2010/main" val="0"/>
-                        </a:ext>
-                      </a:extLst>
-                    </a:blip>
-                    <a:srcRect l="6793" t="9696" r="7592"/>
-                    <a:stretch/>
-                  </pic:blipFill>
-                  <pic:spPr>
-                    <a:xfrm>
-                      <a:off x="0" y="0"/>
-                      <a:ext cx="2968625" cy="782955"/>
-                    </a:xfrm>
-                    <a:prstGeom prst="rect">
-                      <a:avLst/>
-                    </a:prstGeom>
-                  </pic:spPr>
-                </pic:pic>
-              </a:graphicData>
-            </a:graphic>
-          </wp:inline>
-        </w:drawing>
-      </w:r>
     </w:p>
     <w:p>
       <w:pPr>
@@ -5059,24 +5581,11 @@
       <w:pPr>
         <w:pStyle w:val="Text"/>
       </w:pPr>
-    </w:p>
-    <w:p>
-      <w:pPr>
-        <w:pStyle w:val="Text"/>
-      </w:pPr>
       <w:r>
         <w:t>To</w:t>
       </w:r>
       <w:r>
-        <w:t xml:space="preserve"> more easily analyse the </w:t>
-      </w:r>
-      <w:proofErr w:type="gramStart"/>
-      <w:r>
-        <w:t>final results</w:t>
-      </w:r>
-      <w:proofErr w:type="gramEnd"/>
-      <w:r>
-        <w:t xml:space="preserve"> </w:t>
+        <w:t xml:space="preserve"> more easily analyse the final results </w:t>
       </w:r>
       <w:r>
         <w:t>produced from these lines</w:t>
@@ -5315,6 +5824,7 @@
           <w:id w:val="443821908"/>
           <w:citation/>
         </w:sdtPr>
+        <w:sdtEndPr/>
         <w:sdtContent>
           <w:r>
             <w:fldChar w:fldCharType="begin"/>
@@ -5350,6 +5860,7 @@
           <w:id w:val="1901708207"/>
           <w:citation/>
         </w:sdtPr>
+        <w:sdtEndPr/>
         <w:sdtContent>
           <w:r>
             <w:fldChar w:fldCharType="begin"/>
@@ -5385,6 +5896,7 @@
           <w:id w:val="822009493"/>
           <w:citation/>
         </w:sdtPr>
+        <w:sdtEndPr/>
         <w:sdtContent>
           <w:r>
             <w:fldChar w:fldCharType="begin"/>
@@ -5456,15 +5968,7 @@
         <w:pStyle w:val="Text"/>
       </w:pPr>
       <w:r>
-        <w:t xml:space="preserve">This method can be applied to spiral images; </w:t>
-      </w:r>
-      <w:proofErr w:type="gramStart"/>
-      <w:r>
-        <w:t>however</w:t>
-      </w:r>
-      <w:proofErr w:type="gramEnd"/>
-      <w:r>
-        <w:t xml:space="preserve"> it would be much more complicated. </w:t>
+        <w:t xml:space="preserve">This method can be applied to spiral images; however it would be much more complicated. </w:t>
       </w:r>
     </w:p>
     <w:p>
@@ -5516,7 +6020,7 @@
                     </pic:cNvPicPr>
                   </pic:nvPicPr>
                   <pic:blipFill>
-                    <a:blip r:embed="rId30">
+                    <a:blip r:embed="rId32">
                       <a:extLst>
                         <a:ext uri="{28A0092B-C50C-407E-A947-70E740481C1C}">
                           <a14:useLocalDpi xmlns:a14="http://schemas.microsoft.com/office/drawing/2010/main" val="0"/>
@@ -5596,7 +6100,7 @@
           <w:sz w:val="18"/>
           <w:szCs w:val="18"/>
         </w:rPr>
-        <w:t>5</w:t>
+        <w:t>6</w:t>
       </w:r>
       <w:r>
         <w:rPr>
@@ -5661,7 +6165,7 @@
                     </pic:cNvPicPr>
                   </pic:nvPicPr>
                   <pic:blipFill>
-                    <a:blip r:embed="rId31" cstate="print">
+                    <a:blip r:embed="rId33" cstate="print">
                       <a:extLst>
                         <a:ext uri="{28A0092B-C50C-407E-A947-70E740481C1C}">
                           <a14:useLocalDpi xmlns:a14="http://schemas.microsoft.com/office/drawing/2010/main" val="0"/>
@@ -5741,7 +6245,7 @@
           <w:sz w:val="18"/>
           <w:szCs w:val="18"/>
         </w:rPr>
-        <w:t>6</w:t>
+        <w:t>7</w:t>
       </w:r>
       <w:r>
         <w:rPr>
@@ -5813,7 +6317,7 @@
                     </pic:cNvPicPr>
                   </pic:nvPicPr>
                   <pic:blipFill>
-                    <a:blip r:embed="rId32" cstate="print">
+                    <a:blip r:embed="rId34" cstate="print">
                       <a:extLst>
                         <a:ext uri="{28A0092B-C50C-407E-A947-70E740481C1C}">
                           <a14:useLocalDpi xmlns:a14="http://schemas.microsoft.com/office/drawing/2010/main" val="0"/>
@@ -5893,7 +6397,7 @@
           <w:sz w:val="18"/>
           <w:szCs w:val="18"/>
         </w:rPr>
-        <w:t>7</w:t>
+        <w:t>8</w:t>
       </w:r>
       <w:r>
         <w:rPr>
@@ -5907,13 +6411,21 @@
           <w:sz w:val="18"/>
           <w:szCs w:val="18"/>
         </w:rPr>
-        <w:t>: Percentage of improved patients according to peak distance result from method 2</w:t>
+        <w:t xml:space="preserve">: Percentage of improved patients according to peak </w:t>
       </w:r>
       <w:r>
         <w:rPr>
           <w:sz w:val="18"/>
           <w:szCs w:val="18"/>
         </w:rPr>
+        <w:lastRenderedPageBreak/>
+        <w:t>distance result from method 2</w:t>
+      </w:r>
+      <w:r>
+        <w:rPr>
+          <w:sz w:val="18"/>
+          <w:szCs w:val="18"/>
+        </w:rPr>
         <w:t>B</w:t>
       </w:r>
     </w:p>
@@ -5926,7 +6438,6 @@
         <w:rPr>
           <w:noProof/>
         </w:rPr>
-        <w:lastRenderedPageBreak/>
         <w:drawing>
           <wp:inline distT="0" distB="0" distL="0" distR="0" wp14:anchorId="5AB54207" wp14:editId="0AEA849F">
             <wp:extent cx="2945581" cy="1726442"/>
@@ -5945,7 +6456,7 @@
                     </pic:cNvPicPr>
                   </pic:nvPicPr>
                   <pic:blipFill rotWithShape="1">
-                    <a:blip r:embed="rId33" cstate="print">
+                    <a:blip r:embed="rId35" cstate="print">
                       <a:extLst>
                         <a:ext uri="{28A0092B-C50C-407E-A947-70E740481C1C}">
                           <a14:useLocalDpi xmlns:a14="http://schemas.microsoft.com/office/drawing/2010/main" val="0"/>
@@ -6023,7 +6534,7 @@
           <w:sz w:val="18"/>
           <w:szCs w:val="18"/>
         </w:rPr>
-        <w:t>8</w:t>
+        <w:t>9</w:t>
       </w:r>
       <w:r>
         <w:rPr>
@@ -6067,7 +6578,7 @@
                     </pic:cNvPicPr>
                   </pic:nvPicPr>
                   <pic:blipFill rotWithShape="1">
-                    <a:blip r:embed="rId34" cstate="print">
+                    <a:blip r:embed="rId36" cstate="print">
                       <a:extLst>
                         <a:ext uri="{28A0092B-C50C-407E-A947-70E740481C1C}">
                           <a14:useLocalDpi xmlns:a14="http://schemas.microsoft.com/office/drawing/2010/main" val="0"/>
@@ -6145,7 +6656,7 @@
           <w:sz w:val="18"/>
           <w:szCs w:val="18"/>
         </w:rPr>
-        <w:t>9</w:t>
+        <w:t>10</w:t>
       </w:r>
       <w:r>
         <w:rPr>
@@ -6211,7 +6722,7 @@
                     </pic:cNvPicPr>
                   </pic:nvPicPr>
                   <pic:blipFill rotWithShape="1">
-                    <a:blip r:embed="rId35" cstate="print">
+                    <a:blip r:embed="rId37" cstate="print">
                       <a:extLst>
                         <a:ext uri="{28A0092B-C50C-407E-A947-70E740481C1C}">
                           <a14:useLocalDpi xmlns:a14="http://schemas.microsoft.com/office/drawing/2010/main" val="0"/>
@@ -6289,7 +6800,7 @@
           <w:sz w:val="18"/>
           <w:szCs w:val="18"/>
         </w:rPr>
-        <w:t>10</w:t>
+        <w:t>11</w:t>
       </w:r>
       <w:r>
         <w:rPr>
@@ -6481,7 +6992,13 @@
               <w:t>Method 2B</w:t>
             </w:r>
             <w:r>
-              <w:t xml:space="preserve"> – Peak Distance</w:t>
+              <w:t xml:space="preserve"> – </w:t>
+            </w:r>
+            <w:r>
+              <w:t xml:space="preserve">Average </w:t>
+            </w:r>
+            <w:r>
+              <w:t>Peak Distance</w:t>
             </w:r>
           </w:p>
         </w:tc>
@@ -6525,7 +7042,10 @@
           </w:tcPr>
           <w:p>
             <w:r>
-              <w:t>63.0%</w:t>
+              <w:t>58.5</w:t>
+            </w:r>
+            <w:r>
+              <w:t>%</w:t>
             </w:r>
           </w:p>
         </w:tc>
@@ -6579,7 +7099,19 @@
           </w:tcPr>
           <w:p>
             <w:r>
-              <w:t>51.5%</w:t>
+              <w:t>5</w:t>
+            </w:r>
+            <w:r>
+              <w:t>3</w:t>
+            </w:r>
+            <w:r>
+              <w:t>.</w:t>
+            </w:r>
+            <w:r>
+              <w:t>4</w:t>
+            </w:r>
+            <w:r>
+              <w:t>%</w:t>
             </w:r>
           </w:p>
         </w:tc>
@@ -6592,7 +7124,13 @@
           </w:tcPr>
           <w:p>
             <w:r>
-              <w:t>57.5%</w:t>
+              <w:t>57.</w:t>
+            </w:r>
+            <w:r>
+              <w:t>4</w:t>
+            </w:r>
+            <w:r>
+              <w:t>%</w:t>
             </w:r>
           </w:p>
         </w:tc>
@@ -6633,10 +7171,10 @@
       </w:pPr>
       <w:r>
         <w:object w:dxaOrig="2439" w:dyaOrig="700" w14:anchorId="24671C9A">
-          <v:shape id="_x0000_i1025" type="#_x0000_t75" style="width:99.1pt;height:33.2pt" o:ole="">
-            <v:imagedata r:id="rId36" o:title=""/>
+          <v:shape id="_x0000_i1025" type="#_x0000_t75" style="width:99.1pt;height:33.15pt" o:ole="">
+            <v:imagedata r:id="rId38" o:title=""/>
           </v:shape>
-          <o:OLEObject Type="Embed" ProgID="Equation.3" ShapeID="_x0000_i1025" DrawAspect="Content" ObjectID="_1729863755" r:id="rId37"/>
+          <o:OLEObject Type="Embed" ProgID="Equation.3" ShapeID="_x0000_i1025" DrawAspect="Content" ObjectID="_1729876293" r:id="rId39"/>
         </w:object>
       </w:r>
       <w:r>
@@ -6661,27 +7199,27 @@
           <w:position w:val="-12"/>
         </w:rPr>
         <w:object w:dxaOrig="480" w:dyaOrig="400" w14:anchorId="22C0FCA4">
-          <v:shape id="_x0000_i1026" type="#_x0000_t75" style="width:23.85pt;height:20.55pt" o:ole="">
-            <v:imagedata r:id="rId38" o:title=""/>
-          </v:shape>
-          <o:OLEObject Type="Embed" ProgID="Equation.3" ShapeID="_x0000_i1026" DrawAspect="Content" ObjectID="_1729863756" r:id="rId39"/>
-        </w:object>
-      </w:r>
-      <w:r>
-        <w:t xml:space="preserve"> peak magnitude of current [A]</w:t>
-      </w:r>
-      <w:r>
-        <w:br/>
-      </w:r>
-      <w:r>
-        <w:rPr>
-          <w:position w:val="-14"/>
-        </w:rPr>
-        <w:object w:dxaOrig="480" w:dyaOrig="380" w14:anchorId="60A8D7FF">
-          <v:shape id="_x0000_i1027" type="#_x0000_t75" style="width:23.85pt;height:18.7pt" o:ole="">
+          <v:shape id="_x0000_i1026" type="#_x0000_t75" style="width:23.9pt;height:20.65pt" o:ole="">
             <v:imagedata r:id="rId40" o:title=""/>
           </v:shape>
-          <o:OLEObject Type="Embed" ProgID="Equation.3" ShapeID="_x0000_i1027" DrawAspect="Content" ObjectID="_1729863757" r:id="rId41"/>
+          <o:OLEObject Type="Embed" ProgID="Equation.3" ShapeID="_x0000_i1026" DrawAspect="Content" ObjectID="_1729876294" r:id="rId41"/>
+        </w:object>
+      </w:r>
+      <w:r>
+        <w:t xml:space="preserve"> peak magnitude of current [A]</w:t>
+      </w:r>
+      <w:r>
+        <w:br/>
+      </w:r>
+      <w:r>
+        <w:rPr>
+          <w:position w:val="-14"/>
+        </w:rPr>
+        <w:object w:dxaOrig="480" w:dyaOrig="380" w14:anchorId="60A8D7FF">
+          <v:shape id="_x0000_i1027" type="#_x0000_t75" style="width:23.9pt;height:18.55pt" o:ole="">
+            <v:imagedata r:id="rId42" o:title=""/>
+          </v:shape>
+          <o:OLEObject Type="Embed" ProgID="Equation.3" ShapeID="_x0000_i1027" DrawAspect="Content" ObjectID="_1729876295" r:id="rId43"/>
         </w:object>
       </w:r>
       <w:r>
@@ -6706,27 +7244,27 @@
           <w:position w:val="-14"/>
         </w:rPr>
         <w:object w:dxaOrig="540" w:dyaOrig="380" w14:anchorId="48734939">
-          <v:shape id="_x0000_i1028" type="#_x0000_t75" style="width:26.65pt;height:18.7pt" o:ole="">
-            <v:imagedata r:id="rId42" o:title=""/>
-          </v:shape>
-          <o:OLEObject Type="Embed" ProgID="Equation.3" ShapeID="_x0000_i1028" DrawAspect="Content" ObjectID="_1729863758" r:id="rId43"/>
-        </w:object>
-      </w:r>
-      <w:r>
-        <w:t xml:space="preserve"> the supply frequency [rad/s]</w:t>
-      </w:r>
-      <w:r>
-        <w:br/>
-      </w:r>
-      <w:r>
-        <w:rPr>
-          <w:position w:val="-14"/>
-        </w:rPr>
-        <w:object w:dxaOrig="560" w:dyaOrig="380" w14:anchorId="09CCE5A7">
-          <v:shape id="_x0000_i1029" type="#_x0000_t75" style="width:28.05pt;height:18.7pt" o:ole="">
+          <v:shape id="_x0000_i1028" type="#_x0000_t75" style="width:26.75pt;height:18.55pt" o:ole="">
             <v:imagedata r:id="rId44" o:title=""/>
           </v:shape>
-          <o:OLEObject Type="Embed" ProgID="Equation.3" ShapeID="_x0000_i1029" DrawAspect="Content" ObjectID="_1729863759" r:id="rId45"/>
+          <o:OLEObject Type="Embed" ProgID="Equation.3" ShapeID="_x0000_i1028" DrawAspect="Content" ObjectID="_1729876296" r:id="rId45"/>
+        </w:object>
+      </w:r>
+      <w:r>
+        <w:t xml:space="preserve"> the supply frequency [rad/s]</w:t>
+      </w:r>
+      <w:r>
+        <w:br/>
+      </w:r>
+      <w:r>
+        <w:rPr>
+          <w:position w:val="-14"/>
+        </w:rPr>
+        <w:object w:dxaOrig="560" w:dyaOrig="380" w14:anchorId="09CCE5A7">
+          <v:shape id="_x0000_i1029" type="#_x0000_t75" style="width:28.15pt;height:18.55pt" o:ole="">
+            <v:imagedata r:id="rId46" o:title=""/>
+          </v:shape>
+          <o:OLEObject Type="Embed" ProgID="Equation.3" ShapeID="_x0000_i1029" DrawAspect="Content" ObjectID="_1729876297" r:id="rId47"/>
         </w:object>
       </w:r>
       <w:r>
@@ -6757,10 +7295,10 @@
       </w:pPr>
       <w:r>
         <w:object w:dxaOrig="1260" w:dyaOrig="840" w14:anchorId="1492F842">
-          <v:shape id="_x0000_i1030" type="#_x0000_t75" style="width:62.65pt;height:42.1pt" o:ole="">
-            <v:imagedata r:id="rId46" o:title=""/>
+          <v:shape id="_x0000_i1030" type="#_x0000_t75" style="width:62.75pt;height:42.05pt" o:ole="">
+            <v:imagedata r:id="rId48" o:title=""/>
           </v:shape>
-          <o:OLEObject Type="Embed" ProgID="Equation.3" ShapeID="_x0000_i1030" DrawAspect="Content" ObjectID="_1729863760" r:id="rId47"/>
+          <o:OLEObject Type="Embed" ProgID="Equation.3" ShapeID="_x0000_i1030" DrawAspect="Content" ObjectID="_1729876298" r:id="rId49"/>
         </w:object>
       </w:r>
       <w:r>
@@ -6817,7 +7355,6 @@
           <w:szCs w:val="16"/>
         </w:rPr>
       </w:pPr>
-      <w:proofErr w:type="spellStart"/>
       <w:r>
         <w:rPr>
           <w:rFonts w:ascii="Consolas" w:hAnsi="Consolas"/>
@@ -6825,9 +7362,17 @@
           <w:sz w:val="16"/>
           <w:szCs w:val="16"/>
         </w:rPr>
-        <w:t>rect</w:t>
-      </w:r>
-      <w:proofErr w:type="spellEnd"/>
+        <w:t xml:space="preserve">rect </w:t>
+      </w:r>
+      <w:r>
+        <w:rPr>
+          <w:rFonts w:ascii="Consolas" w:hAnsi="Consolas"/>
+          <w:color w:val="666600"/>
+          <w:sz w:val="16"/>
+          <w:szCs w:val="16"/>
+        </w:rPr>
+        <w:t xml:space="preserve">= </w:t>
+      </w:r>
       <w:r>
         <w:rPr>
           <w:rFonts w:ascii="Consolas" w:hAnsi="Consolas"/>
@@ -6835,7 +7380,7 @@
           <w:sz w:val="16"/>
           <w:szCs w:val="16"/>
         </w:rPr>
-        <w:t xml:space="preserve"> </w:t>
+        <w:t>cv2</w:t>
       </w:r>
       <w:r>
         <w:rPr>
@@ -6844,7 +7389,7 @@
           <w:sz w:val="16"/>
           <w:szCs w:val="16"/>
         </w:rPr>
-        <w:t xml:space="preserve">= </w:t>
+        <w:t>.</w:t>
       </w:r>
       <w:r>
         <w:rPr>
@@ -6853,7 +7398,7 @@
           <w:sz w:val="16"/>
           <w:szCs w:val="16"/>
         </w:rPr>
-        <w:t>cv2</w:t>
+        <w:t>minAreaRect</w:t>
       </w:r>
       <w:r>
         <w:rPr>
@@ -6862,7 +7407,7 @@
           <w:sz w:val="16"/>
           <w:szCs w:val="16"/>
         </w:rPr>
-        <w:t>.</w:t>
+        <w:t>(</w:t>
       </w:r>
       <w:r>
         <w:rPr>
@@ -6871,28 +7416,8 @@
           <w:sz w:val="16"/>
           <w:szCs w:val="16"/>
         </w:rPr>
-        <w:t>minAreaRect</w:t>
-      </w:r>
-      <w:r>
-        <w:rPr>
-          <w:rFonts w:ascii="Consolas" w:hAnsi="Consolas"/>
-          <w:color w:val="666600"/>
-          <w:sz w:val="16"/>
-          <w:szCs w:val="16"/>
-        </w:rPr>
-        <w:t>(</w:t>
-      </w:r>
-      <w:proofErr w:type="spellStart"/>
-      <w:r>
-        <w:rPr>
-          <w:rFonts w:ascii="Consolas" w:hAnsi="Consolas"/>
-          <w:color w:val="000000"/>
-          <w:sz w:val="16"/>
-          <w:szCs w:val="16"/>
-        </w:rPr>
         <w:t>lineIMG_coord_array</w:t>
       </w:r>
-      <w:proofErr w:type="spellEnd"/>
       <w:r>
         <w:rPr>
           <w:rFonts w:ascii="Consolas" w:hAnsi="Consolas"/>
@@ -6976,7 +7501,6 @@
         </w:rPr>
         <w:t>(</w:t>
       </w:r>
-      <w:proofErr w:type="spellStart"/>
       <w:r>
         <w:rPr>
           <w:rFonts w:ascii="Consolas" w:hAnsi="Consolas"/>
@@ -6986,7 +7510,6 @@
         </w:rPr>
         <w:t>rect</w:t>
       </w:r>
-      <w:proofErr w:type="spellEnd"/>
       <w:r>
         <w:rPr>
           <w:rFonts w:ascii="Consolas" w:hAnsi="Consolas"/>
@@ -7016,7 +7539,6 @@
           <w:szCs w:val="16"/>
         </w:rPr>
       </w:pPr>
-      <w:proofErr w:type="spellStart"/>
       <w:r>
         <w:rPr>
           <w:rFonts w:ascii="Consolas" w:hAnsi="Consolas"/>
@@ -7024,9 +7546,17 @@
           <w:sz w:val="16"/>
           <w:szCs w:val="16"/>
         </w:rPr>
-        <w:t>rect_width</w:t>
-      </w:r>
-      <w:proofErr w:type="spellEnd"/>
+        <w:t xml:space="preserve">rect_width </w:t>
+      </w:r>
+      <w:r>
+        <w:rPr>
+          <w:rFonts w:ascii="Consolas" w:hAnsi="Consolas"/>
+          <w:color w:val="666600"/>
+          <w:sz w:val="16"/>
+          <w:szCs w:val="16"/>
+        </w:rPr>
+        <w:t>=</w:t>
+      </w:r>
       <w:r>
         <w:rPr>
           <w:rFonts w:ascii="Consolas" w:hAnsi="Consolas"/>
@@ -7039,11 +7569,20 @@
       <w:r>
         <w:rPr>
           <w:rFonts w:ascii="Consolas" w:hAnsi="Consolas"/>
+          <w:color w:val="000088"/>
+          <w:sz w:val="16"/>
+          <w:szCs w:val="16"/>
+        </w:rPr>
+        <w:t>int</w:t>
+      </w:r>
+      <w:r>
+        <w:rPr>
+          <w:rFonts w:ascii="Consolas" w:hAnsi="Consolas"/>
           <w:color w:val="666600"/>
           <w:sz w:val="16"/>
           <w:szCs w:val="16"/>
         </w:rPr>
-        <w:t>=</w:t>
+        <w:t>(</w:t>
       </w:r>
       <w:r>
         <w:rPr>
@@ -7052,37 +7591,8 @@
           <w:sz w:val="16"/>
           <w:szCs w:val="16"/>
         </w:rPr>
-        <w:t xml:space="preserve"> </w:t>
-      </w:r>
-      <w:r>
-        <w:rPr>
-          <w:rFonts w:ascii="Consolas" w:hAnsi="Consolas"/>
-          <w:color w:val="000088"/>
-          <w:sz w:val="16"/>
-          <w:szCs w:val="16"/>
-        </w:rPr>
-        <w:t>int</w:t>
-      </w:r>
-      <w:r>
-        <w:rPr>
-          <w:rFonts w:ascii="Consolas" w:hAnsi="Consolas"/>
-          <w:color w:val="666600"/>
-          <w:sz w:val="16"/>
-          <w:szCs w:val="16"/>
-        </w:rPr>
-        <w:t>(</w:t>
-      </w:r>
-      <w:proofErr w:type="spellStart"/>
-      <w:r>
-        <w:rPr>
-          <w:rFonts w:ascii="Consolas" w:hAnsi="Consolas"/>
-          <w:color w:val="000000"/>
-          <w:sz w:val="16"/>
-          <w:szCs w:val="16"/>
-        </w:rPr>
         <w:t>rect</w:t>
       </w:r>
-      <w:proofErr w:type="spellEnd"/>
       <w:r>
         <w:rPr>
           <w:rFonts w:ascii="Consolas" w:hAnsi="Consolas"/>
@@ -7148,7 +7658,6 @@
           <w:szCs w:val="16"/>
         </w:rPr>
       </w:pPr>
-      <w:proofErr w:type="spellStart"/>
       <w:r>
         <w:rPr>
           <w:rFonts w:ascii="Consolas" w:hAnsi="Consolas"/>
@@ -7156,9 +7665,18 @@
           <w:sz w:val="16"/>
           <w:szCs w:val="16"/>
         </w:rPr>
-        <w:t>rect_height</w:t>
-      </w:r>
-      <w:proofErr w:type="spellEnd"/>
+        <w:lastRenderedPageBreak/>
+        <w:t xml:space="preserve">rect_height </w:t>
+      </w:r>
+      <w:r>
+        <w:rPr>
+          <w:rFonts w:ascii="Consolas" w:hAnsi="Consolas"/>
+          <w:color w:val="666600"/>
+          <w:sz w:val="16"/>
+          <w:szCs w:val="16"/>
+        </w:rPr>
+        <w:t>=</w:t>
+      </w:r>
       <w:r>
         <w:rPr>
           <w:rFonts w:ascii="Consolas" w:hAnsi="Consolas"/>
@@ -7171,11 +7689,20 @@
       <w:r>
         <w:rPr>
           <w:rFonts w:ascii="Consolas" w:hAnsi="Consolas"/>
+          <w:color w:val="000088"/>
+          <w:sz w:val="16"/>
+          <w:szCs w:val="16"/>
+        </w:rPr>
+        <w:t>int</w:t>
+      </w:r>
+      <w:r>
+        <w:rPr>
+          <w:rFonts w:ascii="Consolas" w:hAnsi="Consolas"/>
           <w:color w:val="666600"/>
           <w:sz w:val="16"/>
           <w:szCs w:val="16"/>
         </w:rPr>
-        <w:t>=</w:t>
+        <w:t>(</w:t>
       </w:r>
       <w:r>
         <w:rPr>
@@ -7184,37 +7711,8 @@
           <w:sz w:val="16"/>
           <w:szCs w:val="16"/>
         </w:rPr>
-        <w:t xml:space="preserve"> </w:t>
-      </w:r>
-      <w:r>
-        <w:rPr>
-          <w:rFonts w:ascii="Consolas" w:hAnsi="Consolas"/>
-          <w:color w:val="000088"/>
-          <w:sz w:val="16"/>
-          <w:szCs w:val="16"/>
-        </w:rPr>
-        <w:t>int</w:t>
-      </w:r>
-      <w:r>
-        <w:rPr>
-          <w:rFonts w:ascii="Consolas" w:hAnsi="Consolas"/>
-          <w:color w:val="666600"/>
-          <w:sz w:val="16"/>
-          <w:szCs w:val="16"/>
-        </w:rPr>
-        <w:t>(</w:t>
-      </w:r>
-      <w:proofErr w:type="spellStart"/>
-      <w:r>
-        <w:rPr>
-          <w:rFonts w:ascii="Consolas" w:hAnsi="Consolas"/>
-          <w:color w:val="000000"/>
-          <w:sz w:val="16"/>
-          <w:szCs w:val="16"/>
-        </w:rPr>
         <w:t>rect</w:t>
       </w:r>
-      <w:proofErr w:type="spellEnd"/>
       <w:r>
         <w:rPr>
           <w:rFonts w:ascii="Consolas" w:hAnsi="Consolas"/>
@@ -7300,7 +7798,6 @@
           <w:szCs w:val="16"/>
         </w:rPr>
       </w:pPr>
-      <w:proofErr w:type="spellStart"/>
       <w:r>
         <w:rPr>
           <w:rFonts w:ascii="Consolas" w:hAnsi="Consolas"/>
@@ -7308,9 +7805,17 @@
           <w:sz w:val="16"/>
           <w:szCs w:val="16"/>
         </w:rPr>
-        <w:t>new_rect</w:t>
-      </w:r>
-      <w:proofErr w:type="spellEnd"/>
+        <w:t xml:space="preserve">new_rect </w:t>
+      </w:r>
+      <w:r>
+        <w:rPr>
+          <w:rFonts w:ascii="Consolas" w:hAnsi="Consolas"/>
+          <w:color w:val="666600"/>
+          <w:sz w:val="16"/>
+          <w:szCs w:val="16"/>
+        </w:rPr>
+        <w:t>=</w:t>
+      </w:r>
       <w:r>
         <w:rPr>
           <w:rFonts w:ascii="Consolas" w:hAnsi="Consolas"/>
@@ -7318,7 +7823,7 @@
           <w:sz w:val="16"/>
           <w:szCs w:val="16"/>
         </w:rPr>
-        <w:t xml:space="preserve"> </w:t>
+        <w:t xml:space="preserve"> np</w:t>
       </w:r>
       <w:r>
         <w:rPr>
@@ -7327,7 +7832,7 @@
           <w:sz w:val="16"/>
           <w:szCs w:val="16"/>
         </w:rPr>
-        <w:t>=</w:t>
+        <w:t>.</w:t>
       </w:r>
       <w:r>
         <w:rPr>
@@ -7336,9 +7841,35 @@
           <w:sz w:val="16"/>
           <w:szCs w:val="16"/>
         </w:rPr>
-        <w:t xml:space="preserve"> </w:t>
-      </w:r>
-      <w:proofErr w:type="spellStart"/>
+        <w:t>array</w:t>
+      </w:r>
+      <w:r>
+        <w:rPr>
+          <w:rFonts w:ascii="Consolas" w:hAnsi="Consolas"/>
+          <w:color w:val="666600"/>
+          <w:sz w:val="16"/>
+          <w:szCs w:val="16"/>
+        </w:rPr>
+        <w:t>([[</w:t>
+      </w:r>
+      <w:r>
+        <w:rPr>
+          <w:rFonts w:ascii="Consolas" w:hAnsi="Consolas"/>
+          <w:color w:val="006666"/>
+          <w:sz w:val="16"/>
+          <w:szCs w:val="16"/>
+        </w:rPr>
+        <w:t>0</w:t>
+      </w:r>
+      <w:r>
+        <w:rPr>
+          <w:rFonts w:ascii="Consolas" w:hAnsi="Consolas"/>
+          <w:color w:val="666600"/>
+          <w:sz w:val="16"/>
+          <w:szCs w:val="16"/>
+        </w:rPr>
+        <w:t>,</w:t>
+      </w:r>
       <w:r>
         <w:rPr>
           <w:rFonts w:ascii="Consolas" w:hAnsi="Consolas"/>
@@ -7346,7 +7877,7 @@
           <w:sz w:val="16"/>
           <w:szCs w:val="16"/>
         </w:rPr>
-        <w:t>np</w:t>
+        <w:t xml:space="preserve"> rect_height</w:t>
       </w:r>
       <w:r>
         <w:rPr>
@@ -7355,26 +7886,7 @@
           <w:sz w:val="16"/>
           <w:szCs w:val="16"/>
         </w:rPr>
-        <w:t>.</w:t>
-      </w:r>
-      <w:r>
-        <w:rPr>
-          <w:rFonts w:ascii="Consolas" w:hAnsi="Consolas"/>
-          <w:color w:val="000000"/>
-          <w:sz w:val="16"/>
-          <w:szCs w:val="16"/>
-        </w:rPr>
-        <w:t>array</w:t>
-      </w:r>
-      <w:proofErr w:type="spellEnd"/>
-      <w:r>
-        <w:rPr>
-          <w:rFonts w:ascii="Consolas" w:hAnsi="Consolas"/>
-          <w:color w:val="666600"/>
-          <w:sz w:val="16"/>
-          <w:szCs w:val="16"/>
-        </w:rPr>
-        <w:t>([[</w:t>
+        <w:t>-</w:t>
       </w:r>
       <w:r>
         <w:rPr>
@@ -7383,55 +7895,8 @@
           <w:sz w:val="16"/>
           <w:szCs w:val="16"/>
         </w:rPr>
-        <w:t>0</w:t>
-      </w:r>
-      <w:r>
-        <w:rPr>
-          <w:rFonts w:ascii="Consolas" w:hAnsi="Consolas"/>
-          <w:color w:val="666600"/>
-          <w:sz w:val="16"/>
-          <w:szCs w:val="16"/>
-        </w:rPr>
-        <w:t>,</w:t>
-      </w:r>
-      <w:r>
-        <w:rPr>
-          <w:rFonts w:ascii="Consolas" w:hAnsi="Consolas"/>
-          <w:color w:val="000000"/>
-          <w:sz w:val="16"/>
-          <w:szCs w:val="16"/>
-        </w:rPr>
-        <w:t xml:space="preserve"> rect_</w:t>
-      </w:r>
-      <w:proofErr w:type="gramStart"/>
-      <w:r>
-        <w:rPr>
-          <w:rFonts w:ascii="Consolas" w:hAnsi="Consolas"/>
-          <w:color w:val="000000"/>
-          <w:sz w:val="16"/>
-          <w:szCs w:val="16"/>
-        </w:rPr>
-        <w:t>height</w:t>
-      </w:r>
-      <w:r>
-        <w:rPr>
-          <w:rFonts w:ascii="Consolas" w:hAnsi="Consolas"/>
-          <w:color w:val="666600"/>
-          <w:sz w:val="16"/>
-          <w:szCs w:val="16"/>
-        </w:rPr>
-        <w:t>-</w:t>
-      </w:r>
-      <w:r>
-        <w:rPr>
-          <w:rFonts w:ascii="Consolas" w:hAnsi="Consolas"/>
-          <w:color w:val="006666"/>
-          <w:sz w:val="16"/>
-          <w:szCs w:val="16"/>
-        </w:rPr>
         <w:t>1</w:t>
       </w:r>
-      <w:proofErr w:type="gramEnd"/>
       <w:r>
         <w:rPr>
           <w:rFonts w:ascii="Consolas" w:hAnsi="Consolas"/>
@@ -7560,7 +8025,6 @@
           <w:sz w:val="16"/>
           <w:szCs w:val="16"/>
         </w:rPr>
-        <w:lastRenderedPageBreak/>
         <w:t xml:space="preserve">              </w:t>
       </w:r>
       <w:r>
@@ -7588,17 +8052,7 @@
           <w:sz w:val="16"/>
           <w:szCs w:val="16"/>
         </w:rPr>
-        <w:t>rect_</w:t>
-      </w:r>
-      <w:proofErr w:type="gramStart"/>
-      <w:r>
-        <w:rPr>
-          <w:rFonts w:ascii="Consolas" w:hAnsi="Consolas"/>
-          <w:color w:val="000000"/>
-          <w:sz w:val="16"/>
-          <w:szCs w:val="16"/>
-        </w:rPr>
-        <w:t>width</w:t>
+        <w:t>rect_width</w:t>
       </w:r>
       <w:r>
         <w:rPr>
@@ -7618,7 +8072,6 @@
         </w:rPr>
         <w:t>1</w:t>
       </w:r>
-      <w:proofErr w:type="gramEnd"/>
       <w:r>
         <w:rPr>
           <w:rFonts w:ascii="Consolas" w:hAnsi="Consolas"/>
@@ -7837,19 +8290,8 @@
           <w:szCs w:val="16"/>
         </w:rPr>
         <w:tab/>
-        <w:t xml:space="preserve">    </w:t>
-      </w:r>
-      <w:proofErr w:type="spellStart"/>
-      <w:r>
-        <w:rPr>
-          <w:rFonts w:ascii="Consolas" w:hAnsi="Consolas"/>
-          <w:color w:val="000000"/>
-          <w:sz w:val="16"/>
-          <w:szCs w:val="16"/>
-        </w:rPr>
-        <w:t>dtype</w:t>
-      </w:r>
-      <w:proofErr w:type="spellEnd"/>
+        <w:t xml:space="preserve">    dtype</w:t>
+      </w:r>
       <w:r>
         <w:rPr>
           <w:rFonts w:ascii="Consolas" w:hAnsi="Consolas"/>
@@ -7933,27 +8375,7 @@
           <w:sz w:val="16"/>
           <w:szCs w:val="16"/>
         </w:rPr>
-        <w:t xml:space="preserve"># </w:t>
-      </w:r>
-      <w:proofErr w:type="gramStart"/>
-      <w:r>
-        <w:rPr>
-          <w:rFonts w:ascii="Consolas" w:hAnsi="Consolas"/>
-          <w:color w:val="880000"/>
-          <w:sz w:val="16"/>
-          <w:szCs w:val="16"/>
-        </w:rPr>
-        <w:t>the</w:t>
-      </w:r>
-      <w:proofErr w:type="gramEnd"/>
-      <w:r>
-        <w:rPr>
-          <w:rFonts w:ascii="Consolas" w:hAnsi="Consolas"/>
-          <w:color w:val="880000"/>
-          <w:sz w:val="16"/>
-          <w:szCs w:val="16"/>
-        </w:rPr>
-        <w:t xml:space="preserve"> perspective transformation matrix</w:t>
+        <w:t># the perspective transformation matrix</w:t>
       </w:r>
     </w:p>
     <w:p>
@@ -8072,19 +8494,8 @@
           <w:sz w:val="16"/>
           <w:szCs w:val="16"/>
         </w:rPr>
-        <w:t xml:space="preserve"> </w:t>
-      </w:r>
-      <w:proofErr w:type="spellStart"/>
-      <w:r>
-        <w:rPr>
-          <w:rFonts w:ascii="Consolas" w:hAnsi="Consolas"/>
-          <w:color w:val="000000"/>
-          <w:sz w:val="16"/>
-          <w:szCs w:val="16"/>
-        </w:rPr>
-        <w:t>new_rect</w:t>
-      </w:r>
-      <w:proofErr w:type="spellEnd"/>
+        <w:t xml:space="preserve"> new_rect</w:t>
+      </w:r>
       <w:r>
         <w:rPr>
           <w:rFonts w:ascii="Consolas" w:hAnsi="Consolas"/>
@@ -8143,7 +8554,6 @@
           <w:szCs w:val="16"/>
         </w:rPr>
       </w:pPr>
-      <w:proofErr w:type="spellStart"/>
       <w:r>
         <w:rPr>
           <w:rFonts w:ascii="Consolas" w:hAnsi="Consolas"/>
@@ -8162,7 +8572,6 @@
         </w:rPr>
         <w:t>_rect</w:t>
       </w:r>
-      <w:proofErr w:type="spellEnd"/>
       <w:r>
         <w:rPr>
           <w:rFonts w:ascii="Consolas" w:hAnsi="Consolas"/>
@@ -8271,7 +8680,6 @@
         </w:rPr>
         <w:t>(</w:t>
       </w:r>
-      <w:proofErr w:type="spellStart"/>
       <w:r>
         <w:rPr>
           <w:rFonts w:ascii="Consolas" w:hAnsi="Consolas"/>
@@ -8290,7 +8698,6 @@
         </w:rPr>
         <w:t>_width</w:t>
       </w:r>
-      <w:proofErr w:type="spellEnd"/>
       <w:r>
         <w:rPr>
           <w:rFonts w:ascii="Consolas" w:hAnsi="Consolas"/>
@@ -8309,7 +8716,6 @@
         </w:rPr>
         <w:t xml:space="preserve"> </w:t>
       </w:r>
-      <w:proofErr w:type="spellStart"/>
       <w:r>
         <w:rPr>
           <w:rFonts w:ascii="Consolas" w:hAnsi="Consolas"/>
@@ -8328,7 +8734,6 @@
         </w:rPr>
         <w:t>_height</w:t>
       </w:r>
-      <w:proofErr w:type="spellEnd"/>
       <w:r>
         <w:rPr>
           <w:rFonts w:ascii="Consolas" w:hAnsi="Consolas"/>
@@ -8379,6 +8784,7 @@
           <w:docPartUnique/>
         </w:docPartObj>
       </w:sdtPr>
+      <w:sdtEndPr/>
       <w:sdtContent>
         <w:p>
           <w:pPr>
@@ -8394,6 +8800,7 @@
             <w:id w:val="-573587230"/>
             <w:bibliography/>
           </w:sdtPr>
+          <w:sdtEndPr/>
           <w:sdtContent>
             <w:p>
               <w:pPr>
@@ -9338,7 +9745,7 @@
       </w:r>
     </w:p>
     <w:p>
-      <w:hyperlink r:id="rId48" w:history="1">
+      <w:hyperlink r:id="rId50" w:history="1">
         <w:r>
           <w:rPr>
             <w:rStyle w:val="Hyperlink"/>
@@ -9349,7 +9756,7 @@
     </w:p>
     <w:p/>
     <w:sectPr>
-      <w:headerReference w:type="even" r:id="rId49"/>
+      <w:headerReference w:type="even" r:id="rId51"/>
       <w:type w:val="continuous"/>
       <w:pgSz w:w="11907" w:h="16840" w:code="9"/>
       <w:pgMar w:top="1418" w:right="1134" w:bottom="1814" w:left="1134" w:header="431" w:footer="431" w:gutter="0"/>
@@ -9388,6 +9795,7 @@
         <w:docPartUnique/>
       </w:docPartObj>
     </w:sdtPr>
+    <w:sdtEndPr/>
     <w:sdtContent>
       <w:sdt>
         <w:sdtPr>
@@ -9397,6 +9805,7 @@
             <w:docPartUnique/>
           </w:docPartObj>
         </w:sdtPr>
+        <w:sdtEndPr/>
         <w:sdtContent>
           <w:p>
             <w:pPr>
@@ -11208,6 +11617,7 @@
   <w:style w:type="character" w:default="1" w:styleId="DefaultParagraphFont">
     <w:name w:val="Default Paragraph Font"/>
     <w:uiPriority w:val="1"/>
+    <w:semiHidden/>
     <w:unhideWhenUsed/>
   </w:style>
   <w:style w:type="table" w:default="1" w:styleId="TableNormal">

</xml_diff>

<commit_message>
Final push before proof readers come in
</commit_message>
<xml_diff>
--- a/Report/1829172_Report_Draft1.docx
+++ b/Report/1829172_Report_Draft1.docx
@@ -75,28 +75,260 @@
       <w:pPr>
         <w:pStyle w:val="Abstract"/>
         <w:rPr>
-          <w:color w:val="FF0000"/>
+          <w:color w:val="000000" w:themeColor="text1"/>
         </w:rPr>
       </w:pPr>
       <w:r>
         <w:rPr>
           <w:b/>
-          <w:color w:val="FF0000"/>
+          <w:color w:val="000000" w:themeColor="text1"/>
         </w:rPr>
         <w:t>Abstract:</w:t>
       </w:r>
       <w:r>
         <w:rPr>
           <w:bCs/>
-          <w:color w:val="FF0000"/>
+          <w:color w:val="000000" w:themeColor="text1"/>
         </w:rPr>
         <w:t xml:space="preserve"> </w:t>
       </w:r>
       <w:r>
         <w:rPr>
-          <w:color w:val="FF0000"/>
-        </w:rPr>
-        <w:t>The purpose of this document is to provide an easy-to-use template/style sheet to enable authors to prepare papers in the correct format and style for the final year laboratory project. This document may be downloaded from the School of Electrical and Information Engineering web site and can be used as a template (MS Word 6.0 or later). To ensure conformity of appearance it is essential that these instructions are followed. The abstract should be limited to 50-200 words, which should concisely summarise the paper.</w:t>
+          <w:bCs/>
+          <w:color w:val="000000" w:themeColor="text1"/>
+        </w:rPr>
+        <w:t xml:space="preserve">This investigation focuses on the development and implementation of two methods </w:t>
+      </w:r>
+      <w:r>
+        <w:rPr>
+          <w:bCs/>
+          <w:color w:val="000000" w:themeColor="text1"/>
+        </w:rPr>
+        <w:t xml:space="preserve">used </w:t>
+      </w:r>
+      <w:r>
+        <w:rPr>
+          <w:bCs/>
+          <w:color w:val="000000" w:themeColor="text1"/>
+        </w:rPr>
+        <w:t xml:space="preserve">to </w:t>
+      </w:r>
+      <w:r>
+        <w:rPr>
+          <w:bCs/>
+          <w:color w:val="000000" w:themeColor="text1"/>
+        </w:rPr>
+        <w:t xml:space="preserve">produce a tremor severity rating that measures the </w:t>
+      </w:r>
+      <w:r>
+        <w:rPr>
+          <w:bCs/>
+          <w:color w:val="000000" w:themeColor="text1"/>
+        </w:rPr>
+        <w:t xml:space="preserve">tremor reduction after </w:t>
+      </w:r>
+      <w:r>
+        <w:rPr>
+          <w:bCs/>
+          <w:color w:val="000000" w:themeColor="text1"/>
+        </w:rPr>
+        <w:t>Focused Ultrasound T</w:t>
+      </w:r>
+      <w:r>
+        <w:rPr>
+          <w:bCs/>
+          <w:color w:val="000000" w:themeColor="text1"/>
+        </w:rPr>
+        <w:t xml:space="preserve">reatment </w:t>
+      </w:r>
+      <w:r>
+        <w:rPr>
+          <w:bCs/>
+          <w:color w:val="000000" w:themeColor="text1"/>
+        </w:rPr>
+        <w:t>on</w:t>
+      </w:r>
+      <w:r>
+        <w:rPr>
+          <w:bCs/>
+          <w:color w:val="000000" w:themeColor="text1"/>
+        </w:rPr>
+        <w:t xml:space="preserve"> a patient’s treated and untreated hand</w:t>
+      </w:r>
+      <w:r>
+        <w:rPr>
+          <w:bCs/>
+          <w:color w:val="000000" w:themeColor="text1"/>
+        </w:rPr>
+        <w:t xml:space="preserve">. This is to </w:t>
+      </w:r>
+      <w:r>
+        <w:rPr>
+          <w:bCs/>
+          <w:color w:val="000000" w:themeColor="text1"/>
+        </w:rPr>
+        <w:t xml:space="preserve">attempt to quantitatively </w:t>
+      </w:r>
+      <w:r>
+        <w:rPr>
+          <w:bCs/>
+          <w:color w:val="000000" w:themeColor="text1"/>
+        </w:rPr>
+        <w:t xml:space="preserve">determine whether </w:t>
+      </w:r>
+      <w:r>
+        <w:rPr>
+          <w:bCs/>
+          <w:color w:val="000000" w:themeColor="text1"/>
+        </w:rPr>
+        <w:t xml:space="preserve">the treatment is successful </w:t>
+      </w:r>
+      <w:r>
+        <w:rPr>
+          <w:bCs/>
+          <w:color w:val="000000" w:themeColor="text1"/>
+        </w:rPr>
+        <w:t>using image processing and computational analysis.</w:t>
+      </w:r>
+      <w:r>
+        <w:rPr>
+          <w:bCs/>
+          <w:color w:val="000000" w:themeColor="text1"/>
+        </w:rPr>
+        <w:t xml:space="preserve"> </w:t>
+      </w:r>
+      <w:r>
+        <w:rPr>
+          <w:bCs/>
+          <w:color w:val="000000" w:themeColor="text1"/>
+        </w:rPr>
+        <w:t xml:space="preserve">This would remove the need for </w:t>
+      </w:r>
+      <w:r>
+        <w:rPr>
+          <w:bCs/>
+          <w:color w:val="000000" w:themeColor="text1"/>
+        </w:rPr>
+        <w:t>an</w:t>
+      </w:r>
+      <w:r>
+        <w:rPr>
+          <w:bCs/>
+          <w:color w:val="000000" w:themeColor="text1"/>
+        </w:rPr>
+        <w:t xml:space="preserve"> expert physician</w:t>
+      </w:r>
+      <w:r>
+        <w:rPr>
+          <w:bCs/>
+          <w:color w:val="000000" w:themeColor="text1"/>
+        </w:rPr>
+        <w:t xml:space="preserve"> </w:t>
+      </w:r>
+      <w:r>
+        <w:rPr>
+          <w:bCs/>
+          <w:color w:val="000000" w:themeColor="text1"/>
+        </w:rPr>
+        <w:t>and provide a more accurate and less biased result.</w:t>
+      </w:r>
+      <w:r>
+        <w:rPr>
+          <w:bCs/>
+          <w:color w:val="000000" w:themeColor="text1"/>
+        </w:rPr>
+        <w:t xml:space="preserve"> </w:t>
+      </w:r>
+      <w:r>
+        <w:rPr>
+          <w:bCs/>
+          <w:color w:val="000000" w:themeColor="text1"/>
+        </w:rPr>
+        <w:t>This paper focuses on image pre-processing, as well as method</w:t>
+      </w:r>
+      <w:r>
+        <w:rPr>
+          <w:bCs/>
+          <w:color w:val="000000" w:themeColor="text1"/>
+        </w:rPr>
+        <w:t>s</w:t>
+      </w:r>
+      <w:r>
+        <w:rPr>
+          <w:bCs/>
+          <w:color w:val="000000" w:themeColor="text1"/>
+        </w:rPr>
+        <w:t xml:space="preserve"> 2A </w:t>
+      </w:r>
+      <w:r>
+        <w:rPr>
+          <w:bCs/>
+          <w:color w:val="000000" w:themeColor="text1"/>
+        </w:rPr>
+        <w:t xml:space="preserve">(average area) </w:t>
+      </w:r>
+      <w:r>
+        <w:rPr>
+          <w:bCs/>
+          <w:color w:val="000000" w:themeColor="text1"/>
+        </w:rPr>
+        <w:t>and 2B</w:t>
+      </w:r>
+      <w:r>
+        <w:rPr>
+          <w:bCs/>
+          <w:color w:val="000000" w:themeColor="text1"/>
+        </w:rPr>
+        <w:t xml:space="preserve"> (</w:t>
+      </w:r>
+      <w:r>
+        <w:rPr>
+          <w:bCs/>
+          <w:color w:val="000000" w:themeColor="text1"/>
+        </w:rPr>
+        <w:t xml:space="preserve">peak-trough distances. The results show that these methods reliably indicate </w:t>
+      </w:r>
+      <w:r>
+        <w:rPr>
+          <w:bCs/>
+          <w:color w:val="000000" w:themeColor="text1"/>
+        </w:rPr>
+        <w:t>the success of</w:t>
+      </w:r>
+      <w:r>
+        <w:rPr>
+          <w:bCs/>
+          <w:color w:val="000000" w:themeColor="text1"/>
+        </w:rPr>
+        <w:t xml:space="preserve"> the treatment overall and per patient by using the tremor severity ratings to determine whether the tremor </w:t>
+      </w:r>
+      <w:r>
+        <w:rPr>
+          <w:bCs/>
+          <w:color w:val="000000" w:themeColor="text1"/>
+        </w:rPr>
+        <w:t xml:space="preserve">has </w:t>
+      </w:r>
+      <w:r>
+        <w:rPr>
+          <w:bCs/>
+          <w:color w:val="000000" w:themeColor="text1"/>
+        </w:rPr>
+        <w:t>decrease</w:t>
+      </w:r>
+      <w:r>
+        <w:rPr>
+          <w:bCs/>
+          <w:color w:val="000000" w:themeColor="text1"/>
+        </w:rPr>
+        <w:t>d</w:t>
+      </w:r>
+      <w:r>
+        <w:rPr>
+          <w:bCs/>
+          <w:color w:val="000000" w:themeColor="text1"/>
+        </w:rPr>
+        <w:t xml:space="preserve"> in either hand.</w:t>
       </w:r>
     </w:p>
     <w:p>
@@ -290,7 +522,6 @@
           <w:id w:val="1774280203"/>
           <w:citation/>
         </w:sdtPr>
-        <w:sdtEndPr/>
         <w:sdtContent>
           <w:r>
             <w:fldChar w:fldCharType="begin"/>
@@ -340,7 +571,6 @@
           <w:id w:val="-39285927"/>
           <w:citation/>
         </w:sdtPr>
-        <w:sdtEndPr/>
         <w:sdtContent>
           <w:r>
             <w:fldChar w:fldCharType="begin"/>
@@ -402,7 +632,6 @@
           <w:id w:val="-1086532816"/>
           <w:citation/>
         </w:sdtPr>
-        <w:sdtEndPr/>
         <w:sdtContent>
           <w:r>
             <w:fldChar w:fldCharType="begin"/>
@@ -458,14 +687,19 @@
     </w:p>
     <w:p>
       <w:r>
-        <w:t>The observational analysis of hand-drawn shapes by a neurologist is widely used as a test of severity of movement disorders</w:t>
+        <w:t>The observational analysis of hand-drawn shapes by a neurologist is widely used as a severity</w:t>
+      </w:r>
+      <w:r>
+        <w:t xml:space="preserve"> test</w:t>
+      </w:r>
+      <w:r>
+        <w:t xml:space="preserve"> of movement disorders</w:t>
       </w:r>
       <w:sdt>
         <w:sdtPr>
           <w:id w:val="-815027481"/>
           <w:citation/>
         </w:sdtPr>
-        <w:sdtEndPr/>
         <w:sdtContent>
           <w:r>
             <w:fldChar w:fldCharType="begin"/>
@@ -505,35 +739,25 @@
         <w:t xml:space="preserve">Analysis of handwriting is </w:t>
       </w:r>
       <w:r>
-        <w:t xml:space="preserve">not often </w:t>
-      </w:r>
-      <w:r>
-        <w:t xml:space="preserve">performed </w:t>
+        <w:t>avoided</w:t>
+      </w:r>
+      <w:r>
+        <w:t xml:space="preserve"> </w:t>
       </w:r>
       <w:r>
         <w:t>due to</w:t>
       </w:r>
       <w:r>
-        <w:t xml:space="preserve"> the stylistic differences of handwriting being a</w:t>
-      </w:r>
-      <w:r>
-        <w:t xml:space="preserve"> contributing</w:t>
-      </w:r>
-      <w:r>
-        <w:t xml:space="preserve"> factor in</w:t>
-      </w:r>
-      <w:r>
-        <w:t xml:space="preserve"> the</w:t>
-      </w:r>
-      <w:r>
-        <w:t xml:space="preserve"> severity tests</w:t>
+        <w:t xml:space="preserve"> stylistic differences </w:t>
+      </w:r>
+      <w:r>
+        <w:t>skewing the test results</w:t>
       </w:r>
       <w:sdt>
         <w:sdtPr>
           <w:id w:val="-1257669858"/>
           <w:citation/>
         </w:sdtPr>
-        <w:sdtEndPr/>
         <w:sdtContent>
           <w:r>
             <w:fldChar w:fldCharType="begin"/>
@@ -573,31 +797,28 @@
         <w:t xml:space="preserve"> A</w:t>
       </w:r>
       <w:r>
-        <w:t>n Archimedes spiral drawing is use</w:t>
-      </w:r>
-      <w:r>
-        <w:t xml:space="preserve">d </w:t>
-      </w:r>
-      <w:proofErr w:type="gramStart"/>
-      <w:r>
-        <w:t>in particular as</w:t>
-      </w:r>
-      <w:proofErr w:type="gramEnd"/>
-      <w:r>
-        <w:t xml:space="preserve"> it </w:t>
-      </w:r>
-      <w:r>
-        <w:t>can</w:t>
-      </w:r>
-      <w:r>
-        <w:t xml:space="preserve"> capture the frequency, amplitude, and direction of a tremor</w:t>
+        <w:t xml:space="preserve">n Archimedes spiral is </w:t>
+      </w:r>
+      <w:r>
+        <w:t xml:space="preserve">often </w:t>
+      </w:r>
+      <w:r>
+        <w:t>use</w:t>
+      </w:r>
+      <w:r>
+        <w:t>d as it capture</w:t>
+      </w:r>
+      <w:r>
+        <w:t>s</w:t>
+      </w:r>
+      <w:r>
+        <w:t xml:space="preserve"> the frequency, amplitude, and direction of a tremor</w:t>
       </w:r>
       <w:sdt>
         <w:sdtPr>
           <w:id w:val="144711555"/>
           <w:citation/>
         </w:sdtPr>
-        <w:sdtEndPr/>
         <w:sdtContent>
           <w:r>
             <w:fldChar w:fldCharType="begin"/>
@@ -634,10 +855,13 @@
         <w:t xml:space="preserve">. </w:t>
       </w:r>
       <w:r>
-        <w:t>Long, straight</w:t>
-      </w:r>
-      <w:r>
-        <w:t>-</w:t>
+        <w:t xml:space="preserve">Long, </w:t>
+      </w:r>
+      <w:r>
+        <w:t>straight</w:t>
+      </w:r>
+      <w:r>
+        <w:t xml:space="preserve">, </w:t>
       </w:r>
       <w:r>
         <w:t>line drawings offer similar results.</w:t>
@@ -646,21 +870,22 @@
         <w:t xml:space="preserve"> </w:t>
       </w:r>
       <w:r>
-        <w:t xml:space="preserve">Since these drawings require </w:t>
-      </w:r>
-      <w:r>
-        <w:t xml:space="preserve">one continuous pen motion, instead of the broken motions of written words, </w:t>
-      </w:r>
-      <w:r>
-        <w:t xml:space="preserve">they </w:t>
-      </w:r>
-      <w:proofErr w:type="gramStart"/>
-      <w:r>
-        <w:t>are able to</w:t>
-      </w:r>
-      <w:proofErr w:type="gramEnd"/>
+        <w:t>T</w:t>
+      </w:r>
+      <w:r>
+        <w:t xml:space="preserve">hese drawings require </w:t>
+      </w:r>
+      <w:r>
+        <w:t>one continuous pen motion</w:t>
+      </w:r>
+      <w:r>
+        <w:t xml:space="preserve"> and thus</w:t>
+      </w:r>
       <w:r>
         <w:t xml:space="preserve"> </w:t>
+      </w:r>
+      <w:r>
+        <w:t xml:space="preserve">they are able to </w:t>
       </w:r>
       <w:r>
         <w:t>emphasis</w:t>
@@ -676,7 +901,6 @@
           <w:id w:val="-1201623814"/>
           <w:citation/>
         </w:sdtPr>
-        <w:sdtEndPr/>
         <w:sdtContent>
           <w:r>
             <w:fldChar w:fldCharType="begin"/>
@@ -723,7 +947,6 @@
           <w:id w:val="795493574"/>
           <w:citation/>
         </w:sdtPr>
-        <w:sdtEndPr/>
         <w:sdtContent>
           <w:r>
             <w:fldChar w:fldCharType="begin"/>
@@ -794,7 +1017,6 @@
           <w:id w:val="-2096006997"/>
           <w:citation/>
         </w:sdtPr>
-        <w:sdtEndPr/>
         <w:sdtContent>
           <w:r>
             <w:fldChar w:fldCharType="begin"/>
@@ -838,7 +1060,6 @@
           <w:id w:val="-2023543576"/>
           <w:citation/>
         </w:sdtPr>
-        <w:sdtEndPr/>
         <w:sdtContent>
           <w:r>
             <w:fldChar w:fldCharType="begin"/>
@@ -1181,7 +1402,6 @@
           <w:id w:val="1254552665"/>
           <w:citation/>
         </w:sdtPr>
-        <w:sdtEndPr/>
         <w:sdtContent>
           <w:r>
             <w:rPr>
@@ -1297,7 +1517,6 @@
           <w:id w:val="-389504742"/>
           <w:citation/>
         </w:sdtPr>
-        <w:sdtEndPr/>
         <w:sdtContent>
           <w:r>
             <w:rPr>
@@ -1569,10 +1788,7 @@
         <w:t xml:space="preserve">Clearance Certificate for this project </w:t>
       </w:r>
       <w:r>
-        <w:t>as well as t</w:t>
-      </w:r>
-      <w:r>
-        <w:t xml:space="preserve">he permission letter from Dr Schlesinger </w:t>
+        <w:t xml:space="preserve">as well as the permission letter from Dr Schlesinger </w:t>
       </w:r>
       <w:r>
         <w:t xml:space="preserve">can be found in </w:t>
@@ -1653,11 +1869,9 @@
       <w:r>
         <w:t xml:space="preserve">rather whether the tremor is </w:t>
       </w:r>
-      <w:proofErr w:type="gramStart"/>
-      <w:r>
-        <w:t>reducing</w:t>
-      </w:r>
-      <w:proofErr w:type="gramEnd"/>
+      <w:r>
+        <w:t>reducing,</w:t>
+      </w:r>
       <w:r>
         <w:t xml:space="preserve"> and treatment is working. </w:t>
       </w:r>
@@ -1814,7 +2028,6 @@
           <w:id w:val="-1923329716"/>
           <w:citation/>
         </w:sdtPr>
-        <w:sdtEndPr/>
         <w:sdtContent>
           <w:r>
             <w:fldChar w:fldCharType="begin"/>
@@ -1875,22 +2088,8 @@
         <w:t xml:space="preserve">suit the needs of this project. </w:t>
       </w:r>
       <w:r>
-        <w:t>His</w:t>
-      </w:r>
-      <w:r>
-        <w:t xml:space="preserve"> code </w:t>
-      </w:r>
-      <w:r>
-        <w:t>is</w:t>
-      </w:r>
-      <w:r>
-        <w:t xml:space="preserve"> based on the ‘OpenCV Text Detection (EAST text detector)’ article by Adrian </w:t>
-      </w:r>
-      <w:proofErr w:type="spellStart"/>
-      <w:r>
-        <w:t>Rosebrock</w:t>
-      </w:r>
-      <w:proofErr w:type="spellEnd"/>
+        <w:t>His code is based on the ‘OpenCV Text Detection (EAST text detector)’ article by Adrian Rosebrock</w:t>
+      </w:r>
       <w:sdt>
         <w:sdtPr>
           <w:id w:val="-1323658728"/>
@@ -2537,19 +2736,11 @@
         <w:t xml:space="preserve">the spirals were cropped. </w:t>
       </w:r>
       <w:r>
-        <w:t xml:space="preserve">It is imperative that as many spirals and line-drawings are isolated and </w:t>
-      </w:r>
-      <w:r>
-        <w:t xml:space="preserve">accurately </w:t>
-      </w:r>
-      <w:r>
-        <w:t xml:space="preserve">cropped </w:t>
-      </w:r>
-      <w:proofErr w:type="gramStart"/>
-      <w:r>
-        <w:t>in order to</w:t>
-      </w:r>
-      <w:proofErr w:type="gramEnd"/>
+        <w:t xml:space="preserve">It is imperative that as many spirals and line-drawings are isolated and accurately cropped </w:t>
+      </w:r>
+      <w:r>
+        <w:t>to</w:t>
+      </w:r>
       <w:r>
         <w:t xml:space="preserve"> have as much useable data as possible.</w:t>
       </w:r>
@@ -2604,42 +2795,13 @@
         <w:t xml:space="preserve">was expanded to </w:t>
       </w:r>
       <w:r>
-        <w:t xml:space="preserve">do so </w:t>
-      </w:r>
-      <w:proofErr w:type="gramStart"/>
-      <w:r>
-        <w:t>in order to</w:t>
-      </w:r>
-      <w:proofErr w:type="gramEnd"/>
-      <w:r>
-        <w:t xml:space="preserve"> determine </w:t>
-      </w:r>
-      <w:r>
-        <w:t>whether analysing the spirals</w:t>
-      </w:r>
-      <w:r>
-        <w:t>,</w:t>
-      </w:r>
-      <w:r>
-        <w:t xml:space="preserve"> lines</w:t>
-      </w:r>
-      <w:r>
-        <w:t xml:space="preserve"> or both</w:t>
-      </w:r>
-      <w:r>
-        <w:t xml:space="preserve"> provide</w:t>
-      </w:r>
-      <w:r>
-        <w:t>s</w:t>
-      </w:r>
-      <w:r>
-        <w:t xml:space="preserve"> </w:t>
-      </w:r>
-      <w:r>
-        <w:t>the most</w:t>
-      </w:r>
-      <w:r>
-        <w:t xml:space="preserve"> reliable results.  </w:t>
+        <w:t>do so</w:t>
+      </w:r>
+      <w:r>
+        <w:t>, since methods 2A and 2B require this line drawing</w:t>
+      </w:r>
+      <w:r>
+        <w:t xml:space="preserve">.  </w:t>
       </w:r>
     </w:p>
     <w:p>
@@ -2893,11 +3055,9 @@
           <m:t>×</m:t>
         </m:r>
       </m:oMath>
-      <w:proofErr w:type="gramStart"/>
       <w:r>
         <w:t>300 pixel</w:t>
       </w:r>
-      <w:proofErr w:type="gramEnd"/>
       <w:r>
         <w:t xml:space="preserve"> images</w:t>
       </w:r>
@@ -2981,13 +3141,7 @@
         <w:t xml:space="preserve"> as it is the largest line and provides the most space for patients to draw. </w:t>
       </w:r>
       <w:r>
-        <w:t>Method 2, mentioned in section 7 below, analyses th</w:t>
-      </w:r>
-      <w:r>
-        <w:t>is</w:t>
-      </w:r>
-      <w:r>
-        <w:t xml:space="preserve"> line-drawing. </w:t>
+        <w:t xml:space="preserve">Method 2, mentioned in section 7 below, analyses this line-drawing. </w:t>
       </w:r>
       <w:r>
         <w:t xml:space="preserve">Extracting only the line </w:t>
@@ -3037,11 +3191,9 @@
       <w:r>
         <w:t xml:space="preserve"> for this rotation needs to occur </w:t>
       </w:r>
-      <w:proofErr w:type="gramStart"/>
-      <w:r>
-        <w:t>in order to</w:t>
-      </w:r>
-      <w:proofErr w:type="gramEnd"/>
+      <w:r>
+        <w:t>to</w:t>
+      </w:r>
       <w:r>
         <w:t xml:space="preserve"> prevent </w:t>
       </w:r>
@@ -3075,19 +3227,13 @@
         <w:t xml:space="preserve">: </w:t>
       </w:r>
       <w:r>
-        <w:t xml:space="preserve">Using code snippets from the article “Cropping Rotated Rectangles from Image with OpenCV” by </w:t>
-      </w:r>
-      <w:proofErr w:type="spellStart"/>
-      <w:r>
-        <w:t>jdhao</w:t>
-      </w:r>
-      <w:proofErr w:type="spellEnd"/>
+        <w:t>Using code snippets from the article “Cropping Rotated Rectangles from Image with OpenCV” by jdhao</w:t>
+      </w:r>
       <w:sdt>
         <w:sdtPr>
           <w:id w:val="-2027157799"/>
           <w:citation/>
         </w:sdtPr>
-        <w:sdtEndPr/>
         <w:sdtContent>
           <w:r>
             <w:fldChar w:fldCharType="begin"/>
@@ -3133,19 +3279,13 @@
         <w:t>“</w:t>
       </w:r>
       <w:r>
-        <w:t xml:space="preserve">OpenCV shape detection” by Adrian </w:t>
-      </w:r>
-      <w:proofErr w:type="spellStart"/>
-      <w:r>
-        <w:t>Rosebrock</w:t>
-      </w:r>
-      <w:proofErr w:type="spellEnd"/>
+        <w:t>OpenCV shape detection” by Adrian Rosebrock</w:t>
+      </w:r>
       <w:sdt>
         <w:sdtPr>
           <w:id w:val="301663478"/>
           <w:citation/>
         </w:sdtPr>
-        <w:sdtEndPr/>
         <w:sdtContent>
           <w:r>
             <w:fldChar w:fldCharType="begin"/>
@@ -3217,19 +3357,7 @@
         <w:t xml:space="preserve"> function </w:t>
       </w:r>
       <w:r>
-        <w:t xml:space="preserve">from the </w:t>
-      </w:r>
-      <w:r>
-        <w:t xml:space="preserve">OpenCV </w:t>
-      </w:r>
-      <w:r>
-        <w:t>P</w:t>
-      </w:r>
-      <w:r>
-        <w:t>ython package</w:t>
-      </w:r>
-      <w:r>
-        <w:t xml:space="preserve"> </w:t>
+        <w:t xml:space="preserve">from the OpenCV Python package </w:t>
       </w:r>
       <w:r>
         <w:t xml:space="preserve">is used in conjunction with the </w:t>
@@ -4129,7 +4257,6 @@
           <w:id w:val="-724523074"/>
           <w:citation/>
         </w:sdtPr>
-        <w:sdtEndPr/>
         <w:sdtContent>
           <w:r>
             <w:fldChar w:fldCharType="begin"/>
@@ -4251,7 +4378,6 @@
           <w:id w:val="1438874794"/>
           <w:citation/>
         </w:sdtPr>
-        <w:sdtEndPr/>
         <w:sdtContent>
           <w:r>
             <w:rPr>
@@ -4346,7 +4472,6 @@
           <w:id w:val="-823891419"/>
           <w:citation/>
         </w:sdtPr>
-        <w:sdtEndPr/>
         <w:sdtContent>
           <w:r>
             <w:fldChar w:fldCharType="begin"/>
@@ -5875,7 +6000,6 @@
           <w:id w:val="-133334194"/>
           <w:citation/>
         </w:sdtPr>
-        <w:sdtEndPr/>
         <w:sdtContent>
           <w:r>
             <w:fldChar w:fldCharType="begin"/>
@@ -6005,7 +6129,6 @@
           <w:id w:val="302518514"/>
           <w:citation/>
         </w:sdtPr>
-        <w:sdtEndPr/>
         <w:sdtContent>
           <w:r>
             <w:fldChar w:fldCharType="begin"/>
@@ -6099,31 +6222,13 @@
         <w:t xml:space="preserve">. </w:t>
       </w:r>
       <w:r>
-        <w:t>These arrays will be referred to as the ‘line function’.</w:t>
-      </w:r>
-      <w:r>
-        <w:t xml:space="preserve"> </w:t>
+        <w:t xml:space="preserve">These arrays will be referred to as the ‘line function’. </w:t>
       </w:r>
       <w:r>
         <w:t>For easier analysis, each graph is shifted down by the average y-value so that it is centred around the x-axis.</w:t>
       </w:r>
       <w:r>
-        <w:t xml:space="preserve"> I</w:t>
-      </w:r>
-      <w:r>
-        <w:t>t can quickly be seen that these points are extremely scattered and noisy</w:t>
-      </w:r>
-      <w:r>
-        <w:t xml:space="preserve">, </w:t>
-      </w:r>
-      <w:r>
-        <w:t xml:space="preserve">with hundreds of peaks and troughs, </w:t>
-      </w:r>
-      <w:r>
-        <w:t xml:space="preserve">as </w:t>
-      </w:r>
-      <w:r>
-        <w:t xml:space="preserve"> seen in figure 4A</w:t>
+        <w:t xml:space="preserve"> It can quickly be seen that these points are extremely scattered and noisy, with hundreds of peaks and troughs, as  seen in figure 4A</w:t>
       </w:r>
       <w:r>
         <w:t>.</w:t>
@@ -6155,20 +6260,14 @@
       <w:r>
         <w:t xml:space="preserve">real one-dimensional Fourier Transform is computed using the </w:t>
       </w:r>
-      <w:proofErr w:type="spellStart"/>
-      <w:r>
-        <w:t>SciPy.fft</w:t>
-      </w:r>
-      <w:proofErr w:type="spellEnd"/>
-      <w:r>
-        <w:t xml:space="preserve"> Python package</w:t>
+      <w:r>
+        <w:t>SciPy.fft Python package</w:t>
       </w:r>
       <w:sdt>
         <w:sdtPr>
           <w:id w:val="1996603898"/>
           <w:citation/>
         </w:sdtPr>
-        <w:sdtEndPr/>
         <w:sdtContent>
           <w:r>
             <w:fldChar w:fldCharType="begin"/>
@@ -6219,13 +6318,8 @@
       <w:r>
         <w:t xml:space="preserve"> used. </w:t>
       </w:r>
-      <w:proofErr w:type="gramStart"/>
-      <w:r>
-        <w:t>It can be seen that there</w:t>
-      </w:r>
-      <w:proofErr w:type="gramEnd"/>
-      <w:r>
-        <w:t xml:space="preserve"> </w:t>
+      <w:r>
+        <w:t xml:space="preserve">It can be seen that there </w:t>
       </w:r>
       <w:r>
         <w:t>is only a small range of useful frequencies present</w:t>
@@ -6484,7 +6578,6 @@
           <w:id w:val="-1858347420"/>
           <w:citation/>
         </w:sdtPr>
-        <w:sdtEndPr/>
         <w:sdtContent>
           <w:r>
             <w:fldChar w:fldCharType="begin"/>
@@ -6586,15 +6679,7 @@
         <w:pStyle w:val="Text"/>
       </w:pPr>
       <w:r>
-        <w:t xml:space="preserve">The </w:t>
-      </w:r>
-      <w:proofErr w:type="spellStart"/>
-      <w:r>
-        <w:t>SciPy.signal</w:t>
-      </w:r>
-      <w:proofErr w:type="spellEnd"/>
-      <w:r>
-        <w:t xml:space="preserve"> Python package’s </w:t>
+        <w:t xml:space="preserve">The SciPy.signal Python package’s </w:t>
       </w:r>
       <m:oMath>
         <m:r>
@@ -6612,7 +6697,6 @@
           <w:id w:val="61144243"/>
           <w:citation/>
         </w:sdtPr>
-        <w:sdtEndPr/>
         <w:sdtContent>
           <w:r>
             <w:fldChar w:fldCharType="begin"/>
@@ -6733,11 +6817,9 @@
       <w:r>
         <w:t xml:space="preserve">function’s </w:t>
       </w:r>
-      <w:proofErr w:type="spellStart"/>
-      <w:r>
-        <w:t>rfft</w:t>
-      </w:r>
-      <w:proofErr w:type="spellEnd"/>
+      <w:r>
+        <w:t>Fourier Transform</w:t>
+      </w:r>
       <w:r>
         <w:t xml:space="preserve">. </w:t>
       </w:r>
@@ -7112,7 +7194,7 @@
           </mc:Choice>
           <mc:Fallback>
             <w:pict>
-              <v:group w14:anchorId="3E4E58DB" id="Group 50" o:spid="_x0000_s1037" style="position:absolute;left:0;text-align:left;margin-left:-5.8pt;margin-top:145.35pt;width:25.15pt;height:105.6pt;z-index:251660288;mso-position-horizontal-relative:text;mso-position-vertical-relative:text;mso-width-relative:margin;mso-height-relative:margin" coordorigin=",304" coordsize="3200,13427" o:gfxdata="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">
+              <v:group w14:anchorId="3E4E58DB" id="Group 50" o:spid="_x0000_s1037" style="position:absolute;left:0;text-align:left;margin-left:-5.8pt;margin-top:145.35pt;width:25.15pt;height:105.6pt;z-index:251660288;mso-position-horizontal-relative:text;mso-position-vertical-relative:text;mso-width-relative:margin;mso-height-relative:margin" coordorigin=",304" coordsize="3200,13427" o:gfxdata="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">
                 <v:shapetype id="_x0000_t202" coordsize="21600,21600" o:spt="202" path="m,l,21600r21600,l21600,xe">
                   <v:stroke joinstyle="miter"/>
                   <v:path gradientshapeok="t" o:connecttype="rect"/>
@@ -8999,13 +9081,7 @@
         <w:t xml:space="preserve">after treatment </w:t>
       </w:r>
       <w:r>
-        <w:t xml:space="preserve">over time. </w:t>
-      </w:r>
-      <w:r>
-        <w:t>Methods</w:t>
-      </w:r>
-      <w:r>
-        <w:t xml:space="preserve"> 1 and 2B have very similar averages, indicating that the FUS treatment successfully reduces the tremor in the treated hand. Method 2A has a lower average</w:t>
+        <w:t>over time. Methods 1 and 2B have very similar averages, indicating that the FUS treatment successfully reduces the tremor in the treated hand. Method 2A has a lower average</w:t>
       </w:r>
       <w:r>
         <w:t>.</w:t>
@@ -10149,7 +10225,31 @@
         <w:rPr>
           <w:lang w:val="en-ZA"/>
         </w:rPr>
-        <w:t xml:space="preserve"> truly determine whether the results are accurate enough to be used in the medical field.</w:t>
+        <w:t xml:space="preserve"> truly determine whether the results are accurate </w:t>
+      </w:r>
+      <w:r>
+        <w:rPr>
+          <w:lang w:val="en-ZA"/>
+        </w:rPr>
+        <w:t xml:space="preserve">and reliable </w:t>
+      </w:r>
+      <w:r>
+        <w:rPr>
+          <w:lang w:val="en-ZA"/>
+        </w:rPr>
+        <w:t>enough to be</w:t>
+      </w:r>
+      <w:r>
+        <w:rPr>
+          <w:lang w:val="en-ZA"/>
+        </w:rPr>
+        <w:t xml:space="preserve"> </w:t>
+      </w:r>
+      <w:r>
+        <w:rPr>
+          <w:lang w:val="en-ZA"/>
+        </w:rPr>
+        <w:t>used in the medical field.</w:t>
       </w:r>
       <w:r>
         <w:rPr>
@@ -10176,16 +10276,8 @@
         <w:t xml:space="preserve">: </w:t>
       </w:r>
       <w:r>
-        <w:rPr>
-          <w:lang w:val="en-ZA"/>
-        </w:rPr>
-        <w:t>R</w:t>
-      </w:r>
-      <w:proofErr w:type="spellStart"/>
-      <w:r>
-        <w:t>esearch</w:t>
-      </w:r>
-      <w:proofErr w:type="spellEnd"/>
+        <w:t>Research</w:t>
+      </w:r>
       <w:r>
         <w:t xml:space="preserve"> should be conducted to determine whether </w:t>
       </w:r>
@@ -11864,7 +11956,6 @@
         <w:docPartUnique/>
       </w:docPartObj>
     </w:sdtPr>
-    <w:sdtEndPr/>
     <w:sdtContent>
       <w:sdt>
         <w:sdtPr>
@@ -11874,7 +11965,6 @@
             <w:docPartUnique/>
           </w:docPartObj>
         </w:sdtPr>
-        <w:sdtEndPr/>
         <w:sdtContent>
           <w:p>
             <w:pPr>
@@ -14387,6 +14477,7 @@
   <w:style w:type="character" w:default="1" w:styleId="DefaultParagraphFont">
     <w:name w:val="Default Paragraph Font"/>
     <w:uiPriority w:val="1"/>
+    <w:semiHidden/>
     <w:unhideWhenUsed/>
   </w:style>
   <w:style w:type="table" w:default="1" w:styleId="TableNormal">

</xml_diff>

<commit_message>
FINAL PUSH FOR REPORT HAND IN
Report due 14 November at 12h00.
</commit_message>
<xml_diff>
--- a/Report/1829172_Report_Draft1.docx
+++ b/Report/1829172_Report_Draft1.docx
@@ -279,55 +279,97 @@
           <w:bCs/>
           <w:color w:val="000000" w:themeColor="text1"/>
         </w:rPr>
-        <w:t xml:space="preserve"> (</w:t>
+        <w:t>(</w:t>
       </w:r>
       <w:r>
         <w:rPr>
           <w:bCs/>
           <w:color w:val="000000" w:themeColor="text1"/>
         </w:rPr>
-        <w:t xml:space="preserve">peak-trough distances. The results show that these methods reliably indicate </w:t>
+        <w:t>peak-trough distances</w:t>
       </w:r>
       <w:r>
         <w:rPr>
           <w:bCs/>
           <w:color w:val="000000" w:themeColor="text1"/>
         </w:rPr>
-        <w:t>the success of</w:t>
+        <w:t>)</w:t>
       </w:r>
       <w:r>
         <w:rPr>
           <w:bCs/>
           <w:color w:val="000000" w:themeColor="text1"/>
         </w:rPr>
-        <w:t xml:space="preserve"> the treatment overall and per patient by using the tremor severity ratings to determine whether the tremor </w:t>
+        <w:t xml:space="preserve">. The results show that these methods reliably indicate </w:t>
       </w:r>
       <w:r>
         <w:rPr>
           <w:bCs/>
           <w:color w:val="000000" w:themeColor="text1"/>
         </w:rPr>
-        <w:t xml:space="preserve">has </w:t>
+        <w:t>the success of</w:t>
       </w:r>
       <w:r>
         <w:rPr>
           <w:bCs/>
           <w:color w:val="000000" w:themeColor="text1"/>
         </w:rPr>
-        <w:t>decrease</w:t>
+        <w:t xml:space="preserve"> the treatment per patient </w:t>
       </w:r>
       <w:r>
         <w:rPr>
           <w:bCs/>
           <w:color w:val="000000" w:themeColor="text1"/>
         </w:rPr>
-        <w:t>d</w:t>
+        <w:t xml:space="preserve">and </w:t>
       </w:r>
       <w:r>
         <w:rPr>
           <w:bCs/>
           <w:color w:val="000000" w:themeColor="text1"/>
         </w:rPr>
+        <w:t>overall,</w:t>
+      </w:r>
+      <w:r>
+        <w:rPr>
+          <w:bCs/>
+          <w:color w:val="000000" w:themeColor="text1"/>
+        </w:rPr>
+        <w:t xml:space="preserve"> </w:t>
+      </w:r>
+      <w:r>
+        <w:rPr>
+          <w:bCs/>
+          <w:color w:val="000000" w:themeColor="text1"/>
+        </w:rPr>
+        <w:t xml:space="preserve">by using the tremor severity ratings to determine whether the tremor </w:t>
+      </w:r>
+      <w:r>
+        <w:rPr>
+          <w:bCs/>
+          <w:color w:val="000000" w:themeColor="text1"/>
+        </w:rPr>
+        <w:t xml:space="preserve">has </w:t>
+      </w:r>
+      <w:r>
+        <w:rPr>
+          <w:bCs/>
+          <w:color w:val="000000" w:themeColor="text1"/>
+        </w:rPr>
+        <w:t>decrease</w:t>
+      </w:r>
+      <w:r>
+        <w:rPr>
+          <w:bCs/>
+          <w:color w:val="000000" w:themeColor="text1"/>
+        </w:rPr>
+        <w:t>d</w:t>
+      </w:r>
+      <w:r>
+        <w:rPr>
+          <w:bCs/>
+          <w:color w:val="000000" w:themeColor="text1"/>
+        </w:rPr>
         <w:t xml:space="preserve"> in either hand.</w:t>
       </w:r>
     </w:p>
@@ -335,7 +377,6 @@
       <w:pPr>
         <w:pStyle w:val="affiliation"/>
         <w:sectPr>
-          <w:footerReference w:type="default" r:id="rId8"/>
           <w:type w:val="oddPage"/>
           <w:pgSz w:w="11907" w:h="16840" w:code="9"/>
           <w:pgMar w:top="1418" w:right="1134" w:bottom="1814" w:left="1134" w:header="431" w:footer="431" w:gutter="0"/>
@@ -522,6 +563,7 @@
           <w:id w:val="1774280203"/>
           <w:citation/>
         </w:sdtPr>
+        <w:sdtEndPr/>
         <w:sdtContent>
           <w:r>
             <w:fldChar w:fldCharType="begin"/>
@@ -571,6 +613,7 @@
           <w:id w:val="-39285927"/>
           <w:citation/>
         </w:sdtPr>
+        <w:sdtEndPr/>
         <w:sdtContent>
           <w:r>
             <w:fldChar w:fldCharType="begin"/>
@@ -632,6 +675,7 @@
           <w:id w:val="-1086532816"/>
           <w:citation/>
         </w:sdtPr>
+        <w:sdtEndPr/>
         <w:sdtContent>
           <w:r>
             <w:fldChar w:fldCharType="begin"/>
@@ -700,6 +744,7 @@
           <w:id w:val="-815027481"/>
           <w:citation/>
         </w:sdtPr>
+        <w:sdtEndPr/>
         <w:sdtContent>
           <w:r>
             <w:fldChar w:fldCharType="begin"/>
@@ -758,6 +803,7 @@
           <w:id w:val="-1257669858"/>
           <w:citation/>
         </w:sdtPr>
+        <w:sdtEndPr/>
         <w:sdtContent>
           <w:r>
             <w:fldChar w:fldCharType="begin"/>
@@ -812,13 +858,14 @@
         <w:t>s</w:t>
       </w:r>
       <w:r>
-        <w:t xml:space="preserve"> the frequency, amplitude, and direction of a tremor</w:t>
+        <w:t xml:space="preserve"> the frequency, amplitude and direction of a tremor</w:t>
       </w:r>
       <w:sdt>
         <w:sdtPr>
           <w:id w:val="144711555"/>
           <w:citation/>
         </w:sdtPr>
+        <w:sdtEndPr/>
         <w:sdtContent>
           <w:r>
             <w:fldChar w:fldCharType="begin"/>
@@ -861,7 +908,7 @@
         <w:t>straight</w:t>
       </w:r>
       <w:r>
-        <w:t xml:space="preserve">, </w:t>
+        <w:t xml:space="preserve"> </w:t>
       </w:r>
       <w:r>
         <w:t>line drawings offer similar results.</w:t>
@@ -901,6 +948,7 @@
           <w:id w:val="-1201623814"/>
           <w:citation/>
         </w:sdtPr>
+        <w:sdtEndPr/>
         <w:sdtContent>
           <w:r>
             <w:fldChar w:fldCharType="begin"/>
@@ -947,6 +995,7 @@
           <w:id w:val="795493574"/>
           <w:citation/>
         </w:sdtPr>
+        <w:sdtEndPr/>
         <w:sdtContent>
           <w:r>
             <w:fldChar w:fldCharType="begin"/>
@@ -1017,6 +1066,7 @@
           <w:id w:val="-2096006997"/>
           <w:citation/>
         </w:sdtPr>
+        <w:sdtEndPr/>
         <w:sdtContent>
           <w:r>
             <w:fldChar w:fldCharType="begin"/>
@@ -1060,6 +1110,7 @@
           <w:id w:val="-2023543576"/>
           <w:citation/>
         </w:sdtPr>
+        <w:sdtEndPr/>
         <w:sdtContent>
           <w:r>
             <w:fldChar w:fldCharType="begin"/>
@@ -1402,6 +1453,7 @@
           <w:id w:val="1254552665"/>
           <w:citation/>
         </w:sdtPr>
+        <w:sdtEndPr/>
         <w:sdtContent>
           <w:r>
             <w:rPr>
@@ -1494,7 +1546,13 @@
         <w:t>of a digit</w:t>
       </w:r>
       <w:r>
-        <w:t>izing tablet.</w:t>
+        <w:t>i</w:t>
+      </w:r>
+      <w:r>
+        <w:t>s</w:t>
+      </w:r>
+      <w:r>
+        <w:t>ing tablet.</w:t>
       </w:r>
     </w:p>
     <w:p>
@@ -1517,6 +1575,7 @@
           <w:id w:val="-389504742"/>
           <w:citation/>
         </w:sdtPr>
+        <w:sdtEndPr/>
         <w:sdtContent>
           <w:r>
             <w:rPr>
@@ -1831,7 +1890,7 @@
         <w:t>PD</w:t>
       </w:r>
       <w:r>
-        <w:t xml:space="preserve">, and the remaining 88 for </w:t>
+        <w:t xml:space="preserve"> and the remaining 88 for </w:t>
       </w:r>
       <w:r>
         <w:t>ET</w:t>
@@ -1869,9 +1928,11 @@
       <w:r>
         <w:t xml:space="preserve">rather whether the tremor is </w:t>
       </w:r>
-      <w:r>
-        <w:t>reducing,</w:t>
-      </w:r>
+      <w:proofErr w:type="gramStart"/>
+      <w:r>
+        <w:t>reducing</w:t>
+      </w:r>
+      <w:proofErr w:type="gramEnd"/>
       <w:r>
         <w:t xml:space="preserve"> and treatment is working. </w:t>
       </w:r>
@@ -2028,6 +2089,7 @@
           <w:id w:val="-1923329716"/>
           <w:citation/>
         </w:sdtPr>
+        <w:sdtEndPr/>
         <w:sdtContent>
           <w:r>
             <w:fldChar w:fldCharType="begin"/>
@@ -2095,6 +2157,7 @@
           <w:id w:val="-1323658728"/>
           <w:citation/>
         </w:sdtPr>
+        <w:sdtEndPr/>
         <w:sdtContent>
           <w:r>
             <w:fldChar w:fldCharType="begin"/>
@@ -2251,7 +2314,7 @@
                             </pic:cNvPicPr>
                           </pic:nvPicPr>
                           <pic:blipFill rotWithShape="1">
-                            <a:blip r:embed="rId9" cstate="print">
+                            <a:blip r:embed="rId8" cstate="print">
                               <a:extLst>
                                 <a:ext uri="{28A0092B-C50C-407E-A947-70E740481C1C}">
                                   <a14:useLocalDpi xmlns:a14="http://schemas.microsoft.com/office/drawing/2010/main" val="0"/>
@@ -2285,7 +2348,7 @@
                             </pic:cNvPicPr>
                           </pic:nvPicPr>
                           <pic:blipFill rotWithShape="1">
-                            <a:blip r:embed="rId10" cstate="print">
+                            <a:blip r:embed="rId9" cstate="print">
                               <a:extLst>
                                 <a:ext uri="{28A0092B-C50C-407E-A947-70E740481C1C}">
                                   <a14:useLocalDpi xmlns:a14="http://schemas.microsoft.com/office/drawing/2010/main" val="0"/>
@@ -2319,7 +2382,7 @@
                             </pic:cNvPicPr>
                           </pic:nvPicPr>
                           <pic:blipFill rotWithShape="1">
-                            <a:blip r:embed="rId11" cstate="print">
+                            <a:blip r:embed="rId10" cstate="print">
                               <a:extLst>
                                 <a:ext uri="{28A0092B-C50C-407E-A947-70E740481C1C}">
                                   <a14:useLocalDpi xmlns:a14="http://schemas.microsoft.com/office/drawing/2010/main" val="0"/>
@@ -2736,7 +2799,13 @@
         <w:t xml:space="preserve">the spirals were cropped. </w:t>
       </w:r>
       <w:r>
-        <w:t xml:space="preserve">It is imperative that as many spirals and line-drawings are isolated and accurately cropped </w:t>
+        <w:t xml:space="preserve">It is </w:t>
+      </w:r>
+      <w:r>
+        <w:t>vital</w:t>
+      </w:r>
+      <w:r>
+        <w:t xml:space="preserve"> that as many spirals and line-drawings are isolated and accurately cropped </w:t>
       </w:r>
       <w:r>
         <w:t>to</w:t>
@@ -2904,10 +2973,16 @@
         <w:t>to</w:t>
       </w:r>
       <w:r>
-        <w:t xml:space="preserve"> determine the width of the spirals</w:t>
-      </w:r>
-      <w:r>
-        <w:t xml:space="preserve">, and thus the cropping position </w:t>
+        <w:t xml:space="preserve"> determine </w:t>
+      </w:r>
+      <w:r>
+        <w:t>both t</w:t>
+      </w:r>
+      <w:r>
+        <w:t>he width of the spirals</w:t>
+      </w:r>
+      <w:r>
+        <w:t xml:space="preserve"> and the cropping position </w:t>
       </w:r>
       <w:r>
         <w:t>of both spirals.</w:t>
@@ -3097,10 +3172,16 @@
         <w:t>This allows</w:t>
       </w:r>
       <w:r>
-        <w:t xml:space="preserve"> for more accurate comparison </w:t>
-      </w:r>
-      <w:r>
-        <w:t>further since</w:t>
+        <w:t xml:space="preserve"> for</w:t>
+      </w:r>
+      <w:r>
+        <w:t xml:space="preserve"> all further comparison to be</w:t>
+      </w:r>
+      <w:r>
+        <w:t xml:space="preserve"> more accurate </w:t>
+      </w:r>
+      <w:r>
+        <w:t>since</w:t>
       </w:r>
       <w:r>
         <w:t xml:space="preserve"> every image is exactly the same size regardless of </w:t>
@@ -3234,6 +3315,7 @@
           <w:id w:val="-2027157799"/>
           <w:citation/>
         </w:sdtPr>
+        <w:sdtEndPr/>
         <w:sdtContent>
           <w:r>
             <w:fldChar w:fldCharType="begin"/>
@@ -3286,6 +3368,7 @@
           <w:id w:val="301663478"/>
           <w:citation/>
         </w:sdtPr>
+        <w:sdtEndPr/>
         <w:sdtContent>
           <w:r>
             <w:fldChar w:fldCharType="begin"/>
@@ -4204,7 +4287,7 @@
         <w:t xml:space="preserve"> line-drawing images </w:t>
       </w:r>
       <w:r>
-        <w:t>was</w:t>
+        <w:t>were</w:t>
       </w:r>
       <w:r>
         <w:t xml:space="preserve"> successfully extracted. This is </w:t>
@@ -4228,7 +4311,7 @@
         <w:t xml:space="preserve"> at all. Thus, the success rate of line-drawing extraction is </w:t>
       </w:r>
       <w:r>
-        <w:t xml:space="preserve">even higher, and sufficient for this project. </w:t>
+        <w:t xml:space="preserve">even higher and sufficient for this project. </w:t>
       </w:r>
     </w:p>
     <w:p>
@@ -4257,6 +4340,7 @@
           <w:id w:val="-724523074"/>
           <w:citation/>
         </w:sdtPr>
+        <w:sdtEndPr/>
         <w:sdtContent>
           <w:r>
             <w:fldChar w:fldCharType="begin"/>
@@ -4378,6 +4462,7 @@
           <w:id w:val="1438874794"/>
           <w:citation/>
         </w:sdtPr>
+        <w:sdtEndPr/>
         <w:sdtContent>
           <w:r>
             <w:rPr>
@@ -4472,6 +4557,7 @@
           <w:id w:val="-823891419"/>
           <w:citation/>
         </w:sdtPr>
+        <w:sdtEndPr/>
         <w:sdtContent>
           <w:r>
             <w:fldChar w:fldCharType="begin"/>
@@ -4540,7 +4626,7 @@
         <w:rPr>
           <w:color w:val="000000" w:themeColor="text1"/>
         </w:rPr>
-        <w:t xml:space="preserve"> is found by subtracting the pixel angle from the edge angle for each pixel. This is plotted as a histogram. A high standard deviation of the data indicates a worse tremor. Further, a wide distribution of angles indicates a larger variety of angles, and thus a worse tremor. </w:t>
+        <w:t xml:space="preserve"> is found by subtracting the pixel angle from the edge angle for each pixel. This is plotted as a histogram. A high standard deviation of the data indicates a worse tremor. Further, a wide distribution of angles indicates a larger variety of angles and thus a worse tremor. </w:t>
       </w:r>
       <w:r>
         <w:rPr>
@@ -5517,13 +5603,16 @@
         <w:t>was noted that the number of peaks is an indication of the frequency</w:t>
       </w:r>
       <w:r>
-        <w:t xml:space="preserve"> – and thus the </w:t>
+        <w:t>,</w:t>
+      </w:r>
+      <w:r>
+        <w:t xml:space="preserve"> and thus the </w:t>
       </w:r>
       <w:r>
         <w:t>severity</w:t>
       </w:r>
       <w:r>
-        <w:t xml:space="preserve"> –</w:t>
+        <w:t>,</w:t>
       </w:r>
       <w:r>
         <w:t xml:space="preserve"> of the patient’s tremor</w:t>
@@ -5535,7 +5624,13 @@
         <w:t>indicate</w:t>
       </w:r>
       <w:r>
-        <w:t xml:space="preserve"> a worse tremor. Further, the distance between each adjacent peak and trough provide another indication of the severity of the tremor. However, a larger distance </w:t>
+        <w:t xml:space="preserve"> a worse tremor. Further</w:t>
+      </w:r>
+      <w:r>
+        <w:t>more</w:t>
+      </w:r>
+      <w:r>
+        <w:t xml:space="preserve">, the distance between each adjacent peak and trough provide another indication of the severity of the tremor. However, a larger distance </w:t>
       </w:r>
       <w:r>
         <w:t>generally only</w:t>
@@ -5562,19 +5657,16 @@
         <w:t xml:space="preserve"> for each line. This can easily be achieved in Python </w:t>
       </w:r>
       <w:r>
-        <w:t>using the various mathematical packages, however</w:t>
+        <w:t>using the various mathematical</w:t>
+      </w:r>
+      <w:r>
+        <w:t xml:space="preserve"> packages. However</w:t>
       </w:r>
       <w:r>
         <w:t>,</w:t>
       </w:r>
       <w:r>
-        <w:t xml:space="preserve"> first</w:t>
-      </w:r>
-      <w:r>
-        <w:t>,</w:t>
-      </w:r>
-      <w:r>
-        <w:t xml:space="preserve"> a line function (in the form of a list) must be extracted from the line</w:t>
+        <w:t xml:space="preserve"> first a line function (in the form of a list) must be extracted from the line</w:t>
       </w:r>
       <w:r>
         <w:t xml:space="preserve"> </w:t>
@@ -6000,6 +6092,7 @@
           <w:id w:val="-133334194"/>
           <w:citation/>
         </w:sdtPr>
+        <w:sdtEndPr/>
         <w:sdtContent>
           <w:r>
             <w:fldChar w:fldCharType="begin"/>
@@ -6050,7 +6143,13 @@
         <w:t xml:space="preserve">black. </w:t>
       </w:r>
       <w:r>
-        <w:t xml:space="preserve">All other pixels are mapped to while. </w:t>
+        <w:t>All other pixels are mapped to whi</w:t>
+      </w:r>
+      <w:r>
+        <w:t>t</w:t>
+      </w:r>
+      <w:r>
+        <w:t xml:space="preserve">e. </w:t>
       </w:r>
       <w:r>
         <w:t xml:space="preserve">This allows any </w:t>
@@ -6129,6 +6228,7 @@
           <w:id w:val="302518514"/>
           <w:citation/>
         </w:sdtPr>
+        <w:sdtEndPr/>
         <w:sdtContent>
           <w:r>
             <w:fldChar w:fldCharType="begin"/>
@@ -6258,7 +6358,21 @@
         <w:t xml:space="preserve">the </w:t>
       </w:r>
       <w:r>
-        <w:t xml:space="preserve">real one-dimensional Fourier Transform is computed using the </w:t>
+        <w:t>real one-dimensional Fourier Transform</w:t>
+      </w:r>
+      <w:r>
+        <w:t xml:space="preserve"> </w:t>
+      </w:r>
+      <m:oMath>
+        <m:r>
+          <w:rPr>
+            <w:rFonts w:ascii="Cambria Math" w:hAnsi="Cambria Math"/>
+          </w:rPr>
+          <m:t>rfft( )</m:t>
+        </m:r>
+      </m:oMath>
+      <w:r>
+        <w:t xml:space="preserve"> is computed using the </w:t>
       </w:r>
       <w:r>
         <w:t>SciPy.fft Python package</w:t>
@@ -6268,6 +6382,7 @@
           <w:id w:val="1996603898"/>
           <w:citation/>
         </w:sdtPr>
+        <w:sdtEndPr/>
         <w:sdtContent>
           <w:r>
             <w:fldChar w:fldCharType="begin"/>
@@ -6301,10 +6416,16 @@
         </w:sdtContent>
       </w:sdt>
       <w:r>
-        <w:t xml:space="preserve">. All entries in the y-value array are real, and thus </w:t>
-      </w:r>
-      <w:r>
-        <w:t>this</w:t>
+        <w:t>. All entries in the y-value array are real</w:t>
+      </w:r>
+      <w:r>
+        <w:t xml:space="preserve"> which means</w:t>
+      </w:r>
+      <w:r>
+        <w:t xml:space="preserve"> </w:t>
+      </w:r>
+      <w:r>
+        <w:t>the</w:t>
       </w:r>
       <w:r>
         <w:t xml:space="preserve"> faster and </w:t>
@@ -6312,29 +6433,46 @@
       <w:r>
         <w:t xml:space="preserve">more optimized </w:t>
       </w:r>
-      <w:r>
-        <w:t>Fourier Transform can be</w:t>
+      <m:oMath>
+        <m:r>
+          <w:rPr>
+            <w:rFonts w:ascii="Cambria Math" w:hAnsi="Cambria Math"/>
+          </w:rPr>
+          <m:t>rfft( )</m:t>
+        </m:r>
+      </m:oMath>
+      <w:r>
+        <w:t xml:space="preserve"> </w:t>
+      </w:r>
+      <w:r>
+        <w:t xml:space="preserve">can </w:t>
+      </w:r>
+      <w:r>
+        <w:t>be</w:t>
       </w:r>
       <w:r>
         <w:t xml:space="preserve"> used. </w:t>
       </w:r>
       <w:r>
-        <w:t xml:space="preserve">It can be seen that there </w:t>
-      </w:r>
-      <w:r>
-        <w:t>is only a small range of useful frequencies present</w:t>
-      </w:r>
-      <w:r>
-        <w:t>, as seen in figure 4B</w:t>
-      </w:r>
-      <w:r>
-        <w:t xml:space="preserve">. </w:t>
+        <w:t xml:space="preserve">As seen in the example in figure 4B, </w:t>
+      </w:r>
+      <w:r>
+        <w:t xml:space="preserve">there </w:t>
+      </w:r>
+      <w:r>
+        <w:t xml:space="preserve">is only a small range of useful frequencies present. </w:t>
       </w:r>
       <w:r>
         <w:t>Only the</w:t>
       </w:r>
       <w:r>
-        <w:t xml:space="preserve"> bottom </w:t>
+        <w:t xml:space="preserve"> </w:t>
+      </w:r>
+      <w:r>
+        <w:t>lowest</w:t>
+      </w:r>
+      <w:r>
+        <w:t xml:space="preserve"> </w:t>
       </w:r>
       <w:r>
         <w:t>5% of the frequencies</w:t>
@@ -6487,7 +6625,13 @@
         <w:t xml:space="preserve">did not reduce the noise sufficiently. </w:t>
       </w:r>
       <w:r>
-        <w:t>To fix this error, t</w:t>
+        <w:t>To fix this error</w:t>
+      </w:r>
+      <w:r>
+        <w:t xml:space="preserve"> </w:t>
+      </w:r>
+      <w:r>
+        <w:t>t</w:t>
       </w:r>
       <w:r>
         <w:t xml:space="preserve">he graph noise reduction process was repeated </w:t>
@@ -6520,7 +6664,7 @@
         <w:t xml:space="preserve">to the line </w:t>
       </w:r>
       <w:r>
-        <w:t xml:space="preserve">itself, </w:t>
+        <w:t xml:space="preserve">itself </w:t>
       </w:r>
       <w:r>
         <w:t xml:space="preserve">and not due to noisy plotting.  </w:t>
@@ -6578,6 +6722,7 @@
           <w:id w:val="-1858347420"/>
           <w:citation/>
         </w:sdtPr>
+        <w:sdtEndPr/>
         <w:sdtContent>
           <w:r>
             <w:fldChar w:fldCharType="begin"/>
@@ -6613,7 +6758,10 @@
         <w:t>absolute value of the line function</w:t>
       </w:r>
       <w:r>
-        <w:t xml:space="preserve">. However, it was quickly realised that if the line </w:t>
+        <w:t>, as seen in figure 4D</w:t>
+      </w:r>
+      <w:r>
+        <w:t xml:space="preserve">. However, it was realised that if the line </w:t>
       </w:r>
       <w:r>
         <w:t xml:space="preserve">was drawn </w:t>
@@ -6622,7 +6770,13 @@
         <w:t>slanted</w:t>
       </w:r>
       <w:r>
-        <w:t xml:space="preserve">, then this total area would be exaggerated, regardless of tremor. Thus, it was decided to find the average area </w:t>
+        <w:t xml:space="preserve"> then this total area </w:t>
+      </w:r>
+      <w:r>
+        <w:t>is</w:t>
+      </w:r>
+      <w:r>
+        <w:t xml:space="preserve"> exaggerated, regardless of tremor. Thus, it was decided to find the average area </w:t>
       </w:r>
       <w:r>
         <w:t>of small segments along the line.</w:t>
@@ -6697,6 +6851,7 @@
           <w:id w:val="61144243"/>
           <w:citation/>
         </w:sdtPr>
+        <w:sdtEndPr/>
         <w:sdtContent>
           <w:r>
             <w:fldChar w:fldCharType="begin"/>
@@ -6745,7 +6900,13 @@
         <w:t xml:space="preserve">within the line function, as well as the coordinate positions of each. </w:t>
       </w:r>
       <w:r>
-        <w:t>From here, these values are</w:t>
+        <w:t xml:space="preserve">These can be seen in figure </w:t>
+      </w:r>
+      <w:r>
+        <w:t xml:space="preserve">4E. </w:t>
+      </w:r>
+      <w:r>
+        <w:t>From here these values are</w:t>
       </w:r>
       <w:r>
         <w:t xml:space="preserve"> iterated </w:t>
@@ -6794,12 +6955,21 @@
         <w:pStyle w:val="Text"/>
       </w:pPr>
       <w:r>
-        <w:t>Some additional values were calculated for each line, including the standard deviation of both the total and average areas,</w:t>
+        <w:t xml:space="preserve">Some additional values were calculated for each </w:t>
+      </w:r>
+      <w:r>
+        <w:t>line,</w:t>
       </w:r>
       <w:r>
         <w:t xml:space="preserve"> </w:t>
       </w:r>
       <w:r>
+        <w:t>including the standard deviation of both the total and average areas,</w:t>
+      </w:r>
+      <w:r>
+        <w:t xml:space="preserve"> </w:t>
+      </w:r>
+      <w:r>
         <w:t>the maximum value of the line</w:t>
       </w:r>
       <w:r>
@@ -6809,7 +6979,10 @@
         <w:t>function</w:t>
       </w:r>
       <w:r>
-        <w:t xml:space="preserve"> as well as the maximum frequency of each line</w:t>
+        <w:t xml:space="preserve"> and </w:t>
+      </w:r>
+      <w:r>
+        <w:t xml:space="preserve"> the maximum frequency of each line</w:t>
       </w:r>
       <w:r>
         <w:t xml:space="preserve"> </w:t>
@@ -7537,19 +7710,25 @@
         <w:t xml:space="preserve">. Patient 5 </w:t>
       </w:r>
       <w:r>
-        <w:t xml:space="preserve">is </w:t>
-      </w:r>
-      <w:r>
-        <w:t xml:space="preserve">analysed as </w:t>
-      </w:r>
-      <w:r>
-        <w:t xml:space="preserve">great improvement </w:t>
-      </w:r>
-      <w:r>
-        <w:t xml:space="preserve">in </w:t>
-      </w:r>
-      <w:r>
-        <w:t xml:space="preserve">their </w:t>
+        <w:t xml:space="preserve">was chosen since </w:t>
+      </w:r>
+      <w:r>
+        <w:t xml:space="preserve">there is </w:t>
+      </w:r>
+      <w:r>
+        <w:t>significant</w:t>
+      </w:r>
+      <w:r>
+        <w:t xml:space="preserve"> improvement </w:t>
+      </w:r>
+      <w:r>
+        <w:t>between</w:t>
+      </w:r>
+      <w:r>
+        <w:t xml:space="preserve"> </w:t>
+      </w:r>
+      <w:r>
+        <w:t xml:space="preserve">the </w:t>
       </w:r>
       <w:r>
         <w:t xml:space="preserve">lines </w:t>
@@ -7585,7 +7764,7 @@
         <w:t>above</w:t>
       </w:r>
       <w:r>
-        <w:t xml:space="preserve">, with the processes behind methods 2A and 2B being shown in figure </w:t>
+        <w:t xml:space="preserve">, with the processes behind methods 2A and 2B shown in figure </w:t>
       </w:r>
       <w:r>
         <w:t>4</w:t>
@@ -7594,10 +7773,28 @@
         <w:t xml:space="preserve">A-E. </w:t>
       </w:r>
       <w:r>
-        <w:t xml:space="preserve">Table 3 shows the final values calculated for the two above mentioned lines.  The values for the before-line are higher than the 1-year-line in all instances. However, as mentioned above, only the values required for methods 2A and 2B </w:t>
-      </w:r>
-      <w:r>
-        <w:t xml:space="preserve">are focused on. </w:t>
+        <w:t xml:space="preserve">Table 3 shows the final </w:t>
+      </w:r>
+      <w:r>
+        <w:t xml:space="preserve">calculated </w:t>
+      </w:r>
+      <w:r>
+        <w:t>values</w:t>
+      </w:r>
+      <w:r>
+        <w:t xml:space="preserve">. </w:t>
+      </w:r>
+      <w:r>
+        <w:t xml:space="preserve">The values for the before-line are higher than the 1-year-line in all instances. However, as mentioned above, only the values required for methods 2A and 2B </w:t>
+      </w:r>
+      <w:r>
+        <w:t>are focused on</w:t>
+      </w:r>
+      <w:r>
+        <w:t xml:space="preserve"> in this report</w:t>
+      </w:r>
+      <w:r>
+        <w:t xml:space="preserve">. </w:t>
       </w:r>
     </w:p>
     <w:p>
@@ -8909,7 +9106,13 @@
         <w:t xml:space="preserve"> slanted</w:t>
       </w:r>
       <w:r>
-        <w:t xml:space="preserve"> line image. Likewise with method 2A, an incorrectly large </w:t>
+        <w:t xml:space="preserve"> line image. Likewise</w:t>
+      </w:r>
+      <w:r>
+        <w:t>,</w:t>
+      </w:r>
+      <w:r>
+        <w:t xml:space="preserve"> with method 2A, an incorrectly large </w:t>
       </w:r>
       <w:r>
         <w:t xml:space="preserve">average area was often an indication of a slanted line. </w:t>
@@ -8936,13 +9139,16 @@
         <w:t>straighten the lines as much as possible</w:t>
       </w:r>
       <w:r>
-        <w:t>, h</w:t>
-      </w:r>
-      <w:r>
-        <w:t xml:space="preserve">owever, research should first be performed and/or medical professionals </w:t>
+        <w:t xml:space="preserve">. However, first, </w:t>
+      </w:r>
+      <w:r>
+        <w:t xml:space="preserve">research should be performed and/or medical professionals </w:t>
       </w:r>
       <w:r>
         <w:t>consulted</w:t>
+      </w:r>
+      <w:r>
+        <w:t>,</w:t>
       </w:r>
       <w:r>
         <w:t xml:space="preserve"> </w:t>
@@ -9027,7 +9233,13 @@
         <w:t xml:space="preserve"> </w:t>
       </w:r>
       <w:r>
-        <w:t>To determine whether these methods are effective indications of the treatment’s success, the average tremor severity rating as well as percentage of patients whose tremor improved, was determined.</w:t>
+        <w:t>To determine whether these methods are effective indications of the treatment’s success, the average tremor severity rating</w:t>
+      </w:r>
+      <w:r>
+        <w:t>,</w:t>
+      </w:r>
+      <w:r>
+        <w:t xml:space="preserve"> as well as percentage of patients whose tremor improved, was determined.</w:t>
       </w:r>
       <w:r>
         <w:t xml:space="preserve"> These graphs can be seen in figures 5-7.</w:t>
@@ -9081,13 +9293,31 @@
         <w:t xml:space="preserve">after treatment </w:t>
       </w:r>
       <w:r>
-        <w:t>over time. Methods 1 and 2B have very similar averages, indicating that the FUS treatment successfully reduces the tremor in the treated hand. Method 2A has a lower average</w:t>
+        <w:t>over time. Methods 1 and 2B have very similar averages</w:t>
+      </w:r>
+      <w:r>
+        <w:t xml:space="preserve"> which</w:t>
+      </w:r>
+      <w:r>
+        <w:t xml:space="preserve"> indicat</w:t>
+      </w:r>
+      <w:r>
+        <w:t>es</w:t>
+      </w:r>
+      <w:r>
+        <w:t xml:space="preserve"> that the FUS treatment successfully reduces the tremor in the treated hand. Method 2A has a lower average</w:t>
       </w:r>
       <w:r>
         <w:t>.</w:t>
       </w:r>
       <w:r>
-        <w:t xml:space="preserve"> Further investigation should be conduction to determine which method most accurately reflects the medical diagnosis of each patient.</w:t>
+        <w:t xml:space="preserve"> Further investigation should be conduct</w:t>
+      </w:r>
+      <w:r>
+        <w:t>ed</w:t>
+      </w:r>
+      <w:r>
+        <w:t xml:space="preserve"> to determine which method most accurately reflects the medical diagnosis of each patient.</w:t>
       </w:r>
       <w:r>
         <w:t xml:space="preserve"> </w:t>
@@ -10191,7 +10421,7 @@
           <w:iCs/>
           <w:lang w:val="en-ZA"/>
         </w:rPr>
-        <w:t>n Expert Physician</w:t>
+        <w:t xml:space="preserve">n </w:t>
       </w:r>
       <w:r>
         <w:rPr>
@@ -10199,73 +10429,15 @@
           <w:iCs/>
           <w:lang w:val="en-ZA"/>
         </w:rPr>
-        <w:t xml:space="preserve">: </w:t>
-      </w:r>
-      <w:r>
-        <w:rPr>
-          <w:lang w:val="en-ZA"/>
-        </w:rPr>
-        <w:t xml:space="preserve">The </w:t>
-      </w:r>
-      <w:r>
-        <w:rPr>
-          <w:lang w:val="en-ZA"/>
-        </w:rPr>
-        <w:t xml:space="preserve">accuracy of these implemented methods should be evaluated by an expert physician or medical processional </w:t>
-      </w:r>
-      <w:proofErr w:type="gramStart"/>
-      <w:r>
-        <w:rPr>
-          <w:lang w:val="en-ZA"/>
-        </w:rPr>
-        <w:t>in order to</w:t>
-      </w:r>
-      <w:proofErr w:type="gramEnd"/>
-      <w:r>
-        <w:rPr>
-          <w:lang w:val="en-ZA"/>
-        </w:rPr>
-        <w:t xml:space="preserve"> truly determine whether the results are accurate </w:t>
-      </w:r>
-      <w:r>
-        <w:rPr>
-          <w:lang w:val="en-ZA"/>
-        </w:rPr>
-        <w:t xml:space="preserve">and reliable </w:t>
-      </w:r>
-      <w:r>
-        <w:rPr>
-          <w:lang w:val="en-ZA"/>
-        </w:rPr>
-        <w:t>enough to be</w:t>
-      </w:r>
-      <w:r>
-        <w:rPr>
-          <w:lang w:val="en-ZA"/>
-        </w:rPr>
-        <w:t xml:space="preserve"> </w:t>
-      </w:r>
-      <w:r>
-        <w:rPr>
-          <w:lang w:val="en-ZA"/>
-        </w:rPr>
-        <w:t>used in the medical field.</w:t>
-      </w:r>
-      <w:r>
-        <w:rPr>
-          <w:lang w:val="en-ZA"/>
-        </w:rPr>
-        <w:t xml:space="preserve"> </w:t>
-      </w:r>
-    </w:p>
-    <w:p>
+        <w:t>e</w:t>
+      </w:r>
       <w:r>
         <w:rPr>
           <w:i/>
           <w:iCs/>
           <w:lang w:val="en-ZA"/>
         </w:rPr>
-        <w:t>Combing methods</w:t>
+        <w:t xml:space="preserve">xpert </w:t>
       </w:r>
       <w:r>
         <w:rPr>
@@ -10273,58 +10445,79 @@
           <w:iCs/>
           <w:lang w:val="en-ZA"/>
         </w:rPr>
+        <w:t>p</w:t>
+      </w:r>
+      <w:r>
+        <w:rPr>
+          <w:i/>
+          <w:iCs/>
+          <w:lang w:val="en-ZA"/>
+        </w:rPr>
+        <w:t>hysician</w:t>
+      </w:r>
+      <w:r>
+        <w:rPr>
+          <w:i/>
+          <w:iCs/>
+          <w:lang w:val="en-ZA"/>
+        </w:rPr>
         <w:t xml:space="preserve">: </w:t>
       </w:r>
       <w:r>
-        <w:t>Research</w:t>
-      </w:r>
-      <w:r>
-        <w:t xml:space="preserve"> should be conducted to determine whether </w:t>
-      </w:r>
-      <w:r>
-        <w:t xml:space="preserve">combining the results of all methods would produce a more reliable </w:t>
-      </w:r>
-      <w:r>
-        <w:t>result</w:t>
-      </w:r>
-      <w:r>
-        <w:t xml:space="preserve">. Further, whether </w:t>
-      </w:r>
-      <w:r>
-        <w:t>m</w:t>
-      </w:r>
-      <w:r>
-        <w:t>ethod</w:t>
-      </w:r>
-      <w:r>
-        <w:t>s</w:t>
-      </w:r>
-      <w:r>
+        <w:rPr>
+          <w:lang w:val="en-ZA"/>
+        </w:rPr>
+        <w:t xml:space="preserve">The </w:t>
+      </w:r>
+      <w:r>
+        <w:rPr>
+          <w:lang w:val="en-ZA"/>
+        </w:rPr>
+        <w:t xml:space="preserve">accuracy of these implemented methods should be evaluated by an expert physician or medical processional </w:t>
+      </w:r>
+      <w:proofErr w:type="gramStart"/>
+      <w:r>
+        <w:rPr>
+          <w:lang w:val="en-ZA"/>
+        </w:rPr>
+        <w:t>in order to</w:t>
+      </w:r>
+      <w:proofErr w:type="gramEnd"/>
+      <w:r>
+        <w:rPr>
+          <w:lang w:val="en-ZA"/>
+        </w:rPr>
+        <w:t xml:space="preserve"> truly determine whether the results are accurate </w:t>
+      </w:r>
+      <w:r>
+        <w:rPr>
+          <w:lang w:val="en-ZA"/>
+        </w:rPr>
+        <w:t xml:space="preserve">and reliable </w:t>
+      </w:r>
+      <w:r>
+        <w:rPr>
+          <w:lang w:val="en-ZA"/>
+        </w:rPr>
+        <w:t>enough to be</w:t>
+      </w:r>
+      <w:r>
+        <w:rPr>
+          <w:lang w:val="en-ZA"/>
+        </w:rPr>
         <w:t xml:space="preserve"> </w:t>
       </w:r>
       <w:r>
-        <w:t xml:space="preserve">2A and 2B </w:t>
-      </w:r>
-      <w:r>
-        <w:t xml:space="preserve">can be applied to </w:t>
-      </w:r>
-      <w:r>
-        <w:t xml:space="preserve">the </w:t>
-      </w:r>
-      <w:r>
-        <w:t>spiral images</w:t>
-      </w:r>
-      <w:r>
-        <w:t xml:space="preserve">. </w:t>
-      </w:r>
-      <w:r>
-        <w:t>This would allow for additional comparative opportunities to further validate the results of methods</w:t>
-      </w:r>
-      <w:r>
-        <w:t xml:space="preserve"> 2A and 2B</w:t>
-      </w:r>
-      <w:r>
-        <w:t>.</w:t>
+        <w:rPr>
+          <w:lang w:val="en-ZA"/>
+        </w:rPr>
+        <w:t>used in the medical field.</w:t>
+      </w:r>
+      <w:r>
+        <w:rPr>
+          <w:lang w:val="en-ZA"/>
+        </w:rPr>
+        <w:t xml:space="preserve"> </w:t>
       </w:r>
     </w:p>
     <w:p>
@@ -10332,90 +10525,87 @@
         <w:rPr>
           <w:i/>
           <w:iCs/>
-        </w:rPr>
-        <w:t>AI and Machine Learning</w:t>
+          <w:lang w:val="en-ZA"/>
+        </w:rPr>
+        <w:t>Combin</w:t>
       </w:r>
       <w:r>
         <w:rPr>
           <w:i/>
           <w:iCs/>
+          <w:lang w:val="en-ZA"/>
+        </w:rPr>
+        <w:t>in</w:t>
+      </w:r>
+      <w:r>
+        <w:rPr>
+          <w:i/>
+          <w:iCs/>
+          <w:lang w:val="en-ZA"/>
+        </w:rPr>
+        <w:t>g methods</w:t>
+      </w:r>
+      <w:r>
+        <w:rPr>
+          <w:i/>
+          <w:iCs/>
+          <w:lang w:val="en-ZA"/>
         </w:rPr>
         <w:t xml:space="preserve">: </w:t>
       </w:r>
       <w:r>
-        <w:t>T</w:t>
-      </w:r>
-      <w:r>
-        <w:t xml:space="preserve">he above </w:t>
-      </w:r>
-      <w:r>
-        <w:t xml:space="preserve">computed </w:t>
-      </w:r>
-      <w:r>
-        <w:t xml:space="preserve">data as well as additional </w:t>
-      </w:r>
-      <w:r>
-        <w:t>information about each patient</w:t>
-      </w:r>
-      <w:r>
-        <w:t xml:space="preserve"> – such as age, medical history,</w:t>
-      </w:r>
-      <w:r>
-        <w:t xml:space="preserve"> dominant hand</w:t>
+        <w:t>Research</w:t>
+      </w:r>
+      <w:r>
+        <w:t xml:space="preserve"> should be conducted to determine whether </w:t>
+      </w:r>
+      <w:r>
+        <w:t xml:space="preserve">combining the results of all methods would produce a more reliable </w:t>
+      </w:r>
+      <w:r>
+        <w:t>result</w:t>
+      </w:r>
+      <w:r>
+        <w:t xml:space="preserve"> and/or</w:t>
+      </w:r>
+      <w:r>
+        <w:t xml:space="preserve"> whether </w:t>
+      </w:r>
+      <w:r>
+        <w:t>m</w:t>
+      </w:r>
+      <w:r>
+        <w:t>ethod</w:t>
+      </w:r>
+      <w:r>
+        <w:t>s</w:t>
       </w:r>
       <w:r>
         <w:t xml:space="preserve"> </w:t>
       </w:r>
       <w:r>
-        <w:t xml:space="preserve">etc. – </w:t>
-      </w:r>
-      <w:r>
-        <w:t xml:space="preserve">can be compiled. This </w:t>
-      </w:r>
-      <w:r>
-        <w:t>would allow for a machine learning model to be developed</w:t>
-      </w:r>
-      <w:r>
-        <w:t xml:space="preserve"> to </w:t>
-      </w:r>
-      <w:r>
-        <w:t>potentially predict</w:t>
-      </w:r>
-      <w:r>
-        <w:t xml:space="preserve"> w</w:t>
-      </w:r>
-      <w:r>
-        <w:t>hether a patient would have successful treatment</w:t>
-      </w:r>
-      <w:r>
-        <w:t xml:space="preserve">, or </w:t>
-      </w:r>
-      <w:r>
-        <w:t xml:space="preserve">even how much improvement </w:t>
-      </w:r>
-      <w:r>
-        <w:t xml:space="preserve">would be achieved in each hand. </w:t>
-      </w:r>
-      <w:r>
-        <w:t xml:space="preserve">This would be invaluable to the medical </w:t>
-      </w:r>
-      <w:r>
-        <w:t xml:space="preserve">physicians and </w:t>
-      </w:r>
-      <w:r>
-        <w:t>specialists and</w:t>
-      </w:r>
-      <w:r>
-        <w:t xml:space="preserve"> the</w:t>
-      </w:r>
-      <w:r>
-        <w:t xml:space="preserve"> patients themselves</w:t>
-      </w:r>
-      <w:r>
-        <w:t xml:space="preserve"> who are opting into this relatively new FUS treatment</w:t>
+        <w:t xml:space="preserve">2A and 2B </w:t>
+      </w:r>
+      <w:r>
+        <w:t xml:space="preserve">can be applied to </w:t>
+      </w:r>
+      <w:r>
+        <w:t xml:space="preserve">the </w:t>
+      </w:r>
+      <w:r>
+        <w:t>spiral images</w:t>
       </w:r>
       <w:r>
         <w:t xml:space="preserve">. </w:t>
+      </w:r>
+      <w:r>
+        <w:t>This would allow for additional comparative opportunities to further validate the results of methods</w:t>
+      </w:r>
+      <w:r>
+        <w:t xml:space="preserve"> 2A and 2B</w:t>
+      </w:r>
+      <w:r>
+        <w:t>.</w:t>
       </w:r>
     </w:p>
     <w:p>
@@ -10424,17 +10614,179 @@
           <w:i/>
           <w:iCs/>
         </w:rPr>
-        <w:t>Pathological vs Physiological Tremor</w:t>
+        <w:t xml:space="preserve">AI and </w:t>
       </w:r>
       <w:r>
         <w:rPr>
           <w:i/>
           <w:iCs/>
         </w:rPr>
+        <w:t>m</w:t>
+      </w:r>
+      <w:r>
+        <w:rPr>
+          <w:i/>
+          <w:iCs/>
+        </w:rPr>
+        <w:t xml:space="preserve">achine </w:t>
+      </w:r>
+      <w:r>
+        <w:rPr>
+          <w:i/>
+          <w:iCs/>
+        </w:rPr>
+        <w:t>l</w:t>
+      </w:r>
+      <w:r>
+        <w:rPr>
+          <w:i/>
+          <w:iCs/>
+        </w:rPr>
+        <w:t>earning</w:t>
+      </w:r>
+      <w:r>
+        <w:rPr>
+          <w:i/>
+          <w:iCs/>
+        </w:rPr>
         <w:t xml:space="preserve">: </w:t>
       </w:r>
       <w:r>
-        <w:t>Further research should be conducted about whether th</w:t>
+        <w:t>T</w:t>
+      </w:r>
+      <w:r>
+        <w:t xml:space="preserve">he above </w:t>
+      </w:r>
+      <w:r>
+        <w:t xml:space="preserve">computed </w:t>
+      </w:r>
+      <w:r>
+        <w:t xml:space="preserve">data </w:t>
+      </w:r>
+      <w:r>
+        <w:t xml:space="preserve">can be </w:t>
+      </w:r>
+      <w:r>
+        <w:t>compiled with</w:t>
+      </w:r>
+      <w:r>
+        <w:t xml:space="preserve"> </w:t>
+      </w:r>
+      <w:r>
+        <w:t xml:space="preserve">existing patient information </w:t>
+      </w:r>
+      <w:r>
+        <w:t>– such as age, medical history,</w:t>
+      </w:r>
+      <w:r>
+        <w:t xml:space="preserve"> dominant hand</w:t>
+      </w:r>
+      <w:r>
+        <w:t xml:space="preserve"> </w:t>
+      </w:r>
+      <w:r>
+        <w:t>etc</w:t>
+      </w:r>
+      <w:r>
+        <w:t xml:space="preserve">. This </w:t>
+      </w:r>
+      <w:r>
+        <w:t>would allow for a machine learning model to be developed</w:t>
+      </w:r>
+      <w:r>
+        <w:t xml:space="preserve"> to </w:t>
+      </w:r>
+      <w:r>
+        <w:t>potentially predict</w:t>
+      </w:r>
+      <w:r>
+        <w:t xml:space="preserve"> w</w:t>
+      </w:r>
+      <w:r>
+        <w:t>hether a patient would have successful treatment</w:t>
+      </w:r>
+      <w:r>
+        <w:t xml:space="preserve">, or </w:t>
+      </w:r>
+      <w:r>
+        <w:t xml:space="preserve">even how much improvement </w:t>
+      </w:r>
+      <w:r>
+        <w:t xml:space="preserve">would be achieved in each hand. </w:t>
+      </w:r>
+      <w:r>
+        <w:t xml:space="preserve">This would be invaluable to the medical </w:t>
+      </w:r>
+      <w:r>
+        <w:t xml:space="preserve">physicians and </w:t>
+      </w:r>
+      <w:r>
+        <w:t>specialists and</w:t>
+      </w:r>
+      <w:r>
+        <w:t xml:space="preserve"> the</w:t>
+      </w:r>
+      <w:r>
+        <w:t xml:space="preserve"> patients themselves</w:t>
+      </w:r>
+      <w:r>
+        <w:t xml:space="preserve"> who are opting into this relatively new FUS treatment</w:t>
+      </w:r>
+      <w:r>
+        <w:t xml:space="preserve">. </w:t>
+      </w:r>
+    </w:p>
+    <w:p>
+      <w:r>
+        <w:rPr>
+          <w:i/>
+          <w:iCs/>
+        </w:rPr>
+        <w:t xml:space="preserve">Pathological vs </w:t>
+      </w:r>
+      <w:r>
+        <w:rPr>
+          <w:i/>
+          <w:iCs/>
+        </w:rPr>
+        <w:t>p</w:t>
+      </w:r>
+      <w:r>
+        <w:rPr>
+          <w:i/>
+          <w:iCs/>
+        </w:rPr>
+        <w:t xml:space="preserve">hysiological </w:t>
+      </w:r>
+      <w:r>
+        <w:rPr>
+          <w:i/>
+          <w:iCs/>
+        </w:rPr>
+        <w:t>t</w:t>
+      </w:r>
+      <w:r>
+        <w:rPr>
+          <w:i/>
+          <w:iCs/>
+        </w:rPr>
+        <w:t>remor</w:t>
+      </w:r>
+      <w:r>
+        <w:rPr>
+          <w:i/>
+          <w:iCs/>
+        </w:rPr>
+        <w:t xml:space="preserve">: </w:t>
+      </w:r>
+      <w:r>
+        <w:t xml:space="preserve">Further research should be conducted </w:t>
+      </w:r>
+      <w:r>
+        <w:t>into</w:t>
+      </w:r>
+      <w:r>
+        <w:t xml:space="preserve"> whether th</w:t>
       </w:r>
       <w:r>
         <w:t>ese</w:t>
@@ -10459,6 +10811,7 @@
           <w:id w:val="993912420"/>
           <w:citation/>
         </w:sdtPr>
+        <w:sdtEndPr/>
         <w:sdtContent>
           <w:r>
             <w:fldChar w:fldCharType="begin"/>
@@ -10499,6 +10852,7 @@
           <w:id w:val="1181778469"/>
           <w:citation/>
         </w:sdtPr>
+        <w:sdtEndPr/>
         <w:sdtContent>
           <w:r>
             <w:fldChar w:fldCharType="begin"/>
@@ -10548,40 +10902,70 @@
         <w:spacing w:after="0"/>
       </w:pPr>
       <w:r>
-        <w:t>It has been determined that the implemented methods reliably produce tremor severity rating</w:t>
+        <w:t>T</w:t>
+      </w:r>
+      <w:r>
+        <w:t xml:space="preserve">he implemented methods reliably produce </w:t>
+      </w:r>
+      <w:r>
+        <w:t xml:space="preserve">three different </w:t>
+      </w:r>
+      <w:r>
+        <w:t>tremor severity rating</w:t>
       </w:r>
       <w:r>
         <w:t>s</w:t>
       </w:r>
       <w:r>
-        <w:t xml:space="preserve"> that can be used to determine whether a patient’s tremors o</w:t>
-      </w:r>
-      <w:r>
-        <w:t>f</w:t>
-      </w:r>
-      <w:r>
-        <w:t xml:space="preserve"> either hand have improved after receiving </w:t>
-      </w:r>
-      <w:r>
-        <w:t xml:space="preserve">FUS </w:t>
-      </w:r>
-      <w:r>
-        <w:t xml:space="preserve">treatment </w:t>
-      </w:r>
-      <w:r>
-        <w:t xml:space="preserve">to one hand. </w:t>
+        <w:t>. These can be</w:t>
+      </w:r>
+      <w:r>
+        <w:t xml:space="preserve"> used to determine </w:t>
+      </w:r>
+      <w:r>
+        <w:t>which of a patient’s hand ha</w:t>
+      </w:r>
+      <w:r>
+        <w:t xml:space="preserve">d </w:t>
+      </w:r>
+      <w:r>
+        <w:t xml:space="preserve">been treated, </w:t>
+      </w:r>
+      <w:r>
+        <w:t>whether the treatment was successful</w:t>
+      </w:r>
+      <w:r>
+        <w:t xml:space="preserve"> and the amount by which the </w:t>
+      </w:r>
+      <w:r>
+        <w:t xml:space="preserve">tremor </w:t>
+      </w:r>
+      <w:r>
+        <w:t>was reduced in either hand</w:t>
+      </w:r>
+      <w:r>
+        <w:t>.</w:t>
+      </w:r>
+      <w:r>
+        <w:t xml:space="preserve"> </w:t>
       </w:r>
       <w:r>
         <w:t xml:space="preserve">This points to the potential </w:t>
       </w:r>
       <w:r>
+        <w:t xml:space="preserve">of </w:t>
+      </w:r>
+      <w:r>
         <w:t>using such methods</w:t>
       </w:r>
       <w:r>
         <w:t xml:space="preserve"> as non-biased evaluation </w:t>
       </w:r>
       <w:r>
-        <w:t xml:space="preserve">methods </w:t>
+        <w:t>tools</w:t>
+      </w:r>
+      <w:r>
+        <w:t xml:space="preserve"> </w:t>
       </w:r>
       <w:r>
         <w:t>of the treatment</w:t>
@@ -10748,7 +11132,15 @@
                         <w:sz w:val="16"/>
                         <w:szCs w:val="16"/>
                       </w:rPr>
-                      <w:t xml:space="preserve">H. Baek, D. Lockwood, E. J. Mason, E. Obusez, M. Poturalski, R. Rammo, S. J. Nagel and S. E. Jones, “Clinical Intervention Using Focused Ultrasound (FUS) Stimulation of the Brain in Diverse Neurological Disorders,” </w:t>
+                      <w:t xml:space="preserve">H. Baek, D. Lockwood, E. J. Mason, E. Obusez, M. Poturalski, R. Rammo, S. J. Nagel and S. E. Jones, “Clinical Intervention Using Focused Ultrasound (FUS) Stimulation of </w:t>
+                    </w:r>
+                    <w:r>
+                      <w:rPr>
+                        <w:noProof/>
+                        <w:sz w:val="16"/>
+                        <w:szCs w:val="16"/>
+                      </w:rPr>
+                      <w:t xml:space="preserve">the Brain in Diverse Neurological Disorders,” </w:t>
                     </w:r>
                     <w:r>
                       <w:rPr>
@@ -11879,7 +12271,16 @@
                         <w:sz w:val="16"/>
                         <w:szCs w:val="16"/>
                       </w:rPr>
-                      <w:t>The SciPy community, “SciPy documentation - SciPy v1.9.3 Manual,” SciPy, 2022. [Online]. Available: https://docs.scipy.org/doc/scipy/index.html. [Accessed 9 September 2022].</w:t>
+                      <w:t xml:space="preserve">The SciPy community, “SciPy documentation - SciPy v1.9.3 Manual,” SciPy, 2022. [Online]. Available: </w:t>
+                    </w:r>
+                    <w:r>
+                      <w:rPr>
+                        <w:noProof/>
+                        <w:sz w:val="16"/>
+                        <w:szCs w:val="16"/>
+                      </w:rPr>
+                      <w:lastRenderedPageBreak/>
+                      <w:t>https://docs.scipy.org/doc/scipy/index.html. [Accessed 9 September 2022].</w:t>
                     </w:r>
                   </w:p>
                 </w:tc>
@@ -11902,6 +12303,7 @@
                   <w:sz w:val="10"/>
                   <w:szCs w:val="10"/>
                 </w:rPr>
+                <w:lastRenderedPageBreak/>
                 <w:fldChar w:fldCharType="end"/>
               </w:r>
             </w:p>
@@ -11944,129 +12346,6 @@
     </w:p>
   </w:endnote>
 </w:endnotes>
-</file>
-
-<file path=word/footer1.xml><?xml version="1.0" encoding="utf-8"?>
-<w:ftr xmlns:wpc="http://schemas.microsoft.com/office/word/2010/wordprocessingCanvas" xmlns:cx="http://schemas.microsoft.com/office/drawing/2014/chartex" xmlns:cx1="http://schemas.microsoft.com/office/drawing/2015/9/8/chartex" xmlns:cx2="http://schemas.microsoft.com/office/drawing/2015/10/21/chartex" xmlns:cx3="http://schemas.microsoft.com/office/drawing/2016/5/9/chartex" xmlns:cx4="http://schemas.microsoft.com/office/drawing/2016/5/10/chartex" xmlns:cx5="http://schemas.microsoft.com/office/drawing/2016/5/11/chartex" xmlns:cx6="http://schemas.microsoft.com/office/drawing/2016/5/12/chartex" xmlns:cx7="http://schemas.microsoft.com/office/drawing/2016/5/13/chartex" xmlns:cx8="http://schemas.microsoft.com/office/drawing/2016/5/14/chartex" xmlns:mc="http://schemas.openxmlformats.org/markup-compatibility/2006" xmlns:aink="http://schemas.microsoft.com/office/drawing/2016/ink" xmlns:am3d="http://schemas.microsoft.com/office/drawing/2017/model3d" xmlns:o="urn:schemas-microsoft-com:office:office" xmlns:oel="http://schemas.microsoft.com/office/2019/extlst" xmlns:r="http://schemas.openxmlformats.org/officeDocument/2006/relationships" xmlns:m="http://schemas.openxmlformats.org/officeDocument/2006/math" xmlns:v="urn:schemas-microsoft-com:vml" xmlns:wp14="http://schemas.microsoft.com/office/word/2010/wordprocessingDrawing" xmlns:wp="http://schemas.openxmlformats.org/drawingml/2006/wordprocessingDrawing" xmlns:w10="urn:schemas-microsoft-com:office:word" xmlns:w="http://schemas.openxmlformats.org/wordprocessingml/2006/main" xmlns:w14="http://schemas.microsoft.com/office/word/2010/wordml" xmlns:w15="http://schemas.microsoft.com/office/word/2012/wordml" xmlns:w16cex="http://schemas.microsoft.com/office/word/2018/wordml/cex" xmlns:w16cid="http://schemas.microsoft.com/office/word/2016/wordml/cid" xmlns:w16="http://schemas.microsoft.com/office/word/2018/wordml" xmlns:w16sdtdh="http://schemas.microsoft.com/office/word/2020/wordml/sdtdatahash" xmlns:w16se="http://schemas.microsoft.com/office/word/2015/wordml/symex" xmlns:wpg="http://schemas.microsoft.com/office/word/2010/wordprocessingGroup" xmlns:wpi="http://schemas.microsoft.com/office/word/2010/wordprocessingInk" xmlns:wne="http://schemas.microsoft.com/office/word/2006/wordml" xmlns:wps="http://schemas.microsoft.com/office/word/2010/wordprocessingShape" mc:Ignorable="w14 w15 w16se w16cid w16 w16cex w16sdtdh wp14">
-  <w:sdt>
-    <w:sdtPr>
-      <w:id w:val="581647948"/>
-      <w:docPartObj>
-        <w:docPartGallery w:val="Page Numbers (Bottom of Page)"/>
-        <w:docPartUnique/>
-      </w:docPartObj>
-    </w:sdtPr>
-    <w:sdtContent>
-      <w:sdt>
-        <w:sdtPr>
-          <w:id w:val="1728636285"/>
-          <w:docPartObj>
-            <w:docPartGallery w:val="Page Numbers (Top of Page)"/>
-            <w:docPartUnique/>
-          </w:docPartObj>
-        </w:sdtPr>
-        <w:sdtContent>
-          <w:p>
-            <w:pPr>
-              <w:pStyle w:val="Footer"/>
-              <w:jc w:val="center"/>
-            </w:pPr>
-            <w:r>
-              <w:t xml:space="preserve">Page </w:t>
-            </w:r>
-            <w:r>
-              <w:rPr>
-                <w:b/>
-                <w:bCs/>
-                <w:sz w:val="24"/>
-                <w:szCs w:val="24"/>
-              </w:rPr>
-              <w:fldChar w:fldCharType="begin"/>
-            </w:r>
-            <w:r>
-              <w:rPr>
-                <w:b/>
-                <w:bCs/>
-              </w:rPr>
-              <w:instrText xml:space="preserve"> PAGE </w:instrText>
-            </w:r>
-            <w:r>
-              <w:rPr>
-                <w:b/>
-                <w:bCs/>
-                <w:sz w:val="24"/>
-                <w:szCs w:val="24"/>
-              </w:rPr>
-              <w:fldChar w:fldCharType="separate"/>
-            </w:r>
-            <w:r>
-              <w:rPr>
-                <w:b/>
-                <w:bCs/>
-                <w:noProof/>
-              </w:rPr>
-              <w:t>2</w:t>
-            </w:r>
-            <w:r>
-              <w:rPr>
-                <w:b/>
-                <w:bCs/>
-                <w:sz w:val="24"/>
-                <w:szCs w:val="24"/>
-              </w:rPr>
-              <w:fldChar w:fldCharType="end"/>
-            </w:r>
-            <w:r>
-              <w:t xml:space="preserve"> of </w:t>
-            </w:r>
-            <w:r>
-              <w:rPr>
-                <w:b/>
-                <w:bCs/>
-                <w:sz w:val="24"/>
-                <w:szCs w:val="24"/>
-              </w:rPr>
-              <w:fldChar w:fldCharType="begin"/>
-            </w:r>
-            <w:r>
-              <w:rPr>
-                <w:b/>
-                <w:bCs/>
-              </w:rPr>
-              <w:instrText xml:space="preserve"> NUMPAGES  </w:instrText>
-            </w:r>
-            <w:r>
-              <w:rPr>
-                <w:b/>
-                <w:bCs/>
-                <w:sz w:val="24"/>
-                <w:szCs w:val="24"/>
-              </w:rPr>
-              <w:fldChar w:fldCharType="separate"/>
-            </w:r>
-            <w:r>
-              <w:rPr>
-                <w:b/>
-                <w:bCs/>
-                <w:noProof/>
-              </w:rPr>
-              <w:t>2</w:t>
-            </w:r>
-            <w:r>
-              <w:rPr>
-                <w:b/>
-                <w:bCs/>
-                <w:sz w:val="24"/>
-                <w:szCs w:val="24"/>
-              </w:rPr>
-              <w:fldChar w:fldCharType="end"/>
-            </w:r>
-          </w:p>
-        </w:sdtContent>
-      </w:sdt>
-    </w:sdtContent>
-  </w:sdt>
-</w:ftr>
 </file>
 
 <file path=word/footnotes.xml><?xml version="1.0" encoding="utf-8"?>

</xml_diff>